<commit_message>
setState with class approach
</commit_message>
<xml_diff>
--- a/InfoReact2020.docx
+++ b/InfoReact2020.docx
@@ -744,14 +744,9 @@
       </w:r>
     </w:p>
     <w:p>
-      <w:proofErr w:type="spellStart"/>
       <w:r>
         <w:lastRenderedPageBreak/>
-        <w:t>Destructuring</w:t>
-      </w:r>
-      <w:proofErr w:type="spellEnd"/>
-      <w:r>
-        <w:t>:</w:t>
+        <w:t>Destructuring:</w:t>
       </w:r>
     </w:p>
     <w:p>
@@ -867,15 +862,7 @@
     </w:p>
     <w:p>
       <w:r>
-        <w:t xml:space="preserve">Copy Ref. type as value type by </w:t>
-      </w:r>
-      <w:proofErr w:type="spellStart"/>
-      <w:r>
-        <w:t>distructor</w:t>
-      </w:r>
-      <w:proofErr w:type="spellEnd"/>
-      <w:r>
-        <w:t>:</w:t>
+        <w:t>Copy Ref. type as value type by distructor:</w:t>
       </w:r>
     </w:p>
     <w:p>
@@ -935,17 +922,12 @@
     <w:p/>
     <w:p/>
     <w:p>
-      <w:proofErr w:type="gramStart"/>
       <w:r>
         <w:lastRenderedPageBreak/>
         <w:t>m</w:t>
       </w:r>
       <w:r>
-        <w:t>ap(</w:t>
-      </w:r>
-      <w:proofErr w:type="gramEnd"/>
-      <w:r>
-        <w:t>):</w:t>
+        <w:t>ap():</w:t>
       </w:r>
     </w:p>
     <w:p>
@@ -960,15 +942,7 @@
     </w:p>
     <w:p>
       <w:r>
-        <w:t xml:space="preserve">// </w:t>
-      </w:r>
-      <w:proofErr w:type="spellStart"/>
-      <w:r>
-        <w:t>Reurn</w:t>
-      </w:r>
-      <w:proofErr w:type="spellEnd"/>
-      <w:r>
-        <w:t xml:space="preserve"> we use for multiple lines</w:t>
+        <w:t>// Reurn we use for multiple lines</w:t>
       </w:r>
     </w:p>
     <w:p>
@@ -1083,7 +1057,6 @@
         </w:rPr>
         <w:t>Not really next-gen JavaScript, but also important: JavaScript array functions like </w:t>
       </w:r>
-      <w:proofErr w:type="gramStart"/>
       <w:r>
         <w:rPr>
           <w:rStyle w:val="HTMLCode"/>
@@ -1092,18 +1065,7 @@
           <w:bdr w:val="single" w:sz="6" w:space="2" w:color="DEDFE0" w:frame="1"/>
           <w:shd w:val="clear" w:color="auto" w:fill="F2F3F5"/>
         </w:rPr>
-        <w:t>map(</w:t>
-      </w:r>
-      <w:proofErr w:type="gramEnd"/>
-      <w:r>
-        <w:rPr>
-          <w:rStyle w:val="HTMLCode"/>
-          <w:rFonts w:ascii="Consolas" w:hAnsi="Consolas"/>
-          <w:color w:val="EC5252"/>
-          <w:bdr w:val="single" w:sz="6" w:space="2" w:color="DEDFE0" w:frame="1"/>
-          <w:shd w:val="clear" w:color="auto" w:fill="F2F3F5"/>
-        </w:rPr>
-        <w:t>)</w:t>
+        <w:t>map()</w:t>
       </w:r>
       <w:r>
         <w:rPr>
@@ -1710,23 +1672,7 @@
           <w:sz w:val="27"/>
           <w:szCs w:val="27"/>
         </w:rPr>
-        <w:t xml:space="preserve">In the last lecture, we saw that you can react to the </w:t>
-      </w:r>
-      <w:proofErr w:type="spellStart"/>
-      <w:r>
-        <w:rPr>
-          <w:sz w:val="27"/>
-          <w:szCs w:val="27"/>
-        </w:rPr>
-        <w:t>onClick</w:t>
-      </w:r>
-      <w:proofErr w:type="spellEnd"/>
-      <w:r>
-        <w:rPr>
-          <w:sz w:val="27"/>
-          <w:szCs w:val="27"/>
-        </w:rPr>
-        <w:t xml:space="preserve"> event - but to which other events can you listen? You can find a list of supported events here: </w:t>
+        <w:t>In the last lecture, we saw that you can react to the onClick event - but to which other events can you listen? You can find a list of supported events here: </w:t>
       </w:r>
       <w:hyperlink r:id="rId44" w:anchor="supported-events" w:tgtFrame="_blank" w:history="1">
         <w:r>
@@ -1814,7 +1760,6 @@
           <w:szCs w:val="18"/>
         </w:rPr>
       </w:pPr>
-      <w:proofErr w:type="spellStart"/>
       <w:r>
         <w:rPr>
           <w:rStyle w:val="pln"/>
@@ -1823,53 +1768,8 @@
           <w:sz w:val="18"/>
           <w:szCs w:val="18"/>
         </w:rPr>
-        <w:t>onCopy</w:t>
-      </w:r>
-      <w:proofErr w:type="spellEnd"/>
-      <w:r>
-        <w:rPr>
-          <w:rStyle w:val="pln"/>
-          <w:rFonts w:ascii="Consolas" w:hAnsi="Consolas" w:cs="Courier New"/>
-          <w:color w:val="29303B"/>
-          <w:sz w:val="18"/>
-          <w:szCs w:val="18"/>
-        </w:rPr>
-        <w:t xml:space="preserve"> </w:t>
-      </w:r>
-      <w:proofErr w:type="spellStart"/>
-      <w:r>
-        <w:rPr>
-          <w:rStyle w:val="pln"/>
-          <w:rFonts w:ascii="Consolas" w:hAnsi="Consolas" w:cs="Courier New"/>
-          <w:color w:val="29303B"/>
-          <w:sz w:val="18"/>
-          <w:szCs w:val="18"/>
-        </w:rPr>
-        <w:t>onCut</w:t>
-      </w:r>
-      <w:proofErr w:type="spellEnd"/>
-      <w:r>
-        <w:rPr>
-          <w:rStyle w:val="pln"/>
-          <w:rFonts w:ascii="Consolas" w:hAnsi="Consolas" w:cs="Courier New"/>
-          <w:color w:val="29303B"/>
-          <w:sz w:val="18"/>
-          <w:szCs w:val="18"/>
-        </w:rPr>
-        <w:t xml:space="preserve"> </w:t>
-      </w:r>
-      <w:proofErr w:type="spellStart"/>
-      <w:r>
-        <w:rPr>
-          <w:rStyle w:val="pln"/>
-          <w:rFonts w:ascii="Consolas" w:hAnsi="Consolas" w:cs="Courier New"/>
-          <w:color w:val="29303B"/>
-          <w:sz w:val="18"/>
-          <w:szCs w:val="18"/>
-        </w:rPr>
-        <w:t>onPaste</w:t>
-      </w:r>
-      <w:proofErr w:type="spellEnd"/>
+        <w:t>onCopy onCut onPaste</w:t>
+      </w:r>
     </w:p>
     <w:p>
       <w:pPr>
@@ -1923,7 +1823,6 @@
           <w:szCs w:val="18"/>
         </w:rPr>
       </w:pPr>
-      <w:proofErr w:type="spellStart"/>
       <w:r>
         <w:rPr>
           <w:rStyle w:val="typ"/>
@@ -1934,7 +1833,6 @@
         </w:rPr>
         <w:t>DOMDataTransfer</w:t>
       </w:r>
-      <w:proofErr w:type="spellEnd"/>
       <w:r>
         <w:rPr>
           <w:rStyle w:val="pln"/>
@@ -1943,20 +1841,8 @@
           <w:sz w:val="18"/>
           <w:szCs w:val="18"/>
         </w:rPr>
-        <w:t xml:space="preserve"> </w:t>
-      </w:r>
-      <w:proofErr w:type="spellStart"/>
-      <w:r>
-        <w:rPr>
-          <w:rStyle w:val="pln"/>
-          <w:rFonts w:ascii="Consolas" w:hAnsi="Consolas" w:cs="Courier New"/>
-          <w:color w:val="29303B"/>
-          <w:sz w:val="18"/>
-          <w:szCs w:val="18"/>
-        </w:rPr>
-        <w:t>clipboardData</w:t>
-      </w:r>
-      <w:proofErr w:type="spellEnd"/>
+        <w:t xml:space="preserve"> clipboardData</w:t>
+      </w:r>
     </w:p>
     <w:p>
       <w:pPr>
@@ -2028,7 +1914,6 @@
           <w:szCs w:val="18"/>
         </w:rPr>
       </w:pPr>
-      <w:proofErr w:type="spellStart"/>
       <w:r>
         <w:rPr>
           <w:rStyle w:val="pln"/>
@@ -2037,53 +1922,8 @@
           <w:sz w:val="18"/>
           <w:szCs w:val="18"/>
         </w:rPr>
-        <w:t>onCompositionEnd</w:t>
-      </w:r>
-      <w:proofErr w:type="spellEnd"/>
-      <w:r>
-        <w:rPr>
-          <w:rStyle w:val="pln"/>
-          <w:rFonts w:ascii="Consolas" w:hAnsi="Consolas" w:cs="Courier New"/>
-          <w:color w:val="29303B"/>
-          <w:sz w:val="18"/>
-          <w:szCs w:val="18"/>
-        </w:rPr>
-        <w:t xml:space="preserve"> </w:t>
-      </w:r>
-      <w:proofErr w:type="spellStart"/>
-      <w:r>
-        <w:rPr>
-          <w:rStyle w:val="pln"/>
-          <w:rFonts w:ascii="Consolas" w:hAnsi="Consolas" w:cs="Courier New"/>
-          <w:color w:val="29303B"/>
-          <w:sz w:val="18"/>
-          <w:szCs w:val="18"/>
-        </w:rPr>
-        <w:t>onCompositionStart</w:t>
-      </w:r>
-      <w:proofErr w:type="spellEnd"/>
-      <w:r>
-        <w:rPr>
-          <w:rStyle w:val="pln"/>
-          <w:rFonts w:ascii="Consolas" w:hAnsi="Consolas" w:cs="Courier New"/>
-          <w:color w:val="29303B"/>
-          <w:sz w:val="18"/>
-          <w:szCs w:val="18"/>
-        </w:rPr>
-        <w:t xml:space="preserve"> </w:t>
-      </w:r>
-      <w:proofErr w:type="spellStart"/>
-      <w:r>
-        <w:rPr>
-          <w:rStyle w:val="pln"/>
-          <w:rFonts w:ascii="Consolas" w:hAnsi="Consolas" w:cs="Courier New"/>
-          <w:color w:val="29303B"/>
-          <w:sz w:val="18"/>
-          <w:szCs w:val="18"/>
-        </w:rPr>
-        <w:t>onCompositionUpdate</w:t>
-      </w:r>
-      <w:proofErr w:type="spellEnd"/>
+        <w:t>onCompositionEnd onCompositionStart onCompositionUpdate</w:t>
+      </w:r>
     </w:p>
     <w:p>
       <w:pPr>
@@ -2228,7 +2068,6 @@
           <w:szCs w:val="18"/>
         </w:rPr>
       </w:pPr>
-      <w:proofErr w:type="spellStart"/>
       <w:r>
         <w:rPr>
           <w:rStyle w:val="pln"/>
@@ -2237,53 +2076,8 @@
           <w:sz w:val="18"/>
           <w:szCs w:val="18"/>
         </w:rPr>
-        <w:t>onKeyDown</w:t>
-      </w:r>
-      <w:proofErr w:type="spellEnd"/>
-      <w:r>
-        <w:rPr>
-          <w:rStyle w:val="pln"/>
-          <w:rFonts w:ascii="Consolas" w:hAnsi="Consolas" w:cs="Courier New"/>
-          <w:color w:val="29303B"/>
-          <w:sz w:val="18"/>
-          <w:szCs w:val="18"/>
-        </w:rPr>
-        <w:t xml:space="preserve"> </w:t>
-      </w:r>
-      <w:proofErr w:type="spellStart"/>
-      <w:r>
-        <w:rPr>
-          <w:rStyle w:val="pln"/>
-          <w:rFonts w:ascii="Consolas" w:hAnsi="Consolas" w:cs="Courier New"/>
-          <w:color w:val="29303B"/>
-          <w:sz w:val="18"/>
-          <w:szCs w:val="18"/>
-        </w:rPr>
-        <w:t>onKeyPress</w:t>
-      </w:r>
-      <w:proofErr w:type="spellEnd"/>
-      <w:r>
-        <w:rPr>
-          <w:rStyle w:val="pln"/>
-          <w:rFonts w:ascii="Consolas" w:hAnsi="Consolas" w:cs="Courier New"/>
-          <w:color w:val="29303B"/>
-          <w:sz w:val="18"/>
-          <w:szCs w:val="18"/>
-        </w:rPr>
-        <w:t xml:space="preserve"> </w:t>
-      </w:r>
-      <w:proofErr w:type="spellStart"/>
-      <w:r>
-        <w:rPr>
-          <w:rStyle w:val="pln"/>
-          <w:rFonts w:ascii="Consolas" w:hAnsi="Consolas" w:cs="Courier New"/>
-          <w:color w:val="29303B"/>
-          <w:sz w:val="18"/>
-          <w:szCs w:val="18"/>
-        </w:rPr>
-        <w:t>onKeyUp</w:t>
-      </w:r>
-      <w:proofErr w:type="spellEnd"/>
+        <w:t>onKeyDown onKeyPress onKeyUp</w:t>
+      </w:r>
     </w:p>
     <w:p>
       <w:pPr>
@@ -2337,7 +2131,6 @@
           <w:szCs w:val="18"/>
         </w:rPr>
       </w:pPr>
-      <w:proofErr w:type="spellStart"/>
       <w:r>
         <w:rPr>
           <w:rStyle w:val="kwd"/>
@@ -2348,7 +2141,6 @@
         </w:rPr>
         <w:t>boolean</w:t>
       </w:r>
-      <w:proofErr w:type="spellEnd"/>
       <w:r>
         <w:rPr>
           <w:rStyle w:val="pln"/>
@@ -2357,20 +2149,8 @@
           <w:sz w:val="18"/>
           <w:szCs w:val="18"/>
         </w:rPr>
-        <w:t xml:space="preserve"> </w:t>
-      </w:r>
-      <w:proofErr w:type="spellStart"/>
-      <w:r>
-        <w:rPr>
-          <w:rStyle w:val="pln"/>
-          <w:rFonts w:ascii="Consolas" w:hAnsi="Consolas" w:cs="Courier New"/>
-          <w:color w:val="29303B"/>
-          <w:sz w:val="18"/>
-          <w:szCs w:val="18"/>
-        </w:rPr>
-        <w:t>altKey</w:t>
-      </w:r>
-      <w:proofErr w:type="spellEnd"/>
+        <w:t xml:space="preserve"> altKey</w:t>
+      </w:r>
     </w:p>
     <w:p>
       <w:pPr>
@@ -2415,20 +2195,8 @@
           <w:sz w:val="18"/>
           <w:szCs w:val="18"/>
         </w:rPr>
-        <w:t xml:space="preserve">number </w:t>
-      </w:r>
-      <w:proofErr w:type="spellStart"/>
-      <w:r>
-        <w:rPr>
-          <w:rStyle w:val="pln"/>
-          <w:rFonts w:ascii="Consolas" w:hAnsi="Consolas" w:cs="Courier New"/>
-          <w:color w:val="29303B"/>
-          <w:sz w:val="18"/>
-          <w:szCs w:val="18"/>
-        </w:rPr>
-        <w:t>charCode</w:t>
-      </w:r>
-      <w:proofErr w:type="spellEnd"/>
+        <w:t>number charCode</w:t>
+      </w:r>
     </w:p>
     <w:p>
       <w:pPr>
@@ -2465,7 +2233,6 @@
           <w:szCs w:val="18"/>
         </w:rPr>
       </w:pPr>
-      <w:proofErr w:type="spellStart"/>
       <w:r>
         <w:rPr>
           <w:rStyle w:val="kwd"/>
@@ -2476,7 +2243,6 @@
         </w:rPr>
         <w:t>boolean</w:t>
       </w:r>
-      <w:proofErr w:type="spellEnd"/>
       <w:r>
         <w:rPr>
           <w:rStyle w:val="pln"/>
@@ -2485,20 +2251,8 @@
           <w:sz w:val="18"/>
           <w:szCs w:val="18"/>
         </w:rPr>
-        <w:t xml:space="preserve"> </w:t>
-      </w:r>
-      <w:proofErr w:type="spellStart"/>
-      <w:r>
-        <w:rPr>
-          <w:rStyle w:val="pln"/>
-          <w:rFonts w:ascii="Consolas" w:hAnsi="Consolas" w:cs="Courier New"/>
-          <w:color w:val="29303B"/>
-          <w:sz w:val="18"/>
-          <w:szCs w:val="18"/>
-        </w:rPr>
-        <w:t>ctrlKey</w:t>
-      </w:r>
-      <w:proofErr w:type="spellEnd"/>
+        <w:t xml:space="preserve"> ctrlKey</w:t>
+      </w:r>
     </w:p>
     <w:p>
       <w:pPr>
@@ -2535,7 +2289,6 @@
           <w:szCs w:val="18"/>
         </w:rPr>
       </w:pPr>
-      <w:proofErr w:type="spellStart"/>
       <w:r>
         <w:rPr>
           <w:rStyle w:val="kwd"/>
@@ -2546,7 +2299,6 @@
         </w:rPr>
         <w:t>boolean</w:t>
       </w:r>
-      <w:proofErr w:type="spellEnd"/>
       <w:r>
         <w:rPr>
           <w:rStyle w:val="pln"/>
@@ -2555,20 +2307,8 @@
           <w:sz w:val="18"/>
           <w:szCs w:val="18"/>
         </w:rPr>
-        <w:t xml:space="preserve"> </w:t>
-      </w:r>
-      <w:proofErr w:type="spellStart"/>
-      <w:r>
-        <w:rPr>
-          <w:rStyle w:val="pln"/>
-          <w:rFonts w:ascii="Consolas" w:hAnsi="Consolas" w:cs="Courier New"/>
-          <w:color w:val="29303B"/>
-          <w:sz w:val="18"/>
-          <w:szCs w:val="18"/>
-        </w:rPr>
-        <w:t>getModifierState</w:t>
-      </w:r>
-      <w:proofErr w:type="spellEnd"/>
+        <w:t xml:space="preserve"> getModifierState</w:t>
+      </w:r>
       <w:r>
         <w:rPr>
           <w:rStyle w:val="pun"/>
@@ -2699,20 +2439,8 @@
           <w:sz w:val="18"/>
           <w:szCs w:val="18"/>
         </w:rPr>
-        <w:t xml:space="preserve">number </w:t>
-      </w:r>
-      <w:proofErr w:type="spellStart"/>
-      <w:r>
-        <w:rPr>
-          <w:rStyle w:val="pln"/>
-          <w:rFonts w:ascii="Consolas" w:hAnsi="Consolas" w:cs="Courier New"/>
-          <w:color w:val="29303B"/>
-          <w:sz w:val="18"/>
-          <w:szCs w:val="18"/>
-        </w:rPr>
-        <w:t>keyCode</w:t>
-      </w:r>
-      <w:proofErr w:type="spellEnd"/>
+        <w:t>number keyCode</w:t>
+      </w:r>
     </w:p>
     <w:p>
       <w:pPr>
@@ -2851,7 +2579,6 @@
           <w:szCs w:val="18"/>
         </w:rPr>
       </w:pPr>
-      <w:proofErr w:type="spellStart"/>
       <w:r>
         <w:rPr>
           <w:rStyle w:val="kwd"/>
@@ -2862,7 +2589,6 @@
         </w:rPr>
         <w:t>boolean</w:t>
       </w:r>
-      <w:proofErr w:type="spellEnd"/>
       <w:r>
         <w:rPr>
           <w:rStyle w:val="pln"/>
@@ -2871,20 +2597,8 @@
           <w:sz w:val="18"/>
           <w:szCs w:val="18"/>
         </w:rPr>
-        <w:t xml:space="preserve"> </w:t>
-      </w:r>
-      <w:proofErr w:type="spellStart"/>
-      <w:r>
-        <w:rPr>
-          <w:rStyle w:val="pln"/>
-          <w:rFonts w:ascii="Consolas" w:hAnsi="Consolas" w:cs="Courier New"/>
-          <w:color w:val="29303B"/>
-          <w:sz w:val="18"/>
-          <w:szCs w:val="18"/>
-        </w:rPr>
-        <w:t>metaKey</w:t>
-      </w:r>
-      <w:proofErr w:type="spellEnd"/>
+        <w:t xml:space="preserve"> metaKey</w:t>
+      </w:r>
     </w:p>
     <w:p>
       <w:pPr>
@@ -2921,7 +2635,6 @@
           <w:szCs w:val="18"/>
         </w:rPr>
       </w:pPr>
-      <w:proofErr w:type="spellStart"/>
       <w:r>
         <w:rPr>
           <w:rStyle w:val="kwd"/>
@@ -2932,7 +2645,6 @@
         </w:rPr>
         <w:t>boolean</w:t>
       </w:r>
-      <w:proofErr w:type="spellEnd"/>
       <w:r>
         <w:rPr>
           <w:rStyle w:val="pln"/>
@@ -2979,7 +2691,6 @@
           <w:szCs w:val="18"/>
         </w:rPr>
       </w:pPr>
-      <w:proofErr w:type="spellStart"/>
       <w:r>
         <w:rPr>
           <w:rStyle w:val="kwd"/>
@@ -2990,7 +2701,6 @@
         </w:rPr>
         <w:t>boolean</w:t>
       </w:r>
-      <w:proofErr w:type="spellEnd"/>
       <w:r>
         <w:rPr>
           <w:rStyle w:val="pln"/>
@@ -2999,20 +2709,8 @@
           <w:sz w:val="18"/>
           <w:szCs w:val="18"/>
         </w:rPr>
-        <w:t xml:space="preserve"> </w:t>
-      </w:r>
-      <w:proofErr w:type="spellStart"/>
-      <w:r>
-        <w:rPr>
-          <w:rStyle w:val="pln"/>
-          <w:rFonts w:ascii="Consolas" w:hAnsi="Consolas" w:cs="Courier New"/>
-          <w:color w:val="29303B"/>
-          <w:sz w:val="18"/>
-          <w:szCs w:val="18"/>
-        </w:rPr>
-        <w:t>shiftKey</w:t>
-      </w:r>
-      <w:proofErr w:type="spellEnd"/>
+        <w:t xml:space="preserve"> shiftKey</w:t>
+      </w:r>
     </w:p>
     <w:p>
       <w:pPr>
@@ -3131,7 +2829,6 @@
           <w:szCs w:val="18"/>
         </w:rPr>
       </w:pPr>
-      <w:proofErr w:type="spellStart"/>
       <w:r>
         <w:rPr>
           <w:rStyle w:val="pln"/>
@@ -3140,31 +2837,8 @@
           <w:sz w:val="18"/>
           <w:szCs w:val="18"/>
         </w:rPr>
-        <w:t>onFocus</w:t>
-      </w:r>
-      <w:proofErr w:type="spellEnd"/>
-      <w:r>
-        <w:rPr>
-          <w:rStyle w:val="pln"/>
-          <w:rFonts w:ascii="Consolas" w:hAnsi="Consolas" w:cs="Courier New"/>
-          <w:color w:val="29303B"/>
-          <w:sz w:val="18"/>
-          <w:szCs w:val="18"/>
-        </w:rPr>
-        <w:t xml:space="preserve"> </w:t>
-      </w:r>
-      <w:proofErr w:type="spellStart"/>
-      <w:r>
-        <w:rPr>
-          <w:rStyle w:val="pln"/>
-          <w:rFonts w:ascii="Consolas" w:hAnsi="Consolas" w:cs="Courier New"/>
-          <w:color w:val="29303B"/>
-          <w:sz w:val="18"/>
-          <w:szCs w:val="18"/>
-        </w:rPr>
-        <w:t>onBlur</w:t>
-      </w:r>
-      <w:proofErr w:type="spellEnd"/>
+        <w:t>onFocus onBlur</w:t>
+      </w:r>
     </w:p>
     <w:p>
       <w:pPr>
@@ -3235,7 +2909,6 @@
           <w:szCs w:val="18"/>
         </w:rPr>
       </w:pPr>
-      <w:proofErr w:type="spellStart"/>
       <w:r>
         <w:rPr>
           <w:rStyle w:val="typ"/>
@@ -3246,7 +2919,6 @@
         </w:rPr>
         <w:t>DOMEventTarget</w:t>
       </w:r>
-      <w:proofErr w:type="spellEnd"/>
       <w:r>
         <w:rPr>
           <w:rStyle w:val="pln"/>
@@ -3255,20 +2927,8 @@
           <w:sz w:val="18"/>
           <w:szCs w:val="18"/>
         </w:rPr>
-        <w:t xml:space="preserve"> </w:t>
-      </w:r>
-      <w:proofErr w:type="spellStart"/>
-      <w:r>
-        <w:rPr>
-          <w:rStyle w:val="pln"/>
-          <w:rFonts w:ascii="Consolas" w:hAnsi="Consolas" w:cs="Courier New"/>
-          <w:color w:val="29303B"/>
-          <w:sz w:val="18"/>
-          <w:szCs w:val="18"/>
-        </w:rPr>
-        <w:t>relatedTarget</w:t>
-      </w:r>
-      <w:proofErr w:type="spellEnd"/>
+        <w:t xml:space="preserve"> relatedTarget</w:t>
+      </w:r>
     </w:p>
     <w:p>
       <w:pPr>
@@ -3340,7 +3000,6 @@
           <w:szCs w:val="18"/>
         </w:rPr>
       </w:pPr>
-      <w:proofErr w:type="spellStart"/>
       <w:r>
         <w:rPr>
           <w:rStyle w:val="pln"/>
@@ -3349,75 +3008,8 @@
           <w:sz w:val="18"/>
           <w:szCs w:val="18"/>
         </w:rPr>
-        <w:t>onChange</w:t>
-      </w:r>
-      <w:proofErr w:type="spellEnd"/>
-      <w:r>
-        <w:rPr>
-          <w:rStyle w:val="pln"/>
-          <w:rFonts w:ascii="Consolas" w:hAnsi="Consolas" w:cs="Courier New"/>
-          <w:color w:val="29303B"/>
-          <w:sz w:val="18"/>
-          <w:szCs w:val="18"/>
-        </w:rPr>
-        <w:t xml:space="preserve"> </w:t>
-      </w:r>
-      <w:proofErr w:type="spellStart"/>
-      <w:r>
-        <w:rPr>
-          <w:rStyle w:val="pln"/>
-          <w:rFonts w:ascii="Consolas" w:hAnsi="Consolas" w:cs="Courier New"/>
-          <w:color w:val="29303B"/>
-          <w:sz w:val="18"/>
-          <w:szCs w:val="18"/>
-        </w:rPr>
-        <w:t>onInput</w:t>
-      </w:r>
-      <w:proofErr w:type="spellEnd"/>
-      <w:r>
-        <w:rPr>
-          <w:rStyle w:val="pln"/>
-          <w:rFonts w:ascii="Consolas" w:hAnsi="Consolas" w:cs="Courier New"/>
-          <w:color w:val="29303B"/>
-          <w:sz w:val="18"/>
-          <w:szCs w:val="18"/>
-        </w:rPr>
-        <w:t xml:space="preserve"> </w:t>
-      </w:r>
-      <w:proofErr w:type="spellStart"/>
-      <w:r>
-        <w:rPr>
-          <w:rStyle w:val="pln"/>
-          <w:rFonts w:ascii="Consolas" w:hAnsi="Consolas" w:cs="Courier New"/>
-          <w:color w:val="29303B"/>
-          <w:sz w:val="18"/>
-          <w:szCs w:val="18"/>
-        </w:rPr>
-        <w:t>onInvalid</w:t>
-      </w:r>
-      <w:proofErr w:type="spellEnd"/>
-      <w:r>
-        <w:rPr>
-          <w:rStyle w:val="pln"/>
-          <w:rFonts w:ascii="Consolas" w:hAnsi="Consolas" w:cs="Courier New"/>
-          <w:color w:val="29303B"/>
-          <w:sz w:val="18"/>
-          <w:szCs w:val="18"/>
-        </w:rPr>
-        <w:t xml:space="preserve"> </w:t>
-      </w:r>
-      <w:proofErr w:type="spellStart"/>
-      <w:r>
-        <w:rPr>
-          <w:rStyle w:val="pln"/>
-          <w:rFonts w:ascii="Consolas" w:hAnsi="Consolas" w:cs="Courier New"/>
-          <w:color w:val="29303B"/>
-          <w:sz w:val="18"/>
-          <w:szCs w:val="18"/>
-        </w:rPr>
-        <w:t>onSubmit</w:t>
-      </w:r>
-      <w:proofErr w:type="spellEnd"/>
+        <w:t>onChange onInput onInvalid onSubmit</w:t>
+      </w:r>
     </w:p>
     <w:p>
       <w:pPr>
@@ -3433,23 +3025,7 @@
           <w:sz w:val="27"/>
           <w:szCs w:val="27"/>
         </w:rPr>
-        <w:t xml:space="preserve">For more information about the </w:t>
-      </w:r>
-      <w:proofErr w:type="spellStart"/>
-      <w:r>
-        <w:rPr>
-          <w:sz w:val="27"/>
-          <w:szCs w:val="27"/>
-        </w:rPr>
-        <w:t>onChange</w:t>
-      </w:r>
-      <w:proofErr w:type="spellEnd"/>
-      <w:r>
-        <w:rPr>
-          <w:sz w:val="27"/>
-          <w:szCs w:val="27"/>
-        </w:rPr>
-        <w:t xml:space="preserve"> event, see </w:t>
+        <w:t>For more information about the onChange event, see </w:t>
       </w:r>
       <w:hyperlink r:id="rId45" w:tgtFrame="_blank" w:history="1">
         <w:r>
@@ -3541,7 +3117,6 @@
           <w:szCs w:val="18"/>
         </w:rPr>
       </w:pPr>
-      <w:proofErr w:type="spellStart"/>
       <w:r>
         <w:rPr>
           <w:rStyle w:val="pln"/>
@@ -3550,141 +3125,8 @@
           <w:sz w:val="18"/>
           <w:szCs w:val="18"/>
         </w:rPr>
-        <w:t>onClick</w:t>
-      </w:r>
-      <w:proofErr w:type="spellEnd"/>
-      <w:r>
-        <w:rPr>
-          <w:rStyle w:val="pln"/>
-          <w:rFonts w:ascii="Consolas" w:hAnsi="Consolas" w:cs="Courier New"/>
-          <w:color w:val="29303B"/>
-          <w:sz w:val="18"/>
-          <w:szCs w:val="18"/>
-        </w:rPr>
-        <w:t xml:space="preserve"> </w:t>
-      </w:r>
-      <w:proofErr w:type="spellStart"/>
-      <w:r>
-        <w:rPr>
-          <w:rStyle w:val="pln"/>
-          <w:rFonts w:ascii="Consolas" w:hAnsi="Consolas" w:cs="Courier New"/>
-          <w:color w:val="29303B"/>
-          <w:sz w:val="18"/>
-          <w:szCs w:val="18"/>
-        </w:rPr>
-        <w:t>onContextMenu</w:t>
-      </w:r>
-      <w:proofErr w:type="spellEnd"/>
-      <w:r>
-        <w:rPr>
-          <w:rStyle w:val="pln"/>
-          <w:rFonts w:ascii="Consolas" w:hAnsi="Consolas" w:cs="Courier New"/>
-          <w:color w:val="29303B"/>
-          <w:sz w:val="18"/>
-          <w:szCs w:val="18"/>
-        </w:rPr>
-        <w:t xml:space="preserve"> </w:t>
-      </w:r>
-      <w:proofErr w:type="spellStart"/>
-      <w:r>
-        <w:rPr>
-          <w:rStyle w:val="pln"/>
-          <w:rFonts w:ascii="Consolas" w:hAnsi="Consolas" w:cs="Courier New"/>
-          <w:color w:val="29303B"/>
-          <w:sz w:val="18"/>
-          <w:szCs w:val="18"/>
-        </w:rPr>
-        <w:t>onDoubleClick</w:t>
-      </w:r>
-      <w:proofErr w:type="spellEnd"/>
-      <w:r>
-        <w:rPr>
-          <w:rStyle w:val="pln"/>
-          <w:rFonts w:ascii="Consolas" w:hAnsi="Consolas" w:cs="Courier New"/>
-          <w:color w:val="29303B"/>
-          <w:sz w:val="18"/>
-          <w:szCs w:val="18"/>
-        </w:rPr>
-        <w:t xml:space="preserve"> </w:t>
-      </w:r>
-      <w:proofErr w:type="spellStart"/>
-      <w:r>
-        <w:rPr>
-          <w:rStyle w:val="pln"/>
-          <w:rFonts w:ascii="Consolas" w:hAnsi="Consolas" w:cs="Courier New"/>
-          <w:color w:val="29303B"/>
-          <w:sz w:val="18"/>
-          <w:szCs w:val="18"/>
-        </w:rPr>
-        <w:t>onDrag</w:t>
-      </w:r>
-      <w:proofErr w:type="spellEnd"/>
-      <w:r>
-        <w:rPr>
-          <w:rStyle w:val="pln"/>
-          <w:rFonts w:ascii="Consolas" w:hAnsi="Consolas" w:cs="Courier New"/>
-          <w:color w:val="29303B"/>
-          <w:sz w:val="18"/>
-          <w:szCs w:val="18"/>
-        </w:rPr>
-        <w:t xml:space="preserve"> </w:t>
-      </w:r>
-      <w:proofErr w:type="spellStart"/>
-      <w:r>
-        <w:rPr>
-          <w:rStyle w:val="pln"/>
-          <w:rFonts w:ascii="Consolas" w:hAnsi="Consolas" w:cs="Courier New"/>
-          <w:color w:val="29303B"/>
-          <w:sz w:val="18"/>
-          <w:szCs w:val="18"/>
-        </w:rPr>
-        <w:t>onDragEnd</w:t>
-      </w:r>
-      <w:proofErr w:type="spellEnd"/>
-      <w:r>
-        <w:rPr>
-          <w:rStyle w:val="pln"/>
-          <w:rFonts w:ascii="Consolas" w:hAnsi="Consolas" w:cs="Courier New"/>
-          <w:color w:val="29303B"/>
-          <w:sz w:val="18"/>
-          <w:szCs w:val="18"/>
-        </w:rPr>
-        <w:t xml:space="preserve"> </w:t>
-      </w:r>
-      <w:proofErr w:type="spellStart"/>
-      <w:r>
-        <w:rPr>
-          <w:rStyle w:val="pln"/>
-          <w:rFonts w:ascii="Consolas" w:hAnsi="Consolas" w:cs="Courier New"/>
-          <w:color w:val="29303B"/>
-          <w:sz w:val="18"/>
-          <w:szCs w:val="18"/>
-        </w:rPr>
-        <w:t>onDragEnter</w:t>
-      </w:r>
-      <w:proofErr w:type="spellEnd"/>
-      <w:r>
-        <w:rPr>
-          <w:rStyle w:val="pln"/>
-          <w:rFonts w:ascii="Consolas" w:hAnsi="Consolas" w:cs="Courier New"/>
-          <w:color w:val="29303B"/>
-          <w:sz w:val="18"/>
-          <w:szCs w:val="18"/>
-        </w:rPr>
-        <w:t xml:space="preserve"> </w:t>
-      </w:r>
-      <w:proofErr w:type="spellStart"/>
-      <w:r>
-        <w:rPr>
-          <w:rStyle w:val="pln"/>
-          <w:rFonts w:ascii="Consolas" w:hAnsi="Consolas" w:cs="Courier New"/>
-          <w:color w:val="29303B"/>
-          <w:sz w:val="18"/>
-          <w:szCs w:val="18"/>
-        </w:rPr>
-        <w:t>onDragExit</w:t>
-      </w:r>
-      <w:proofErr w:type="spellEnd"/>
+        <w:t>onClick onContextMenu onDoubleClick onDrag onDragEnd onDragEnter onDragExit</w:t>
+      </w:r>
     </w:p>
     <w:p>
       <w:pPr>
@@ -3721,7 +3163,6 @@
           <w:szCs w:val="18"/>
         </w:rPr>
       </w:pPr>
-      <w:proofErr w:type="spellStart"/>
       <w:r>
         <w:rPr>
           <w:rStyle w:val="pln"/>
@@ -3730,141 +3171,8 @@
           <w:sz w:val="18"/>
           <w:szCs w:val="18"/>
         </w:rPr>
-        <w:t>onDragLeave</w:t>
-      </w:r>
-      <w:proofErr w:type="spellEnd"/>
-      <w:r>
-        <w:rPr>
-          <w:rStyle w:val="pln"/>
-          <w:rFonts w:ascii="Consolas" w:hAnsi="Consolas" w:cs="Courier New"/>
-          <w:color w:val="29303B"/>
-          <w:sz w:val="18"/>
-          <w:szCs w:val="18"/>
-        </w:rPr>
-        <w:t xml:space="preserve"> </w:t>
-      </w:r>
-      <w:proofErr w:type="spellStart"/>
-      <w:r>
-        <w:rPr>
-          <w:rStyle w:val="pln"/>
-          <w:rFonts w:ascii="Consolas" w:hAnsi="Consolas" w:cs="Courier New"/>
-          <w:color w:val="29303B"/>
-          <w:sz w:val="18"/>
-          <w:szCs w:val="18"/>
-        </w:rPr>
-        <w:t>onDragOver</w:t>
-      </w:r>
-      <w:proofErr w:type="spellEnd"/>
-      <w:r>
-        <w:rPr>
-          <w:rStyle w:val="pln"/>
-          <w:rFonts w:ascii="Consolas" w:hAnsi="Consolas" w:cs="Courier New"/>
-          <w:color w:val="29303B"/>
-          <w:sz w:val="18"/>
-          <w:szCs w:val="18"/>
-        </w:rPr>
-        <w:t xml:space="preserve"> </w:t>
-      </w:r>
-      <w:proofErr w:type="spellStart"/>
-      <w:r>
-        <w:rPr>
-          <w:rStyle w:val="pln"/>
-          <w:rFonts w:ascii="Consolas" w:hAnsi="Consolas" w:cs="Courier New"/>
-          <w:color w:val="29303B"/>
-          <w:sz w:val="18"/>
-          <w:szCs w:val="18"/>
-        </w:rPr>
-        <w:t>onDragStart</w:t>
-      </w:r>
-      <w:proofErr w:type="spellEnd"/>
-      <w:r>
-        <w:rPr>
-          <w:rStyle w:val="pln"/>
-          <w:rFonts w:ascii="Consolas" w:hAnsi="Consolas" w:cs="Courier New"/>
-          <w:color w:val="29303B"/>
-          <w:sz w:val="18"/>
-          <w:szCs w:val="18"/>
-        </w:rPr>
-        <w:t xml:space="preserve"> </w:t>
-      </w:r>
-      <w:proofErr w:type="spellStart"/>
-      <w:r>
-        <w:rPr>
-          <w:rStyle w:val="pln"/>
-          <w:rFonts w:ascii="Consolas" w:hAnsi="Consolas" w:cs="Courier New"/>
-          <w:color w:val="29303B"/>
-          <w:sz w:val="18"/>
-          <w:szCs w:val="18"/>
-        </w:rPr>
-        <w:t>onDrop</w:t>
-      </w:r>
-      <w:proofErr w:type="spellEnd"/>
-      <w:r>
-        <w:rPr>
-          <w:rStyle w:val="pln"/>
-          <w:rFonts w:ascii="Consolas" w:hAnsi="Consolas" w:cs="Courier New"/>
-          <w:color w:val="29303B"/>
-          <w:sz w:val="18"/>
-          <w:szCs w:val="18"/>
-        </w:rPr>
-        <w:t xml:space="preserve"> </w:t>
-      </w:r>
-      <w:proofErr w:type="spellStart"/>
-      <w:r>
-        <w:rPr>
-          <w:rStyle w:val="pln"/>
-          <w:rFonts w:ascii="Consolas" w:hAnsi="Consolas" w:cs="Courier New"/>
-          <w:color w:val="29303B"/>
-          <w:sz w:val="18"/>
-          <w:szCs w:val="18"/>
-        </w:rPr>
-        <w:t>onMouseDown</w:t>
-      </w:r>
-      <w:proofErr w:type="spellEnd"/>
-      <w:r>
-        <w:rPr>
-          <w:rStyle w:val="pln"/>
-          <w:rFonts w:ascii="Consolas" w:hAnsi="Consolas" w:cs="Courier New"/>
-          <w:color w:val="29303B"/>
-          <w:sz w:val="18"/>
-          <w:szCs w:val="18"/>
-        </w:rPr>
-        <w:t xml:space="preserve"> </w:t>
-      </w:r>
-      <w:proofErr w:type="spellStart"/>
-      <w:r>
-        <w:rPr>
-          <w:rStyle w:val="pln"/>
-          <w:rFonts w:ascii="Consolas" w:hAnsi="Consolas" w:cs="Courier New"/>
-          <w:color w:val="29303B"/>
-          <w:sz w:val="18"/>
-          <w:szCs w:val="18"/>
-        </w:rPr>
-        <w:t>onMouseEnter</w:t>
-      </w:r>
-      <w:proofErr w:type="spellEnd"/>
-      <w:r>
-        <w:rPr>
-          <w:rStyle w:val="pln"/>
-          <w:rFonts w:ascii="Consolas" w:hAnsi="Consolas" w:cs="Courier New"/>
-          <w:color w:val="29303B"/>
-          <w:sz w:val="18"/>
-          <w:szCs w:val="18"/>
-        </w:rPr>
-        <w:t xml:space="preserve"> </w:t>
-      </w:r>
-      <w:proofErr w:type="spellStart"/>
-      <w:r>
-        <w:rPr>
-          <w:rStyle w:val="pln"/>
-          <w:rFonts w:ascii="Consolas" w:hAnsi="Consolas" w:cs="Courier New"/>
-          <w:color w:val="29303B"/>
-          <w:sz w:val="18"/>
-          <w:szCs w:val="18"/>
-        </w:rPr>
-        <w:t>onMouseLeave</w:t>
-      </w:r>
-      <w:proofErr w:type="spellEnd"/>
+        <w:t>onDragLeave onDragOver onDragStart onDrop onMouseDown onMouseEnter onMouseLeave</w:t>
+      </w:r>
     </w:p>
     <w:p>
       <w:pPr>
@@ -3901,7 +3209,6 @@
           <w:szCs w:val="18"/>
         </w:rPr>
       </w:pPr>
-      <w:proofErr w:type="spellStart"/>
       <w:r>
         <w:rPr>
           <w:rStyle w:val="pln"/>
@@ -3910,75 +3217,8 @@
           <w:sz w:val="18"/>
           <w:szCs w:val="18"/>
         </w:rPr>
-        <w:t>onMouseMove</w:t>
-      </w:r>
-      <w:proofErr w:type="spellEnd"/>
-      <w:r>
-        <w:rPr>
-          <w:rStyle w:val="pln"/>
-          <w:rFonts w:ascii="Consolas" w:hAnsi="Consolas" w:cs="Courier New"/>
-          <w:color w:val="29303B"/>
-          <w:sz w:val="18"/>
-          <w:szCs w:val="18"/>
-        </w:rPr>
-        <w:t xml:space="preserve"> </w:t>
-      </w:r>
-      <w:proofErr w:type="spellStart"/>
-      <w:r>
-        <w:rPr>
-          <w:rStyle w:val="pln"/>
-          <w:rFonts w:ascii="Consolas" w:hAnsi="Consolas" w:cs="Courier New"/>
-          <w:color w:val="29303B"/>
-          <w:sz w:val="18"/>
-          <w:szCs w:val="18"/>
-        </w:rPr>
-        <w:t>onMouseOut</w:t>
-      </w:r>
-      <w:proofErr w:type="spellEnd"/>
-      <w:r>
-        <w:rPr>
-          <w:rStyle w:val="pln"/>
-          <w:rFonts w:ascii="Consolas" w:hAnsi="Consolas" w:cs="Courier New"/>
-          <w:color w:val="29303B"/>
-          <w:sz w:val="18"/>
-          <w:szCs w:val="18"/>
-        </w:rPr>
-        <w:t xml:space="preserve"> </w:t>
-      </w:r>
-      <w:proofErr w:type="spellStart"/>
-      <w:r>
-        <w:rPr>
-          <w:rStyle w:val="pln"/>
-          <w:rFonts w:ascii="Consolas" w:hAnsi="Consolas" w:cs="Courier New"/>
-          <w:color w:val="29303B"/>
-          <w:sz w:val="18"/>
-          <w:szCs w:val="18"/>
-        </w:rPr>
-        <w:t>onMouseOver</w:t>
-      </w:r>
-      <w:proofErr w:type="spellEnd"/>
-      <w:r>
-        <w:rPr>
-          <w:rStyle w:val="pln"/>
-          <w:rFonts w:ascii="Consolas" w:hAnsi="Consolas" w:cs="Courier New"/>
-          <w:color w:val="29303B"/>
-          <w:sz w:val="18"/>
-          <w:szCs w:val="18"/>
-        </w:rPr>
-        <w:t xml:space="preserve"> </w:t>
-      </w:r>
-      <w:proofErr w:type="spellStart"/>
-      <w:r>
-        <w:rPr>
-          <w:rStyle w:val="pln"/>
-          <w:rFonts w:ascii="Consolas" w:hAnsi="Consolas" w:cs="Courier New"/>
-          <w:color w:val="29303B"/>
-          <w:sz w:val="18"/>
-          <w:szCs w:val="18"/>
-        </w:rPr>
-        <w:t>onMouseUp</w:t>
-      </w:r>
-      <w:proofErr w:type="spellEnd"/>
+        <w:t>onMouseMove onMouseOut onMouseOver onMouseUp</w:t>
+      </w:r>
     </w:p>
     <w:p>
       <w:pPr>
@@ -3996,7 +3236,6 @@
         </w:rPr>
         <w:t>The </w:t>
       </w:r>
-      <w:proofErr w:type="spellStart"/>
       <w:r>
         <w:rPr>
           <w:rStyle w:val="HTMLCode"/>
@@ -4007,7 +3246,6 @@
         </w:rPr>
         <w:t>onMouseEnter</w:t>
       </w:r>
-      <w:proofErr w:type="spellEnd"/>
       <w:r>
         <w:rPr>
           <w:sz w:val="27"/>
@@ -4015,7 +3253,6 @@
         </w:rPr>
         <w:t> and </w:t>
       </w:r>
-      <w:proofErr w:type="spellStart"/>
       <w:r>
         <w:rPr>
           <w:rStyle w:val="HTMLCode"/>
@@ -4026,7 +3263,6 @@
         </w:rPr>
         <w:t>onMouseLeave</w:t>
       </w:r>
-      <w:proofErr w:type="spellEnd"/>
       <w:r>
         <w:rPr>
           <w:sz w:val="27"/>
@@ -4087,7 +3323,6 @@
           <w:szCs w:val="18"/>
         </w:rPr>
       </w:pPr>
-      <w:proofErr w:type="spellStart"/>
       <w:r>
         <w:rPr>
           <w:rStyle w:val="kwd"/>
@@ -4098,7 +3333,6 @@
         </w:rPr>
         <w:t>boolean</w:t>
       </w:r>
-      <w:proofErr w:type="spellEnd"/>
       <w:r>
         <w:rPr>
           <w:rStyle w:val="pln"/>
@@ -4107,20 +3341,8 @@
           <w:sz w:val="18"/>
           <w:szCs w:val="18"/>
         </w:rPr>
-        <w:t xml:space="preserve"> </w:t>
-      </w:r>
-      <w:proofErr w:type="spellStart"/>
-      <w:r>
-        <w:rPr>
-          <w:rStyle w:val="pln"/>
-          <w:rFonts w:ascii="Consolas" w:hAnsi="Consolas" w:cs="Courier New"/>
-          <w:color w:val="29303B"/>
-          <w:sz w:val="18"/>
-          <w:szCs w:val="18"/>
-        </w:rPr>
-        <w:t>altKey</w:t>
-      </w:r>
-      <w:proofErr w:type="spellEnd"/>
+        <w:t xml:space="preserve"> altKey</w:t>
+      </w:r>
     </w:p>
     <w:p>
       <w:pPr>
@@ -4257,20 +3479,8 @@
           <w:sz w:val="18"/>
           <w:szCs w:val="18"/>
         </w:rPr>
-        <w:t xml:space="preserve">number </w:t>
-      </w:r>
-      <w:proofErr w:type="spellStart"/>
-      <w:r>
-        <w:rPr>
-          <w:rStyle w:val="pln"/>
-          <w:rFonts w:ascii="Consolas" w:hAnsi="Consolas" w:cs="Courier New"/>
-          <w:color w:val="29303B"/>
-          <w:sz w:val="18"/>
-          <w:szCs w:val="18"/>
-        </w:rPr>
-        <w:t>clientX</w:t>
-      </w:r>
-      <w:proofErr w:type="spellEnd"/>
+        <w:t>number clientX</w:t>
+      </w:r>
     </w:p>
     <w:p>
       <w:pPr>
@@ -4315,20 +3525,8 @@
           <w:sz w:val="18"/>
           <w:szCs w:val="18"/>
         </w:rPr>
-        <w:t xml:space="preserve">number </w:t>
-      </w:r>
-      <w:proofErr w:type="spellStart"/>
-      <w:r>
-        <w:rPr>
-          <w:rStyle w:val="pln"/>
-          <w:rFonts w:ascii="Consolas" w:hAnsi="Consolas" w:cs="Courier New"/>
-          <w:color w:val="29303B"/>
-          <w:sz w:val="18"/>
-          <w:szCs w:val="18"/>
-        </w:rPr>
-        <w:t>clientY</w:t>
-      </w:r>
-      <w:proofErr w:type="spellEnd"/>
+        <w:t>number clientY</w:t>
+      </w:r>
     </w:p>
     <w:p>
       <w:pPr>
@@ -4365,7 +3563,6 @@
           <w:szCs w:val="18"/>
         </w:rPr>
       </w:pPr>
-      <w:proofErr w:type="spellStart"/>
       <w:r>
         <w:rPr>
           <w:rStyle w:val="kwd"/>
@@ -4376,7 +3573,6 @@
         </w:rPr>
         <w:t>boolean</w:t>
       </w:r>
-      <w:proofErr w:type="spellEnd"/>
       <w:r>
         <w:rPr>
           <w:rStyle w:val="pln"/>
@@ -4385,20 +3581,8 @@
           <w:sz w:val="18"/>
           <w:szCs w:val="18"/>
         </w:rPr>
-        <w:t xml:space="preserve"> </w:t>
-      </w:r>
-      <w:proofErr w:type="spellStart"/>
-      <w:r>
-        <w:rPr>
-          <w:rStyle w:val="pln"/>
-          <w:rFonts w:ascii="Consolas" w:hAnsi="Consolas" w:cs="Courier New"/>
-          <w:color w:val="29303B"/>
-          <w:sz w:val="18"/>
-          <w:szCs w:val="18"/>
-        </w:rPr>
-        <w:t>ctrlKey</w:t>
-      </w:r>
-      <w:proofErr w:type="spellEnd"/>
+        <w:t xml:space="preserve"> ctrlKey</w:t>
+      </w:r>
     </w:p>
     <w:p>
       <w:pPr>
@@ -4435,7 +3619,6 @@
           <w:szCs w:val="18"/>
         </w:rPr>
       </w:pPr>
-      <w:proofErr w:type="spellStart"/>
       <w:r>
         <w:rPr>
           <w:rStyle w:val="kwd"/>
@@ -4446,7 +3629,6 @@
         </w:rPr>
         <w:t>boolean</w:t>
       </w:r>
-      <w:proofErr w:type="spellEnd"/>
       <w:r>
         <w:rPr>
           <w:rStyle w:val="pln"/>
@@ -4455,20 +3637,8 @@
           <w:sz w:val="18"/>
           <w:szCs w:val="18"/>
         </w:rPr>
-        <w:t xml:space="preserve"> </w:t>
-      </w:r>
-      <w:proofErr w:type="spellStart"/>
-      <w:r>
-        <w:rPr>
-          <w:rStyle w:val="pln"/>
-          <w:rFonts w:ascii="Consolas" w:hAnsi="Consolas" w:cs="Courier New"/>
-          <w:color w:val="29303B"/>
-          <w:sz w:val="18"/>
-          <w:szCs w:val="18"/>
-        </w:rPr>
-        <w:t>getModifierState</w:t>
-      </w:r>
-      <w:proofErr w:type="spellEnd"/>
+        <w:t xml:space="preserve"> getModifierState</w:t>
+      </w:r>
       <w:r>
         <w:rPr>
           <w:rStyle w:val="pun"/>
@@ -4535,7 +3705,6 @@
           <w:szCs w:val="18"/>
         </w:rPr>
       </w:pPr>
-      <w:proofErr w:type="spellStart"/>
       <w:r>
         <w:rPr>
           <w:rStyle w:val="kwd"/>
@@ -4546,7 +3715,6 @@
         </w:rPr>
         <w:t>boolean</w:t>
       </w:r>
-      <w:proofErr w:type="spellEnd"/>
       <w:r>
         <w:rPr>
           <w:rStyle w:val="pln"/>
@@ -4555,20 +3723,8 @@
           <w:sz w:val="18"/>
           <w:szCs w:val="18"/>
         </w:rPr>
-        <w:t xml:space="preserve"> </w:t>
-      </w:r>
-      <w:proofErr w:type="spellStart"/>
-      <w:r>
-        <w:rPr>
-          <w:rStyle w:val="pln"/>
-          <w:rFonts w:ascii="Consolas" w:hAnsi="Consolas" w:cs="Courier New"/>
-          <w:color w:val="29303B"/>
-          <w:sz w:val="18"/>
-          <w:szCs w:val="18"/>
-        </w:rPr>
-        <w:t>metaKey</w:t>
-      </w:r>
-      <w:proofErr w:type="spellEnd"/>
+        <w:t xml:space="preserve"> metaKey</w:t>
+      </w:r>
     </w:p>
     <w:p>
       <w:pPr>
@@ -4613,20 +3769,8 @@
           <w:sz w:val="18"/>
           <w:szCs w:val="18"/>
         </w:rPr>
-        <w:t xml:space="preserve">number </w:t>
-      </w:r>
-      <w:proofErr w:type="spellStart"/>
-      <w:r>
-        <w:rPr>
-          <w:rStyle w:val="pln"/>
-          <w:rFonts w:ascii="Consolas" w:hAnsi="Consolas" w:cs="Courier New"/>
-          <w:color w:val="29303B"/>
-          <w:sz w:val="18"/>
-          <w:szCs w:val="18"/>
-        </w:rPr>
-        <w:t>pageX</w:t>
-      </w:r>
-      <w:proofErr w:type="spellEnd"/>
+        <w:t>number pageX</w:t>
+      </w:r>
     </w:p>
     <w:p>
       <w:pPr>
@@ -4671,20 +3815,8 @@
           <w:sz w:val="18"/>
           <w:szCs w:val="18"/>
         </w:rPr>
-        <w:t xml:space="preserve">number </w:t>
-      </w:r>
-      <w:proofErr w:type="spellStart"/>
-      <w:r>
-        <w:rPr>
-          <w:rStyle w:val="pln"/>
-          <w:rFonts w:ascii="Consolas" w:hAnsi="Consolas" w:cs="Courier New"/>
-          <w:color w:val="29303B"/>
-          <w:sz w:val="18"/>
-          <w:szCs w:val="18"/>
-        </w:rPr>
-        <w:t>pageY</w:t>
-      </w:r>
-      <w:proofErr w:type="spellEnd"/>
+        <w:t>number pageY</w:t>
+      </w:r>
     </w:p>
     <w:p>
       <w:pPr>
@@ -4721,7 +3853,6 @@
           <w:szCs w:val="18"/>
         </w:rPr>
       </w:pPr>
-      <w:proofErr w:type="spellStart"/>
       <w:r>
         <w:rPr>
           <w:rStyle w:val="typ"/>
@@ -4732,7 +3863,6 @@
         </w:rPr>
         <w:t>DOMEventTarget</w:t>
       </w:r>
-      <w:proofErr w:type="spellEnd"/>
       <w:r>
         <w:rPr>
           <w:rStyle w:val="pln"/>
@@ -4741,20 +3871,8 @@
           <w:sz w:val="18"/>
           <w:szCs w:val="18"/>
         </w:rPr>
-        <w:t xml:space="preserve"> </w:t>
-      </w:r>
-      <w:proofErr w:type="spellStart"/>
-      <w:r>
-        <w:rPr>
-          <w:rStyle w:val="pln"/>
-          <w:rFonts w:ascii="Consolas" w:hAnsi="Consolas" w:cs="Courier New"/>
-          <w:color w:val="29303B"/>
-          <w:sz w:val="18"/>
-          <w:szCs w:val="18"/>
-        </w:rPr>
-        <w:t>relatedTarget</w:t>
-      </w:r>
-      <w:proofErr w:type="spellEnd"/>
+        <w:t xml:space="preserve"> relatedTarget</w:t>
+      </w:r>
     </w:p>
     <w:p>
       <w:pPr>
@@ -4799,20 +3917,8 @@
           <w:sz w:val="18"/>
           <w:szCs w:val="18"/>
         </w:rPr>
-        <w:t xml:space="preserve">number </w:t>
-      </w:r>
-      <w:proofErr w:type="spellStart"/>
-      <w:r>
-        <w:rPr>
-          <w:rStyle w:val="pln"/>
-          <w:rFonts w:ascii="Consolas" w:hAnsi="Consolas" w:cs="Courier New"/>
-          <w:color w:val="29303B"/>
-          <w:sz w:val="18"/>
-          <w:szCs w:val="18"/>
-        </w:rPr>
-        <w:t>screenX</w:t>
-      </w:r>
-      <w:proofErr w:type="spellEnd"/>
+        <w:t>number screenX</w:t>
+      </w:r>
     </w:p>
     <w:p>
       <w:pPr>
@@ -4857,20 +3963,8 @@
           <w:sz w:val="18"/>
           <w:szCs w:val="18"/>
         </w:rPr>
-        <w:t xml:space="preserve">number </w:t>
-      </w:r>
-      <w:proofErr w:type="spellStart"/>
-      <w:r>
-        <w:rPr>
-          <w:rStyle w:val="pln"/>
-          <w:rFonts w:ascii="Consolas" w:hAnsi="Consolas" w:cs="Courier New"/>
-          <w:color w:val="29303B"/>
-          <w:sz w:val="18"/>
-          <w:szCs w:val="18"/>
-        </w:rPr>
-        <w:t>screenY</w:t>
-      </w:r>
-      <w:proofErr w:type="spellEnd"/>
+        <w:t>number screenY</w:t>
+      </w:r>
     </w:p>
     <w:p>
       <w:pPr>
@@ -4907,7 +4001,6 @@
           <w:szCs w:val="18"/>
         </w:rPr>
       </w:pPr>
-      <w:proofErr w:type="spellStart"/>
       <w:r>
         <w:rPr>
           <w:rStyle w:val="kwd"/>
@@ -4918,7 +4011,6 @@
         </w:rPr>
         <w:t>boolean</w:t>
       </w:r>
-      <w:proofErr w:type="spellEnd"/>
       <w:r>
         <w:rPr>
           <w:rStyle w:val="pln"/>
@@ -4927,20 +4019,8 @@
           <w:sz w:val="18"/>
           <w:szCs w:val="18"/>
         </w:rPr>
-        <w:t xml:space="preserve"> </w:t>
-      </w:r>
-      <w:proofErr w:type="spellStart"/>
-      <w:r>
-        <w:rPr>
-          <w:rStyle w:val="pln"/>
-          <w:rFonts w:ascii="Consolas" w:hAnsi="Consolas" w:cs="Courier New"/>
-          <w:color w:val="29303B"/>
-          <w:sz w:val="18"/>
-          <w:szCs w:val="18"/>
-        </w:rPr>
-        <w:t>shiftKey</w:t>
-      </w:r>
-      <w:proofErr w:type="spellEnd"/>
+        <w:t xml:space="preserve"> shiftKey</w:t>
+      </w:r>
     </w:p>
     <w:p>
       <w:pPr>
@@ -5013,7 +4093,6 @@
           <w:szCs w:val="18"/>
         </w:rPr>
       </w:pPr>
-      <w:proofErr w:type="spellStart"/>
       <w:r>
         <w:rPr>
           <w:rStyle w:val="pln"/>
@@ -5024,7 +4103,6 @@
         </w:rPr>
         <w:t>onSelect</w:t>
       </w:r>
-      <w:proofErr w:type="spellEnd"/>
     </w:p>
     <w:p>
       <w:pPr>
@@ -5096,7 +4174,6 @@
           <w:szCs w:val="18"/>
         </w:rPr>
       </w:pPr>
-      <w:proofErr w:type="spellStart"/>
       <w:r>
         <w:rPr>
           <w:rStyle w:val="pln"/>
@@ -5105,75 +4182,8 @@
           <w:sz w:val="18"/>
           <w:szCs w:val="18"/>
         </w:rPr>
-        <w:t>onTouchCancel</w:t>
-      </w:r>
-      <w:proofErr w:type="spellEnd"/>
-      <w:r>
-        <w:rPr>
-          <w:rStyle w:val="pln"/>
-          <w:rFonts w:ascii="Consolas" w:hAnsi="Consolas" w:cs="Courier New"/>
-          <w:color w:val="29303B"/>
-          <w:sz w:val="18"/>
-          <w:szCs w:val="18"/>
-        </w:rPr>
-        <w:t xml:space="preserve"> </w:t>
-      </w:r>
-      <w:proofErr w:type="spellStart"/>
-      <w:r>
-        <w:rPr>
-          <w:rStyle w:val="pln"/>
-          <w:rFonts w:ascii="Consolas" w:hAnsi="Consolas" w:cs="Courier New"/>
-          <w:color w:val="29303B"/>
-          <w:sz w:val="18"/>
-          <w:szCs w:val="18"/>
-        </w:rPr>
-        <w:t>onTouchEnd</w:t>
-      </w:r>
-      <w:proofErr w:type="spellEnd"/>
-      <w:r>
-        <w:rPr>
-          <w:rStyle w:val="pln"/>
-          <w:rFonts w:ascii="Consolas" w:hAnsi="Consolas" w:cs="Courier New"/>
-          <w:color w:val="29303B"/>
-          <w:sz w:val="18"/>
-          <w:szCs w:val="18"/>
-        </w:rPr>
-        <w:t xml:space="preserve"> </w:t>
-      </w:r>
-      <w:proofErr w:type="spellStart"/>
-      <w:r>
-        <w:rPr>
-          <w:rStyle w:val="pln"/>
-          <w:rFonts w:ascii="Consolas" w:hAnsi="Consolas" w:cs="Courier New"/>
-          <w:color w:val="29303B"/>
-          <w:sz w:val="18"/>
-          <w:szCs w:val="18"/>
-        </w:rPr>
-        <w:t>onTouchMove</w:t>
-      </w:r>
-      <w:proofErr w:type="spellEnd"/>
-      <w:r>
-        <w:rPr>
-          <w:rStyle w:val="pln"/>
-          <w:rFonts w:ascii="Consolas" w:hAnsi="Consolas" w:cs="Courier New"/>
-          <w:color w:val="29303B"/>
-          <w:sz w:val="18"/>
-          <w:szCs w:val="18"/>
-        </w:rPr>
-        <w:t xml:space="preserve"> </w:t>
-      </w:r>
-      <w:proofErr w:type="spellStart"/>
-      <w:r>
-        <w:rPr>
-          <w:rStyle w:val="pln"/>
-          <w:rFonts w:ascii="Consolas" w:hAnsi="Consolas" w:cs="Courier New"/>
-          <w:color w:val="29303B"/>
-          <w:sz w:val="18"/>
-          <w:szCs w:val="18"/>
-        </w:rPr>
-        <w:t>onTouchStart</w:t>
-      </w:r>
-      <w:proofErr w:type="spellEnd"/>
+        <w:t>onTouchCancel onTouchEnd onTouchMove onTouchStart</w:t>
+      </w:r>
     </w:p>
     <w:p>
       <w:pPr>
@@ -5227,7 +4237,6 @@
           <w:szCs w:val="18"/>
         </w:rPr>
       </w:pPr>
-      <w:proofErr w:type="spellStart"/>
       <w:r>
         <w:rPr>
           <w:rStyle w:val="kwd"/>
@@ -5238,7 +4247,6 @@
         </w:rPr>
         <w:t>boolean</w:t>
       </w:r>
-      <w:proofErr w:type="spellEnd"/>
       <w:r>
         <w:rPr>
           <w:rStyle w:val="pln"/>
@@ -5247,20 +4255,8 @@
           <w:sz w:val="18"/>
           <w:szCs w:val="18"/>
         </w:rPr>
-        <w:t xml:space="preserve"> </w:t>
-      </w:r>
-      <w:proofErr w:type="spellStart"/>
-      <w:r>
-        <w:rPr>
-          <w:rStyle w:val="pln"/>
-          <w:rFonts w:ascii="Consolas" w:hAnsi="Consolas" w:cs="Courier New"/>
-          <w:color w:val="29303B"/>
-          <w:sz w:val="18"/>
-          <w:szCs w:val="18"/>
-        </w:rPr>
-        <w:t>altKey</w:t>
-      </w:r>
-      <w:proofErr w:type="spellEnd"/>
+        <w:t xml:space="preserve"> altKey</w:t>
+      </w:r>
     </w:p>
     <w:p>
       <w:pPr>
@@ -5297,7 +4293,6 @@
           <w:szCs w:val="18"/>
         </w:rPr>
       </w:pPr>
-      <w:proofErr w:type="spellStart"/>
       <w:r>
         <w:rPr>
           <w:rStyle w:val="typ"/>
@@ -5308,7 +4303,6 @@
         </w:rPr>
         <w:t>DOMTouchList</w:t>
       </w:r>
-      <w:proofErr w:type="spellEnd"/>
       <w:r>
         <w:rPr>
           <w:rStyle w:val="pln"/>
@@ -5317,20 +4311,8 @@
           <w:sz w:val="18"/>
           <w:szCs w:val="18"/>
         </w:rPr>
-        <w:t xml:space="preserve"> </w:t>
-      </w:r>
-      <w:proofErr w:type="spellStart"/>
-      <w:r>
-        <w:rPr>
-          <w:rStyle w:val="pln"/>
-          <w:rFonts w:ascii="Consolas" w:hAnsi="Consolas" w:cs="Courier New"/>
-          <w:color w:val="29303B"/>
-          <w:sz w:val="18"/>
-          <w:szCs w:val="18"/>
-        </w:rPr>
-        <w:t>changedTouches</w:t>
-      </w:r>
-      <w:proofErr w:type="spellEnd"/>
+        <w:t xml:space="preserve"> changedTouches</w:t>
+      </w:r>
     </w:p>
     <w:p>
       <w:pPr>
@@ -5367,7 +4349,6 @@
           <w:szCs w:val="18"/>
         </w:rPr>
       </w:pPr>
-      <w:proofErr w:type="spellStart"/>
       <w:r>
         <w:rPr>
           <w:rStyle w:val="kwd"/>
@@ -5378,7 +4359,6 @@
         </w:rPr>
         <w:t>boolean</w:t>
       </w:r>
-      <w:proofErr w:type="spellEnd"/>
       <w:r>
         <w:rPr>
           <w:rStyle w:val="pln"/>
@@ -5387,20 +4367,8 @@
           <w:sz w:val="18"/>
           <w:szCs w:val="18"/>
         </w:rPr>
-        <w:t xml:space="preserve"> </w:t>
-      </w:r>
-      <w:proofErr w:type="spellStart"/>
-      <w:r>
-        <w:rPr>
-          <w:rStyle w:val="pln"/>
-          <w:rFonts w:ascii="Consolas" w:hAnsi="Consolas" w:cs="Courier New"/>
-          <w:color w:val="29303B"/>
-          <w:sz w:val="18"/>
-          <w:szCs w:val="18"/>
-        </w:rPr>
-        <w:t>ctrlKey</w:t>
-      </w:r>
-      <w:proofErr w:type="spellEnd"/>
+        <w:t xml:space="preserve"> ctrlKey</w:t>
+      </w:r>
     </w:p>
     <w:p>
       <w:pPr>
@@ -5437,7 +4405,6 @@
           <w:szCs w:val="18"/>
         </w:rPr>
       </w:pPr>
-      <w:proofErr w:type="spellStart"/>
       <w:r>
         <w:rPr>
           <w:rStyle w:val="kwd"/>
@@ -5448,7 +4415,6 @@
         </w:rPr>
         <w:t>boolean</w:t>
       </w:r>
-      <w:proofErr w:type="spellEnd"/>
       <w:r>
         <w:rPr>
           <w:rStyle w:val="pln"/>
@@ -5457,20 +4423,8 @@
           <w:sz w:val="18"/>
           <w:szCs w:val="18"/>
         </w:rPr>
-        <w:t xml:space="preserve"> </w:t>
-      </w:r>
-      <w:proofErr w:type="spellStart"/>
-      <w:r>
-        <w:rPr>
-          <w:rStyle w:val="pln"/>
-          <w:rFonts w:ascii="Consolas" w:hAnsi="Consolas" w:cs="Courier New"/>
-          <w:color w:val="29303B"/>
-          <w:sz w:val="18"/>
-          <w:szCs w:val="18"/>
-        </w:rPr>
-        <w:t>getModifierState</w:t>
-      </w:r>
-      <w:proofErr w:type="spellEnd"/>
+        <w:t xml:space="preserve"> getModifierState</w:t>
+      </w:r>
       <w:r>
         <w:rPr>
           <w:rStyle w:val="pun"/>
@@ -5537,7 +4491,6 @@
           <w:szCs w:val="18"/>
         </w:rPr>
       </w:pPr>
-      <w:proofErr w:type="spellStart"/>
       <w:r>
         <w:rPr>
           <w:rStyle w:val="kwd"/>
@@ -5548,7 +4501,6 @@
         </w:rPr>
         <w:t>boolean</w:t>
       </w:r>
-      <w:proofErr w:type="spellEnd"/>
       <w:r>
         <w:rPr>
           <w:rStyle w:val="pln"/>
@@ -5557,20 +4509,8 @@
           <w:sz w:val="18"/>
           <w:szCs w:val="18"/>
         </w:rPr>
-        <w:t xml:space="preserve"> </w:t>
-      </w:r>
-      <w:proofErr w:type="spellStart"/>
-      <w:r>
-        <w:rPr>
-          <w:rStyle w:val="pln"/>
-          <w:rFonts w:ascii="Consolas" w:hAnsi="Consolas" w:cs="Courier New"/>
-          <w:color w:val="29303B"/>
-          <w:sz w:val="18"/>
-          <w:szCs w:val="18"/>
-        </w:rPr>
-        <w:t>metaKey</w:t>
-      </w:r>
-      <w:proofErr w:type="spellEnd"/>
+        <w:t xml:space="preserve"> metaKey</w:t>
+      </w:r>
     </w:p>
     <w:p>
       <w:pPr>
@@ -5607,7 +4547,6 @@
           <w:szCs w:val="18"/>
         </w:rPr>
       </w:pPr>
-      <w:proofErr w:type="spellStart"/>
       <w:r>
         <w:rPr>
           <w:rStyle w:val="kwd"/>
@@ -5618,7 +4557,6 @@
         </w:rPr>
         <w:t>boolean</w:t>
       </w:r>
-      <w:proofErr w:type="spellEnd"/>
       <w:r>
         <w:rPr>
           <w:rStyle w:val="pln"/>
@@ -5627,20 +4565,8 @@
           <w:sz w:val="18"/>
           <w:szCs w:val="18"/>
         </w:rPr>
-        <w:t xml:space="preserve"> </w:t>
-      </w:r>
-      <w:proofErr w:type="spellStart"/>
-      <w:r>
-        <w:rPr>
-          <w:rStyle w:val="pln"/>
-          <w:rFonts w:ascii="Consolas" w:hAnsi="Consolas" w:cs="Courier New"/>
-          <w:color w:val="29303B"/>
-          <w:sz w:val="18"/>
-          <w:szCs w:val="18"/>
-        </w:rPr>
-        <w:t>shiftKey</w:t>
-      </w:r>
-      <w:proofErr w:type="spellEnd"/>
+        <w:t xml:space="preserve"> shiftKey</w:t>
+      </w:r>
     </w:p>
     <w:p>
       <w:pPr>
@@ -5677,7 +4603,6 @@
           <w:szCs w:val="18"/>
         </w:rPr>
       </w:pPr>
-      <w:proofErr w:type="spellStart"/>
       <w:r>
         <w:rPr>
           <w:rStyle w:val="typ"/>
@@ -5688,7 +4613,6 @@
         </w:rPr>
         <w:t>DOMTouchList</w:t>
       </w:r>
-      <w:proofErr w:type="spellEnd"/>
       <w:r>
         <w:rPr>
           <w:rStyle w:val="pln"/>
@@ -5697,20 +4621,8 @@
           <w:sz w:val="18"/>
           <w:szCs w:val="18"/>
         </w:rPr>
-        <w:t xml:space="preserve"> </w:t>
-      </w:r>
-      <w:proofErr w:type="spellStart"/>
-      <w:r>
-        <w:rPr>
-          <w:rStyle w:val="pln"/>
-          <w:rFonts w:ascii="Consolas" w:hAnsi="Consolas" w:cs="Courier New"/>
-          <w:color w:val="29303B"/>
-          <w:sz w:val="18"/>
-          <w:szCs w:val="18"/>
-        </w:rPr>
-        <w:t>targetTouches</w:t>
-      </w:r>
-      <w:proofErr w:type="spellEnd"/>
+        <w:t xml:space="preserve"> targetTouches</w:t>
+      </w:r>
     </w:p>
     <w:p>
       <w:pPr>
@@ -5747,7 +4659,6 @@
           <w:szCs w:val="18"/>
         </w:rPr>
       </w:pPr>
-      <w:proofErr w:type="spellStart"/>
       <w:r>
         <w:rPr>
           <w:rStyle w:val="typ"/>
@@ -5758,7 +4669,6 @@
         </w:rPr>
         <w:t>DOMTouchList</w:t>
       </w:r>
-      <w:proofErr w:type="spellEnd"/>
       <w:r>
         <w:rPr>
           <w:rStyle w:val="pln"/>
@@ -5840,7 +4750,6 @@
           <w:szCs w:val="18"/>
         </w:rPr>
       </w:pPr>
-      <w:proofErr w:type="spellStart"/>
       <w:r>
         <w:rPr>
           <w:rStyle w:val="pln"/>
@@ -5851,7 +4760,6 @@
         </w:rPr>
         <w:t>onScroll</w:t>
       </w:r>
-      <w:proofErr w:type="spellEnd"/>
     </w:p>
     <w:p>
       <w:pPr>
@@ -5951,7 +4859,6 @@
           <w:szCs w:val="18"/>
         </w:rPr>
       </w:pPr>
-      <w:proofErr w:type="spellStart"/>
       <w:r>
         <w:rPr>
           <w:rStyle w:val="typ"/>
@@ -5962,7 +4869,6 @@
         </w:rPr>
         <w:t>DOMAbstractView</w:t>
       </w:r>
-      <w:proofErr w:type="spellEnd"/>
       <w:r>
         <w:rPr>
           <w:rStyle w:val="pln"/>
@@ -6044,7 +4950,6 @@
           <w:szCs w:val="18"/>
         </w:rPr>
       </w:pPr>
-      <w:proofErr w:type="spellStart"/>
       <w:r>
         <w:rPr>
           <w:rStyle w:val="pln"/>
@@ -6055,7 +4960,6 @@
         </w:rPr>
         <w:t>onWheel</w:t>
       </w:r>
-      <w:proofErr w:type="spellEnd"/>
     </w:p>
     <w:p>
       <w:pPr>
@@ -6117,20 +5021,8 @@
           <w:sz w:val="18"/>
           <w:szCs w:val="18"/>
         </w:rPr>
-        <w:t xml:space="preserve">number </w:t>
-      </w:r>
-      <w:proofErr w:type="spellStart"/>
-      <w:r>
-        <w:rPr>
-          <w:rStyle w:val="pln"/>
-          <w:rFonts w:ascii="Consolas" w:hAnsi="Consolas" w:cs="Courier New"/>
-          <w:color w:val="29303B"/>
-          <w:sz w:val="18"/>
-          <w:szCs w:val="18"/>
-        </w:rPr>
-        <w:t>deltaMode</w:t>
-      </w:r>
-      <w:proofErr w:type="spellEnd"/>
+        <w:t>number deltaMode</w:t>
+      </w:r>
     </w:p>
     <w:p>
       <w:pPr>
@@ -6175,20 +5067,8 @@
           <w:sz w:val="18"/>
           <w:szCs w:val="18"/>
         </w:rPr>
-        <w:t xml:space="preserve">number </w:t>
-      </w:r>
-      <w:proofErr w:type="spellStart"/>
-      <w:r>
-        <w:rPr>
-          <w:rStyle w:val="pln"/>
-          <w:rFonts w:ascii="Consolas" w:hAnsi="Consolas" w:cs="Courier New"/>
-          <w:color w:val="29303B"/>
-          <w:sz w:val="18"/>
-          <w:szCs w:val="18"/>
-        </w:rPr>
-        <w:t>deltaX</w:t>
-      </w:r>
-      <w:proofErr w:type="spellEnd"/>
+        <w:t>number deltaX</w:t>
+      </w:r>
     </w:p>
     <w:p>
       <w:pPr>
@@ -6233,20 +5113,8 @@
           <w:sz w:val="18"/>
           <w:szCs w:val="18"/>
         </w:rPr>
-        <w:t xml:space="preserve">number </w:t>
-      </w:r>
-      <w:proofErr w:type="spellStart"/>
-      <w:r>
-        <w:rPr>
-          <w:rStyle w:val="pln"/>
-          <w:rFonts w:ascii="Consolas" w:hAnsi="Consolas" w:cs="Courier New"/>
-          <w:color w:val="29303B"/>
-          <w:sz w:val="18"/>
-          <w:szCs w:val="18"/>
-        </w:rPr>
-        <w:t>deltaY</w:t>
-      </w:r>
-      <w:proofErr w:type="spellEnd"/>
+        <w:t>number deltaY</w:t>
+      </w:r>
     </w:p>
     <w:p>
       <w:pPr>
@@ -6291,20 +5159,8 @@
           <w:sz w:val="18"/>
           <w:szCs w:val="18"/>
         </w:rPr>
-        <w:t xml:space="preserve">number </w:t>
-      </w:r>
-      <w:proofErr w:type="spellStart"/>
-      <w:r>
-        <w:rPr>
-          <w:rStyle w:val="pln"/>
-          <w:rFonts w:ascii="Consolas" w:hAnsi="Consolas" w:cs="Courier New"/>
-          <w:color w:val="29303B"/>
-          <w:sz w:val="18"/>
-          <w:szCs w:val="18"/>
-        </w:rPr>
-        <w:t>deltaZ</w:t>
-      </w:r>
-      <w:proofErr w:type="spellEnd"/>
+        <w:t>number deltaZ</w:t>
+      </w:r>
     </w:p>
     <w:p>
       <w:pPr>
@@ -6377,7 +5233,6 @@
           <w:szCs w:val="18"/>
         </w:rPr>
       </w:pPr>
-      <w:proofErr w:type="spellStart"/>
       <w:r>
         <w:rPr>
           <w:rStyle w:val="pln"/>
@@ -6386,119 +5241,8 @@
           <w:sz w:val="18"/>
           <w:szCs w:val="18"/>
         </w:rPr>
-        <w:t>onAbort</w:t>
-      </w:r>
-      <w:proofErr w:type="spellEnd"/>
-      <w:r>
-        <w:rPr>
-          <w:rStyle w:val="pln"/>
-          <w:rFonts w:ascii="Consolas" w:hAnsi="Consolas" w:cs="Courier New"/>
-          <w:color w:val="29303B"/>
-          <w:sz w:val="18"/>
-          <w:szCs w:val="18"/>
-        </w:rPr>
-        <w:t xml:space="preserve"> </w:t>
-      </w:r>
-      <w:proofErr w:type="spellStart"/>
-      <w:r>
-        <w:rPr>
-          <w:rStyle w:val="pln"/>
-          <w:rFonts w:ascii="Consolas" w:hAnsi="Consolas" w:cs="Courier New"/>
-          <w:color w:val="29303B"/>
-          <w:sz w:val="18"/>
-          <w:szCs w:val="18"/>
-        </w:rPr>
-        <w:t>onCanPlay</w:t>
-      </w:r>
-      <w:proofErr w:type="spellEnd"/>
-      <w:r>
-        <w:rPr>
-          <w:rStyle w:val="pln"/>
-          <w:rFonts w:ascii="Consolas" w:hAnsi="Consolas" w:cs="Courier New"/>
-          <w:color w:val="29303B"/>
-          <w:sz w:val="18"/>
-          <w:szCs w:val="18"/>
-        </w:rPr>
-        <w:t xml:space="preserve"> </w:t>
-      </w:r>
-      <w:proofErr w:type="spellStart"/>
-      <w:r>
-        <w:rPr>
-          <w:rStyle w:val="pln"/>
-          <w:rFonts w:ascii="Consolas" w:hAnsi="Consolas" w:cs="Courier New"/>
-          <w:color w:val="29303B"/>
-          <w:sz w:val="18"/>
-          <w:szCs w:val="18"/>
-        </w:rPr>
-        <w:t>onCanPlayThrough</w:t>
-      </w:r>
-      <w:proofErr w:type="spellEnd"/>
-      <w:r>
-        <w:rPr>
-          <w:rStyle w:val="pln"/>
-          <w:rFonts w:ascii="Consolas" w:hAnsi="Consolas" w:cs="Courier New"/>
-          <w:color w:val="29303B"/>
-          <w:sz w:val="18"/>
-          <w:szCs w:val="18"/>
-        </w:rPr>
-        <w:t xml:space="preserve"> </w:t>
-      </w:r>
-      <w:proofErr w:type="spellStart"/>
-      <w:r>
-        <w:rPr>
-          <w:rStyle w:val="pln"/>
-          <w:rFonts w:ascii="Consolas" w:hAnsi="Consolas" w:cs="Courier New"/>
-          <w:color w:val="29303B"/>
-          <w:sz w:val="18"/>
-          <w:szCs w:val="18"/>
-        </w:rPr>
-        <w:t>onDurationChange</w:t>
-      </w:r>
-      <w:proofErr w:type="spellEnd"/>
-      <w:r>
-        <w:rPr>
-          <w:rStyle w:val="pln"/>
-          <w:rFonts w:ascii="Consolas" w:hAnsi="Consolas" w:cs="Courier New"/>
-          <w:color w:val="29303B"/>
-          <w:sz w:val="18"/>
-          <w:szCs w:val="18"/>
-        </w:rPr>
-        <w:t xml:space="preserve"> </w:t>
-      </w:r>
-      <w:proofErr w:type="spellStart"/>
-      <w:r>
-        <w:rPr>
-          <w:rStyle w:val="pln"/>
-          <w:rFonts w:ascii="Consolas" w:hAnsi="Consolas" w:cs="Courier New"/>
-          <w:color w:val="29303B"/>
-          <w:sz w:val="18"/>
-          <w:szCs w:val="18"/>
-        </w:rPr>
-        <w:t>onEmptied</w:t>
-      </w:r>
-      <w:proofErr w:type="spellEnd"/>
-      <w:r>
-        <w:rPr>
-          <w:rStyle w:val="pln"/>
-          <w:rFonts w:ascii="Consolas" w:hAnsi="Consolas" w:cs="Courier New"/>
-          <w:color w:val="29303B"/>
-          <w:sz w:val="18"/>
-          <w:szCs w:val="18"/>
-        </w:rPr>
-        <w:t xml:space="preserve"> </w:t>
-      </w:r>
-      <w:proofErr w:type="spellStart"/>
-      <w:r>
-        <w:rPr>
-          <w:rStyle w:val="pln"/>
-          <w:rFonts w:ascii="Consolas" w:hAnsi="Consolas" w:cs="Courier New"/>
-          <w:color w:val="29303B"/>
-          <w:sz w:val="18"/>
-          <w:szCs w:val="18"/>
-        </w:rPr>
-        <w:t>onEncrypted</w:t>
-      </w:r>
-      <w:proofErr w:type="spellEnd"/>
+        <w:t>onAbort onCanPlay onCanPlayThrough onDurationChange onEmptied onEncrypted</w:t>
+      </w:r>
     </w:p>
     <w:p>
       <w:pPr>
@@ -6535,7 +5279,6 @@
           <w:szCs w:val="18"/>
         </w:rPr>
       </w:pPr>
-      <w:proofErr w:type="spellStart"/>
       <w:r>
         <w:rPr>
           <w:rStyle w:val="pln"/>
@@ -6544,141 +5287,8 @@
           <w:sz w:val="18"/>
           <w:szCs w:val="18"/>
         </w:rPr>
-        <w:t>onEnded</w:t>
-      </w:r>
-      <w:proofErr w:type="spellEnd"/>
-      <w:r>
-        <w:rPr>
-          <w:rStyle w:val="pln"/>
-          <w:rFonts w:ascii="Consolas" w:hAnsi="Consolas" w:cs="Courier New"/>
-          <w:color w:val="29303B"/>
-          <w:sz w:val="18"/>
-          <w:szCs w:val="18"/>
-        </w:rPr>
-        <w:t xml:space="preserve"> </w:t>
-      </w:r>
-      <w:proofErr w:type="spellStart"/>
-      <w:r>
-        <w:rPr>
-          <w:rStyle w:val="pln"/>
-          <w:rFonts w:ascii="Consolas" w:hAnsi="Consolas" w:cs="Courier New"/>
-          <w:color w:val="29303B"/>
-          <w:sz w:val="18"/>
-          <w:szCs w:val="18"/>
-        </w:rPr>
-        <w:t>onError</w:t>
-      </w:r>
-      <w:proofErr w:type="spellEnd"/>
-      <w:r>
-        <w:rPr>
-          <w:rStyle w:val="pln"/>
-          <w:rFonts w:ascii="Consolas" w:hAnsi="Consolas" w:cs="Courier New"/>
-          <w:color w:val="29303B"/>
-          <w:sz w:val="18"/>
-          <w:szCs w:val="18"/>
-        </w:rPr>
-        <w:t xml:space="preserve"> </w:t>
-      </w:r>
-      <w:proofErr w:type="spellStart"/>
-      <w:r>
-        <w:rPr>
-          <w:rStyle w:val="pln"/>
-          <w:rFonts w:ascii="Consolas" w:hAnsi="Consolas" w:cs="Courier New"/>
-          <w:color w:val="29303B"/>
-          <w:sz w:val="18"/>
-          <w:szCs w:val="18"/>
-        </w:rPr>
-        <w:t>onLoadedData</w:t>
-      </w:r>
-      <w:proofErr w:type="spellEnd"/>
-      <w:r>
-        <w:rPr>
-          <w:rStyle w:val="pln"/>
-          <w:rFonts w:ascii="Consolas" w:hAnsi="Consolas" w:cs="Courier New"/>
-          <w:color w:val="29303B"/>
-          <w:sz w:val="18"/>
-          <w:szCs w:val="18"/>
-        </w:rPr>
-        <w:t xml:space="preserve"> </w:t>
-      </w:r>
-      <w:proofErr w:type="spellStart"/>
-      <w:r>
-        <w:rPr>
-          <w:rStyle w:val="pln"/>
-          <w:rFonts w:ascii="Consolas" w:hAnsi="Consolas" w:cs="Courier New"/>
-          <w:color w:val="29303B"/>
-          <w:sz w:val="18"/>
-          <w:szCs w:val="18"/>
-        </w:rPr>
-        <w:t>onLoadedMetadata</w:t>
-      </w:r>
-      <w:proofErr w:type="spellEnd"/>
-      <w:r>
-        <w:rPr>
-          <w:rStyle w:val="pln"/>
-          <w:rFonts w:ascii="Consolas" w:hAnsi="Consolas" w:cs="Courier New"/>
-          <w:color w:val="29303B"/>
-          <w:sz w:val="18"/>
-          <w:szCs w:val="18"/>
-        </w:rPr>
-        <w:t xml:space="preserve"> </w:t>
-      </w:r>
-      <w:proofErr w:type="spellStart"/>
-      <w:r>
-        <w:rPr>
-          <w:rStyle w:val="pln"/>
-          <w:rFonts w:ascii="Consolas" w:hAnsi="Consolas" w:cs="Courier New"/>
-          <w:color w:val="29303B"/>
-          <w:sz w:val="18"/>
-          <w:szCs w:val="18"/>
-        </w:rPr>
-        <w:t>onLoadStart</w:t>
-      </w:r>
-      <w:proofErr w:type="spellEnd"/>
-      <w:r>
-        <w:rPr>
-          <w:rStyle w:val="pln"/>
-          <w:rFonts w:ascii="Consolas" w:hAnsi="Consolas" w:cs="Courier New"/>
-          <w:color w:val="29303B"/>
-          <w:sz w:val="18"/>
-          <w:szCs w:val="18"/>
-        </w:rPr>
-        <w:t xml:space="preserve"> </w:t>
-      </w:r>
-      <w:proofErr w:type="spellStart"/>
-      <w:r>
-        <w:rPr>
-          <w:rStyle w:val="pln"/>
-          <w:rFonts w:ascii="Consolas" w:hAnsi="Consolas" w:cs="Courier New"/>
-          <w:color w:val="29303B"/>
-          <w:sz w:val="18"/>
-          <w:szCs w:val="18"/>
-        </w:rPr>
-        <w:t>onPause</w:t>
-      </w:r>
-      <w:proofErr w:type="spellEnd"/>
-      <w:r>
-        <w:rPr>
-          <w:rStyle w:val="pln"/>
-          <w:rFonts w:ascii="Consolas" w:hAnsi="Consolas" w:cs="Courier New"/>
-          <w:color w:val="29303B"/>
-          <w:sz w:val="18"/>
-          <w:szCs w:val="18"/>
-        </w:rPr>
-        <w:t xml:space="preserve"> </w:t>
-      </w:r>
-      <w:proofErr w:type="spellStart"/>
-      <w:r>
-        <w:rPr>
-          <w:rStyle w:val="pln"/>
-          <w:rFonts w:ascii="Consolas" w:hAnsi="Consolas" w:cs="Courier New"/>
-          <w:color w:val="29303B"/>
-          <w:sz w:val="18"/>
-          <w:szCs w:val="18"/>
-        </w:rPr>
-        <w:t>onPlay</w:t>
-      </w:r>
-      <w:proofErr w:type="spellEnd"/>
+        <w:t>onEnded onError onLoadedData onLoadedMetadata onLoadStart onPause onPlay</w:t>
+      </w:r>
     </w:p>
     <w:p>
       <w:pPr>
@@ -6715,7 +5325,6 @@
           <w:szCs w:val="18"/>
         </w:rPr>
       </w:pPr>
-      <w:proofErr w:type="spellStart"/>
       <w:r>
         <w:rPr>
           <w:rStyle w:val="pln"/>
@@ -6724,141 +5333,8 @@
           <w:sz w:val="18"/>
           <w:szCs w:val="18"/>
         </w:rPr>
-        <w:t>onPlaying</w:t>
-      </w:r>
-      <w:proofErr w:type="spellEnd"/>
-      <w:r>
-        <w:rPr>
-          <w:rStyle w:val="pln"/>
-          <w:rFonts w:ascii="Consolas" w:hAnsi="Consolas" w:cs="Courier New"/>
-          <w:color w:val="29303B"/>
-          <w:sz w:val="18"/>
-          <w:szCs w:val="18"/>
-        </w:rPr>
-        <w:t xml:space="preserve"> </w:t>
-      </w:r>
-      <w:proofErr w:type="spellStart"/>
-      <w:r>
-        <w:rPr>
-          <w:rStyle w:val="pln"/>
-          <w:rFonts w:ascii="Consolas" w:hAnsi="Consolas" w:cs="Courier New"/>
-          <w:color w:val="29303B"/>
-          <w:sz w:val="18"/>
-          <w:szCs w:val="18"/>
-        </w:rPr>
-        <w:t>onProgress</w:t>
-      </w:r>
-      <w:proofErr w:type="spellEnd"/>
-      <w:r>
-        <w:rPr>
-          <w:rStyle w:val="pln"/>
-          <w:rFonts w:ascii="Consolas" w:hAnsi="Consolas" w:cs="Courier New"/>
-          <w:color w:val="29303B"/>
-          <w:sz w:val="18"/>
-          <w:szCs w:val="18"/>
-        </w:rPr>
-        <w:t xml:space="preserve"> </w:t>
-      </w:r>
-      <w:proofErr w:type="spellStart"/>
-      <w:r>
-        <w:rPr>
-          <w:rStyle w:val="pln"/>
-          <w:rFonts w:ascii="Consolas" w:hAnsi="Consolas" w:cs="Courier New"/>
-          <w:color w:val="29303B"/>
-          <w:sz w:val="18"/>
-          <w:szCs w:val="18"/>
-        </w:rPr>
-        <w:t>onRateChange</w:t>
-      </w:r>
-      <w:proofErr w:type="spellEnd"/>
-      <w:r>
-        <w:rPr>
-          <w:rStyle w:val="pln"/>
-          <w:rFonts w:ascii="Consolas" w:hAnsi="Consolas" w:cs="Courier New"/>
-          <w:color w:val="29303B"/>
-          <w:sz w:val="18"/>
-          <w:szCs w:val="18"/>
-        </w:rPr>
-        <w:t xml:space="preserve"> </w:t>
-      </w:r>
-      <w:proofErr w:type="spellStart"/>
-      <w:r>
-        <w:rPr>
-          <w:rStyle w:val="pln"/>
-          <w:rFonts w:ascii="Consolas" w:hAnsi="Consolas" w:cs="Courier New"/>
-          <w:color w:val="29303B"/>
-          <w:sz w:val="18"/>
-          <w:szCs w:val="18"/>
-        </w:rPr>
-        <w:t>onSeeked</w:t>
-      </w:r>
-      <w:proofErr w:type="spellEnd"/>
-      <w:r>
-        <w:rPr>
-          <w:rStyle w:val="pln"/>
-          <w:rFonts w:ascii="Consolas" w:hAnsi="Consolas" w:cs="Courier New"/>
-          <w:color w:val="29303B"/>
-          <w:sz w:val="18"/>
-          <w:szCs w:val="18"/>
-        </w:rPr>
-        <w:t xml:space="preserve"> </w:t>
-      </w:r>
-      <w:proofErr w:type="spellStart"/>
-      <w:r>
-        <w:rPr>
-          <w:rStyle w:val="pln"/>
-          <w:rFonts w:ascii="Consolas" w:hAnsi="Consolas" w:cs="Courier New"/>
-          <w:color w:val="29303B"/>
-          <w:sz w:val="18"/>
-          <w:szCs w:val="18"/>
-        </w:rPr>
-        <w:t>onSeeking</w:t>
-      </w:r>
-      <w:proofErr w:type="spellEnd"/>
-      <w:r>
-        <w:rPr>
-          <w:rStyle w:val="pln"/>
-          <w:rFonts w:ascii="Consolas" w:hAnsi="Consolas" w:cs="Courier New"/>
-          <w:color w:val="29303B"/>
-          <w:sz w:val="18"/>
-          <w:szCs w:val="18"/>
-        </w:rPr>
-        <w:t xml:space="preserve"> </w:t>
-      </w:r>
-      <w:proofErr w:type="spellStart"/>
-      <w:r>
-        <w:rPr>
-          <w:rStyle w:val="pln"/>
-          <w:rFonts w:ascii="Consolas" w:hAnsi="Consolas" w:cs="Courier New"/>
-          <w:color w:val="29303B"/>
-          <w:sz w:val="18"/>
-          <w:szCs w:val="18"/>
-        </w:rPr>
-        <w:t>onStalled</w:t>
-      </w:r>
-      <w:proofErr w:type="spellEnd"/>
-      <w:r>
-        <w:rPr>
-          <w:rStyle w:val="pln"/>
-          <w:rFonts w:ascii="Consolas" w:hAnsi="Consolas" w:cs="Courier New"/>
-          <w:color w:val="29303B"/>
-          <w:sz w:val="18"/>
-          <w:szCs w:val="18"/>
-        </w:rPr>
-        <w:t xml:space="preserve"> </w:t>
-      </w:r>
-      <w:proofErr w:type="spellStart"/>
-      <w:r>
-        <w:rPr>
-          <w:rStyle w:val="pln"/>
-          <w:rFonts w:ascii="Consolas" w:hAnsi="Consolas" w:cs="Courier New"/>
-          <w:color w:val="29303B"/>
-          <w:sz w:val="18"/>
-          <w:szCs w:val="18"/>
-        </w:rPr>
-        <w:t>onSuspend</w:t>
-      </w:r>
-      <w:proofErr w:type="spellEnd"/>
+        <w:t>onPlaying onProgress onRateChange onSeeked onSeeking onStalled onSuspend</w:t>
+      </w:r>
     </w:p>
     <w:p>
       <w:pPr>
@@ -6895,7 +5371,6 @@
           <w:szCs w:val="18"/>
         </w:rPr>
       </w:pPr>
-      <w:proofErr w:type="spellStart"/>
       <w:r>
         <w:rPr>
           <w:rStyle w:val="pln"/>
@@ -6904,53 +5379,8 @@
           <w:sz w:val="18"/>
           <w:szCs w:val="18"/>
         </w:rPr>
-        <w:t>onTimeUpdate</w:t>
-      </w:r>
-      <w:proofErr w:type="spellEnd"/>
-      <w:r>
-        <w:rPr>
-          <w:rStyle w:val="pln"/>
-          <w:rFonts w:ascii="Consolas" w:hAnsi="Consolas" w:cs="Courier New"/>
-          <w:color w:val="29303B"/>
-          <w:sz w:val="18"/>
-          <w:szCs w:val="18"/>
-        </w:rPr>
-        <w:t xml:space="preserve"> </w:t>
-      </w:r>
-      <w:proofErr w:type="spellStart"/>
-      <w:r>
-        <w:rPr>
-          <w:rStyle w:val="pln"/>
-          <w:rFonts w:ascii="Consolas" w:hAnsi="Consolas" w:cs="Courier New"/>
-          <w:color w:val="29303B"/>
-          <w:sz w:val="18"/>
-          <w:szCs w:val="18"/>
-        </w:rPr>
-        <w:t>onVolumeChange</w:t>
-      </w:r>
-      <w:proofErr w:type="spellEnd"/>
-      <w:r>
-        <w:rPr>
-          <w:rStyle w:val="pln"/>
-          <w:rFonts w:ascii="Consolas" w:hAnsi="Consolas" w:cs="Courier New"/>
-          <w:color w:val="29303B"/>
-          <w:sz w:val="18"/>
-          <w:szCs w:val="18"/>
-        </w:rPr>
-        <w:t xml:space="preserve"> </w:t>
-      </w:r>
-      <w:proofErr w:type="spellStart"/>
-      <w:r>
-        <w:rPr>
-          <w:rStyle w:val="pln"/>
-          <w:rFonts w:ascii="Consolas" w:hAnsi="Consolas" w:cs="Courier New"/>
-          <w:color w:val="29303B"/>
-          <w:sz w:val="18"/>
-          <w:szCs w:val="18"/>
-        </w:rPr>
-        <w:t>onWaiting</w:t>
-      </w:r>
-      <w:proofErr w:type="spellEnd"/>
+        <w:t>onTimeUpdate onVolumeChange onWaiting</w:t>
+      </w:r>
     </w:p>
     <w:p>
       <w:pPr>
@@ -7022,7 +5452,6 @@
           <w:szCs w:val="18"/>
         </w:rPr>
       </w:pPr>
-      <w:proofErr w:type="spellStart"/>
       <w:r>
         <w:rPr>
           <w:rStyle w:val="pln"/>
@@ -7031,31 +5460,8 @@
           <w:sz w:val="18"/>
           <w:szCs w:val="18"/>
         </w:rPr>
-        <w:t>onLoad</w:t>
-      </w:r>
-      <w:proofErr w:type="spellEnd"/>
-      <w:r>
-        <w:rPr>
-          <w:rStyle w:val="pln"/>
-          <w:rFonts w:ascii="Consolas" w:hAnsi="Consolas" w:cs="Courier New"/>
-          <w:color w:val="29303B"/>
-          <w:sz w:val="18"/>
-          <w:szCs w:val="18"/>
-        </w:rPr>
-        <w:t xml:space="preserve"> </w:t>
-      </w:r>
-      <w:proofErr w:type="spellStart"/>
-      <w:r>
-        <w:rPr>
-          <w:rStyle w:val="pln"/>
-          <w:rFonts w:ascii="Consolas" w:hAnsi="Consolas" w:cs="Courier New"/>
-          <w:color w:val="29303B"/>
-          <w:sz w:val="18"/>
-          <w:szCs w:val="18"/>
-        </w:rPr>
-        <w:t>onError</w:t>
-      </w:r>
-      <w:proofErr w:type="spellEnd"/>
+        <w:t>onLoad onError</w:t>
+      </w:r>
     </w:p>
     <w:p>
       <w:pPr>
@@ -7127,7 +5533,6 @@
           <w:szCs w:val="18"/>
         </w:rPr>
       </w:pPr>
-      <w:proofErr w:type="spellStart"/>
       <w:r>
         <w:rPr>
           <w:rStyle w:val="pln"/>
@@ -7136,53 +5541,8 @@
           <w:sz w:val="18"/>
           <w:szCs w:val="18"/>
         </w:rPr>
-        <w:t>onAnimationStart</w:t>
-      </w:r>
-      <w:proofErr w:type="spellEnd"/>
-      <w:r>
-        <w:rPr>
-          <w:rStyle w:val="pln"/>
-          <w:rFonts w:ascii="Consolas" w:hAnsi="Consolas" w:cs="Courier New"/>
-          <w:color w:val="29303B"/>
-          <w:sz w:val="18"/>
-          <w:szCs w:val="18"/>
-        </w:rPr>
-        <w:t xml:space="preserve"> </w:t>
-      </w:r>
-      <w:proofErr w:type="spellStart"/>
-      <w:r>
-        <w:rPr>
-          <w:rStyle w:val="pln"/>
-          <w:rFonts w:ascii="Consolas" w:hAnsi="Consolas" w:cs="Courier New"/>
-          <w:color w:val="29303B"/>
-          <w:sz w:val="18"/>
-          <w:szCs w:val="18"/>
-        </w:rPr>
-        <w:t>onAnimationEnd</w:t>
-      </w:r>
-      <w:proofErr w:type="spellEnd"/>
-      <w:r>
-        <w:rPr>
-          <w:rStyle w:val="pln"/>
-          <w:rFonts w:ascii="Consolas" w:hAnsi="Consolas" w:cs="Courier New"/>
-          <w:color w:val="29303B"/>
-          <w:sz w:val="18"/>
-          <w:szCs w:val="18"/>
-        </w:rPr>
-        <w:t xml:space="preserve"> </w:t>
-      </w:r>
-      <w:proofErr w:type="spellStart"/>
-      <w:r>
-        <w:rPr>
-          <w:rStyle w:val="pln"/>
-          <w:rFonts w:ascii="Consolas" w:hAnsi="Consolas" w:cs="Courier New"/>
-          <w:color w:val="29303B"/>
-          <w:sz w:val="18"/>
-          <w:szCs w:val="18"/>
-        </w:rPr>
-        <w:t>onAnimationIteration</w:t>
-      </w:r>
-      <w:proofErr w:type="spellEnd"/>
+        <w:t>onAnimationStart onAnimationEnd onAnimationIteration</w:t>
+      </w:r>
     </w:p>
     <w:p>
       <w:pPr>
@@ -7254,20 +5614,8 @@
           <w:sz w:val="18"/>
           <w:szCs w:val="18"/>
         </w:rPr>
-        <w:t xml:space="preserve"> </w:t>
-      </w:r>
-      <w:proofErr w:type="spellStart"/>
-      <w:r>
-        <w:rPr>
-          <w:rStyle w:val="pln"/>
-          <w:rFonts w:ascii="Consolas" w:hAnsi="Consolas" w:cs="Courier New"/>
-          <w:color w:val="29303B"/>
-          <w:sz w:val="18"/>
-          <w:szCs w:val="18"/>
-        </w:rPr>
-        <w:t>animationName</w:t>
-      </w:r>
-      <w:proofErr w:type="spellEnd"/>
+        <w:t xml:space="preserve"> animationName</w:t>
+      </w:r>
     </w:p>
     <w:p>
       <w:pPr>
@@ -7322,20 +5670,8 @@
           <w:sz w:val="18"/>
           <w:szCs w:val="18"/>
         </w:rPr>
-        <w:t xml:space="preserve"> </w:t>
-      </w:r>
-      <w:proofErr w:type="spellStart"/>
-      <w:r>
-        <w:rPr>
-          <w:rStyle w:val="pln"/>
-          <w:rFonts w:ascii="Consolas" w:hAnsi="Consolas" w:cs="Courier New"/>
-          <w:color w:val="29303B"/>
-          <w:sz w:val="18"/>
-          <w:szCs w:val="18"/>
-        </w:rPr>
-        <w:t>pseudoElement</w:t>
-      </w:r>
-      <w:proofErr w:type="spellEnd"/>
+        <w:t xml:space="preserve"> pseudoElement</w:t>
+      </w:r>
     </w:p>
     <w:p>
       <w:pPr>
@@ -7390,20 +5726,8 @@
           <w:sz w:val="18"/>
           <w:szCs w:val="18"/>
         </w:rPr>
-        <w:t xml:space="preserve"> </w:t>
-      </w:r>
-      <w:proofErr w:type="spellStart"/>
-      <w:r>
-        <w:rPr>
-          <w:rStyle w:val="pln"/>
-          <w:rFonts w:ascii="Consolas" w:hAnsi="Consolas" w:cs="Courier New"/>
-          <w:color w:val="29303B"/>
-          <w:sz w:val="18"/>
-          <w:szCs w:val="18"/>
-        </w:rPr>
-        <w:t>elapsedTime</w:t>
-      </w:r>
-      <w:proofErr w:type="spellEnd"/>
+        <w:t xml:space="preserve"> elapsedTime</w:t>
+      </w:r>
     </w:p>
     <w:p>
       <w:pPr>
@@ -7475,7 +5799,6 @@
           <w:szCs w:val="18"/>
         </w:rPr>
       </w:pPr>
-      <w:proofErr w:type="spellStart"/>
       <w:r>
         <w:rPr>
           <w:rStyle w:val="pln"/>
@@ -7486,7 +5809,6 @@
         </w:rPr>
         <w:t>onTransitionEnd</w:t>
       </w:r>
-      <w:proofErr w:type="spellEnd"/>
     </w:p>
     <w:p>
       <w:pPr>
@@ -7558,20 +5880,8 @@
           <w:sz w:val="18"/>
           <w:szCs w:val="18"/>
         </w:rPr>
-        <w:t xml:space="preserve"> </w:t>
-      </w:r>
-      <w:proofErr w:type="spellStart"/>
-      <w:r>
-        <w:rPr>
-          <w:rStyle w:val="pln"/>
-          <w:rFonts w:ascii="Consolas" w:hAnsi="Consolas" w:cs="Courier New"/>
-          <w:color w:val="29303B"/>
-          <w:sz w:val="18"/>
-          <w:szCs w:val="18"/>
-        </w:rPr>
-        <w:t>propertyName</w:t>
-      </w:r>
-      <w:proofErr w:type="spellEnd"/>
+        <w:t xml:space="preserve"> propertyName</w:t>
+      </w:r>
     </w:p>
     <w:p>
       <w:pPr>
@@ -7626,20 +5936,8 @@
           <w:sz w:val="18"/>
           <w:szCs w:val="18"/>
         </w:rPr>
-        <w:t xml:space="preserve"> </w:t>
-      </w:r>
-      <w:proofErr w:type="spellStart"/>
-      <w:r>
-        <w:rPr>
-          <w:rStyle w:val="pln"/>
-          <w:rFonts w:ascii="Consolas" w:hAnsi="Consolas" w:cs="Courier New"/>
-          <w:color w:val="29303B"/>
-          <w:sz w:val="18"/>
-          <w:szCs w:val="18"/>
-        </w:rPr>
-        <w:t>pseudoElement</w:t>
-      </w:r>
-      <w:proofErr w:type="spellEnd"/>
+        <w:t xml:space="preserve"> pseudoElement</w:t>
+      </w:r>
     </w:p>
     <w:p>
       <w:pPr>
@@ -7694,20 +5992,8 @@
           <w:sz w:val="18"/>
           <w:szCs w:val="18"/>
         </w:rPr>
-        <w:t xml:space="preserve"> </w:t>
-      </w:r>
-      <w:proofErr w:type="spellStart"/>
-      <w:r>
-        <w:rPr>
-          <w:rStyle w:val="pln"/>
-          <w:rFonts w:ascii="Consolas" w:hAnsi="Consolas" w:cs="Courier New"/>
-          <w:color w:val="29303B"/>
-          <w:sz w:val="18"/>
-          <w:szCs w:val="18"/>
-        </w:rPr>
-        <w:t>elapsedTime</w:t>
-      </w:r>
-      <w:proofErr w:type="spellEnd"/>
+        <w:t xml:space="preserve"> elapsedTime</w:t>
+      </w:r>
     </w:p>
     <w:p>
       <w:pPr>
@@ -7779,7 +6065,6 @@
           <w:szCs w:val="18"/>
         </w:rPr>
       </w:pPr>
-      <w:proofErr w:type="spellStart"/>
       <w:r>
         <w:rPr>
           <w:rStyle w:val="pln"/>
@@ -7790,8 +6075,502 @@
         </w:rPr>
         <w:t>onToggle</w:t>
       </w:r>
-      <w:proofErr w:type="spellEnd"/>
-    </w:p>
+    </w:p>
+    <w:p>
+      <w:r>
+        <w:t>---------------------------------------------&lt;&lt;&lt;&lt;</w:t>
+      </w:r>
+      <w:r>
+        <w:rPr>
+          <w:rFonts w:ascii="Segoe UI" w:hAnsi="Segoe UI" w:cs="Segoe UI"/>
+          <w:color w:val="14171C"/>
+          <w:sz w:val="21"/>
+          <w:szCs w:val="21"/>
+          <w:shd w:val="clear" w:color="auto" w:fill="D4E9EE"/>
+        </w:rPr>
+        <w:t>Handling Events with Methods</w:t>
+      </w:r>
+      <w:r>
+        <w:t>&gt;&gt;&gt;&gt;--------------------------------------</w:t>
+      </w:r>
+    </w:p>
+    <w:p>
+      <w:r>
+        <w:t>This key word is very important as it represent class, so properties and methods need to be used using this keyword.</w:t>
+      </w:r>
+    </w:p>
+    <w:p>
+      <w:r>
+        <w:lastRenderedPageBreak/>
+        <w:t>Example:</w:t>
+      </w:r>
+    </w:p>
+    <w:p>
+      <w:pPr>
+        <w:shd w:val="clear" w:color="auto" w:fill="1E1E1E"/>
+        <w:spacing w:after="0" w:line="285" w:lineRule="atLeast"/>
+        <w:rPr>
+          <w:rFonts w:ascii="Consolas" w:eastAsia="Times New Roman" w:hAnsi="Consolas" w:cs="Times New Roman"/>
+          <w:color w:val="D4D4D4"/>
+          <w:sz w:val="21"/>
+          <w:szCs w:val="21"/>
+        </w:rPr>
+      </w:pPr>
+      <w:r>
+        <w:rPr>
+          <w:rFonts w:ascii="Consolas" w:eastAsia="Times New Roman" w:hAnsi="Consolas" w:cs="Times New Roman"/>
+          <w:color w:val="808080"/>
+          <w:sz w:val="21"/>
+          <w:szCs w:val="21"/>
+        </w:rPr>
+        <w:t>&lt;</w:t>
+      </w:r>
+      <w:r>
+        <w:rPr>
+          <w:rFonts w:ascii="Consolas" w:eastAsia="Times New Roman" w:hAnsi="Consolas" w:cs="Times New Roman"/>
+          <w:color w:val="4EC9B0"/>
+          <w:sz w:val="21"/>
+          <w:szCs w:val="21"/>
+        </w:rPr>
+        <w:t>Person</w:t>
+      </w:r>
+    </w:p>
+    <w:p>
+      <w:pPr>
+        <w:shd w:val="clear" w:color="auto" w:fill="1E1E1E"/>
+        <w:spacing w:after="0" w:line="285" w:lineRule="atLeast"/>
+        <w:rPr>
+          <w:rFonts w:ascii="Consolas" w:eastAsia="Times New Roman" w:hAnsi="Consolas" w:cs="Times New Roman"/>
+          <w:color w:val="D4D4D4"/>
+          <w:sz w:val="21"/>
+          <w:szCs w:val="21"/>
+        </w:rPr>
+      </w:pPr>
+      <w:r>
+        <w:rPr>
+          <w:rFonts w:ascii="Consolas" w:eastAsia="Times New Roman" w:hAnsi="Consolas" w:cs="Times New Roman"/>
+          <w:color w:val="D4D4D4"/>
+          <w:sz w:val="21"/>
+          <w:szCs w:val="21"/>
+        </w:rPr>
+        <w:t>          </w:t>
+      </w:r>
+      <w:r>
+        <w:rPr>
+          <w:rFonts w:ascii="Consolas" w:eastAsia="Times New Roman" w:hAnsi="Consolas" w:cs="Times New Roman"/>
+          <w:color w:val="9CDCFE"/>
+          <w:sz w:val="21"/>
+          <w:szCs w:val="21"/>
+        </w:rPr>
+        <w:t>name</w:t>
+      </w:r>
+      <w:r>
+        <w:rPr>
+          <w:rFonts w:ascii="Consolas" w:eastAsia="Times New Roman" w:hAnsi="Consolas" w:cs="Times New Roman"/>
+          <w:color w:val="D4D4D4"/>
+          <w:sz w:val="21"/>
+          <w:szCs w:val="21"/>
+        </w:rPr>
+        <w:t>=</w:t>
+      </w:r>
+      <w:r>
+        <w:rPr>
+          <w:rFonts w:ascii="Consolas" w:eastAsia="Times New Roman" w:hAnsi="Consolas" w:cs="Times New Roman"/>
+          <w:color w:val="569CD6"/>
+          <w:sz w:val="21"/>
+          <w:szCs w:val="21"/>
+        </w:rPr>
+        <w:t>{this</w:t>
+      </w:r>
+      <w:r>
+        <w:rPr>
+          <w:rFonts w:ascii="Consolas" w:eastAsia="Times New Roman" w:hAnsi="Consolas" w:cs="Times New Roman"/>
+          <w:color w:val="D4D4D4"/>
+          <w:sz w:val="21"/>
+          <w:szCs w:val="21"/>
+        </w:rPr>
+        <w:t>.</w:t>
+      </w:r>
+      <w:r>
+        <w:rPr>
+          <w:rFonts w:ascii="Consolas" w:eastAsia="Times New Roman" w:hAnsi="Consolas" w:cs="Times New Roman"/>
+          <w:color w:val="9CDCFE"/>
+          <w:sz w:val="21"/>
+          <w:szCs w:val="21"/>
+        </w:rPr>
+        <w:t>state</w:t>
+      </w:r>
+      <w:r>
+        <w:rPr>
+          <w:rFonts w:ascii="Consolas" w:eastAsia="Times New Roman" w:hAnsi="Consolas" w:cs="Times New Roman"/>
+          <w:color w:val="D4D4D4"/>
+          <w:sz w:val="21"/>
+          <w:szCs w:val="21"/>
+        </w:rPr>
+        <w:t>.</w:t>
+      </w:r>
+      <w:r>
+        <w:rPr>
+          <w:rFonts w:ascii="Consolas" w:eastAsia="Times New Roman" w:hAnsi="Consolas" w:cs="Times New Roman"/>
+          <w:color w:val="9CDCFE"/>
+          <w:sz w:val="21"/>
+          <w:szCs w:val="21"/>
+        </w:rPr>
+        <w:t>persons</w:t>
+      </w:r>
+      <w:r>
+        <w:rPr>
+          <w:rFonts w:ascii="Consolas" w:eastAsia="Times New Roman" w:hAnsi="Consolas" w:cs="Times New Roman"/>
+          <w:color w:val="D4D4D4"/>
+          <w:sz w:val="21"/>
+          <w:szCs w:val="21"/>
+        </w:rPr>
+        <w:t>[</w:t>
+      </w:r>
+      <w:r>
+        <w:rPr>
+          <w:rFonts w:ascii="Consolas" w:eastAsia="Times New Roman" w:hAnsi="Consolas" w:cs="Times New Roman"/>
+          <w:color w:val="B5CEA8"/>
+          <w:sz w:val="21"/>
+          <w:szCs w:val="21"/>
+        </w:rPr>
+        <w:t>0</w:t>
+      </w:r>
+      <w:r>
+        <w:rPr>
+          <w:rFonts w:ascii="Consolas" w:eastAsia="Times New Roman" w:hAnsi="Consolas" w:cs="Times New Roman"/>
+          <w:color w:val="D4D4D4"/>
+          <w:sz w:val="21"/>
+          <w:szCs w:val="21"/>
+        </w:rPr>
+        <w:t>].</w:t>
+      </w:r>
+      <w:r>
+        <w:rPr>
+          <w:rFonts w:ascii="Consolas" w:eastAsia="Times New Roman" w:hAnsi="Consolas" w:cs="Times New Roman"/>
+          <w:color w:val="9CDCFE"/>
+          <w:sz w:val="21"/>
+          <w:szCs w:val="21"/>
+        </w:rPr>
+        <w:t>name</w:t>
+      </w:r>
+      <w:r>
+        <w:rPr>
+          <w:rFonts w:ascii="Consolas" w:eastAsia="Times New Roman" w:hAnsi="Consolas" w:cs="Times New Roman"/>
+          <w:color w:val="569CD6"/>
+          <w:sz w:val="21"/>
+          <w:szCs w:val="21"/>
+        </w:rPr>
+        <w:t>}</w:t>
+      </w:r>
+    </w:p>
+    <w:p>
+      <w:pPr>
+        <w:shd w:val="clear" w:color="auto" w:fill="1E1E1E"/>
+        <w:spacing w:after="0" w:line="285" w:lineRule="atLeast"/>
+        <w:rPr>
+          <w:rFonts w:ascii="Consolas" w:eastAsia="Times New Roman" w:hAnsi="Consolas" w:cs="Times New Roman"/>
+          <w:color w:val="D4D4D4"/>
+          <w:sz w:val="21"/>
+          <w:szCs w:val="21"/>
+        </w:rPr>
+      </w:pPr>
+      <w:r>
+        <w:rPr>
+          <w:rFonts w:ascii="Consolas" w:eastAsia="Times New Roman" w:hAnsi="Consolas" w:cs="Times New Roman"/>
+          <w:color w:val="D4D4D4"/>
+          <w:sz w:val="21"/>
+          <w:szCs w:val="21"/>
+        </w:rPr>
+        <w:t>          </w:t>
+      </w:r>
+      <w:r>
+        <w:rPr>
+          <w:rFonts w:ascii="Consolas" w:eastAsia="Times New Roman" w:hAnsi="Consolas" w:cs="Times New Roman"/>
+          <w:color w:val="9CDCFE"/>
+          <w:sz w:val="21"/>
+          <w:szCs w:val="21"/>
+        </w:rPr>
+        <w:t>age</w:t>
+      </w:r>
+      <w:r>
+        <w:rPr>
+          <w:rFonts w:ascii="Consolas" w:eastAsia="Times New Roman" w:hAnsi="Consolas" w:cs="Times New Roman"/>
+          <w:color w:val="D4D4D4"/>
+          <w:sz w:val="21"/>
+          <w:szCs w:val="21"/>
+        </w:rPr>
+        <w:t>=</w:t>
+      </w:r>
+      <w:r>
+        <w:rPr>
+          <w:rFonts w:ascii="Consolas" w:eastAsia="Times New Roman" w:hAnsi="Consolas" w:cs="Times New Roman"/>
+          <w:color w:val="569CD6"/>
+          <w:sz w:val="21"/>
+          <w:szCs w:val="21"/>
+        </w:rPr>
+        <w:t>{this</w:t>
+      </w:r>
+      <w:r>
+        <w:rPr>
+          <w:rFonts w:ascii="Consolas" w:eastAsia="Times New Roman" w:hAnsi="Consolas" w:cs="Times New Roman"/>
+          <w:color w:val="D4D4D4"/>
+          <w:sz w:val="21"/>
+          <w:szCs w:val="21"/>
+        </w:rPr>
+        <w:t>.</w:t>
+      </w:r>
+      <w:r>
+        <w:rPr>
+          <w:rFonts w:ascii="Consolas" w:eastAsia="Times New Roman" w:hAnsi="Consolas" w:cs="Times New Roman"/>
+          <w:color w:val="9CDCFE"/>
+          <w:sz w:val="21"/>
+          <w:szCs w:val="21"/>
+        </w:rPr>
+        <w:t>state</w:t>
+      </w:r>
+      <w:r>
+        <w:rPr>
+          <w:rFonts w:ascii="Consolas" w:eastAsia="Times New Roman" w:hAnsi="Consolas" w:cs="Times New Roman"/>
+          <w:color w:val="D4D4D4"/>
+          <w:sz w:val="21"/>
+          <w:szCs w:val="21"/>
+        </w:rPr>
+        <w:t>.</w:t>
+      </w:r>
+      <w:r>
+        <w:rPr>
+          <w:rFonts w:ascii="Consolas" w:eastAsia="Times New Roman" w:hAnsi="Consolas" w:cs="Times New Roman"/>
+          <w:color w:val="9CDCFE"/>
+          <w:sz w:val="21"/>
+          <w:szCs w:val="21"/>
+        </w:rPr>
+        <w:t>persons</w:t>
+      </w:r>
+      <w:r>
+        <w:rPr>
+          <w:rFonts w:ascii="Consolas" w:eastAsia="Times New Roman" w:hAnsi="Consolas" w:cs="Times New Roman"/>
+          <w:color w:val="D4D4D4"/>
+          <w:sz w:val="21"/>
+          <w:szCs w:val="21"/>
+        </w:rPr>
+        <w:t>[</w:t>
+      </w:r>
+      <w:r>
+        <w:rPr>
+          <w:rFonts w:ascii="Consolas" w:eastAsia="Times New Roman" w:hAnsi="Consolas" w:cs="Times New Roman"/>
+          <w:color w:val="B5CEA8"/>
+          <w:sz w:val="21"/>
+          <w:szCs w:val="21"/>
+        </w:rPr>
+        <w:t>0</w:t>
+      </w:r>
+      <w:r>
+        <w:rPr>
+          <w:rFonts w:ascii="Consolas" w:eastAsia="Times New Roman" w:hAnsi="Consolas" w:cs="Times New Roman"/>
+          <w:color w:val="D4D4D4"/>
+          <w:sz w:val="21"/>
+          <w:szCs w:val="21"/>
+        </w:rPr>
+        <w:t>].</w:t>
+      </w:r>
+      <w:r>
+        <w:rPr>
+          <w:rFonts w:ascii="Consolas" w:eastAsia="Times New Roman" w:hAnsi="Consolas" w:cs="Times New Roman"/>
+          <w:color w:val="9CDCFE"/>
+          <w:sz w:val="21"/>
+          <w:szCs w:val="21"/>
+        </w:rPr>
+        <w:t>age</w:t>
+      </w:r>
+      <w:r>
+        <w:rPr>
+          <w:rFonts w:ascii="Consolas" w:eastAsia="Times New Roman" w:hAnsi="Consolas" w:cs="Times New Roman"/>
+          <w:color w:val="569CD6"/>
+          <w:sz w:val="21"/>
+          <w:szCs w:val="21"/>
+        </w:rPr>
+        <w:t>}</w:t>
+      </w:r>
+    </w:p>
+    <w:p>
+      <w:pPr>
+        <w:shd w:val="clear" w:color="auto" w:fill="1E1E1E"/>
+        <w:spacing w:after="0" w:line="285" w:lineRule="atLeast"/>
+        <w:rPr>
+          <w:rFonts w:ascii="Consolas" w:eastAsia="Times New Roman" w:hAnsi="Consolas" w:cs="Times New Roman"/>
+          <w:color w:val="D4D4D4"/>
+          <w:sz w:val="21"/>
+          <w:szCs w:val="21"/>
+        </w:rPr>
+      </w:pPr>
+      <w:r>
+        <w:rPr>
+          <w:rFonts w:ascii="Consolas" w:eastAsia="Times New Roman" w:hAnsi="Consolas" w:cs="Times New Roman"/>
+          <w:color w:val="D4D4D4"/>
+          <w:sz w:val="21"/>
+          <w:szCs w:val="21"/>
+        </w:rPr>
+        <w:t>        </w:t>
+      </w:r>
+      <w:r>
+        <w:rPr>
+          <w:rFonts w:ascii="Consolas" w:eastAsia="Times New Roman" w:hAnsi="Consolas" w:cs="Times New Roman"/>
+          <w:color w:val="D4D4D4"/>
+          <w:sz w:val="21"/>
+          <w:szCs w:val="21"/>
+        </w:rPr>
+        <w:t>/</w:t>
+      </w:r>
+      <w:r>
+        <w:rPr>
+          <w:rFonts w:ascii="Consolas" w:eastAsia="Times New Roman" w:hAnsi="Consolas" w:cs="Times New Roman"/>
+          <w:color w:val="808080"/>
+          <w:sz w:val="21"/>
+          <w:szCs w:val="21"/>
+        </w:rPr>
+        <w:t>&gt;</w:t>
+      </w:r>
+    </w:p>
+    <w:p>
+      <w:pPr>
+        <w:shd w:val="clear" w:color="auto" w:fill="1E1E1E"/>
+        <w:spacing w:after="0" w:line="285" w:lineRule="atLeast"/>
+        <w:rPr>
+          <w:rFonts w:ascii="Consolas" w:eastAsia="Times New Roman" w:hAnsi="Consolas" w:cs="Times New Roman"/>
+          <w:color w:val="D4D4D4"/>
+          <w:sz w:val="21"/>
+          <w:szCs w:val="21"/>
+        </w:rPr>
+      </w:pPr>
+      <w:r>
+        <w:rPr>
+          <w:rFonts w:ascii="Consolas" w:eastAsia="Times New Roman" w:hAnsi="Consolas" w:cs="Times New Roman"/>
+          <w:color w:val="808080"/>
+          <w:sz w:val="21"/>
+          <w:szCs w:val="21"/>
+        </w:rPr>
+        <w:t>&lt;</w:t>
+      </w:r>
+      <w:r>
+        <w:rPr>
+          <w:rFonts w:ascii="Consolas" w:eastAsia="Times New Roman" w:hAnsi="Consolas" w:cs="Times New Roman"/>
+          <w:color w:val="569CD6"/>
+          <w:sz w:val="21"/>
+          <w:szCs w:val="21"/>
+        </w:rPr>
+        <w:t>button</w:t>
+      </w:r>
+      <w:r>
+        <w:rPr>
+          <w:rFonts w:ascii="Consolas" w:eastAsia="Times New Roman" w:hAnsi="Consolas" w:cs="Times New Roman"/>
+          <w:color w:val="D4D4D4"/>
+          <w:sz w:val="21"/>
+          <w:szCs w:val="21"/>
+        </w:rPr>
+        <w:t> </w:t>
+      </w:r>
+      <w:r>
+        <w:rPr>
+          <w:rFonts w:ascii="Consolas" w:eastAsia="Times New Roman" w:hAnsi="Consolas" w:cs="Times New Roman"/>
+          <w:color w:val="9CDCFE"/>
+          <w:sz w:val="21"/>
+          <w:szCs w:val="21"/>
+        </w:rPr>
+        <w:t>onClick</w:t>
+      </w:r>
+      <w:r>
+        <w:rPr>
+          <w:rFonts w:ascii="Consolas" w:eastAsia="Times New Roman" w:hAnsi="Consolas" w:cs="Times New Roman"/>
+          <w:color w:val="D4D4D4"/>
+          <w:sz w:val="21"/>
+          <w:szCs w:val="21"/>
+        </w:rPr>
+        <w:t>=</w:t>
+      </w:r>
+      <w:r>
+        <w:rPr>
+          <w:rFonts w:ascii="Consolas" w:eastAsia="Times New Roman" w:hAnsi="Consolas" w:cs="Times New Roman"/>
+          <w:color w:val="569CD6"/>
+          <w:sz w:val="21"/>
+          <w:szCs w:val="21"/>
+        </w:rPr>
+        <w:t>{this</w:t>
+      </w:r>
+      <w:r>
+        <w:rPr>
+          <w:rFonts w:ascii="Consolas" w:eastAsia="Times New Roman" w:hAnsi="Consolas" w:cs="Times New Roman"/>
+          <w:color w:val="D4D4D4"/>
+          <w:sz w:val="21"/>
+          <w:szCs w:val="21"/>
+        </w:rPr>
+        <w:t>.</w:t>
+      </w:r>
+      <w:r>
+        <w:rPr>
+          <w:rFonts w:ascii="Consolas" w:eastAsia="Times New Roman" w:hAnsi="Consolas" w:cs="Times New Roman"/>
+          <w:color w:val="DCDCAA"/>
+          <w:sz w:val="21"/>
+          <w:szCs w:val="21"/>
+        </w:rPr>
+        <w:t>switchNamehandler</w:t>
+      </w:r>
+      <w:r>
+        <w:rPr>
+          <w:rFonts w:ascii="Consolas" w:eastAsia="Times New Roman" w:hAnsi="Consolas" w:cs="Times New Roman"/>
+          <w:color w:val="569CD6"/>
+          <w:sz w:val="21"/>
+          <w:szCs w:val="21"/>
+        </w:rPr>
+        <w:t>}</w:t>
+      </w:r>
+      <w:r>
+        <w:rPr>
+          <w:rFonts w:ascii="Consolas" w:eastAsia="Times New Roman" w:hAnsi="Consolas" w:cs="Times New Roman"/>
+          <w:color w:val="808080"/>
+          <w:sz w:val="21"/>
+          <w:szCs w:val="21"/>
+        </w:rPr>
+        <w:t>&gt;</w:t>
+      </w:r>
+      <w:r>
+        <w:rPr>
+          <w:rFonts w:ascii="Consolas" w:eastAsia="Times New Roman" w:hAnsi="Consolas" w:cs="Times New Roman"/>
+          <w:color w:val="D4D4D4"/>
+          <w:sz w:val="21"/>
+          <w:szCs w:val="21"/>
+        </w:rPr>
+        <w:t>Click!!!</w:t>
+      </w:r>
+      <w:r>
+        <w:rPr>
+          <w:rFonts w:ascii="Consolas" w:eastAsia="Times New Roman" w:hAnsi="Consolas" w:cs="Times New Roman"/>
+          <w:color w:val="808080"/>
+          <w:sz w:val="21"/>
+          <w:szCs w:val="21"/>
+        </w:rPr>
+        <w:t>&lt;/</w:t>
+      </w:r>
+      <w:r>
+        <w:rPr>
+          <w:rFonts w:ascii="Consolas" w:eastAsia="Times New Roman" w:hAnsi="Consolas" w:cs="Times New Roman"/>
+          <w:color w:val="569CD6"/>
+          <w:sz w:val="21"/>
+          <w:szCs w:val="21"/>
+        </w:rPr>
+        <w:t>button</w:t>
+      </w:r>
+      <w:r>
+        <w:rPr>
+          <w:rFonts w:ascii="Consolas" w:eastAsia="Times New Roman" w:hAnsi="Consolas" w:cs="Times New Roman"/>
+          <w:color w:val="808080"/>
+          <w:sz w:val="21"/>
+          <w:szCs w:val="21"/>
+        </w:rPr>
+        <w:t>&gt;</w:t>
+      </w:r>
+    </w:p>
+    <w:p/>
     <w:p/>
     <w:sectPr>
       <w:pgSz w:w="12240" w:h="15840"/>

</xml_diff>

<commit_message>
passing method ref, Two way binding, Stylesheet, Inline styles
</commit_message>
<xml_diff>
--- a/InfoReact2020.docx
+++ b/InfoReact2020.docx
@@ -744,9 +744,14 @@
       </w:r>
     </w:p>
     <w:p>
+      <w:proofErr w:type="spellStart"/>
       <w:r>
         <w:lastRenderedPageBreak/>
-        <w:t>Destructuring:</w:t>
+        <w:t>Destructuring</w:t>
+      </w:r>
+      <w:proofErr w:type="spellEnd"/>
+      <w:r>
+        <w:t>:</w:t>
       </w:r>
     </w:p>
     <w:p>
@@ -862,7 +867,15 @@
     </w:p>
     <w:p>
       <w:r>
-        <w:t>Copy Ref. type as value type by distructor:</w:t>
+        <w:t xml:space="preserve">Copy Ref. type as value type by </w:t>
+      </w:r>
+      <w:proofErr w:type="spellStart"/>
+      <w:r>
+        <w:t>distructor</w:t>
+      </w:r>
+      <w:proofErr w:type="spellEnd"/>
+      <w:r>
+        <w:t>:</w:t>
       </w:r>
     </w:p>
     <w:p>
@@ -922,12 +935,17 @@
     <w:p/>
     <w:p/>
     <w:p>
+      <w:proofErr w:type="gramStart"/>
       <w:r>
         <w:lastRenderedPageBreak/>
         <w:t>m</w:t>
       </w:r>
       <w:r>
-        <w:t>ap():</w:t>
+        <w:t>ap(</w:t>
+      </w:r>
+      <w:proofErr w:type="gramEnd"/>
+      <w:r>
+        <w:t>):</w:t>
       </w:r>
     </w:p>
     <w:p>
@@ -942,7 +960,15 @@
     </w:p>
     <w:p>
       <w:r>
-        <w:t>// Reurn we use for multiple lines</w:t>
+        <w:t xml:space="preserve">// </w:t>
+      </w:r>
+      <w:proofErr w:type="spellStart"/>
+      <w:r>
+        <w:t>Reurn</w:t>
+      </w:r>
+      <w:proofErr w:type="spellEnd"/>
+      <w:r>
+        <w:t xml:space="preserve"> we use for multiple lines</w:t>
       </w:r>
     </w:p>
     <w:p>
@@ -1057,6 +1083,7 @@
         </w:rPr>
         <w:t>Not really next-gen JavaScript, but also important: JavaScript array functions like </w:t>
       </w:r>
+      <w:proofErr w:type="gramStart"/>
       <w:r>
         <w:rPr>
           <w:rStyle w:val="HTMLCode"/>
@@ -1065,7 +1092,18 @@
           <w:bdr w:val="single" w:sz="6" w:space="2" w:color="DEDFE0" w:frame="1"/>
           <w:shd w:val="clear" w:color="auto" w:fill="F2F3F5"/>
         </w:rPr>
-        <w:t>map()</w:t>
+        <w:t>map(</w:t>
+      </w:r>
+      <w:proofErr w:type="gramEnd"/>
+      <w:r>
+        <w:rPr>
+          <w:rStyle w:val="HTMLCode"/>
+          <w:rFonts w:ascii="Consolas" w:hAnsi="Consolas"/>
+          <w:color w:val="EC5252"/>
+          <w:bdr w:val="single" w:sz="6" w:space="2" w:color="DEDFE0" w:frame="1"/>
+          <w:shd w:val="clear" w:color="auto" w:fill="F2F3F5"/>
+        </w:rPr>
+        <w:t>)</w:t>
       </w:r>
       <w:r>
         <w:rPr>
@@ -1672,7 +1710,23 @@
           <w:sz w:val="27"/>
           <w:szCs w:val="27"/>
         </w:rPr>
-        <w:t>In the last lecture, we saw that you can react to the onClick event - but to which other events can you listen? You can find a list of supported events here: </w:t>
+        <w:t xml:space="preserve">In the last lecture, we saw that you can react to the </w:t>
+      </w:r>
+      <w:proofErr w:type="spellStart"/>
+      <w:r>
+        <w:rPr>
+          <w:sz w:val="27"/>
+          <w:szCs w:val="27"/>
+        </w:rPr>
+        <w:t>onClick</w:t>
+      </w:r>
+      <w:proofErr w:type="spellEnd"/>
+      <w:r>
+        <w:rPr>
+          <w:sz w:val="27"/>
+          <w:szCs w:val="27"/>
+        </w:rPr>
+        <w:t xml:space="preserve"> event - but to which other events can you listen? You can find a list of supported events here: </w:t>
       </w:r>
       <w:hyperlink r:id="rId44" w:anchor="supported-events" w:tgtFrame="_blank" w:history="1">
         <w:r>
@@ -1760,16 +1814,62 @@
           <w:szCs w:val="18"/>
         </w:rPr>
       </w:pPr>
-      <w:r>
-        <w:rPr>
-          <w:rStyle w:val="pln"/>
-          <w:rFonts w:ascii="Consolas" w:hAnsi="Consolas" w:cs="Courier New"/>
-          <w:color w:val="29303B"/>
-          <w:sz w:val="18"/>
-          <w:szCs w:val="18"/>
-        </w:rPr>
-        <w:t>onCopy onCut onPaste</w:t>
-      </w:r>
+      <w:proofErr w:type="spellStart"/>
+      <w:r>
+        <w:rPr>
+          <w:rStyle w:val="pln"/>
+          <w:rFonts w:ascii="Consolas" w:hAnsi="Consolas" w:cs="Courier New"/>
+          <w:color w:val="29303B"/>
+          <w:sz w:val="18"/>
+          <w:szCs w:val="18"/>
+        </w:rPr>
+        <w:t>onCopy</w:t>
+      </w:r>
+      <w:proofErr w:type="spellEnd"/>
+      <w:r>
+        <w:rPr>
+          <w:rStyle w:val="pln"/>
+          <w:rFonts w:ascii="Consolas" w:hAnsi="Consolas" w:cs="Courier New"/>
+          <w:color w:val="29303B"/>
+          <w:sz w:val="18"/>
+          <w:szCs w:val="18"/>
+        </w:rPr>
+        <w:t xml:space="preserve"> </w:t>
+      </w:r>
+      <w:proofErr w:type="spellStart"/>
+      <w:r>
+        <w:rPr>
+          <w:rStyle w:val="pln"/>
+          <w:rFonts w:ascii="Consolas" w:hAnsi="Consolas" w:cs="Courier New"/>
+          <w:color w:val="29303B"/>
+          <w:sz w:val="18"/>
+          <w:szCs w:val="18"/>
+        </w:rPr>
+        <w:t>onCut</w:t>
+      </w:r>
+      <w:proofErr w:type="spellEnd"/>
+      <w:r>
+        <w:rPr>
+          <w:rStyle w:val="pln"/>
+          <w:rFonts w:ascii="Consolas" w:hAnsi="Consolas" w:cs="Courier New"/>
+          <w:color w:val="29303B"/>
+          <w:sz w:val="18"/>
+          <w:szCs w:val="18"/>
+        </w:rPr>
+        <w:t xml:space="preserve"> </w:t>
+      </w:r>
+      <w:proofErr w:type="spellStart"/>
+      <w:r>
+        <w:rPr>
+          <w:rStyle w:val="pln"/>
+          <w:rFonts w:ascii="Consolas" w:hAnsi="Consolas" w:cs="Courier New"/>
+          <w:color w:val="29303B"/>
+          <w:sz w:val="18"/>
+          <w:szCs w:val="18"/>
+        </w:rPr>
+        <w:t>onPaste</w:t>
+      </w:r>
+      <w:proofErr w:type="spellEnd"/>
     </w:p>
     <w:p>
       <w:pPr>
@@ -1823,6 +1923,7 @@
           <w:szCs w:val="18"/>
         </w:rPr>
       </w:pPr>
+      <w:proofErr w:type="spellStart"/>
       <w:r>
         <w:rPr>
           <w:rStyle w:val="typ"/>
@@ -1833,16 +1934,29 @@
         </w:rPr>
         <w:t>DOMDataTransfer</w:t>
       </w:r>
-      <w:r>
-        <w:rPr>
-          <w:rStyle w:val="pln"/>
-          <w:rFonts w:ascii="Consolas" w:hAnsi="Consolas" w:cs="Courier New"/>
-          <w:color w:val="29303B"/>
-          <w:sz w:val="18"/>
-          <w:szCs w:val="18"/>
-        </w:rPr>
-        <w:t xml:space="preserve"> clipboardData</w:t>
-      </w:r>
+      <w:proofErr w:type="spellEnd"/>
+      <w:r>
+        <w:rPr>
+          <w:rStyle w:val="pln"/>
+          <w:rFonts w:ascii="Consolas" w:hAnsi="Consolas" w:cs="Courier New"/>
+          <w:color w:val="29303B"/>
+          <w:sz w:val="18"/>
+          <w:szCs w:val="18"/>
+        </w:rPr>
+        <w:t xml:space="preserve"> </w:t>
+      </w:r>
+      <w:proofErr w:type="spellStart"/>
+      <w:r>
+        <w:rPr>
+          <w:rStyle w:val="pln"/>
+          <w:rFonts w:ascii="Consolas" w:hAnsi="Consolas" w:cs="Courier New"/>
+          <w:color w:val="29303B"/>
+          <w:sz w:val="18"/>
+          <w:szCs w:val="18"/>
+        </w:rPr>
+        <w:t>clipboardData</w:t>
+      </w:r>
+      <w:proofErr w:type="spellEnd"/>
     </w:p>
     <w:p>
       <w:pPr>
@@ -1914,16 +2028,62 @@
           <w:szCs w:val="18"/>
         </w:rPr>
       </w:pPr>
-      <w:r>
-        <w:rPr>
-          <w:rStyle w:val="pln"/>
-          <w:rFonts w:ascii="Consolas" w:hAnsi="Consolas" w:cs="Courier New"/>
-          <w:color w:val="29303B"/>
-          <w:sz w:val="18"/>
-          <w:szCs w:val="18"/>
-        </w:rPr>
-        <w:t>onCompositionEnd onCompositionStart onCompositionUpdate</w:t>
-      </w:r>
+      <w:proofErr w:type="spellStart"/>
+      <w:r>
+        <w:rPr>
+          <w:rStyle w:val="pln"/>
+          <w:rFonts w:ascii="Consolas" w:hAnsi="Consolas" w:cs="Courier New"/>
+          <w:color w:val="29303B"/>
+          <w:sz w:val="18"/>
+          <w:szCs w:val="18"/>
+        </w:rPr>
+        <w:t>onCompositionEnd</w:t>
+      </w:r>
+      <w:proofErr w:type="spellEnd"/>
+      <w:r>
+        <w:rPr>
+          <w:rStyle w:val="pln"/>
+          <w:rFonts w:ascii="Consolas" w:hAnsi="Consolas" w:cs="Courier New"/>
+          <w:color w:val="29303B"/>
+          <w:sz w:val="18"/>
+          <w:szCs w:val="18"/>
+        </w:rPr>
+        <w:t xml:space="preserve"> </w:t>
+      </w:r>
+      <w:proofErr w:type="spellStart"/>
+      <w:r>
+        <w:rPr>
+          <w:rStyle w:val="pln"/>
+          <w:rFonts w:ascii="Consolas" w:hAnsi="Consolas" w:cs="Courier New"/>
+          <w:color w:val="29303B"/>
+          <w:sz w:val="18"/>
+          <w:szCs w:val="18"/>
+        </w:rPr>
+        <w:t>onCompositionStart</w:t>
+      </w:r>
+      <w:proofErr w:type="spellEnd"/>
+      <w:r>
+        <w:rPr>
+          <w:rStyle w:val="pln"/>
+          <w:rFonts w:ascii="Consolas" w:hAnsi="Consolas" w:cs="Courier New"/>
+          <w:color w:val="29303B"/>
+          <w:sz w:val="18"/>
+          <w:szCs w:val="18"/>
+        </w:rPr>
+        <w:t xml:space="preserve"> </w:t>
+      </w:r>
+      <w:proofErr w:type="spellStart"/>
+      <w:r>
+        <w:rPr>
+          <w:rStyle w:val="pln"/>
+          <w:rFonts w:ascii="Consolas" w:hAnsi="Consolas" w:cs="Courier New"/>
+          <w:color w:val="29303B"/>
+          <w:sz w:val="18"/>
+          <w:szCs w:val="18"/>
+        </w:rPr>
+        <w:t>onCompositionUpdate</w:t>
+      </w:r>
+      <w:proofErr w:type="spellEnd"/>
     </w:p>
     <w:p>
       <w:pPr>
@@ -2068,16 +2228,62 @@
           <w:szCs w:val="18"/>
         </w:rPr>
       </w:pPr>
-      <w:r>
-        <w:rPr>
-          <w:rStyle w:val="pln"/>
-          <w:rFonts w:ascii="Consolas" w:hAnsi="Consolas" w:cs="Courier New"/>
-          <w:color w:val="29303B"/>
-          <w:sz w:val="18"/>
-          <w:szCs w:val="18"/>
-        </w:rPr>
-        <w:t>onKeyDown onKeyPress onKeyUp</w:t>
-      </w:r>
+      <w:proofErr w:type="spellStart"/>
+      <w:r>
+        <w:rPr>
+          <w:rStyle w:val="pln"/>
+          <w:rFonts w:ascii="Consolas" w:hAnsi="Consolas" w:cs="Courier New"/>
+          <w:color w:val="29303B"/>
+          <w:sz w:val="18"/>
+          <w:szCs w:val="18"/>
+        </w:rPr>
+        <w:t>onKeyDown</w:t>
+      </w:r>
+      <w:proofErr w:type="spellEnd"/>
+      <w:r>
+        <w:rPr>
+          <w:rStyle w:val="pln"/>
+          <w:rFonts w:ascii="Consolas" w:hAnsi="Consolas" w:cs="Courier New"/>
+          <w:color w:val="29303B"/>
+          <w:sz w:val="18"/>
+          <w:szCs w:val="18"/>
+        </w:rPr>
+        <w:t xml:space="preserve"> </w:t>
+      </w:r>
+      <w:proofErr w:type="spellStart"/>
+      <w:r>
+        <w:rPr>
+          <w:rStyle w:val="pln"/>
+          <w:rFonts w:ascii="Consolas" w:hAnsi="Consolas" w:cs="Courier New"/>
+          <w:color w:val="29303B"/>
+          <w:sz w:val="18"/>
+          <w:szCs w:val="18"/>
+        </w:rPr>
+        <w:t>onKeyPress</w:t>
+      </w:r>
+      <w:proofErr w:type="spellEnd"/>
+      <w:r>
+        <w:rPr>
+          <w:rStyle w:val="pln"/>
+          <w:rFonts w:ascii="Consolas" w:hAnsi="Consolas" w:cs="Courier New"/>
+          <w:color w:val="29303B"/>
+          <w:sz w:val="18"/>
+          <w:szCs w:val="18"/>
+        </w:rPr>
+        <w:t xml:space="preserve"> </w:t>
+      </w:r>
+      <w:proofErr w:type="spellStart"/>
+      <w:r>
+        <w:rPr>
+          <w:rStyle w:val="pln"/>
+          <w:rFonts w:ascii="Consolas" w:hAnsi="Consolas" w:cs="Courier New"/>
+          <w:color w:val="29303B"/>
+          <w:sz w:val="18"/>
+          <w:szCs w:val="18"/>
+        </w:rPr>
+        <w:t>onKeyUp</w:t>
+      </w:r>
+      <w:proofErr w:type="spellEnd"/>
     </w:p>
     <w:p>
       <w:pPr>
@@ -2131,6 +2337,7 @@
           <w:szCs w:val="18"/>
         </w:rPr>
       </w:pPr>
+      <w:proofErr w:type="spellStart"/>
       <w:r>
         <w:rPr>
           <w:rStyle w:val="kwd"/>
@@ -2141,16 +2348,29 @@
         </w:rPr>
         <w:t>boolean</w:t>
       </w:r>
-      <w:r>
-        <w:rPr>
-          <w:rStyle w:val="pln"/>
-          <w:rFonts w:ascii="Consolas" w:hAnsi="Consolas" w:cs="Courier New"/>
-          <w:color w:val="29303B"/>
-          <w:sz w:val="18"/>
-          <w:szCs w:val="18"/>
-        </w:rPr>
-        <w:t xml:space="preserve"> altKey</w:t>
-      </w:r>
+      <w:proofErr w:type="spellEnd"/>
+      <w:r>
+        <w:rPr>
+          <w:rStyle w:val="pln"/>
+          <w:rFonts w:ascii="Consolas" w:hAnsi="Consolas" w:cs="Courier New"/>
+          <w:color w:val="29303B"/>
+          <w:sz w:val="18"/>
+          <w:szCs w:val="18"/>
+        </w:rPr>
+        <w:t xml:space="preserve"> </w:t>
+      </w:r>
+      <w:proofErr w:type="spellStart"/>
+      <w:r>
+        <w:rPr>
+          <w:rStyle w:val="pln"/>
+          <w:rFonts w:ascii="Consolas" w:hAnsi="Consolas" w:cs="Courier New"/>
+          <w:color w:val="29303B"/>
+          <w:sz w:val="18"/>
+          <w:szCs w:val="18"/>
+        </w:rPr>
+        <w:t>altKey</w:t>
+      </w:r>
+      <w:proofErr w:type="spellEnd"/>
     </w:p>
     <w:p>
       <w:pPr>
@@ -2195,8 +2415,20 @@
           <w:sz w:val="18"/>
           <w:szCs w:val="18"/>
         </w:rPr>
-        <w:t>number charCode</w:t>
-      </w:r>
+        <w:t xml:space="preserve">number </w:t>
+      </w:r>
+      <w:proofErr w:type="spellStart"/>
+      <w:r>
+        <w:rPr>
+          <w:rStyle w:val="pln"/>
+          <w:rFonts w:ascii="Consolas" w:hAnsi="Consolas" w:cs="Courier New"/>
+          <w:color w:val="29303B"/>
+          <w:sz w:val="18"/>
+          <w:szCs w:val="18"/>
+        </w:rPr>
+        <w:t>charCode</w:t>
+      </w:r>
+      <w:proofErr w:type="spellEnd"/>
     </w:p>
     <w:p>
       <w:pPr>
@@ -2233,6 +2465,7 @@
           <w:szCs w:val="18"/>
         </w:rPr>
       </w:pPr>
+      <w:proofErr w:type="spellStart"/>
       <w:r>
         <w:rPr>
           <w:rStyle w:val="kwd"/>
@@ -2243,16 +2476,29 @@
         </w:rPr>
         <w:t>boolean</w:t>
       </w:r>
-      <w:r>
-        <w:rPr>
-          <w:rStyle w:val="pln"/>
-          <w:rFonts w:ascii="Consolas" w:hAnsi="Consolas" w:cs="Courier New"/>
-          <w:color w:val="29303B"/>
-          <w:sz w:val="18"/>
-          <w:szCs w:val="18"/>
-        </w:rPr>
-        <w:t xml:space="preserve"> ctrlKey</w:t>
-      </w:r>
+      <w:proofErr w:type="spellEnd"/>
+      <w:r>
+        <w:rPr>
+          <w:rStyle w:val="pln"/>
+          <w:rFonts w:ascii="Consolas" w:hAnsi="Consolas" w:cs="Courier New"/>
+          <w:color w:val="29303B"/>
+          <w:sz w:val="18"/>
+          <w:szCs w:val="18"/>
+        </w:rPr>
+        <w:t xml:space="preserve"> </w:t>
+      </w:r>
+      <w:proofErr w:type="spellStart"/>
+      <w:r>
+        <w:rPr>
+          <w:rStyle w:val="pln"/>
+          <w:rFonts w:ascii="Consolas" w:hAnsi="Consolas" w:cs="Courier New"/>
+          <w:color w:val="29303B"/>
+          <w:sz w:val="18"/>
+          <w:szCs w:val="18"/>
+        </w:rPr>
+        <w:t>ctrlKey</w:t>
+      </w:r>
+      <w:proofErr w:type="spellEnd"/>
     </w:p>
     <w:p>
       <w:pPr>
@@ -2289,6 +2535,7 @@
           <w:szCs w:val="18"/>
         </w:rPr>
       </w:pPr>
+      <w:proofErr w:type="spellStart"/>
       <w:r>
         <w:rPr>
           <w:rStyle w:val="kwd"/>
@@ -2299,16 +2546,29 @@
         </w:rPr>
         <w:t>boolean</w:t>
       </w:r>
-      <w:r>
-        <w:rPr>
-          <w:rStyle w:val="pln"/>
-          <w:rFonts w:ascii="Consolas" w:hAnsi="Consolas" w:cs="Courier New"/>
-          <w:color w:val="29303B"/>
-          <w:sz w:val="18"/>
-          <w:szCs w:val="18"/>
-        </w:rPr>
-        <w:t xml:space="preserve"> getModifierState</w:t>
-      </w:r>
+      <w:proofErr w:type="spellEnd"/>
+      <w:r>
+        <w:rPr>
+          <w:rStyle w:val="pln"/>
+          <w:rFonts w:ascii="Consolas" w:hAnsi="Consolas" w:cs="Courier New"/>
+          <w:color w:val="29303B"/>
+          <w:sz w:val="18"/>
+          <w:szCs w:val="18"/>
+        </w:rPr>
+        <w:t xml:space="preserve"> </w:t>
+      </w:r>
+      <w:proofErr w:type="spellStart"/>
+      <w:r>
+        <w:rPr>
+          <w:rStyle w:val="pln"/>
+          <w:rFonts w:ascii="Consolas" w:hAnsi="Consolas" w:cs="Courier New"/>
+          <w:color w:val="29303B"/>
+          <w:sz w:val="18"/>
+          <w:szCs w:val="18"/>
+        </w:rPr>
+        <w:t>getModifierState</w:t>
+      </w:r>
+      <w:proofErr w:type="spellEnd"/>
       <w:r>
         <w:rPr>
           <w:rStyle w:val="pun"/>
@@ -2439,8 +2699,20 @@
           <w:sz w:val="18"/>
           <w:szCs w:val="18"/>
         </w:rPr>
-        <w:t>number keyCode</w:t>
-      </w:r>
+        <w:t xml:space="preserve">number </w:t>
+      </w:r>
+      <w:proofErr w:type="spellStart"/>
+      <w:r>
+        <w:rPr>
+          <w:rStyle w:val="pln"/>
+          <w:rFonts w:ascii="Consolas" w:hAnsi="Consolas" w:cs="Courier New"/>
+          <w:color w:val="29303B"/>
+          <w:sz w:val="18"/>
+          <w:szCs w:val="18"/>
+        </w:rPr>
+        <w:t>keyCode</w:t>
+      </w:r>
+      <w:proofErr w:type="spellEnd"/>
     </w:p>
     <w:p>
       <w:pPr>
@@ -2579,6 +2851,7 @@
           <w:szCs w:val="18"/>
         </w:rPr>
       </w:pPr>
+      <w:proofErr w:type="spellStart"/>
       <w:r>
         <w:rPr>
           <w:rStyle w:val="kwd"/>
@@ -2589,16 +2862,29 @@
         </w:rPr>
         <w:t>boolean</w:t>
       </w:r>
-      <w:r>
-        <w:rPr>
-          <w:rStyle w:val="pln"/>
-          <w:rFonts w:ascii="Consolas" w:hAnsi="Consolas" w:cs="Courier New"/>
-          <w:color w:val="29303B"/>
-          <w:sz w:val="18"/>
-          <w:szCs w:val="18"/>
-        </w:rPr>
-        <w:t xml:space="preserve"> metaKey</w:t>
-      </w:r>
+      <w:proofErr w:type="spellEnd"/>
+      <w:r>
+        <w:rPr>
+          <w:rStyle w:val="pln"/>
+          <w:rFonts w:ascii="Consolas" w:hAnsi="Consolas" w:cs="Courier New"/>
+          <w:color w:val="29303B"/>
+          <w:sz w:val="18"/>
+          <w:szCs w:val="18"/>
+        </w:rPr>
+        <w:t xml:space="preserve"> </w:t>
+      </w:r>
+      <w:proofErr w:type="spellStart"/>
+      <w:r>
+        <w:rPr>
+          <w:rStyle w:val="pln"/>
+          <w:rFonts w:ascii="Consolas" w:hAnsi="Consolas" w:cs="Courier New"/>
+          <w:color w:val="29303B"/>
+          <w:sz w:val="18"/>
+          <w:szCs w:val="18"/>
+        </w:rPr>
+        <w:t>metaKey</w:t>
+      </w:r>
+      <w:proofErr w:type="spellEnd"/>
     </w:p>
     <w:p>
       <w:pPr>
@@ -2635,6 +2921,7 @@
           <w:szCs w:val="18"/>
         </w:rPr>
       </w:pPr>
+      <w:proofErr w:type="spellStart"/>
       <w:r>
         <w:rPr>
           <w:rStyle w:val="kwd"/>
@@ -2645,6 +2932,7 @@
         </w:rPr>
         <w:t>boolean</w:t>
       </w:r>
+      <w:proofErr w:type="spellEnd"/>
       <w:r>
         <w:rPr>
           <w:rStyle w:val="pln"/>
@@ -2691,6 +2979,7 @@
           <w:szCs w:val="18"/>
         </w:rPr>
       </w:pPr>
+      <w:proofErr w:type="spellStart"/>
       <w:r>
         <w:rPr>
           <w:rStyle w:val="kwd"/>
@@ -2701,16 +2990,29 @@
         </w:rPr>
         <w:t>boolean</w:t>
       </w:r>
-      <w:r>
-        <w:rPr>
-          <w:rStyle w:val="pln"/>
-          <w:rFonts w:ascii="Consolas" w:hAnsi="Consolas" w:cs="Courier New"/>
-          <w:color w:val="29303B"/>
-          <w:sz w:val="18"/>
-          <w:szCs w:val="18"/>
-        </w:rPr>
-        <w:t xml:space="preserve"> shiftKey</w:t>
-      </w:r>
+      <w:proofErr w:type="spellEnd"/>
+      <w:r>
+        <w:rPr>
+          <w:rStyle w:val="pln"/>
+          <w:rFonts w:ascii="Consolas" w:hAnsi="Consolas" w:cs="Courier New"/>
+          <w:color w:val="29303B"/>
+          <w:sz w:val="18"/>
+          <w:szCs w:val="18"/>
+        </w:rPr>
+        <w:t xml:space="preserve"> </w:t>
+      </w:r>
+      <w:proofErr w:type="spellStart"/>
+      <w:r>
+        <w:rPr>
+          <w:rStyle w:val="pln"/>
+          <w:rFonts w:ascii="Consolas" w:hAnsi="Consolas" w:cs="Courier New"/>
+          <w:color w:val="29303B"/>
+          <w:sz w:val="18"/>
+          <w:szCs w:val="18"/>
+        </w:rPr>
+        <w:t>shiftKey</w:t>
+      </w:r>
+      <w:proofErr w:type="spellEnd"/>
     </w:p>
     <w:p>
       <w:pPr>
@@ -2829,16 +3131,40 @@
           <w:szCs w:val="18"/>
         </w:rPr>
       </w:pPr>
-      <w:r>
-        <w:rPr>
-          <w:rStyle w:val="pln"/>
-          <w:rFonts w:ascii="Consolas" w:hAnsi="Consolas" w:cs="Courier New"/>
-          <w:color w:val="29303B"/>
-          <w:sz w:val="18"/>
-          <w:szCs w:val="18"/>
-        </w:rPr>
-        <w:t>onFocus onBlur</w:t>
-      </w:r>
+      <w:proofErr w:type="spellStart"/>
+      <w:r>
+        <w:rPr>
+          <w:rStyle w:val="pln"/>
+          <w:rFonts w:ascii="Consolas" w:hAnsi="Consolas" w:cs="Courier New"/>
+          <w:color w:val="29303B"/>
+          <w:sz w:val="18"/>
+          <w:szCs w:val="18"/>
+        </w:rPr>
+        <w:t>onFocus</w:t>
+      </w:r>
+      <w:proofErr w:type="spellEnd"/>
+      <w:r>
+        <w:rPr>
+          <w:rStyle w:val="pln"/>
+          <w:rFonts w:ascii="Consolas" w:hAnsi="Consolas" w:cs="Courier New"/>
+          <w:color w:val="29303B"/>
+          <w:sz w:val="18"/>
+          <w:szCs w:val="18"/>
+        </w:rPr>
+        <w:t xml:space="preserve"> </w:t>
+      </w:r>
+      <w:proofErr w:type="spellStart"/>
+      <w:r>
+        <w:rPr>
+          <w:rStyle w:val="pln"/>
+          <w:rFonts w:ascii="Consolas" w:hAnsi="Consolas" w:cs="Courier New"/>
+          <w:color w:val="29303B"/>
+          <w:sz w:val="18"/>
+          <w:szCs w:val="18"/>
+        </w:rPr>
+        <w:t>onBlur</w:t>
+      </w:r>
+      <w:proofErr w:type="spellEnd"/>
     </w:p>
     <w:p>
       <w:pPr>
@@ -2909,6 +3235,7 @@
           <w:szCs w:val="18"/>
         </w:rPr>
       </w:pPr>
+      <w:proofErr w:type="spellStart"/>
       <w:r>
         <w:rPr>
           <w:rStyle w:val="typ"/>
@@ -2919,16 +3246,29 @@
         </w:rPr>
         <w:t>DOMEventTarget</w:t>
       </w:r>
-      <w:r>
-        <w:rPr>
-          <w:rStyle w:val="pln"/>
-          <w:rFonts w:ascii="Consolas" w:hAnsi="Consolas" w:cs="Courier New"/>
-          <w:color w:val="29303B"/>
-          <w:sz w:val="18"/>
-          <w:szCs w:val="18"/>
-        </w:rPr>
-        <w:t xml:space="preserve"> relatedTarget</w:t>
-      </w:r>
+      <w:proofErr w:type="spellEnd"/>
+      <w:r>
+        <w:rPr>
+          <w:rStyle w:val="pln"/>
+          <w:rFonts w:ascii="Consolas" w:hAnsi="Consolas" w:cs="Courier New"/>
+          <w:color w:val="29303B"/>
+          <w:sz w:val="18"/>
+          <w:szCs w:val="18"/>
+        </w:rPr>
+        <w:t xml:space="preserve"> </w:t>
+      </w:r>
+      <w:proofErr w:type="spellStart"/>
+      <w:r>
+        <w:rPr>
+          <w:rStyle w:val="pln"/>
+          <w:rFonts w:ascii="Consolas" w:hAnsi="Consolas" w:cs="Courier New"/>
+          <w:color w:val="29303B"/>
+          <w:sz w:val="18"/>
+          <w:szCs w:val="18"/>
+        </w:rPr>
+        <w:t>relatedTarget</w:t>
+      </w:r>
+      <w:proofErr w:type="spellEnd"/>
     </w:p>
     <w:p>
       <w:pPr>
@@ -3000,16 +3340,84 @@
           <w:szCs w:val="18"/>
         </w:rPr>
       </w:pPr>
-      <w:r>
-        <w:rPr>
-          <w:rStyle w:val="pln"/>
-          <w:rFonts w:ascii="Consolas" w:hAnsi="Consolas" w:cs="Courier New"/>
-          <w:color w:val="29303B"/>
-          <w:sz w:val="18"/>
-          <w:szCs w:val="18"/>
-        </w:rPr>
-        <w:t>onChange onInput onInvalid onSubmit</w:t>
-      </w:r>
+      <w:proofErr w:type="spellStart"/>
+      <w:r>
+        <w:rPr>
+          <w:rStyle w:val="pln"/>
+          <w:rFonts w:ascii="Consolas" w:hAnsi="Consolas" w:cs="Courier New"/>
+          <w:color w:val="29303B"/>
+          <w:sz w:val="18"/>
+          <w:szCs w:val="18"/>
+        </w:rPr>
+        <w:t>onChange</w:t>
+      </w:r>
+      <w:proofErr w:type="spellEnd"/>
+      <w:r>
+        <w:rPr>
+          <w:rStyle w:val="pln"/>
+          <w:rFonts w:ascii="Consolas" w:hAnsi="Consolas" w:cs="Courier New"/>
+          <w:color w:val="29303B"/>
+          <w:sz w:val="18"/>
+          <w:szCs w:val="18"/>
+        </w:rPr>
+        <w:t xml:space="preserve"> </w:t>
+      </w:r>
+      <w:proofErr w:type="spellStart"/>
+      <w:r>
+        <w:rPr>
+          <w:rStyle w:val="pln"/>
+          <w:rFonts w:ascii="Consolas" w:hAnsi="Consolas" w:cs="Courier New"/>
+          <w:color w:val="29303B"/>
+          <w:sz w:val="18"/>
+          <w:szCs w:val="18"/>
+        </w:rPr>
+        <w:t>onInput</w:t>
+      </w:r>
+      <w:proofErr w:type="spellEnd"/>
+      <w:r>
+        <w:rPr>
+          <w:rStyle w:val="pln"/>
+          <w:rFonts w:ascii="Consolas" w:hAnsi="Consolas" w:cs="Courier New"/>
+          <w:color w:val="29303B"/>
+          <w:sz w:val="18"/>
+          <w:szCs w:val="18"/>
+        </w:rPr>
+        <w:t xml:space="preserve"> </w:t>
+      </w:r>
+      <w:proofErr w:type="spellStart"/>
+      <w:r>
+        <w:rPr>
+          <w:rStyle w:val="pln"/>
+          <w:rFonts w:ascii="Consolas" w:hAnsi="Consolas" w:cs="Courier New"/>
+          <w:color w:val="29303B"/>
+          <w:sz w:val="18"/>
+          <w:szCs w:val="18"/>
+        </w:rPr>
+        <w:t>onInvalid</w:t>
+      </w:r>
+      <w:proofErr w:type="spellEnd"/>
+      <w:r>
+        <w:rPr>
+          <w:rStyle w:val="pln"/>
+          <w:rFonts w:ascii="Consolas" w:hAnsi="Consolas" w:cs="Courier New"/>
+          <w:color w:val="29303B"/>
+          <w:sz w:val="18"/>
+          <w:szCs w:val="18"/>
+        </w:rPr>
+        <w:t xml:space="preserve"> </w:t>
+      </w:r>
+      <w:proofErr w:type="spellStart"/>
+      <w:r>
+        <w:rPr>
+          <w:rStyle w:val="pln"/>
+          <w:rFonts w:ascii="Consolas" w:hAnsi="Consolas" w:cs="Courier New"/>
+          <w:color w:val="29303B"/>
+          <w:sz w:val="18"/>
+          <w:szCs w:val="18"/>
+        </w:rPr>
+        <w:t>onSubmit</w:t>
+      </w:r>
+      <w:proofErr w:type="spellEnd"/>
     </w:p>
     <w:p>
       <w:pPr>
@@ -3025,7 +3433,23 @@
           <w:sz w:val="27"/>
           <w:szCs w:val="27"/>
         </w:rPr>
-        <w:t>For more information about the onChange event, see </w:t>
+        <w:t xml:space="preserve">For more information about the </w:t>
+      </w:r>
+      <w:proofErr w:type="spellStart"/>
+      <w:r>
+        <w:rPr>
+          <w:sz w:val="27"/>
+          <w:szCs w:val="27"/>
+        </w:rPr>
+        <w:t>onChange</w:t>
+      </w:r>
+      <w:proofErr w:type="spellEnd"/>
+      <w:r>
+        <w:rPr>
+          <w:sz w:val="27"/>
+          <w:szCs w:val="27"/>
+        </w:rPr>
+        <w:t xml:space="preserve"> event, see </w:t>
       </w:r>
       <w:hyperlink r:id="rId45" w:tgtFrame="_blank" w:history="1">
         <w:r>
@@ -3117,16 +3541,150 @@
           <w:szCs w:val="18"/>
         </w:rPr>
       </w:pPr>
-      <w:r>
-        <w:rPr>
-          <w:rStyle w:val="pln"/>
-          <w:rFonts w:ascii="Consolas" w:hAnsi="Consolas" w:cs="Courier New"/>
-          <w:color w:val="29303B"/>
-          <w:sz w:val="18"/>
-          <w:szCs w:val="18"/>
-        </w:rPr>
-        <w:t>onClick onContextMenu onDoubleClick onDrag onDragEnd onDragEnter onDragExit</w:t>
-      </w:r>
+      <w:proofErr w:type="spellStart"/>
+      <w:r>
+        <w:rPr>
+          <w:rStyle w:val="pln"/>
+          <w:rFonts w:ascii="Consolas" w:hAnsi="Consolas" w:cs="Courier New"/>
+          <w:color w:val="29303B"/>
+          <w:sz w:val="18"/>
+          <w:szCs w:val="18"/>
+        </w:rPr>
+        <w:t>onClick</w:t>
+      </w:r>
+      <w:proofErr w:type="spellEnd"/>
+      <w:r>
+        <w:rPr>
+          <w:rStyle w:val="pln"/>
+          <w:rFonts w:ascii="Consolas" w:hAnsi="Consolas" w:cs="Courier New"/>
+          <w:color w:val="29303B"/>
+          <w:sz w:val="18"/>
+          <w:szCs w:val="18"/>
+        </w:rPr>
+        <w:t xml:space="preserve"> </w:t>
+      </w:r>
+      <w:proofErr w:type="spellStart"/>
+      <w:r>
+        <w:rPr>
+          <w:rStyle w:val="pln"/>
+          <w:rFonts w:ascii="Consolas" w:hAnsi="Consolas" w:cs="Courier New"/>
+          <w:color w:val="29303B"/>
+          <w:sz w:val="18"/>
+          <w:szCs w:val="18"/>
+        </w:rPr>
+        <w:t>onContextMenu</w:t>
+      </w:r>
+      <w:proofErr w:type="spellEnd"/>
+      <w:r>
+        <w:rPr>
+          <w:rStyle w:val="pln"/>
+          <w:rFonts w:ascii="Consolas" w:hAnsi="Consolas" w:cs="Courier New"/>
+          <w:color w:val="29303B"/>
+          <w:sz w:val="18"/>
+          <w:szCs w:val="18"/>
+        </w:rPr>
+        <w:t xml:space="preserve"> </w:t>
+      </w:r>
+      <w:proofErr w:type="spellStart"/>
+      <w:r>
+        <w:rPr>
+          <w:rStyle w:val="pln"/>
+          <w:rFonts w:ascii="Consolas" w:hAnsi="Consolas" w:cs="Courier New"/>
+          <w:color w:val="29303B"/>
+          <w:sz w:val="18"/>
+          <w:szCs w:val="18"/>
+        </w:rPr>
+        <w:t>onDoubleClick</w:t>
+      </w:r>
+      <w:proofErr w:type="spellEnd"/>
+      <w:r>
+        <w:rPr>
+          <w:rStyle w:val="pln"/>
+          <w:rFonts w:ascii="Consolas" w:hAnsi="Consolas" w:cs="Courier New"/>
+          <w:color w:val="29303B"/>
+          <w:sz w:val="18"/>
+          <w:szCs w:val="18"/>
+        </w:rPr>
+        <w:t xml:space="preserve"> </w:t>
+      </w:r>
+      <w:proofErr w:type="spellStart"/>
+      <w:r>
+        <w:rPr>
+          <w:rStyle w:val="pln"/>
+          <w:rFonts w:ascii="Consolas" w:hAnsi="Consolas" w:cs="Courier New"/>
+          <w:color w:val="29303B"/>
+          <w:sz w:val="18"/>
+          <w:szCs w:val="18"/>
+        </w:rPr>
+        <w:t>onDrag</w:t>
+      </w:r>
+      <w:proofErr w:type="spellEnd"/>
+      <w:r>
+        <w:rPr>
+          <w:rStyle w:val="pln"/>
+          <w:rFonts w:ascii="Consolas" w:hAnsi="Consolas" w:cs="Courier New"/>
+          <w:color w:val="29303B"/>
+          <w:sz w:val="18"/>
+          <w:szCs w:val="18"/>
+        </w:rPr>
+        <w:t xml:space="preserve"> </w:t>
+      </w:r>
+      <w:proofErr w:type="spellStart"/>
+      <w:r>
+        <w:rPr>
+          <w:rStyle w:val="pln"/>
+          <w:rFonts w:ascii="Consolas" w:hAnsi="Consolas" w:cs="Courier New"/>
+          <w:color w:val="29303B"/>
+          <w:sz w:val="18"/>
+          <w:szCs w:val="18"/>
+        </w:rPr>
+        <w:t>onDragEnd</w:t>
+      </w:r>
+      <w:proofErr w:type="spellEnd"/>
+      <w:r>
+        <w:rPr>
+          <w:rStyle w:val="pln"/>
+          <w:rFonts w:ascii="Consolas" w:hAnsi="Consolas" w:cs="Courier New"/>
+          <w:color w:val="29303B"/>
+          <w:sz w:val="18"/>
+          <w:szCs w:val="18"/>
+        </w:rPr>
+        <w:t xml:space="preserve"> </w:t>
+      </w:r>
+      <w:proofErr w:type="spellStart"/>
+      <w:r>
+        <w:rPr>
+          <w:rStyle w:val="pln"/>
+          <w:rFonts w:ascii="Consolas" w:hAnsi="Consolas" w:cs="Courier New"/>
+          <w:color w:val="29303B"/>
+          <w:sz w:val="18"/>
+          <w:szCs w:val="18"/>
+        </w:rPr>
+        <w:t>onDragEnter</w:t>
+      </w:r>
+      <w:proofErr w:type="spellEnd"/>
+      <w:r>
+        <w:rPr>
+          <w:rStyle w:val="pln"/>
+          <w:rFonts w:ascii="Consolas" w:hAnsi="Consolas" w:cs="Courier New"/>
+          <w:color w:val="29303B"/>
+          <w:sz w:val="18"/>
+          <w:szCs w:val="18"/>
+        </w:rPr>
+        <w:t xml:space="preserve"> </w:t>
+      </w:r>
+      <w:proofErr w:type="spellStart"/>
+      <w:r>
+        <w:rPr>
+          <w:rStyle w:val="pln"/>
+          <w:rFonts w:ascii="Consolas" w:hAnsi="Consolas" w:cs="Courier New"/>
+          <w:color w:val="29303B"/>
+          <w:sz w:val="18"/>
+          <w:szCs w:val="18"/>
+        </w:rPr>
+        <w:t>onDragExit</w:t>
+      </w:r>
+      <w:proofErr w:type="spellEnd"/>
     </w:p>
     <w:p>
       <w:pPr>
@@ -3163,16 +3721,150 @@
           <w:szCs w:val="18"/>
         </w:rPr>
       </w:pPr>
-      <w:r>
-        <w:rPr>
-          <w:rStyle w:val="pln"/>
-          <w:rFonts w:ascii="Consolas" w:hAnsi="Consolas" w:cs="Courier New"/>
-          <w:color w:val="29303B"/>
-          <w:sz w:val="18"/>
-          <w:szCs w:val="18"/>
-        </w:rPr>
-        <w:t>onDragLeave onDragOver onDragStart onDrop onMouseDown onMouseEnter onMouseLeave</w:t>
-      </w:r>
+      <w:proofErr w:type="spellStart"/>
+      <w:r>
+        <w:rPr>
+          <w:rStyle w:val="pln"/>
+          <w:rFonts w:ascii="Consolas" w:hAnsi="Consolas" w:cs="Courier New"/>
+          <w:color w:val="29303B"/>
+          <w:sz w:val="18"/>
+          <w:szCs w:val="18"/>
+        </w:rPr>
+        <w:t>onDragLeave</w:t>
+      </w:r>
+      <w:proofErr w:type="spellEnd"/>
+      <w:r>
+        <w:rPr>
+          <w:rStyle w:val="pln"/>
+          <w:rFonts w:ascii="Consolas" w:hAnsi="Consolas" w:cs="Courier New"/>
+          <w:color w:val="29303B"/>
+          <w:sz w:val="18"/>
+          <w:szCs w:val="18"/>
+        </w:rPr>
+        <w:t xml:space="preserve"> </w:t>
+      </w:r>
+      <w:proofErr w:type="spellStart"/>
+      <w:r>
+        <w:rPr>
+          <w:rStyle w:val="pln"/>
+          <w:rFonts w:ascii="Consolas" w:hAnsi="Consolas" w:cs="Courier New"/>
+          <w:color w:val="29303B"/>
+          <w:sz w:val="18"/>
+          <w:szCs w:val="18"/>
+        </w:rPr>
+        <w:t>onDragOver</w:t>
+      </w:r>
+      <w:proofErr w:type="spellEnd"/>
+      <w:r>
+        <w:rPr>
+          <w:rStyle w:val="pln"/>
+          <w:rFonts w:ascii="Consolas" w:hAnsi="Consolas" w:cs="Courier New"/>
+          <w:color w:val="29303B"/>
+          <w:sz w:val="18"/>
+          <w:szCs w:val="18"/>
+        </w:rPr>
+        <w:t xml:space="preserve"> </w:t>
+      </w:r>
+      <w:proofErr w:type="spellStart"/>
+      <w:r>
+        <w:rPr>
+          <w:rStyle w:val="pln"/>
+          <w:rFonts w:ascii="Consolas" w:hAnsi="Consolas" w:cs="Courier New"/>
+          <w:color w:val="29303B"/>
+          <w:sz w:val="18"/>
+          <w:szCs w:val="18"/>
+        </w:rPr>
+        <w:t>onDragStart</w:t>
+      </w:r>
+      <w:proofErr w:type="spellEnd"/>
+      <w:r>
+        <w:rPr>
+          <w:rStyle w:val="pln"/>
+          <w:rFonts w:ascii="Consolas" w:hAnsi="Consolas" w:cs="Courier New"/>
+          <w:color w:val="29303B"/>
+          <w:sz w:val="18"/>
+          <w:szCs w:val="18"/>
+        </w:rPr>
+        <w:t xml:space="preserve"> </w:t>
+      </w:r>
+      <w:proofErr w:type="spellStart"/>
+      <w:r>
+        <w:rPr>
+          <w:rStyle w:val="pln"/>
+          <w:rFonts w:ascii="Consolas" w:hAnsi="Consolas" w:cs="Courier New"/>
+          <w:color w:val="29303B"/>
+          <w:sz w:val="18"/>
+          <w:szCs w:val="18"/>
+        </w:rPr>
+        <w:t>onDrop</w:t>
+      </w:r>
+      <w:proofErr w:type="spellEnd"/>
+      <w:r>
+        <w:rPr>
+          <w:rStyle w:val="pln"/>
+          <w:rFonts w:ascii="Consolas" w:hAnsi="Consolas" w:cs="Courier New"/>
+          <w:color w:val="29303B"/>
+          <w:sz w:val="18"/>
+          <w:szCs w:val="18"/>
+        </w:rPr>
+        <w:t xml:space="preserve"> </w:t>
+      </w:r>
+      <w:proofErr w:type="spellStart"/>
+      <w:r>
+        <w:rPr>
+          <w:rStyle w:val="pln"/>
+          <w:rFonts w:ascii="Consolas" w:hAnsi="Consolas" w:cs="Courier New"/>
+          <w:color w:val="29303B"/>
+          <w:sz w:val="18"/>
+          <w:szCs w:val="18"/>
+        </w:rPr>
+        <w:t>onMouseDown</w:t>
+      </w:r>
+      <w:proofErr w:type="spellEnd"/>
+      <w:r>
+        <w:rPr>
+          <w:rStyle w:val="pln"/>
+          <w:rFonts w:ascii="Consolas" w:hAnsi="Consolas" w:cs="Courier New"/>
+          <w:color w:val="29303B"/>
+          <w:sz w:val="18"/>
+          <w:szCs w:val="18"/>
+        </w:rPr>
+        <w:t xml:space="preserve"> </w:t>
+      </w:r>
+      <w:proofErr w:type="spellStart"/>
+      <w:r>
+        <w:rPr>
+          <w:rStyle w:val="pln"/>
+          <w:rFonts w:ascii="Consolas" w:hAnsi="Consolas" w:cs="Courier New"/>
+          <w:color w:val="29303B"/>
+          <w:sz w:val="18"/>
+          <w:szCs w:val="18"/>
+        </w:rPr>
+        <w:t>onMouseEnter</w:t>
+      </w:r>
+      <w:proofErr w:type="spellEnd"/>
+      <w:r>
+        <w:rPr>
+          <w:rStyle w:val="pln"/>
+          <w:rFonts w:ascii="Consolas" w:hAnsi="Consolas" w:cs="Courier New"/>
+          <w:color w:val="29303B"/>
+          <w:sz w:val="18"/>
+          <w:szCs w:val="18"/>
+        </w:rPr>
+        <w:t xml:space="preserve"> </w:t>
+      </w:r>
+      <w:proofErr w:type="spellStart"/>
+      <w:r>
+        <w:rPr>
+          <w:rStyle w:val="pln"/>
+          <w:rFonts w:ascii="Consolas" w:hAnsi="Consolas" w:cs="Courier New"/>
+          <w:color w:val="29303B"/>
+          <w:sz w:val="18"/>
+          <w:szCs w:val="18"/>
+        </w:rPr>
+        <w:t>onMouseLeave</w:t>
+      </w:r>
+      <w:proofErr w:type="spellEnd"/>
     </w:p>
     <w:p>
       <w:pPr>
@@ -3209,16 +3901,84 @@
           <w:szCs w:val="18"/>
         </w:rPr>
       </w:pPr>
-      <w:r>
-        <w:rPr>
-          <w:rStyle w:val="pln"/>
-          <w:rFonts w:ascii="Consolas" w:hAnsi="Consolas" w:cs="Courier New"/>
-          <w:color w:val="29303B"/>
-          <w:sz w:val="18"/>
-          <w:szCs w:val="18"/>
-        </w:rPr>
-        <w:t>onMouseMove onMouseOut onMouseOver onMouseUp</w:t>
-      </w:r>
+      <w:proofErr w:type="spellStart"/>
+      <w:r>
+        <w:rPr>
+          <w:rStyle w:val="pln"/>
+          <w:rFonts w:ascii="Consolas" w:hAnsi="Consolas" w:cs="Courier New"/>
+          <w:color w:val="29303B"/>
+          <w:sz w:val="18"/>
+          <w:szCs w:val="18"/>
+        </w:rPr>
+        <w:t>onMouseMove</w:t>
+      </w:r>
+      <w:proofErr w:type="spellEnd"/>
+      <w:r>
+        <w:rPr>
+          <w:rStyle w:val="pln"/>
+          <w:rFonts w:ascii="Consolas" w:hAnsi="Consolas" w:cs="Courier New"/>
+          <w:color w:val="29303B"/>
+          <w:sz w:val="18"/>
+          <w:szCs w:val="18"/>
+        </w:rPr>
+        <w:t xml:space="preserve"> </w:t>
+      </w:r>
+      <w:proofErr w:type="spellStart"/>
+      <w:r>
+        <w:rPr>
+          <w:rStyle w:val="pln"/>
+          <w:rFonts w:ascii="Consolas" w:hAnsi="Consolas" w:cs="Courier New"/>
+          <w:color w:val="29303B"/>
+          <w:sz w:val="18"/>
+          <w:szCs w:val="18"/>
+        </w:rPr>
+        <w:t>onMouseOut</w:t>
+      </w:r>
+      <w:proofErr w:type="spellEnd"/>
+      <w:r>
+        <w:rPr>
+          <w:rStyle w:val="pln"/>
+          <w:rFonts w:ascii="Consolas" w:hAnsi="Consolas" w:cs="Courier New"/>
+          <w:color w:val="29303B"/>
+          <w:sz w:val="18"/>
+          <w:szCs w:val="18"/>
+        </w:rPr>
+        <w:t xml:space="preserve"> </w:t>
+      </w:r>
+      <w:proofErr w:type="spellStart"/>
+      <w:r>
+        <w:rPr>
+          <w:rStyle w:val="pln"/>
+          <w:rFonts w:ascii="Consolas" w:hAnsi="Consolas" w:cs="Courier New"/>
+          <w:color w:val="29303B"/>
+          <w:sz w:val="18"/>
+          <w:szCs w:val="18"/>
+        </w:rPr>
+        <w:t>onMouseOver</w:t>
+      </w:r>
+      <w:proofErr w:type="spellEnd"/>
+      <w:r>
+        <w:rPr>
+          <w:rStyle w:val="pln"/>
+          <w:rFonts w:ascii="Consolas" w:hAnsi="Consolas" w:cs="Courier New"/>
+          <w:color w:val="29303B"/>
+          <w:sz w:val="18"/>
+          <w:szCs w:val="18"/>
+        </w:rPr>
+        <w:t xml:space="preserve"> </w:t>
+      </w:r>
+      <w:proofErr w:type="spellStart"/>
+      <w:r>
+        <w:rPr>
+          <w:rStyle w:val="pln"/>
+          <w:rFonts w:ascii="Consolas" w:hAnsi="Consolas" w:cs="Courier New"/>
+          <w:color w:val="29303B"/>
+          <w:sz w:val="18"/>
+          <w:szCs w:val="18"/>
+        </w:rPr>
+        <w:t>onMouseUp</w:t>
+      </w:r>
+      <w:proofErr w:type="spellEnd"/>
     </w:p>
     <w:p>
       <w:pPr>
@@ -3236,6 +3996,7 @@
         </w:rPr>
         <w:t>The </w:t>
       </w:r>
+      <w:proofErr w:type="spellStart"/>
       <w:r>
         <w:rPr>
           <w:rStyle w:val="HTMLCode"/>
@@ -3246,6 +4007,7 @@
         </w:rPr>
         <w:t>onMouseEnter</w:t>
       </w:r>
+      <w:proofErr w:type="spellEnd"/>
       <w:r>
         <w:rPr>
           <w:sz w:val="27"/>
@@ -3253,6 +4015,7 @@
         </w:rPr>
         <w:t> and </w:t>
       </w:r>
+      <w:proofErr w:type="spellStart"/>
       <w:r>
         <w:rPr>
           <w:rStyle w:val="HTMLCode"/>
@@ -3263,6 +4026,7 @@
         </w:rPr>
         <w:t>onMouseLeave</w:t>
       </w:r>
+      <w:proofErr w:type="spellEnd"/>
       <w:r>
         <w:rPr>
           <w:sz w:val="27"/>
@@ -3323,6 +4087,7 @@
           <w:szCs w:val="18"/>
         </w:rPr>
       </w:pPr>
+      <w:proofErr w:type="spellStart"/>
       <w:r>
         <w:rPr>
           <w:rStyle w:val="kwd"/>
@@ -3333,16 +4098,29 @@
         </w:rPr>
         <w:t>boolean</w:t>
       </w:r>
-      <w:r>
-        <w:rPr>
-          <w:rStyle w:val="pln"/>
-          <w:rFonts w:ascii="Consolas" w:hAnsi="Consolas" w:cs="Courier New"/>
-          <w:color w:val="29303B"/>
-          <w:sz w:val="18"/>
-          <w:szCs w:val="18"/>
-        </w:rPr>
-        <w:t xml:space="preserve"> altKey</w:t>
-      </w:r>
+      <w:proofErr w:type="spellEnd"/>
+      <w:r>
+        <w:rPr>
+          <w:rStyle w:val="pln"/>
+          <w:rFonts w:ascii="Consolas" w:hAnsi="Consolas" w:cs="Courier New"/>
+          <w:color w:val="29303B"/>
+          <w:sz w:val="18"/>
+          <w:szCs w:val="18"/>
+        </w:rPr>
+        <w:t xml:space="preserve"> </w:t>
+      </w:r>
+      <w:proofErr w:type="spellStart"/>
+      <w:r>
+        <w:rPr>
+          <w:rStyle w:val="pln"/>
+          <w:rFonts w:ascii="Consolas" w:hAnsi="Consolas" w:cs="Courier New"/>
+          <w:color w:val="29303B"/>
+          <w:sz w:val="18"/>
+          <w:szCs w:val="18"/>
+        </w:rPr>
+        <w:t>altKey</w:t>
+      </w:r>
+      <w:proofErr w:type="spellEnd"/>
     </w:p>
     <w:p>
       <w:pPr>
@@ -3479,8 +4257,20 @@
           <w:sz w:val="18"/>
           <w:szCs w:val="18"/>
         </w:rPr>
-        <w:t>number clientX</w:t>
-      </w:r>
+        <w:t xml:space="preserve">number </w:t>
+      </w:r>
+      <w:proofErr w:type="spellStart"/>
+      <w:r>
+        <w:rPr>
+          <w:rStyle w:val="pln"/>
+          <w:rFonts w:ascii="Consolas" w:hAnsi="Consolas" w:cs="Courier New"/>
+          <w:color w:val="29303B"/>
+          <w:sz w:val="18"/>
+          <w:szCs w:val="18"/>
+        </w:rPr>
+        <w:t>clientX</w:t>
+      </w:r>
+      <w:proofErr w:type="spellEnd"/>
     </w:p>
     <w:p>
       <w:pPr>
@@ -3525,8 +4315,20 @@
           <w:sz w:val="18"/>
           <w:szCs w:val="18"/>
         </w:rPr>
-        <w:t>number clientY</w:t>
-      </w:r>
+        <w:t xml:space="preserve">number </w:t>
+      </w:r>
+      <w:proofErr w:type="spellStart"/>
+      <w:r>
+        <w:rPr>
+          <w:rStyle w:val="pln"/>
+          <w:rFonts w:ascii="Consolas" w:hAnsi="Consolas" w:cs="Courier New"/>
+          <w:color w:val="29303B"/>
+          <w:sz w:val="18"/>
+          <w:szCs w:val="18"/>
+        </w:rPr>
+        <w:t>clientY</w:t>
+      </w:r>
+      <w:proofErr w:type="spellEnd"/>
     </w:p>
     <w:p>
       <w:pPr>
@@ -3563,6 +4365,7 @@
           <w:szCs w:val="18"/>
         </w:rPr>
       </w:pPr>
+      <w:proofErr w:type="spellStart"/>
       <w:r>
         <w:rPr>
           <w:rStyle w:val="kwd"/>
@@ -3573,16 +4376,29 @@
         </w:rPr>
         <w:t>boolean</w:t>
       </w:r>
-      <w:r>
-        <w:rPr>
-          <w:rStyle w:val="pln"/>
-          <w:rFonts w:ascii="Consolas" w:hAnsi="Consolas" w:cs="Courier New"/>
-          <w:color w:val="29303B"/>
-          <w:sz w:val="18"/>
-          <w:szCs w:val="18"/>
-        </w:rPr>
-        <w:t xml:space="preserve"> ctrlKey</w:t>
-      </w:r>
+      <w:proofErr w:type="spellEnd"/>
+      <w:r>
+        <w:rPr>
+          <w:rStyle w:val="pln"/>
+          <w:rFonts w:ascii="Consolas" w:hAnsi="Consolas" w:cs="Courier New"/>
+          <w:color w:val="29303B"/>
+          <w:sz w:val="18"/>
+          <w:szCs w:val="18"/>
+        </w:rPr>
+        <w:t xml:space="preserve"> </w:t>
+      </w:r>
+      <w:proofErr w:type="spellStart"/>
+      <w:r>
+        <w:rPr>
+          <w:rStyle w:val="pln"/>
+          <w:rFonts w:ascii="Consolas" w:hAnsi="Consolas" w:cs="Courier New"/>
+          <w:color w:val="29303B"/>
+          <w:sz w:val="18"/>
+          <w:szCs w:val="18"/>
+        </w:rPr>
+        <w:t>ctrlKey</w:t>
+      </w:r>
+      <w:proofErr w:type="spellEnd"/>
     </w:p>
     <w:p>
       <w:pPr>
@@ -3619,6 +4435,7 @@
           <w:szCs w:val="18"/>
         </w:rPr>
       </w:pPr>
+      <w:proofErr w:type="spellStart"/>
       <w:r>
         <w:rPr>
           <w:rStyle w:val="kwd"/>
@@ -3629,16 +4446,29 @@
         </w:rPr>
         <w:t>boolean</w:t>
       </w:r>
-      <w:r>
-        <w:rPr>
-          <w:rStyle w:val="pln"/>
-          <w:rFonts w:ascii="Consolas" w:hAnsi="Consolas" w:cs="Courier New"/>
-          <w:color w:val="29303B"/>
-          <w:sz w:val="18"/>
-          <w:szCs w:val="18"/>
-        </w:rPr>
-        <w:t xml:space="preserve"> getModifierState</w:t>
-      </w:r>
+      <w:proofErr w:type="spellEnd"/>
+      <w:r>
+        <w:rPr>
+          <w:rStyle w:val="pln"/>
+          <w:rFonts w:ascii="Consolas" w:hAnsi="Consolas" w:cs="Courier New"/>
+          <w:color w:val="29303B"/>
+          <w:sz w:val="18"/>
+          <w:szCs w:val="18"/>
+        </w:rPr>
+        <w:t xml:space="preserve"> </w:t>
+      </w:r>
+      <w:proofErr w:type="spellStart"/>
+      <w:r>
+        <w:rPr>
+          <w:rStyle w:val="pln"/>
+          <w:rFonts w:ascii="Consolas" w:hAnsi="Consolas" w:cs="Courier New"/>
+          <w:color w:val="29303B"/>
+          <w:sz w:val="18"/>
+          <w:szCs w:val="18"/>
+        </w:rPr>
+        <w:t>getModifierState</w:t>
+      </w:r>
+      <w:proofErr w:type="spellEnd"/>
       <w:r>
         <w:rPr>
           <w:rStyle w:val="pun"/>
@@ -3705,6 +4535,7 @@
           <w:szCs w:val="18"/>
         </w:rPr>
       </w:pPr>
+      <w:proofErr w:type="spellStart"/>
       <w:r>
         <w:rPr>
           <w:rStyle w:val="kwd"/>
@@ -3715,16 +4546,29 @@
         </w:rPr>
         <w:t>boolean</w:t>
       </w:r>
-      <w:r>
-        <w:rPr>
-          <w:rStyle w:val="pln"/>
-          <w:rFonts w:ascii="Consolas" w:hAnsi="Consolas" w:cs="Courier New"/>
-          <w:color w:val="29303B"/>
-          <w:sz w:val="18"/>
-          <w:szCs w:val="18"/>
-        </w:rPr>
-        <w:t xml:space="preserve"> metaKey</w:t>
-      </w:r>
+      <w:proofErr w:type="spellEnd"/>
+      <w:r>
+        <w:rPr>
+          <w:rStyle w:val="pln"/>
+          <w:rFonts w:ascii="Consolas" w:hAnsi="Consolas" w:cs="Courier New"/>
+          <w:color w:val="29303B"/>
+          <w:sz w:val="18"/>
+          <w:szCs w:val="18"/>
+        </w:rPr>
+        <w:t xml:space="preserve"> </w:t>
+      </w:r>
+      <w:proofErr w:type="spellStart"/>
+      <w:r>
+        <w:rPr>
+          <w:rStyle w:val="pln"/>
+          <w:rFonts w:ascii="Consolas" w:hAnsi="Consolas" w:cs="Courier New"/>
+          <w:color w:val="29303B"/>
+          <w:sz w:val="18"/>
+          <w:szCs w:val="18"/>
+        </w:rPr>
+        <w:t>metaKey</w:t>
+      </w:r>
+      <w:proofErr w:type="spellEnd"/>
     </w:p>
     <w:p>
       <w:pPr>
@@ -3769,8 +4613,20 @@
           <w:sz w:val="18"/>
           <w:szCs w:val="18"/>
         </w:rPr>
-        <w:t>number pageX</w:t>
-      </w:r>
+        <w:t xml:space="preserve">number </w:t>
+      </w:r>
+      <w:proofErr w:type="spellStart"/>
+      <w:r>
+        <w:rPr>
+          <w:rStyle w:val="pln"/>
+          <w:rFonts w:ascii="Consolas" w:hAnsi="Consolas" w:cs="Courier New"/>
+          <w:color w:val="29303B"/>
+          <w:sz w:val="18"/>
+          <w:szCs w:val="18"/>
+        </w:rPr>
+        <w:t>pageX</w:t>
+      </w:r>
+      <w:proofErr w:type="spellEnd"/>
     </w:p>
     <w:p>
       <w:pPr>
@@ -3815,8 +4671,20 @@
           <w:sz w:val="18"/>
           <w:szCs w:val="18"/>
         </w:rPr>
-        <w:t>number pageY</w:t>
-      </w:r>
+        <w:t xml:space="preserve">number </w:t>
+      </w:r>
+      <w:proofErr w:type="spellStart"/>
+      <w:r>
+        <w:rPr>
+          <w:rStyle w:val="pln"/>
+          <w:rFonts w:ascii="Consolas" w:hAnsi="Consolas" w:cs="Courier New"/>
+          <w:color w:val="29303B"/>
+          <w:sz w:val="18"/>
+          <w:szCs w:val="18"/>
+        </w:rPr>
+        <w:t>pageY</w:t>
+      </w:r>
+      <w:proofErr w:type="spellEnd"/>
     </w:p>
     <w:p>
       <w:pPr>
@@ -3853,6 +4721,7 @@
           <w:szCs w:val="18"/>
         </w:rPr>
       </w:pPr>
+      <w:proofErr w:type="spellStart"/>
       <w:r>
         <w:rPr>
           <w:rStyle w:val="typ"/>
@@ -3863,16 +4732,29 @@
         </w:rPr>
         <w:t>DOMEventTarget</w:t>
       </w:r>
-      <w:r>
-        <w:rPr>
-          <w:rStyle w:val="pln"/>
-          <w:rFonts w:ascii="Consolas" w:hAnsi="Consolas" w:cs="Courier New"/>
-          <w:color w:val="29303B"/>
-          <w:sz w:val="18"/>
-          <w:szCs w:val="18"/>
-        </w:rPr>
-        <w:t xml:space="preserve"> relatedTarget</w:t>
-      </w:r>
+      <w:proofErr w:type="spellEnd"/>
+      <w:r>
+        <w:rPr>
+          <w:rStyle w:val="pln"/>
+          <w:rFonts w:ascii="Consolas" w:hAnsi="Consolas" w:cs="Courier New"/>
+          <w:color w:val="29303B"/>
+          <w:sz w:val="18"/>
+          <w:szCs w:val="18"/>
+        </w:rPr>
+        <w:t xml:space="preserve"> </w:t>
+      </w:r>
+      <w:proofErr w:type="spellStart"/>
+      <w:r>
+        <w:rPr>
+          <w:rStyle w:val="pln"/>
+          <w:rFonts w:ascii="Consolas" w:hAnsi="Consolas" w:cs="Courier New"/>
+          <w:color w:val="29303B"/>
+          <w:sz w:val="18"/>
+          <w:szCs w:val="18"/>
+        </w:rPr>
+        <w:t>relatedTarget</w:t>
+      </w:r>
+      <w:proofErr w:type="spellEnd"/>
     </w:p>
     <w:p>
       <w:pPr>
@@ -3917,8 +4799,20 @@
           <w:sz w:val="18"/>
           <w:szCs w:val="18"/>
         </w:rPr>
-        <w:t>number screenX</w:t>
-      </w:r>
+        <w:t xml:space="preserve">number </w:t>
+      </w:r>
+      <w:proofErr w:type="spellStart"/>
+      <w:r>
+        <w:rPr>
+          <w:rStyle w:val="pln"/>
+          <w:rFonts w:ascii="Consolas" w:hAnsi="Consolas" w:cs="Courier New"/>
+          <w:color w:val="29303B"/>
+          <w:sz w:val="18"/>
+          <w:szCs w:val="18"/>
+        </w:rPr>
+        <w:t>screenX</w:t>
+      </w:r>
+      <w:proofErr w:type="spellEnd"/>
     </w:p>
     <w:p>
       <w:pPr>
@@ -3963,8 +4857,20 @@
           <w:sz w:val="18"/>
           <w:szCs w:val="18"/>
         </w:rPr>
-        <w:t>number screenY</w:t>
-      </w:r>
+        <w:t xml:space="preserve">number </w:t>
+      </w:r>
+      <w:proofErr w:type="spellStart"/>
+      <w:r>
+        <w:rPr>
+          <w:rStyle w:val="pln"/>
+          <w:rFonts w:ascii="Consolas" w:hAnsi="Consolas" w:cs="Courier New"/>
+          <w:color w:val="29303B"/>
+          <w:sz w:val="18"/>
+          <w:szCs w:val="18"/>
+        </w:rPr>
+        <w:t>screenY</w:t>
+      </w:r>
+      <w:proofErr w:type="spellEnd"/>
     </w:p>
     <w:p>
       <w:pPr>
@@ -4001,6 +4907,7 @@
           <w:szCs w:val="18"/>
         </w:rPr>
       </w:pPr>
+      <w:proofErr w:type="spellStart"/>
       <w:r>
         <w:rPr>
           <w:rStyle w:val="kwd"/>
@@ -4011,16 +4918,29 @@
         </w:rPr>
         <w:t>boolean</w:t>
       </w:r>
-      <w:r>
-        <w:rPr>
-          <w:rStyle w:val="pln"/>
-          <w:rFonts w:ascii="Consolas" w:hAnsi="Consolas" w:cs="Courier New"/>
-          <w:color w:val="29303B"/>
-          <w:sz w:val="18"/>
-          <w:szCs w:val="18"/>
-        </w:rPr>
-        <w:t xml:space="preserve"> shiftKey</w:t>
-      </w:r>
+      <w:proofErr w:type="spellEnd"/>
+      <w:r>
+        <w:rPr>
+          <w:rStyle w:val="pln"/>
+          <w:rFonts w:ascii="Consolas" w:hAnsi="Consolas" w:cs="Courier New"/>
+          <w:color w:val="29303B"/>
+          <w:sz w:val="18"/>
+          <w:szCs w:val="18"/>
+        </w:rPr>
+        <w:t xml:space="preserve"> </w:t>
+      </w:r>
+      <w:proofErr w:type="spellStart"/>
+      <w:r>
+        <w:rPr>
+          <w:rStyle w:val="pln"/>
+          <w:rFonts w:ascii="Consolas" w:hAnsi="Consolas" w:cs="Courier New"/>
+          <w:color w:val="29303B"/>
+          <w:sz w:val="18"/>
+          <w:szCs w:val="18"/>
+        </w:rPr>
+        <w:t>shiftKey</w:t>
+      </w:r>
+      <w:proofErr w:type="spellEnd"/>
     </w:p>
     <w:p>
       <w:pPr>
@@ -4093,6 +5013,7 @@
           <w:szCs w:val="18"/>
         </w:rPr>
       </w:pPr>
+      <w:proofErr w:type="spellStart"/>
       <w:r>
         <w:rPr>
           <w:rStyle w:val="pln"/>
@@ -4103,6 +5024,7 @@
         </w:rPr>
         <w:t>onSelect</w:t>
       </w:r>
+      <w:proofErr w:type="spellEnd"/>
     </w:p>
     <w:p>
       <w:pPr>
@@ -4174,16 +5096,84 @@
           <w:szCs w:val="18"/>
         </w:rPr>
       </w:pPr>
-      <w:r>
-        <w:rPr>
-          <w:rStyle w:val="pln"/>
-          <w:rFonts w:ascii="Consolas" w:hAnsi="Consolas" w:cs="Courier New"/>
-          <w:color w:val="29303B"/>
-          <w:sz w:val="18"/>
-          <w:szCs w:val="18"/>
-        </w:rPr>
-        <w:t>onTouchCancel onTouchEnd onTouchMove onTouchStart</w:t>
-      </w:r>
+      <w:proofErr w:type="spellStart"/>
+      <w:r>
+        <w:rPr>
+          <w:rStyle w:val="pln"/>
+          <w:rFonts w:ascii="Consolas" w:hAnsi="Consolas" w:cs="Courier New"/>
+          <w:color w:val="29303B"/>
+          <w:sz w:val="18"/>
+          <w:szCs w:val="18"/>
+        </w:rPr>
+        <w:t>onTouchCancel</w:t>
+      </w:r>
+      <w:proofErr w:type="spellEnd"/>
+      <w:r>
+        <w:rPr>
+          <w:rStyle w:val="pln"/>
+          <w:rFonts w:ascii="Consolas" w:hAnsi="Consolas" w:cs="Courier New"/>
+          <w:color w:val="29303B"/>
+          <w:sz w:val="18"/>
+          <w:szCs w:val="18"/>
+        </w:rPr>
+        <w:t xml:space="preserve"> </w:t>
+      </w:r>
+      <w:proofErr w:type="spellStart"/>
+      <w:r>
+        <w:rPr>
+          <w:rStyle w:val="pln"/>
+          <w:rFonts w:ascii="Consolas" w:hAnsi="Consolas" w:cs="Courier New"/>
+          <w:color w:val="29303B"/>
+          <w:sz w:val="18"/>
+          <w:szCs w:val="18"/>
+        </w:rPr>
+        <w:t>onTouchEnd</w:t>
+      </w:r>
+      <w:proofErr w:type="spellEnd"/>
+      <w:r>
+        <w:rPr>
+          <w:rStyle w:val="pln"/>
+          <w:rFonts w:ascii="Consolas" w:hAnsi="Consolas" w:cs="Courier New"/>
+          <w:color w:val="29303B"/>
+          <w:sz w:val="18"/>
+          <w:szCs w:val="18"/>
+        </w:rPr>
+        <w:t xml:space="preserve"> </w:t>
+      </w:r>
+      <w:proofErr w:type="spellStart"/>
+      <w:r>
+        <w:rPr>
+          <w:rStyle w:val="pln"/>
+          <w:rFonts w:ascii="Consolas" w:hAnsi="Consolas" w:cs="Courier New"/>
+          <w:color w:val="29303B"/>
+          <w:sz w:val="18"/>
+          <w:szCs w:val="18"/>
+        </w:rPr>
+        <w:t>onTouchMove</w:t>
+      </w:r>
+      <w:proofErr w:type="spellEnd"/>
+      <w:r>
+        <w:rPr>
+          <w:rStyle w:val="pln"/>
+          <w:rFonts w:ascii="Consolas" w:hAnsi="Consolas" w:cs="Courier New"/>
+          <w:color w:val="29303B"/>
+          <w:sz w:val="18"/>
+          <w:szCs w:val="18"/>
+        </w:rPr>
+        <w:t xml:space="preserve"> </w:t>
+      </w:r>
+      <w:proofErr w:type="spellStart"/>
+      <w:r>
+        <w:rPr>
+          <w:rStyle w:val="pln"/>
+          <w:rFonts w:ascii="Consolas" w:hAnsi="Consolas" w:cs="Courier New"/>
+          <w:color w:val="29303B"/>
+          <w:sz w:val="18"/>
+          <w:szCs w:val="18"/>
+        </w:rPr>
+        <w:t>onTouchStart</w:t>
+      </w:r>
+      <w:proofErr w:type="spellEnd"/>
     </w:p>
     <w:p>
       <w:pPr>
@@ -4237,6 +5227,7 @@
           <w:szCs w:val="18"/>
         </w:rPr>
       </w:pPr>
+      <w:proofErr w:type="spellStart"/>
       <w:r>
         <w:rPr>
           <w:rStyle w:val="kwd"/>
@@ -4247,16 +5238,29 @@
         </w:rPr>
         <w:t>boolean</w:t>
       </w:r>
-      <w:r>
-        <w:rPr>
-          <w:rStyle w:val="pln"/>
-          <w:rFonts w:ascii="Consolas" w:hAnsi="Consolas" w:cs="Courier New"/>
-          <w:color w:val="29303B"/>
-          <w:sz w:val="18"/>
-          <w:szCs w:val="18"/>
-        </w:rPr>
-        <w:t xml:space="preserve"> altKey</w:t>
-      </w:r>
+      <w:proofErr w:type="spellEnd"/>
+      <w:r>
+        <w:rPr>
+          <w:rStyle w:val="pln"/>
+          <w:rFonts w:ascii="Consolas" w:hAnsi="Consolas" w:cs="Courier New"/>
+          <w:color w:val="29303B"/>
+          <w:sz w:val="18"/>
+          <w:szCs w:val="18"/>
+        </w:rPr>
+        <w:t xml:space="preserve"> </w:t>
+      </w:r>
+      <w:proofErr w:type="spellStart"/>
+      <w:r>
+        <w:rPr>
+          <w:rStyle w:val="pln"/>
+          <w:rFonts w:ascii="Consolas" w:hAnsi="Consolas" w:cs="Courier New"/>
+          <w:color w:val="29303B"/>
+          <w:sz w:val="18"/>
+          <w:szCs w:val="18"/>
+        </w:rPr>
+        <w:t>altKey</w:t>
+      </w:r>
+      <w:proofErr w:type="spellEnd"/>
     </w:p>
     <w:p>
       <w:pPr>
@@ -4293,6 +5297,7 @@
           <w:szCs w:val="18"/>
         </w:rPr>
       </w:pPr>
+      <w:proofErr w:type="spellStart"/>
       <w:r>
         <w:rPr>
           <w:rStyle w:val="typ"/>
@@ -4303,16 +5308,29 @@
         </w:rPr>
         <w:t>DOMTouchList</w:t>
       </w:r>
-      <w:r>
-        <w:rPr>
-          <w:rStyle w:val="pln"/>
-          <w:rFonts w:ascii="Consolas" w:hAnsi="Consolas" w:cs="Courier New"/>
-          <w:color w:val="29303B"/>
-          <w:sz w:val="18"/>
-          <w:szCs w:val="18"/>
-        </w:rPr>
-        <w:t xml:space="preserve"> changedTouches</w:t>
-      </w:r>
+      <w:proofErr w:type="spellEnd"/>
+      <w:r>
+        <w:rPr>
+          <w:rStyle w:val="pln"/>
+          <w:rFonts w:ascii="Consolas" w:hAnsi="Consolas" w:cs="Courier New"/>
+          <w:color w:val="29303B"/>
+          <w:sz w:val="18"/>
+          <w:szCs w:val="18"/>
+        </w:rPr>
+        <w:t xml:space="preserve"> </w:t>
+      </w:r>
+      <w:proofErr w:type="spellStart"/>
+      <w:r>
+        <w:rPr>
+          <w:rStyle w:val="pln"/>
+          <w:rFonts w:ascii="Consolas" w:hAnsi="Consolas" w:cs="Courier New"/>
+          <w:color w:val="29303B"/>
+          <w:sz w:val="18"/>
+          <w:szCs w:val="18"/>
+        </w:rPr>
+        <w:t>changedTouches</w:t>
+      </w:r>
+      <w:proofErr w:type="spellEnd"/>
     </w:p>
     <w:p>
       <w:pPr>
@@ -4349,6 +5367,7 @@
           <w:szCs w:val="18"/>
         </w:rPr>
       </w:pPr>
+      <w:proofErr w:type="spellStart"/>
       <w:r>
         <w:rPr>
           <w:rStyle w:val="kwd"/>
@@ -4359,16 +5378,29 @@
         </w:rPr>
         <w:t>boolean</w:t>
       </w:r>
-      <w:r>
-        <w:rPr>
-          <w:rStyle w:val="pln"/>
-          <w:rFonts w:ascii="Consolas" w:hAnsi="Consolas" w:cs="Courier New"/>
-          <w:color w:val="29303B"/>
-          <w:sz w:val="18"/>
-          <w:szCs w:val="18"/>
-        </w:rPr>
-        <w:t xml:space="preserve"> ctrlKey</w:t>
-      </w:r>
+      <w:proofErr w:type="spellEnd"/>
+      <w:r>
+        <w:rPr>
+          <w:rStyle w:val="pln"/>
+          <w:rFonts w:ascii="Consolas" w:hAnsi="Consolas" w:cs="Courier New"/>
+          <w:color w:val="29303B"/>
+          <w:sz w:val="18"/>
+          <w:szCs w:val="18"/>
+        </w:rPr>
+        <w:t xml:space="preserve"> </w:t>
+      </w:r>
+      <w:proofErr w:type="spellStart"/>
+      <w:r>
+        <w:rPr>
+          <w:rStyle w:val="pln"/>
+          <w:rFonts w:ascii="Consolas" w:hAnsi="Consolas" w:cs="Courier New"/>
+          <w:color w:val="29303B"/>
+          <w:sz w:val="18"/>
+          <w:szCs w:val="18"/>
+        </w:rPr>
+        <w:t>ctrlKey</w:t>
+      </w:r>
+      <w:proofErr w:type="spellEnd"/>
     </w:p>
     <w:p>
       <w:pPr>
@@ -4405,6 +5437,7 @@
           <w:szCs w:val="18"/>
         </w:rPr>
       </w:pPr>
+      <w:proofErr w:type="spellStart"/>
       <w:r>
         <w:rPr>
           <w:rStyle w:val="kwd"/>
@@ -4415,16 +5448,29 @@
         </w:rPr>
         <w:t>boolean</w:t>
       </w:r>
-      <w:r>
-        <w:rPr>
-          <w:rStyle w:val="pln"/>
-          <w:rFonts w:ascii="Consolas" w:hAnsi="Consolas" w:cs="Courier New"/>
-          <w:color w:val="29303B"/>
-          <w:sz w:val="18"/>
-          <w:szCs w:val="18"/>
-        </w:rPr>
-        <w:t xml:space="preserve"> getModifierState</w:t>
-      </w:r>
+      <w:proofErr w:type="spellEnd"/>
+      <w:r>
+        <w:rPr>
+          <w:rStyle w:val="pln"/>
+          <w:rFonts w:ascii="Consolas" w:hAnsi="Consolas" w:cs="Courier New"/>
+          <w:color w:val="29303B"/>
+          <w:sz w:val="18"/>
+          <w:szCs w:val="18"/>
+        </w:rPr>
+        <w:t xml:space="preserve"> </w:t>
+      </w:r>
+      <w:proofErr w:type="spellStart"/>
+      <w:r>
+        <w:rPr>
+          <w:rStyle w:val="pln"/>
+          <w:rFonts w:ascii="Consolas" w:hAnsi="Consolas" w:cs="Courier New"/>
+          <w:color w:val="29303B"/>
+          <w:sz w:val="18"/>
+          <w:szCs w:val="18"/>
+        </w:rPr>
+        <w:t>getModifierState</w:t>
+      </w:r>
+      <w:proofErr w:type="spellEnd"/>
       <w:r>
         <w:rPr>
           <w:rStyle w:val="pun"/>
@@ -4491,6 +5537,7 @@
           <w:szCs w:val="18"/>
         </w:rPr>
       </w:pPr>
+      <w:proofErr w:type="spellStart"/>
       <w:r>
         <w:rPr>
           <w:rStyle w:val="kwd"/>
@@ -4501,16 +5548,29 @@
         </w:rPr>
         <w:t>boolean</w:t>
       </w:r>
-      <w:r>
-        <w:rPr>
-          <w:rStyle w:val="pln"/>
-          <w:rFonts w:ascii="Consolas" w:hAnsi="Consolas" w:cs="Courier New"/>
-          <w:color w:val="29303B"/>
-          <w:sz w:val="18"/>
-          <w:szCs w:val="18"/>
-        </w:rPr>
-        <w:t xml:space="preserve"> metaKey</w:t>
-      </w:r>
+      <w:proofErr w:type="spellEnd"/>
+      <w:r>
+        <w:rPr>
+          <w:rStyle w:val="pln"/>
+          <w:rFonts w:ascii="Consolas" w:hAnsi="Consolas" w:cs="Courier New"/>
+          <w:color w:val="29303B"/>
+          <w:sz w:val="18"/>
+          <w:szCs w:val="18"/>
+        </w:rPr>
+        <w:t xml:space="preserve"> </w:t>
+      </w:r>
+      <w:proofErr w:type="spellStart"/>
+      <w:r>
+        <w:rPr>
+          <w:rStyle w:val="pln"/>
+          <w:rFonts w:ascii="Consolas" w:hAnsi="Consolas" w:cs="Courier New"/>
+          <w:color w:val="29303B"/>
+          <w:sz w:val="18"/>
+          <w:szCs w:val="18"/>
+        </w:rPr>
+        <w:t>metaKey</w:t>
+      </w:r>
+      <w:proofErr w:type="spellEnd"/>
     </w:p>
     <w:p>
       <w:pPr>
@@ -4547,6 +5607,7 @@
           <w:szCs w:val="18"/>
         </w:rPr>
       </w:pPr>
+      <w:proofErr w:type="spellStart"/>
       <w:r>
         <w:rPr>
           <w:rStyle w:val="kwd"/>
@@ -4557,16 +5618,29 @@
         </w:rPr>
         <w:t>boolean</w:t>
       </w:r>
-      <w:r>
-        <w:rPr>
-          <w:rStyle w:val="pln"/>
-          <w:rFonts w:ascii="Consolas" w:hAnsi="Consolas" w:cs="Courier New"/>
-          <w:color w:val="29303B"/>
-          <w:sz w:val="18"/>
-          <w:szCs w:val="18"/>
-        </w:rPr>
-        <w:t xml:space="preserve"> shiftKey</w:t>
-      </w:r>
+      <w:proofErr w:type="spellEnd"/>
+      <w:r>
+        <w:rPr>
+          <w:rStyle w:val="pln"/>
+          <w:rFonts w:ascii="Consolas" w:hAnsi="Consolas" w:cs="Courier New"/>
+          <w:color w:val="29303B"/>
+          <w:sz w:val="18"/>
+          <w:szCs w:val="18"/>
+        </w:rPr>
+        <w:t xml:space="preserve"> </w:t>
+      </w:r>
+      <w:proofErr w:type="spellStart"/>
+      <w:r>
+        <w:rPr>
+          <w:rStyle w:val="pln"/>
+          <w:rFonts w:ascii="Consolas" w:hAnsi="Consolas" w:cs="Courier New"/>
+          <w:color w:val="29303B"/>
+          <w:sz w:val="18"/>
+          <w:szCs w:val="18"/>
+        </w:rPr>
+        <w:t>shiftKey</w:t>
+      </w:r>
+      <w:proofErr w:type="spellEnd"/>
     </w:p>
     <w:p>
       <w:pPr>
@@ -4603,6 +5677,7 @@
           <w:szCs w:val="18"/>
         </w:rPr>
       </w:pPr>
+      <w:proofErr w:type="spellStart"/>
       <w:r>
         <w:rPr>
           <w:rStyle w:val="typ"/>
@@ -4613,16 +5688,29 @@
         </w:rPr>
         <w:t>DOMTouchList</w:t>
       </w:r>
-      <w:r>
-        <w:rPr>
-          <w:rStyle w:val="pln"/>
-          <w:rFonts w:ascii="Consolas" w:hAnsi="Consolas" w:cs="Courier New"/>
-          <w:color w:val="29303B"/>
-          <w:sz w:val="18"/>
-          <w:szCs w:val="18"/>
-        </w:rPr>
-        <w:t xml:space="preserve"> targetTouches</w:t>
-      </w:r>
+      <w:proofErr w:type="spellEnd"/>
+      <w:r>
+        <w:rPr>
+          <w:rStyle w:val="pln"/>
+          <w:rFonts w:ascii="Consolas" w:hAnsi="Consolas" w:cs="Courier New"/>
+          <w:color w:val="29303B"/>
+          <w:sz w:val="18"/>
+          <w:szCs w:val="18"/>
+        </w:rPr>
+        <w:t xml:space="preserve"> </w:t>
+      </w:r>
+      <w:proofErr w:type="spellStart"/>
+      <w:r>
+        <w:rPr>
+          <w:rStyle w:val="pln"/>
+          <w:rFonts w:ascii="Consolas" w:hAnsi="Consolas" w:cs="Courier New"/>
+          <w:color w:val="29303B"/>
+          <w:sz w:val="18"/>
+          <w:szCs w:val="18"/>
+        </w:rPr>
+        <w:t>targetTouches</w:t>
+      </w:r>
+      <w:proofErr w:type="spellEnd"/>
     </w:p>
     <w:p>
       <w:pPr>
@@ -4659,6 +5747,7 @@
           <w:szCs w:val="18"/>
         </w:rPr>
       </w:pPr>
+      <w:proofErr w:type="spellStart"/>
       <w:r>
         <w:rPr>
           <w:rStyle w:val="typ"/>
@@ -4669,6 +5758,7 @@
         </w:rPr>
         <w:t>DOMTouchList</w:t>
       </w:r>
+      <w:proofErr w:type="spellEnd"/>
       <w:r>
         <w:rPr>
           <w:rStyle w:val="pln"/>
@@ -4750,6 +5840,7 @@
           <w:szCs w:val="18"/>
         </w:rPr>
       </w:pPr>
+      <w:proofErr w:type="spellStart"/>
       <w:r>
         <w:rPr>
           <w:rStyle w:val="pln"/>
@@ -4760,6 +5851,7 @@
         </w:rPr>
         <w:t>onScroll</w:t>
       </w:r>
+      <w:proofErr w:type="spellEnd"/>
     </w:p>
     <w:p>
       <w:pPr>
@@ -4859,6 +5951,7 @@
           <w:szCs w:val="18"/>
         </w:rPr>
       </w:pPr>
+      <w:proofErr w:type="spellStart"/>
       <w:r>
         <w:rPr>
           <w:rStyle w:val="typ"/>
@@ -4869,6 +5962,7 @@
         </w:rPr>
         <w:t>DOMAbstractView</w:t>
       </w:r>
+      <w:proofErr w:type="spellEnd"/>
       <w:r>
         <w:rPr>
           <w:rStyle w:val="pln"/>
@@ -4950,6 +6044,7 @@
           <w:szCs w:val="18"/>
         </w:rPr>
       </w:pPr>
+      <w:proofErr w:type="spellStart"/>
       <w:r>
         <w:rPr>
           <w:rStyle w:val="pln"/>
@@ -4960,6 +6055,7 @@
         </w:rPr>
         <w:t>onWheel</w:t>
       </w:r>
+      <w:proofErr w:type="spellEnd"/>
     </w:p>
     <w:p>
       <w:pPr>
@@ -5021,8 +6117,20 @@
           <w:sz w:val="18"/>
           <w:szCs w:val="18"/>
         </w:rPr>
-        <w:t>number deltaMode</w:t>
-      </w:r>
+        <w:t xml:space="preserve">number </w:t>
+      </w:r>
+      <w:proofErr w:type="spellStart"/>
+      <w:r>
+        <w:rPr>
+          <w:rStyle w:val="pln"/>
+          <w:rFonts w:ascii="Consolas" w:hAnsi="Consolas" w:cs="Courier New"/>
+          <w:color w:val="29303B"/>
+          <w:sz w:val="18"/>
+          <w:szCs w:val="18"/>
+        </w:rPr>
+        <w:t>deltaMode</w:t>
+      </w:r>
+      <w:proofErr w:type="spellEnd"/>
     </w:p>
     <w:p>
       <w:pPr>
@@ -5067,8 +6175,20 @@
           <w:sz w:val="18"/>
           <w:szCs w:val="18"/>
         </w:rPr>
-        <w:t>number deltaX</w:t>
-      </w:r>
+        <w:t xml:space="preserve">number </w:t>
+      </w:r>
+      <w:proofErr w:type="spellStart"/>
+      <w:r>
+        <w:rPr>
+          <w:rStyle w:val="pln"/>
+          <w:rFonts w:ascii="Consolas" w:hAnsi="Consolas" w:cs="Courier New"/>
+          <w:color w:val="29303B"/>
+          <w:sz w:val="18"/>
+          <w:szCs w:val="18"/>
+        </w:rPr>
+        <w:t>deltaX</w:t>
+      </w:r>
+      <w:proofErr w:type="spellEnd"/>
     </w:p>
     <w:p>
       <w:pPr>
@@ -5113,8 +6233,20 @@
           <w:sz w:val="18"/>
           <w:szCs w:val="18"/>
         </w:rPr>
-        <w:t>number deltaY</w:t>
-      </w:r>
+        <w:t xml:space="preserve">number </w:t>
+      </w:r>
+      <w:proofErr w:type="spellStart"/>
+      <w:r>
+        <w:rPr>
+          <w:rStyle w:val="pln"/>
+          <w:rFonts w:ascii="Consolas" w:hAnsi="Consolas" w:cs="Courier New"/>
+          <w:color w:val="29303B"/>
+          <w:sz w:val="18"/>
+          <w:szCs w:val="18"/>
+        </w:rPr>
+        <w:t>deltaY</w:t>
+      </w:r>
+      <w:proofErr w:type="spellEnd"/>
     </w:p>
     <w:p>
       <w:pPr>
@@ -5159,8 +6291,20 @@
           <w:sz w:val="18"/>
           <w:szCs w:val="18"/>
         </w:rPr>
-        <w:t>number deltaZ</w:t>
-      </w:r>
+        <w:t xml:space="preserve">number </w:t>
+      </w:r>
+      <w:proofErr w:type="spellStart"/>
+      <w:r>
+        <w:rPr>
+          <w:rStyle w:val="pln"/>
+          <w:rFonts w:ascii="Consolas" w:hAnsi="Consolas" w:cs="Courier New"/>
+          <w:color w:val="29303B"/>
+          <w:sz w:val="18"/>
+          <w:szCs w:val="18"/>
+        </w:rPr>
+        <w:t>deltaZ</w:t>
+      </w:r>
+      <w:proofErr w:type="spellEnd"/>
     </w:p>
     <w:p>
       <w:pPr>
@@ -5233,16 +6377,128 @@
           <w:szCs w:val="18"/>
         </w:rPr>
       </w:pPr>
-      <w:r>
-        <w:rPr>
-          <w:rStyle w:val="pln"/>
-          <w:rFonts w:ascii="Consolas" w:hAnsi="Consolas" w:cs="Courier New"/>
-          <w:color w:val="29303B"/>
-          <w:sz w:val="18"/>
-          <w:szCs w:val="18"/>
-        </w:rPr>
-        <w:t>onAbort onCanPlay onCanPlayThrough onDurationChange onEmptied onEncrypted</w:t>
-      </w:r>
+      <w:proofErr w:type="spellStart"/>
+      <w:r>
+        <w:rPr>
+          <w:rStyle w:val="pln"/>
+          <w:rFonts w:ascii="Consolas" w:hAnsi="Consolas" w:cs="Courier New"/>
+          <w:color w:val="29303B"/>
+          <w:sz w:val="18"/>
+          <w:szCs w:val="18"/>
+        </w:rPr>
+        <w:t>onAbort</w:t>
+      </w:r>
+      <w:proofErr w:type="spellEnd"/>
+      <w:r>
+        <w:rPr>
+          <w:rStyle w:val="pln"/>
+          <w:rFonts w:ascii="Consolas" w:hAnsi="Consolas" w:cs="Courier New"/>
+          <w:color w:val="29303B"/>
+          <w:sz w:val="18"/>
+          <w:szCs w:val="18"/>
+        </w:rPr>
+        <w:t xml:space="preserve"> </w:t>
+      </w:r>
+      <w:proofErr w:type="spellStart"/>
+      <w:r>
+        <w:rPr>
+          <w:rStyle w:val="pln"/>
+          <w:rFonts w:ascii="Consolas" w:hAnsi="Consolas" w:cs="Courier New"/>
+          <w:color w:val="29303B"/>
+          <w:sz w:val="18"/>
+          <w:szCs w:val="18"/>
+        </w:rPr>
+        <w:t>onCanPlay</w:t>
+      </w:r>
+      <w:proofErr w:type="spellEnd"/>
+      <w:r>
+        <w:rPr>
+          <w:rStyle w:val="pln"/>
+          <w:rFonts w:ascii="Consolas" w:hAnsi="Consolas" w:cs="Courier New"/>
+          <w:color w:val="29303B"/>
+          <w:sz w:val="18"/>
+          <w:szCs w:val="18"/>
+        </w:rPr>
+        <w:t xml:space="preserve"> </w:t>
+      </w:r>
+      <w:proofErr w:type="spellStart"/>
+      <w:r>
+        <w:rPr>
+          <w:rStyle w:val="pln"/>
+          <w:rFonts w:ascii="Consolas" w:hAnsi="Consolas" w:cs="Courier New"/>
+          <w:color w:val="29303B"/>
+          <w:sz w:val="18"/>
+          <w:szCs w:val="18"/>
+        </w:rPr>
+        <w:t>onCanPlayThrough</w:t>
+      </w:r>
+      <w:proofErr w:type="spellEnd"/>
+      <w:r>
+        <w:rPr>
+          <w:rStyle w:val="pln"/>
+          <w:rFonts w:ascii="Consolas" w:hAnsi="Consolas" w:cs="Courier New"/>
+          <w:color w:val="29303B"/>
+          <w:sz w:val="18"/>
+          <w:szCs w:val="18"/>
+        </w:rPr>
+        <w:t xml:space="preserve"> </w:t>
+      </w:r>
+      <w:proofErr w:type="spellStart"/>
+      <w:r>
+        <w:rPr>
+          <w:rStyle w:val="pln"/>
+          <w:rFonts w:ascii="Consolas" w:hAnsi="Consolas" w:cs="Courier New"/>
+          <w:color w:val="29303B"/>
+          <w:sz w:val="18"/>
+          <w:szCs w:val="18"/>
+        </w:rPr>
+        <w:t>onDurationChange</w:t>
+      </w:r>
+      <w:proofErr w:type="spellEnd"/>
+      <w:r>
+        <w:rPr>
+          <w:rStyle w:val="pln"/>
+          <w:rFonts w:ascii="Consolas" w:hAnsi="Consolas" w:cs="Courier New"/>
+          <w:color w:val="29303B"/>
+          <w:sz w:val="18"/>
+          <w:szCs w:val="18"/>
+        </w:rPr>
+        <w:t xml:space="preserve"> </w:t>
+      </w:r>
+      <w:proofErr w:type="spellStart"/>
+      <w:r>
+        <w:rPr>
+          <w:rStyle w:val="pln"/>
+          <w:rFonts w:ascii="Consolas" w:hAnsi="Consolas" w:cs="Courier New"/>
+          <w:color w:val="29303B"/>
+          <w:sz w:val="18"/>
+          <w:szCs w:val="18"/>
+        </w:rPr>
+        <w:t>onEmptied</w:t>
+      </w:r>
+      <w:proofErr w:type="spellEnd"/>
+      <w:r>
+        <w:rPr>
+          <w:rStyle w:val="pln"/>
+          <w:rFonts w:ascii="Consolas" w:hAnsi="Consolas" w:cs="Courier New"/>
+          <w:color w:val="29303B"/>
+          <w:sz w:val="18"/>
+          <w:szCs w:val="18"/>
+        </w:rPr>
+        <w:t xml:space="preserve"> </w:t>
+      </w:r>
+      <w:proofErr w:type="spellStart"/>
+      <w:r>
+        <w:rPr>
+          <w:rStyle w:val="pln"/>
+          <w:rFonts w:ascii="Consolas" w:hAnsi="Consolas" w:cs="Courier New"/>
+          <w:color w:val="29303B"/>
+          <w:sz w:val="18"/>
+          <w:szCs w:val="18"/>
+        </w:rPr>
+        <w:t>onEncrypted</w:t>
+      </w:r>
+      <w:proofErr w:type="spellEnd"/>
     </w:p>
     <w:p>
       <w:pPr>
@@ -5279,16 +6535,150 @@
           <w:szCs w:val="18"/>
         </w:rPr>
       </w:pPr>
-      <w:r>
-        <w:rPr>
-          <w:rStyle w:val="pln"/>
-          <w:rFonts w:ascii="Consolas" w:hAnsi="Consolas" w:cs="Courier New"/>
-          <w:color w:val="29303B"/>
-          <w:sz w:val="18"/>
-          <w:szCs w:val="18"/>
-        </w:rPr>
-        <w:t>onEnded onError onLoadedData onLoadedMetadata onLoadStart onPause onPlay</w:t>
-      </w:r>
+      <w:proofErr w:type="spellStart"/>
+      <w:r>
+        <w:rPr>
+          <w:rStyle w:val="pln"/>
+          <w:rFonts w:ascii="Consolas" w:hAnsi="Consolas" w:cs="Courier New"/>
+          <w:color w:val="29303B"/>
+          <w:sz w:val="18"/>
+          <w:szCs w:val="18"/>
+        </w:rPr>
+        <w:t>onEnded</w:t>
+      </w:r>
+      <w:proofErr w:type="spellEnd"/>
+      <w:r>
+        <w:rPr>
+          <w:rStyle w:val="pln"/>
+          <w:rFonts w:ascii="Consolas" w:hAnsi="Consolas" w:cs="Courier New"/>
+          <w:color w:val="29303B"/>
+          <w:sz w:val="18"/>
+          <w:szCs w:val="18"/>
+        </w:rPr>
+        <w:t xml:space="preserve"> </w:t>
+      </w:r>
+      <w:proofErr w:type="spellStart"/>
+      <w:r>
+        <w:rPr>
+          <w:rStyle w:val="pln"/>
+          <w:rFonts w:ascii="Consolas" w:hAnsi="Consolas" w:cs="Courier New"/>
+          <w:color w:val="29303B"/>
+          <w:sz w:val="18"/>
+          <w:szCs w:val="18"/>
+        </w:rPr>
+        <w:t>onError</w:t>
+      </w:r>
+      <w:proofErr w:type="spellEnd"/>
+      <w:r>
+        <w:rPr>
+          <w:rStyle w:val="pln"/>
+          <w:rFonts w:ascii="Consolas" w:hAnsi="Consolas" w:cs="Courier New"/>
+          <w:color w:val="29303B"/>
+          <w:sz w:val="18"/>
+          <w:szCs w:val="18"/>
+        </w:rPr>
+        <w:t xml:space="preserve"> </w:t>
+      </w:r>
+      <w:proofErr w:type="spellStart"/>
+      <w:r>
+        <w:rPr>
+          <w:rStyle w:val="pln"/>
+          <w:rFonts w:ascii="Consolas" w:hAnsi="Consolas" w:cs="Courier New"/>
+          <w:color w:val="29303B"/>
+          <w:sz w:val="18"/>
+          <w:szCs w:val="18"/>
+        </w:rPr>
+        <w:t>onLoadedData</w:t>
+      </w:r>
+      <w:proofErr w:type="spellEnd"/>
+      <w:r>
+        <w:rPr>
+          <w:rStyle w:val="pln"/>
+          <w:rFonts w:ascii="Consolas" w:hAnsi="Consolas" w:cs="Courier New"/>
+          <w:color w:val="29303B"/>
+          <w:sz w:val="18"/>
+          <w:szCs w:val="18"/>
+        </w:rPr>
+        <w:t xml:space="preserve"> </w:t>
+      </w:r>
+      <w:proofErr w:type="spellStart"/>
+      <w:r>
+        <w:rPr>
+          <w:rStyle w:val="pln"/>
+          <w:rFonts w:ascii="Consolas" w:hAnsi="Consolas" w:cs="Courier New"/>
+          <w:color w:val="29303B"/>
+          <w:sz w:val="18"/>
+          <w:szCs w:val="18"/>
+        </w:rPr>
+        <w:t>onLoadedMetadata</w:t>
+      </w:r>
+      <w:proofErr w:type="spellEnd"/>
+      <w:r>
+        <w:rPr>
+          <w:rStyle w:val="pln"/>
+          <w:rFonts w:ascii="Consolas" w:hAnsi="Consolas" w:cs="Courier New"/>
+          <w:color w:val="29303B"/>
+          <w:sz w:val="18"/>
+          <w:szCs w:val="18"/>
+        </w:rPr>
+        <w:t xml:space="preserve"> </w:t>
+      </w:r>
+      <w:proofErr w:type="spellStart"/>
+      <w:r>
+        <w:rPr>
+          <w:rStyle w:val="pln"/>
+          <w:rFonts w:ascii="Consolas" w:hAnsi="Consolas" w:cs="Courier New"/>
+          <w:color w:val="29303B"/>
+          <w:sz w:val="18"/>
+          <w:szCs w:val="18"/>
+        </w:rPr>
+        <w:t>onLoadStart</w:t>
+      </w:r>
+      <w:proofErr w:type="spellEnd"/>
+      <w:r>
+        <w:rPr>
+          <w:rStyle w:val="pln"/>
+          <w:rFonts w:ascii="Consolas" w:hAnsi="Consolas" w:cs="Courier New"/>
+          <w:color w:val="29303B"/>
+          <w:sz w:val="18"/>
+          <w:szCs w:val="18"/>
+        </w:rPr>
+        <w:t xml:space="preserve"> </w:t>
+      </w:r>
+      <w:proofErr w:type="spellStart"/>
+      <w:r>
+        <w:rPr>
+          <w:rStyle w:val="pln"/>
+          <w:rFonts w:ascii="Consolas" w:hAnsi="Consolas" w:cs="Courier New"/>
+          <w:color w:val="29303B"/>
+          <w:sz w:val="18"/>
+          <w:szCs w:val="18"/>
+        </w:rPr>
+        <w:t>onPause</w:t>
+      </w:r>
+      <w:proofErr w:type="spellEnd"/>
+      <w:r>
+        <w:rPr>
+          <w:rStyle w:val="pln"/>
+          <w:rFonts w:ascii="Consolas" w:hAnsi="Consolas" w:cs="Courier New"/>
+          <w:color w:val="29303B"/>
+          <w:sz w:val="18"/>
+          <w:szCs w:val="18"/>
+        </w:rPr>
+        <w:t xml:space="preserve"> </w:t>
+      </w:r>
+      <w:proofErr w:type="spellStart"/>
+      <w:r>
+        <w:rPr>
+          <w:rStyle w:val="pln"/>
+          <w:rFonts w:ascii="Consolas" w:hAnsi="Consolas" w:cs="Courier New"/>
+          <w:color w:val="29303B"/>
+          <w:sz w:val="18"/>
+          <w:szCs w:val="18"/>
+        </w:rPr>
+        <w:t>onPlay</w:t>
+      </w:r>
+      <w:proofErr w:type="spellEnd"/>
     </w:p>
     <w:p>
       <w:pPr>
@@ -5325,16 +6715,150 @@
           <w:szCs w:val="18"/>
         </w:rPr>
       </w:pPr>
-      <w:r>
-        <w:rPr>
-          <w:rStyle w:val="pln"/>
-          <w:rFonts w:ascii="Consolas" w:hAnsi="Consolas" w:cs="Courier New"/>
-          <w:color w:val="29303B"/>
-          <w:sz w:val="18"/>
-          <w:szCs w:val="18"/>
-        </w:rPr>
-        <w:t>onPlaying onProgress onRateChange onSeeked onSeeking onStalled onSuspend</w:t>
-      </w:r>
+      <w:proofErr w:type="spellStart"/>
+      <w:r>
+        <w:rPr>
+          <w:rStyle w:val="pln"/>
+          <w:rFonts w:ascii="Consolas" w:hAnsi="Consolas" w:cs="Courier New"/>
+          <w:color w:val="29303B"/>
+          <w:sz w:val="18"/>
+          <w:szCs w:val="18"/>
+        </w:rPr>
+        <w:t>onPlaying</w:t>
+      </w:r>
+      <w:proofErr w:type="spellEnd"/>
+      <w:r>
+        <w:rPr>
+          <w:rStyle w:val="pln"/>
+          <w:rFonts w:ascii="Consolas" w:hAnsi="Consolas" w:cs="Courier New"/>
+          <w:color w:val="29303B"/>
+          <w:sz w:val="18"/>
+          <w:szCs w:val="18"/>
+        </w:rPr>
+        <w:t xml:space="preserve"> </w:t>
+      </w:r>
+      <w:proofErr w:type="spellStart"/>
+      <w:r>
+        <w:rPr>
+          <w:rStyle w:val="pln"/>
+          <w:rFonts w:ascii="Consolas" w:hAnsi="Consolas" w:cs="Courier New"/>
+          <w:color w:val="29303B"/>
+          <w:sz w:val="18"/>
+          <w:szCs w:val="18"/>
+        </w:rPr>
+        <w:t>onProgress</w:t>
+      </w:r>
+      <w:proofErr w:type="spellEnd"/>
+      <w:r>
+        <w:rPr>
+          <w:rStyle w:val="pln"/>
+          <w:rFonts w:ascii="Consolas" w:hAnsi="Consolas" w:cs="Courier New"/>
+          <w:color w:val="29303B"/>
+          <w:sz w:val="18"/>
+          <w:szCs w:val="18"/>
+        </w:rPr>
+        <w:t xml:space="preserve"> </w:t>
+      </w:r>
+      <w:proofErr w:type="spellStart"/>
+      <w:r>
+        <w:rPr>
+          <w:rStyle w:val="pln"/>
+          <w:rFonts w:ascii="Consolas" w:hAnsi="Consolas" w:cs="Courier New"/>
+          <w:color w:val="29303B"/>
+          <w:sz w:val="18"/>
+          <w:szCs w:val="18"/>
+        </w:rPr>
+        <w:t>onRateChange</w:t>
+      </w:r>
+      <w:proofErr w:type="spellEnd"/>
+      <w:r>
+        <w:rPr>
+          <w:rStyle w:val="pln"/>
+          <w:rFonts w:ascii="Consolas" w:hAnsi="Consolas" w:cs="Courier New"/>
+          <w:color w:val="29303B"/>
+          <w:sz w:val="18"/>
+          <w:szCs w:val="18"/>
+        </w:rPr>
+        <w:t xml:space="preserve"> </w:t>
+      </w:r>
+      <w:proofErr w:type="spellStart"/>
+      <w:r>
+        <w:rPr>
+          <w:rStyle w:val="pln"/>
+          <w:rFonts w:ascii="Consolas" w:hAnsi="Consolas" w:cs="Courier New"/>
+          <w:color w:val="29303B"/>
+          <w:sz w:val="18"/>
+          <w:szCs w:val="18"/>
+        </w:rPr>
+        <w:t>onSeeked</w:t>
+      </w:r>
+      <w:proofErr w:type="spellEnd"/>
+      <w:r>
+        <w:rPr>
+          <w:rStyle w:val="pln"/>
+          <w:rFonts w:ascii="Consolas" w:hAnsi="Consolas" w:cs="Courier New"/>
+          <w:color w:val="29303B"/>
+          <w:sz w:val="18"/>
+          <w:szCs w:val="18"/>
+        </w:rPr>
+        <w:t xml:space="preserve"> </w:t>
+      </w:r>
+      <w:proofErr w:type="spellStart"/>
+      <w:r>
+        <w:rPr>
+          <w:rStyle w:val="pln"/>
+          <w:rFonts w:ascii="Consolas" w:hAnsi="Consolas" w:cs="Courier New"/>
+          <w:color w:val="29303B"/>
+          <w:sz w:val="18"/>
+          <w:szCs w:val="18"/>
+        </w:rPr>
+        <w:t>onSeeking</w:t>
+      </w:r>
+      <w:proofErr w:type="spellEnd"/>
+      <w:r>
+        <w:rPr>
+          <w:rStyle w:val="pln"/>
+          <w:rFonts w:ascii="Consolas" w:hAnsi="Consolas" w:cs="Courier New"/>
+          <w:color w:val="29303B"/>
+          <w:sz w:val="18"/>
+          <w:szCs w:val="18"/>
+        </w:rPr>
+        <w:t xml:space="preserve"> </w:t>
+      </w:r>
+      <w:proofErr w:type="spellStart"/>
+      <w:r>
+        <w:rPr>
+          <w:rStyle w:val="pln"/>
+          <w:rFonts w:ascii="Consolas" w:hAnsi="Consolas" w:cs="Courier New"/>
+          <w:color w:val="29303B"/>
+          <w:sz w:val="18"/>
+          <w:szCs w:val="18"/>
+        </w:rPr>
+        <w:t>onStalled</w:t>
+      </w:r>
+      <w:proofErr w:type="spellEnd"/>
+      <w:r>
+        <w:rPr>
+          <w:rStyle w:val="pln"/>
+          <w:rFonts w:ascii="Consolas" w:hAnsi="Consolas" w:cs="Courier New"/>
+          <w:color w:val="29303B"/>
+          <w:sz w:val="18"/>
+          <w:szCs w:val="18"/>
+        </w:rPr>
+        <w:t xml:space="preserve"> </w:t>
+      </w:r>
+      <w:proofErr w:type="spellStart"/>
+      <w:r>
+        <w:rPr>
+          <w:rStyle w:val="pln"/>
+          <w:rFonts w:ascii="Consolas" w:hAnsi="Consolas" w:cs="Courier New"/>
+          <w:color w:val="29303B"/>
+          <w:sz w:val="18"/>
+          <w:szCs w:val="18"/>
+        </w:rPr>
+        <w:t>onSuspend</w:t>
+      </w:r>
+      <w:proofErr w:type="spellEnd"/>
     </w:p>
     <w:p>
       <w:pPr>
@@ -5371,16 +6895,62 @@
           <w:szCs w:val="18"/>
         </w:rPr>
       </w:pPr>
-      <w:r>
-        <w:rPr>
-          <w:rStyle w:val="pln"/>
-          <w:rFonts w:ascii="Consolas" w:hAnsi="Consolas" w:cs="Courier New"/>
-          <w:color w:val="29303B"/>
-          <w:sz w:val="18"/>
-          <w:szCs w:val="18"/>
-        </w:rPr>
-        <w:t>onTimeUpdate onVolumeChange onWaiting</w:t>
-      </w:r>
+      <w:proofErr w:type="spellStart"/>
+      <w:r>
+        <w:rPr>
+          <w:rStyle w:val="pln"/>
+          <w:rFonts w:ascii="Consolas" w:hAnsi="Consolas" w:cs="Courier New"/>
+          <w:color w:val="29303B"/>
+          <w:sz w:val="18"/>
+          <w:szCs w:val="18"/>
+        </w:rPr>
+        <w:t>onTimeUpdate</w:t>
+      </w:r>
+      <w:proofErr w:type="spellEnd"/>
+      <w:r>
+        <w:rPr>
+          <w:rStyle w:val="pln"/>
+          <w:rFonts w:ascii="Consolas" w:hAnsi="Consolas" w:cs="Courier New"/>
+          <w:color w:val="29303B"/>
+          <w:sz w:val="18"/>
+          <w:szCs w:val="18"/>
+        </w:rPr>
+        <w:t xml:space="preserve"> </w:t>
+      </w:r>
+      <w:proofErr w:type="spellStart"/>
+      <w:r>
+        <w:rPr>
+          <w:rStyle w:val="pln"/>
+          <w:rFonts w:ascii="Consolas" w:hAnsi="Consolas" w:cs="Courier New"/>
+          <w:color w:val="29303B"/>
+          <w:sz w:val="18"/>
+          <w:szCs w:val="18"/>
+        </w:rPr>
+        <w:t>onVolumeChange</w:t>
+      </w:r>
+      <w:proofErr w:type="spellEnd"/>
+      <w:r>
+        <w:rPr>
+          <w:rStyle w:val="pln"/>
+          <w:rFonts w:ascii="Consolas" w:hAnsi="Consolas" w:cs="Courier New"/>
+          <w:color w:val="29303B"/>
+          <w:sz w:val="18"/>
+          <w:szCs w:val="18"/>
+        </w:rPr>
+        <w:t xml:space="preserve"> </w:t>
+      </w:r>
+      <w:proofErr w:type="spellStart"/>
+      <w:r>
+        <w:rPr>
+          <w:rStyle w:val="pln"/>
+          <w:rFonts w:ascii="Consolas" w:hAnsi="Consolas" w:cs="Courier New"/>
+          <w:color w:val="29303B"/>
+          <w:sz w:val="18"/>
+          <w:szCs w:val="18"/>
+        </w:rPr>
+        <w:t>onWaiting</w:t>
+      </w:r>
+      <w:proofErr w:type="spellEnd"/>
     </w:p>
     <w:p>
       <w:pPr>
@@ -5452,16 +7022,40 @@
           <w:szCs w:val="18"/>
         </w:rPr>
       </w:pPr>
-      <w:r>
-        <w:rPr>
-          <w:rStyle w:val="pln"/>
-          <w:rFonts w:ascii="Consolas" w:hAnsi="Consolas" w:cs="Courier New"/>
-          <w:color w:val="29303B"/>
-          <w:sz w:val="18"/>
-          <w:szCs w:val="18"/>
-        </w:rPr>
-        <w:t>onLoad onError</w:t>
-      </w:r>
+      <w:proofErr w:type="spellStart"/>
+      <w:r>
+        <w:rPr>
+          <w:rStyle w:val="pln"/>
+          <w:rFonts w:ascii="Consolas" w:hAnsi="Consolas" w:cs="Courier New"/>
+          <w:color w:val="29303B"/>
+          <w:sz w:val="18"/>
+          <w:szCs w:val="18"/>
+        </w:rPr>
+        <w:t>onLoad</w:t>
+      </w:r>
+      <w:proofErr w:type="spellEnd"/>
+      <w:r>
+        <w:rPr>
+          <w:rStyle w:val="pln"/>
+          <w:rFonts w:ascii="Consolas" w:hAnsi="Consolas" w:cs="Courier New"/>
+          <w:color w:val="29303B"/>
+          <w:sz w:val="18"/>
+          <w:szCs w:val="18"/>
+        </w:rPr>
+        <w:t xml:space="preserve"> </w:t>
+      </w:r>
+      <w:proofErr w:type="spellStart"/>
+      <w:r>
+        <w:rPr>
+          <w:rStyle w:val="pln"/>
+          <w:rFonts w:ascii="Consolas" w:hAnsi="Consolas" w:cs="Courier New"/>
+          <w:color w:val="29303B"/>
+          <w:sz w:val="18"/>
+          <w:szCs w:val="18"/>
+        </w:rPr>
+        <w:t>onError</w:t>
+      </w:r>
+      <w:proofErr w:type="spellEnd"/>
     </w:p>
     <w:p>
       <w:pPr>
@@ -5533,16 +7127,62 @@
           <w:szCs w:val="18"/>
         </w:rPr>
       </w:pPr>
-      <w:r>
-        <w:rPr>
-          <w:rStyle w:val="pln"/>
-          <w:rFonts w:ascii="Consolas" w:hAnsi="Consolas" w:cs="Courier New"/>
-          <w:color w:val="29303B"/>
-          <w:sz w:val="18"/>
-          <w:szCs w:val="18"/>
-        </w:rPr>
-        <w:t>onAnimationStart onAnimationEnd onAnimationIteration</w:t>
-      </w:r>
+      <w:proofErr w:type="spellStart"/>
+      <w:r>
+        <w:rPr>
+          <w:rStyle w:val="pln"/>
+          <w:rFonts w:ascii="Consolas" w:hAnsi="Consolas" w:cs="Courier New"/>
+          <w:color w:val="29303B"/>
+          <w:sz w:val="18"/>
+          <w:szCs w:val="18"/>
+        </w:rPr>
+        <w:t>onAnimationStart</w:t>
+      </w:r>
+      <w:proofErr w:type="spellEnd"/>
+      <w:r>
+        <w:rPr>
+          <w:rStyle w:val="pln"/>
+          <w:rFonts w:ascii="Consolas" w:hAnsi="Consolas" w:cs="Courier New"/>
+          <w:color w:val="29303B"/>
+          <w:sz w:val="18"/>
+          <w:szCs w:val="18"/>
+        </w:rPr>
+        <w:t xml:space="preserve"> </w:t>
+      </w:r>
+      <w:proofErr w:type="spellStart"/>
+      <w:r>
+        <w:rPr>
+          <w:rStyle w:val="pln"/>
+          <w:rFonts w:ascii="Consolas" w:hAnsi="Consolas" w:cs="Courier New"/>
+          <w:color w:val="29303B"/>
+          <w:sz w:val="18"/>
+          <w:szCs w:val="18"/>
+        </w:rPr>
+        <w:t>onAnimationEnd</w:t>
+      </w:r>
+      <w:proofErr w:type="spellEnd"/>
+      <w:r>
+        <w:rPr>
+          <w:rStyle w:val="pln"/>
+          <w:rFonts w:ascii="Consolas" w:hAnsi="Consolas" w:cs="Courier New"/>
+          <w:color w:val="29303B"/>
+          <w:sz w:val="18"/>
+          <w:szCs w:val="18"/>
+        </w:rPr>
+        <w:t xml:space="preserve"> </w:t>
+      </w:r>
+      <w:proofErr w:type="spellStart"/>
+      <w:r>
+        <w:rPr>
+          <w:rStyle w:val="pln"/>
+          <w:rFonts w:ascii="Consolas" w:hAnsi="Consolas" w:cs="Courier New"/>
+          <w:color w:val="29303B"/>
+          <w:sz w:val="18"/>
+          <w:szCs w:val="18"/>
+        </w:rPr>
+        <w:t>onAnimationIteration</w:t>
+      </w:r>
+      <w:proofErr w:type="spellEnd"/>
     </w:p>
     <w:p>
       <w:pPr>
@@ -5614,8 +7254,20 @@
           <w:sz w:val="18"/>
           <w:szCs w:val="18"/>
         </w:rPr>
-        <w:t xml:space="preserve"> animationName</w:t>
-      </w:r>
+        <w:t xml:space="preserve"> </w:t>
+      </w:r>
+      <w:proofErr w:type="spellStart"/>
+      <w:r>
+        <w:rPr>
+          <w:rStyle w:val="pln"/>
+          <w:rFonts w:ascii="Consolas" w:hAnsi="Consolas" w:cs="Courier New"/>
+          <w:color w:val="29303B"/>
+          <w:sz w:val="18"/>
+          <w:szCs w:val="18"/>
+        </w:rPr>
+        <w:t>animationName</w:t>
+      </w:r>
+      <w:proofErr w:type="spellEnd"/>
     </w:p>
     <w:p>
       <w:pPr>
@@ -5670,8 +7322,20 @@
           <w:sz w:val="18"/>
           <w:szCs w:val="18"/>
         </w:rPr>
-        <w:t xml:space="preserve"> pseudoElement</w:t>
-      </w:r>
+        <w:t xml:space="preserve"> </w:t>
+      </w:r>
+      <w:proofErr w:type="spellStart"/>
+      <w:r>
+        <w:rPr>
+          <w:rStyle w:val="pln"/>
+          <w:rFonts w:ascii="Consolas" w:hAnsi="Consolas" w:cs="Courier New"/>
+          <w:color w:val="29303B"/>
+          <w:sz w:val="18"/>
+          <w:szCs w:val="18"/>
+        </w:rPr>
+        <w:t>pseudoElement</w:t>
+      </w:r>
+      <w:proofErr w:type="spellEnd"/>
     </w:p>
     <w:p>
       <w:pPr>
@@ -5726,8 +7390,20 @@
           <w:sz w:val="18"/>
           <w:szCs w:val="18"/>
         </w:rPr>
-        <w:t xml:space="preserve"> elapsedTime</w:t>
-      </w:r>
+        <w:t xml:space="preserve"> </w:t>
+      </w:r>
+      <w:proofErr w:type="spellStart"/>
+      <w:r>
+        <w:rPr>
+          <w:rStyle w:val="pln"/>
+          <w:rFonts w:ascii="Consolas" w:hAnsi="Consolas" w:cs="Courier New"/>
+          <w:color w:val="29303B"/>
+          <w:sz w:val="18"/>
+          <w:szCs w:val="18"/>
+        </w:rPr>
+        <w:t>elapsedTime</w:t>
+      </w:r>
+      <w:proofErr w:type="spellEnd"/>
     </w:p>
     <w:p>
       <w:pPr>
@@ -5799,6 +7475,7 @@
           <w:szCs w:val="18"/>
         </w:rPr>
       </w:pPr>
+      <w:proofErr w:type="spellStart"/>
       <w:r>
         <w:rPr>
           <w:rStyle w:val="pln"/>
@@ -5809,6 +7486,7 @@
         </w:rPr>
         <w:t>onTransitionEnd</w:t>
       </w:r>
+      <w:proofErr w:type="spellEnd"/>
     </w:p>
     <w:p>
       <w:pPr>
@@ -5880,8 +7558,20 @@
           <w:sz w:val="18"/>
           <w:szCs w:val="18"/>
         </w:rPr>
-        <w:t xml:space="preserve"> propertyName</w:t>
-      </w:r>
+        <w:t xml:space="preserve"> </w:t>
+      </w:r>
+      <w:proofErr w:type="spellStart"/>
+      <w:r>
+        <w:rPr>
+          <w:rStyle w:val="pln"/>
+          <w:rFonts w:ascii="Consolas" w:hAnsi="Consolas" w:cs="Courier New"/>
+          <w:color w:val="29303B"/>
+          <w:sz w:val="18"/>
+          <w:szCs w:val="18"/>
+        </w:rPr>
+        <w:t>propertyName</w:t>
+      </w:r>
+      <w:proofErr w:type="spellEnd"/>
     </w:p>
     <w:p>
       <w:pPr>
@@ -5936,8 +7626,20 @@
           <w:sz w:val="18"/>
           <w:szCs w:val="18"/>
         </w:rPr>
-        <w:t xml:space="preserve"> pseudoElement</w:t>
-      </w:r>
+        <w:t xml:space="preserve"> </w:t>
+      </w:r>
+      <w:proofErr w:type="spellStart"/>
+      <w:r>
+        <w:rPr>
+          <w:rStyle w:val="pln"/>
+          <w:rFonts w:ascii="Consolas" w:hAnsi="Consolas" w:cs="Courier New"/>
+          <w:color w:val="29303B"/>
+          <w:sz w:val="18"/>
+          <w:szCs w:val="18"/>
+        </w:rPr>
+        <w:t>pseudoElement</w:t>
+      </w:r>
+      <w:proofErr w:type="spellEnd"/>
     </w:p>
     <w:p>
       <w:pPr>
@@ -5992,8 +7694,20 @@
           <w:sz w:val="18"/>
           <w:szCs w:val="18"/>
         </w:rPr>
-        <w:t xml:space="preserve"> elapsedTime</w:t>
-      </w:r>
+        <w:t xml:space="preserve"> </w:t>
+      </w:r>
+      <w:proofErr w:type="spellStart"/>
+      <w:r>
+        <w:rPr>
+          <w:rStyle w:val="pln"/>
+          <w:rFonts w:ascii="Consolas" w:hAnsi="Consolas" w:cs="Courier New"/>
+          <w:color w:val="29303B"/>
+          <w:sz w:val="18"/>
+          <w:szCs w:val="18"/>
+        </w:rPr>
+        <w:t>elapsedTime</w:t>
+      </w:r>
+      <w:proofErr w:type="spellEnd"/>
     </w:p>
     <w:p>
       <w:pPr>
@@ -6065,6 +7779,7 @@
           <w:szCs w:val="18"/>
         </w:rPr>
       </w:pPr>
+      <w:proofErr w:type="spellStart"/>
       <w:r>
         <w:rPr>
           <w:rStyle w:val="pln"/>
@@ -6075,6 +7790,7 @@
         </w:rPr>
         <w:t>onToggle</w:t>
       </w:r>
+      <w:proofErr w:type="spellEnd"/>
     </w:p>
     <w:p>
       <w:r>
@@ -6180,7 +7896,18 @@
           <w:sz w:val="21"/>
           <w:szCs w:val="21"/>
         </w:rPr>
-        <w:t>{this</w:t>
+        <w:t>{</w:t>
+      </w:r>
+      <w:proofErr w:type="spellStart"/>
+      <w:proofErr w:type="gramStart"/>
+      <w:r>
+        <w:rPr>
+          <w:rFonts w:ascii="Consolas" w:eastAsia="Times New Roman" w:hAnsi="Consolas" w:cs="Times New Roman"/>
+          <w:color w:val="569CD6"/>
+          <w:sz w:val="21"/>
+          <w:szCs w:val="21"/>
+        </w:rPr>
+        <w:t>this</w:t>
       </w:r>
       <w:r>
         <w:rPr>
@@ -6200,6 +7927,7 @@
         </w:rPr>
         <w:t>state</w:t>
       </w:r>
+      <w:proofErr w:type="gramEnd"/>
       <w:r>
         <w:rPr>
           <w:rFonts w:ascii="Consolas" w:eastAsia="Times New Roman" w:hAnsi="Consolas" w:cs="Times New Roman"/>
@@ -6218,6 +7946,7 @@
         </w:rPr>
         <w:t>persons</w:t>
       </w:r>
+      <w:proofErr w:type="spellEnd"/>
       <w:r>
         <w:rPr>
           <w:rFonts w:ascii="Consolas" w:eastAsia="Times New Roman" w:hAnsi="Consolas" w:cs="Times New Roman"/>
@@ -6309,7 +8038,18 @@
           <w:sz w:val="21"/>
           <w:szCs w:val="21"/>
         </w:rPr>
-        <w:t>{this</w:t>
+        <w:t>{</w:t>
+      </w:r>
+      <w:proofErr w:type="spellStart"/>
+      <w:proofErr w:type="gramStart"/>
+      <w:r>
+        <w:rPr>
+          <w:rFonts w:ascii="Consolas" w:eastAsia="Times New Roman" w:hAnsi="Consolas" w:cs="Times New Roman"/>
+          <w:color w:val="569CD6"/>
+          <w:sz w:val="21"/>
+          <w:szCs w:val="21"/>
+        </w:rPr>
+        <w:t>this</w:t>
       </w:r>
       <w:r>
         <w:rPr>
@@ -6329,6 +8069,7 @@
         </w:rPr>
         <w:t>state</w:t>
       </w:r>
+      <w:proofErr w:type="gramEnd"/>
       <w:r>
         <w:rPr>
           <w:rFonts w:ascii="Consolas" w:eastAsia="Times New Roman" w:hAnsi="Consolas" w:cs="Times New Roman"/>
@@ -6347,6 +8088,7 @@
         </w:rPr>
         <w:t>persons</w:t>
       </w:r>
+      <w:proofErr w:type="spellEnd"/>
       <w:r>
         <w:rPr>
           <w:rFonts w:ascii="Consolas" w:eastAsia="Times New Roman" w:hAnsi="Consolas" w:cs="Times New Roman"/>
@@ -6470,6 +8212,7 @@
         </w:rPr>
         <w:t> </w:t>
       </w:r>
+      <w:proofErr w:type="spellStart"/>
       <w:r>
         <w:rPr>
           <w:rFonts w:ascii="Consolas" w:eastAsia="Times New Roman" w:hAnsi="Consolas" w:cs="Times New Roman"/>
@@ -6479,6 +8222,7 @@
         </w:rPr>
         <w:t>onClick</w:t>
       </w:r>
+      <w:proofErr w:type="spellEnd"/>
       <w:r>
         <w:rPr>
           <w:rFonts w:ascii="Consolas" w:eastAsia="Times New Roman" w:hAnsi="Consolas" w:cs="Times New Roman"/>
@@ -6495,7 +8239,18 @@
           <w:sz w:val="21"/>
           <w:szCs w:val="21"/>
         </w:rPr>
-        <w:t>{this</w:t>
+        <w:t>{</w:t>
+      </w:r>
+      <w:proofErr w:type="spellStart"/>
+      <w:proofErr w:type="gramStart"/>
+      <w:r>
+        <w:rPr>
+          <w:rFonts w:ascii="Consolas" w:eastAsia="Times New Roman" w:hAnsi="Consolas" w:cs="Times New Roman"/>
+          <w:color w:val="569CD6"/>
+          <w:sz w:val="21"/>
+          <w:szCs w:val="21"/>
+        </w:rPr>
+        <w:t>this</w:t>
       </w:r>
       <w:r>
         <w:rPr>
@@ -6515,6 +8270,8 @@
         </w:rPr>
         <w:t>switchNamehandler</w:t>
       </w:r>
+      <w:proofErr w:type="spellEnd"/>
+      <w:proofErr w:type="gramEnd"/>
       <w:r>
         <w:rPr>
           <w:rFonts w:ascii="Consolas" w:eastAsia="Times New Roman" w:hAnsi="Consolas" w:cs="Times New Roman"/>
@@ -6568,6 +8325,580 @@
           <w:szCs w:val="21"/>
         </w:rPr>
         <w:t>&gt;</w:t>
+      </w:r>
+    </w:p>
+    <w:p/>
+    <w:p>
+      <w:pPr>
+        <w:rPr>
+          <w:b/>
+          <w:bCs/>
+        </w:rPr>
+      </w:pPr>
+      <w:r>
+        <w:rPr>
+          <w:b/>
+          <w:bCs/>
+        </w:rPr>
+        <w:t>Function variable:</w:t>
+      </w:r>
+    </w:p>
+    <w:p>
+      <w:pPr>
+        <w:shd w:val="clear" w:color="auto" w:fill="1E1E1E"/>
+        <w:spacing w:after="0" w:line="285" w:lineRule="atLeast"/>
+        <w:rPr>
+          <w:rFonts w:ascii="Consolas" w:eastAsia="Times New Roman" w:hAnsi="Consolas" w:cs="Times New Roman"/>
+          <w:color w:val="D4D4D4"/>
+          <w:sz w:val="21"/>
+          <w:szCs w:val="21"/>
+        </w:rPr>
+      </w:pPr>
+      <w:r>
+        <w:rPr>
+          <w:rFonts w:ascii="Consolas" w:eastAsia="Times New Roman" w:hAnsi="Consolas" w:cs="Times New Roman"/>
+          <w:color w:val="D4D4D4"/>
+          <w:sz w:val="21"/>
+          <w:szCs w:val="21"/>
+        </w:rPr>
+        <w:t>  </w:t>
+      </w:r>
+      <w:r>
+        <w:rPr>
+          <w:rFonts w:ascii="Consolas" w:eastAsia="Times New Roman" w:hAnsi="Consolas" w:cs="Times New Roman"/>
+          <w:color w:val="6A9955"/>
+          <w:sz w:val="21"/>
+          <w:szCs w:val="21"/>
+        </w:rPr>
+        <w:t>//If we dont use function variable then in defination we will </w:t>
+      </w:r>
+      <w:proofErr w:type="gramStart"/>
+      <w:r>
+        <w:rPr>
+          <w:rFonts w:ascii="Consolas" w:eastAsia="Times New Roman" w:hAnsi="Consolas" w:cs="Times New Roman"/>
+          <w:color w:val="6A9955"/>
+          <w:sz w:val="21"/>
+          <w:szCs w:val="21"/>
+        </w:rPr>
+        <w:t>not</w:t>
+      </w:r>
+      <w:proofErr w:type="gramEnd"/>
+      <w:r>
+        <w:rPr>
+          <w:rFonts w:ascii="Consolas" w:eastAsia="Times New Roman" w:hAnsi="Consolas" w:cs="Times New Roman"/>
+          <w:color w:val="6A9955"/>
+          <w:sz w:val="21"/>
+          <w:szCs w:val="21"/>
+        </w:rPr>
+        <w:t> able to use 'this'</w:t>
+      </w:r>
+    </w:p>
+    <w:p>
+      <w:pPr>
+        <w:shd w:val="clear" w:color="auto" w:fill="1E1E1E"/>
+        <w:spacing w:after="0" w:line="285" w:lineRule="atLeast"/>
+        <w:rPr>
+          <w:rFonts w:ascii="Consolas" w:eastAsia="Times New Roman" w:hAnsi="Consolas" w:cs="Times New Roman"/>
+          <w:color w:val="D4D4D4"/>
+          <w:sz w:val="21"/>
+          <w:szCs w:val="21"/>
+        </w:rPr>
+      </w:pPr>
+      <w:r>
+        <w:rPr>
+          <w:rFonts w:ascii="Consolas" w:eastAsia="Times New Roman" w:hAnsi="Consolas" w:cs="Times New Roman"/>
+          <w:color w:val="D4D4D4"/>
+          <w:sz w:val="21"/>
+          <w:szCs w:val="21"/>
+        </w:rPr>
+        <w:t>  </w:t>
+      </w:r>
+      <w:proofErr w:type="spellStart"/>
+      <w:r>
+        <w:rPr>
+          <w:rFonts w:ascii="Consolas" w:eastAsia="Times New Roman" w:hAnsi="Consolas" w:cs="Times New Roman"/>
+          <w:color w:val="DCDCAA"/>
+          <w:sz w:val="21"/>
+          <w:szCs w:val="21"/>
+        </w:rPr>
+        <w:t>switchNamehandler</w:t>
+      </w:r>
+      <w:proofErr w:type="spellEnd"/>
+      <w:r>
+        <w:rPr>
+          <w:rFonts w:ascii="Consolas" w:eastAsia="Times New Roman" w:hAnsi="Consolas" w:cs="Times New Roman"/>
+          <w:color w:val="D4D4D4"/>
+          <w:sz w:val="21"/>
+          <w:szCs w:val="21"/>
+        </w:rPr>
+        <w:t> = () </w:t>
+      </w:r>
+      <w:r>
+        <w:rPr>
+          <w:rFonts w:ascii="Consolas" w:eastAsia="Times New Roman" w:hAnsi="Consolas" w:cs="Times New Roman"/>
+          <w:color w:val="569CD6"/>
+          <w:sz w:val="21"/>
+          <w:szCs w:val="21"/>
+        </w:rPr>
+        <w:t>=&gt;</w:t>
+      </w:r>
+      <w:r>
+        <w:rPr>
+          <w:rFonts w:ascii="Consolas" w:eastAsia="Times New Roman" w:hAnsi="Consolas" w:cs="Times New Roman"/>
+          <w:color w:val="D4D4D4"/>
+          <w:sz w:val="21"/>
+          <w:szCs w:val="21"/>
+        </w:rPr>
+        <w:t> {</w:t>
+      </w:r>
+    </w:p>
+    <w:p>
+      <w:pPr>
+        <w:shd w:val="clear" w:color="auto" w:fill="1E1E1E"/>
+        <w:spacing w:after="0" w:line="285" w:lineRule="atLeast"/>
+        <w:rPr>
+          <w:rFonts w:ascii="Consolas" w:eastAsia="Times New Roman" w:hAnsi="Consolas" w:cs="Times New Roman"/>
+          <w:color w:val="D4D4D4"/>
+          <w:sz w:val="21"/>
+          <w:szCs w:val="21"/>
+        </w:rPr>
+      </w:pPr>
+      <w:r>
+        <w:rPr>
+          <w:rFonts w:ascii="Consolas" w:eastAsia="Times New Roman" w:hAnsi="Consolas" w:cs="Times New Roman"/>
+          <w:color w:val="D4D4D4"/>
+          <w:sz w:val="21"/>
+          <w:szCs w:val="21"/>
+        </w:rPr>
+        <w:t>    </w:t>
+      </w:r>
+      <w:proofErr w:type="spellStart"/>
+      <w:proofErr w:type="gramStart"/>
+      <w:r>
+        <w:rPr>
+          <w:rFonts w:ascii="Consolas" w:eastAsia="Times New Roman" w:hAnsi="Consolas" w:cs="Times New Roman"/>
+          <w:color w:val="569CD6"/>
+          <w:sz w:val="21"/>
+          <w:szCs w:val="21"/>
+        </w:rPr>
+        <w:t>this</w:t>
+      </w:r>
+      <w:r>
+        <w:rPr>
+          <w:rFonts w:ascii="Consolas" w:eastAsia="Times New Roman" w:hAnsi="Consolas" w:cs="Times New Roman"/>
+          <w:color w:val="D4D4D4"/>
+          <w:sz w:val="21"/>
+          <w:szCs w:val="21"/>
+        </w:rPr>
+        <w:t>.</w:t>
+      </w:r>
+      <w:r>
+        <w:rPr>
+          <w:rFonts w:ascii="Consolas" w:eastAsia="Times New Roman" w:hAnsi="Consolas" w:cs="Times New Roman"/>
+          <w:color w:val="DCDCAA"/>
+          <w:sz w:val="21"/>
+          <w:szCs w:val="21"/>
+        </w:rPr>
+        <w:t>setState</w:t>
+      </w:r>
+      <w:proofErr w:type="spellEnd"/>
+      <w:proofErr w:type="gramEnd"/>
+      <w:r>
+        <w:rPr>
+          <w:rFonts w:ascii="Consolas" w:eastAsia="Times New Roman" w:hAnsi="Consolas" w:cs="Times New Roman"/>
+          <w:color w:val="D4D4D4"/>
+          <w:sz w:val="21"/>
+          <w:szCs w:val="21"/>
+        </w:rPr>
+        <w:t>({</w:t>
+      </w:r>
+    </w:p>
+    <w:p>
+      <w:pPr>
+        <w:shd w:val="clear" w:color="auto" w:fill="1E1E1E"/>
+        <w:spacing w:after="0" w:line="285" w:lineRule="atLeast"/>
+        <w:rPr>
+          <w:rFonts w:ascii="Consolas" w:eastAsia="Times New Roman" w:hAnsi="Consolas" w:cs="Times New Roman"/>
+          <w:color w:val="D4D4D4"/>
+          <w:sz w:val="21"/>
+          <w:szCs w:val="21"/>
+        </w:rPr>
+      </w:pPr>
+      <w:r>
+        <w:rPr>
+          <w:rFonts w:ascii="Consolas" w:eastAsia="Times New Roman" w:hAnsi="Consolas" w:cs="Times New Roman"/>
+          <w:color w:val="D4D4D4"/>
+          <w:sz w:val="21"/>
+          <w:szCs w:val="21"/>
+        </w:rPr>
+        <w:t>      </w:t>
+      </w:r>
+      <w:r>
+        <w:rPr>
+          <w:rFonts w:ascii="Consolas" w:eastAsia="Times New Roman" w:hAnsi="Consolas" w:cs="Times New Roman"/>
+          <w:color w:val="9CDCFE"/>
+          <w:sz w:val="21"/>
+          <w:szCs w:val="21"/>
+        </w:rPr>
+        <w:t>persons:</w:t>
+      </w:r>
+      <w:r>
+        <w:rPr>
+          <w:rFonts w:ascii="Consolas" w:eastAsia="Times New Roman" w:hAnsi="Consolas" w:cs="Times New Roman"/>
+          <w:color w:val="D4D4D4"/>
+          <w:sz w:val="21"/>
+          <w:szCs w:val="21"/>
+        </w:rPr>
+        <w:t> [</w:t>
+      </w:r>
+    </w:p>
+    <w:p>
+      <w:pPr>
+        <w:shd w:val="clear" w:color="auto" w:fill="1E1E1E"/>
+        <w:spacing w:after="0" w:line="285" w:lineRule="atLeast"/>
+        <w:rPr>
+          <w:rFonts w:ascii="Consolas" w:eastAsia="Times New Roman" w:hAnsi="Consolas" w:cs="Times New Roman"/>
+          <w:color w:val="D4D4D4"/>
+          <w:sz w:val="21"/>
+          <w:szCs w:val="21"/>
+        </w:rPr>
+      </w:pPr>
+      <w:r>
+        <w:rPr>
+          <w:rFonts w:ascii="Consolas" w:eastAsia="Times New Roman" w:hAnsi="Consolas" w:cs="Times New Roman"/>
+          <w:color w:val="D4D4D4"/>
+          <w:sz w:val="21"/>
+          <w:szCs w:val="21"/>
+        </w:rPr>
+        <w:t>        </w:t>
+      </w:r>
+      <w:proofErr w:type="gramStart"/>
+      <w:r>
+        <w:rPr>
+          <w:rFonts w:ascii="Consolas" w:eastAsia="Times New Roman" w:hAnsi="Consolas" w:cs="Times New Roman"/>
+          <w:color w:val="D4D4D4"/>
+          <w:sz w:val="21"/>
+          <w:szCs w:val="21"/>
+        </w:rPr>
+        <w:t>{ </w:t>
+      </w:r>
+      <w:r>
+        <w:rPr>
+          <w:rFonts w:ascii="Consolas" w:eastAsia="Times New Roman" w:hAnsi="Consolas" w:cs="Times New Roman"/>
+          <w:color w:val="9CDCFE"/>
+          <w:sz w:val="21"/>
+          <w:szCs w:val="21"/>
+        </w:rPr>
+        <w:t>name</w:t>
+      </w:r>
+      <w:proofErr w:type="gramEnd"/>
+      <w:r>
+        <w:rPr>
+          <w:rFonts w:ascii="Consolas" w:eastAsia="Times New Roman" w:hAnsi="Consolas" w:cs="Times New Roman"/>
+          <w:color w:val="9CDCFE"/>
+          <w:sz w:val="21"/>
+          <w:szCs w:val="21"/>
+        </w:rPr>
+        <w:t>:</w:t>
+      </w:r>
+      <w:r>
+        <w:rPr>
+          <w:rFonts w:ascii="Consolas" w:eastAsia="Times New Roman" w:hAnsi="Consolas" w:cs="Times New Roman"/>
+          <w:color w:val="D4D4D4"/>
+          <w:sz w:val="21"/>
+          <w:szCs w:val="21"/>
+        </w:rPr>
+        <w:t> </w:t>
+      </w:r>
+      <w:r>
+        <w:rPr>
+          <w:rFonts w:ascii="Consolas" w:eastAsia="Times New Roman" w:hAnsi="Consolas" w:cs="Times New Roman"/>
+          <w:color w:val="CE9178"/>
+          <w:sz w:val="21"/>
+          <w:szCs w:val="21"/>
+        </w:rPr>
+        <w:t>"</w:t>
+      </w:r>
+      <w:proofErr w:type="spellStart"/>
+      <w:r>
+        <w:rPr>
+          <w:rFonts w:ascii="Consolas" w:eastAsia="Times New Roman" w:hAnsi="Consolas" w:cs="Times New Roman"/>
+          <w:color w:val="CE9178"/>
+          <w:sz w:val="21"/>
+          <w:szCs w:val="21"/>
+        </w:rPr>
+        <w:t>vatan</w:t>
+      </w:r>
+      <w:proofErr w:type="spellEnd"/>
+      <w:r>
+        <w:rPr>
+          <w:rFonts w:ascii="Consolas" w:eastAsia="Times New Roman" w:hAnsi="Consolas" w:cs="Times New Roman"/>
+          <w:color w:val="CE9178"/>
+          <w:sz w:val="21"/>
+          <w:szCs w:val="21"/>
+        </w:rPr>
+        <w:t>"</w:t>
+      </w:r>
+      <w:r>
+        <w:rPr>
+          <w:rFonts w:ascii="Consolas" w:eastAsia="Times New Roman" w:hAnsi="Consolas" w:cs="Times New Roman"/>
+          <w:color w:val="D4D4D4"/>
+          <w:sz w:val="21"/>
+          <w:szCs w:val="21"/>
+        </w:rPr>
+        <w:t>, </w:t>
+      </w:r>
+      <w:r>
+        <w:rPr>
+          <w:rFonts w:ascii="Consolas" w:eastAsia="Times New Roman" w:hAnsi="Consolas" w:cs="Times New Roman"/>
+          <w:color w:val="9CDCFE"/>
+          <w:sz w:val="21"/>
+          <w:szCs w:val="21"/>
+        </w:rPr>
+        <w:t>age:</w:t>
+      </w:r>
+      <w:r>
+        <w:rPr>
+          <w:rFonts w:ascii="Consolas" w:eastAsia="Times New Roman" w:hAnsi="Consolas" w:cs="Times New Roman"/>
+          <w:color w:val="D4D4D4"/>
+          <w:sz w:val="21"/>
+          <w:szCs w:val="21"/>
+        </w:rPr>
+        <w:t> </w:t>
+      </w:r>
+      <w:r>
+        <w:rPr>
+          <w:rFonts w:ascii="Consolas" w:eastAsia="Times New Roman" w:hAnsi="Consolas" w:cs="Times New Roman"/>
+          <w:color w:val="B5CEA8"/>
+          <w:sz w:val="21"/>
+          <w:szCs w:val="21"/>
+        </w:rPr>
+        <w:t>20</w:t>
+      </w:r>
+      <w:r>
+        <w:rPr>
+          <w:rFonts w:ascii="Consolas" w:eastAsia="Times New Roman" w:hAnsi="Consolas" w:cs="Times New Roman"/>
+          <w:color w:val="D4D4D4"/>
+          <w:sz w:val="21"/>
+          <w:szCs w:val="21"/>
+        </w:rPr>
+        <w:t> },</w:t>
+      </w:r>
+    </w:p>
+    <w:p>
+      <w:pPr>
+        <w:shd w:val="clear" w:color="auto" w:fill="1E1E1E"/>
+        <w:spacing w:after="0" w:line="285" w:lineRule="atLeast"/>
+        <w:rPr>
+          <w:rFonts w:ascii="Consolas" w:eastAsia="Times New Roman" w:hAnsi="Consolas" w:cs="Times New Roman"/>
+          <w:color w:val="D4D4D4"/>
+          <w:sz w:val="21"/>
+          <w:szCs w:val="21"/>
+        </w:rPr>
+      </w:pPr>
+      <w:r>
+        <w:rPr>
+          <w:rFonts w:ascii="Consolas" w:eastAsia="Times New Roman" w:hAnsi="Consolas" w:cs="Times New Roman"/>
+          <w:color w:val="D4D4D4"/>
+          <w:sz w:val="21"/>
+          <w:szCs w:val="21"/>
+        </w:rPr>
+        <w:t>        </w:t>
+      </w:r>
+      <w:proofErr w:type="gramStart"/>
+      <w:r>
+        <w:rPr>
+          <w:rFonts w:ascii="Consolas" w:eastAsia="Times New Roman" w:hAnsi="Consolas" w:cs="Times New Roman"/>
+          <w:color w:val="D4D4D4"/>
+          <w:sz w:val="21"/>
+          <w:szCs w:val="21"/>
+        </w:rPr>
+        <w:t>{ </w:t>
+      </w:r>
+      <w:r>
+        <w:rPr>
+          <w:rFonts w:ascii="Consolas" w:eastAsia="Times New Roman" w:hAnsi="Consolas" w:cs="Times New Roman"/>
+          <w:color w:val="9CDCFE"/>
+          <w:sz w:val="21"/>
+          <w:szCs w:val="21"/>
+        </w:rPr>
+        <w:t>name</w:t>
+      </w:r>
+      <w:proofErr w:type="gramEnd"/>
+      <w:r>
+        <w:rPr>
+          <w:rFonts w:ascii="Consolas" w:eastAsia="Times New Roman" w:hAnsi="Consolas" w:cs="Times New Roman"/>
+          <w:color w:val="9CDCFE"/>
+          <w:sz w:val="21"/>
+          <w:szCs w:val="21"/>
+        </w:rPr>
+        <w:t>:</w:t>
+      </w:r>
+      <w:r>
+        <w:rPr>
+          <w:rFonts w:ascii="Consolas" w:eastAsia="Times New Roman" w:hAnsi="Consolas" w:cs="Times New Roman"/>
+          <w:color w:val="D4D4D4"/>
+          <w:sz w:val="21"/>
+          <w:szCs w:val="21"/>
+        </w:rPr>
+        <w:t> </w:t>
+      </w:r>
+      <w:r>
+        <w:rPr>
+          <w:rFonts w:ascii="Consolas" w:eastAsia="Times New Roman" w:hAnsi="Consolas" w:cs="Times New Roman"/>
+          <w:color w:val="CE9178"/>
+          <w:sz w:val="21"/>
+          <w:szCs w:val="21"/>
+        </w:rPr>
+        <w:t>"</w:t>
+      </w:r>
+      <w:proofErr w:type="spellStart"/>
+      <w:r>
+        <w:rPr>
+          <w:rFonts w:ascii="Consolas" w:eastAsia="Times New Roman" w:hAnsi="Consolas" w:cs="Times New Roman"/>
+          <w:color w:val="CE9178"/>
+          <w:sz w:val="21"/>
+          <w:szCs w:val="21"/>
+        </w:rPr>
+        <w:t>tanuja</w:t>
+      </w:r>
+      <w:proofErr w:type="spellEnd"/>
+      <w:r>
+        <w:rPr>
+          <w:rFonts w:ascii="Consolas" w:eastAsia="Times New Roman" w:hAnsi="Consolas" w:cs="Times New Roman"/>
+          <w:color w:val="CE9178"/>
+          <w:sz w:val="21"/>
+          <w:szCs w:val="21"/>
+        </w:rPr>
+        <w:t> </w:t>
+      </w:r>
+      <w:proofErr w:type="spellStart"/>
+      <w:r>
+        <w:rPr>
+          <w:rFonts w:ascii="Consolas" w:eastAsia="Times New Roman" w:hAnsi="Consolas" w:cs="Times New Roman"/>
+          <w:color w:val="CE9178"/>
+          <w:sz w:val="21"/>
+          <w:szCs w:val="21"/>
+        </w:rPr>
+        <w:t>soni</w:t>
+      </w:r>
+      <w:proofErr w:type="spellEnd"/>
+      <w:r>
+        <w:rPr>
+          <w:rFonts w:ascii="Consolas" w:eastAsia="Times New Roman" w:hAnsi="Consolas" w:cs="Times New Roman"/>
+          <w:color w:val="CE9178"/>
+          <w:sz w:val="21"/>
+          <w:szCs w:val="21"/>
+        </w:rPr>
+        <w:t>"</w:t>
+      </w:r>
+      <w:r>
+        <w:rPr>
+          <w:rFonts w:ascii="Consolas" w:eastAsia="Times New Roman" w:hAnsi="Consolas" w:cs="Times New Roman"/>
+          <w:color w:val="D4D4D4"/>
+          <w:sz w:val="21"/>
+          <w:szCs w:val="21"/>
+        </w:rPr>
+        <w:t>, </w:t>
+      </w:r>
+      <w:r>
+        <w:rPr>
+          <w:rFonts w:ascii="Consolas" w:eastAsia="Times New Roman" w:hAnsi="Consolas" w:cs="Times New Roman"/>
+          <w:color w:val="9CDCFE"/>
+          <w:sz w:val="21"/>
+          <w:szCs w:val="21"/>
+        </w:rPr>
+        <w:t>age:</w:t>
+      </w:r>
+      <w:r>
+        <w:rPr>
+          <w:rFonts w:ascii="Consolas" w:eastAsia="Times New Roman" w:hAnsi="Consolas" w:cs="Times New Roman"/>
+          <w:color w:val="D4D4D4"/>
+          <w:sz w:val="21"/>
+          <w:szCs w:val="21"/>
+        </w:rPr>
+        <w:t> </w:t>
+      </w:r>
+      <w:r>
+        <w:rPr>
+          <w:rFonts w:ascii="Consolas" w:eastAsia="Times New Roman" w:hAnsi="Consolas" w:cs="Times New Roman"/>
+          <w:color w:val="B5CEA8"/>
+          <w:sz w:val="21"/>
+          <w:szCs w:val="21"/>
+        </w:rPr>
+        <w:t>15</w:t>
+      </w:r>
+      <w:r>
+        <w:rPr>
+          <w:rFonts w:ascii="Consolas" w:eastAsia="Times New Roman" w:hAnsi="Consolas" w:cs="Times New Roman"/>
+          <w:color w:val="D4D4D4"/>
+          <w:sz w:val="21"/>
+          <w:szCs w:val="21"/>
+        </w:rPr>
+        <w:t> },</w:t>
+      </w:r>
+    </w:p>
+    <w:p>
+      <w:pPr>
+        <w:shd w:val="clear" w:color="auto" w:fill="1E1E1E"/>
+        <w:spacing w:after="0" w:line="285" w:lineRule="atLeast"/>
+        <w:rPr>
+          <w:rFonts w:ascii="Consolas" w:eastAsia="Times New Roman" w:hAnsi="Consolas" w:cs="Times New Roman"/>
+          <w:color w:val="D4D4D4"/>
+          <w:sz w:val="21"/>
+          <w:szCs w:val="21"/>
+        </w:rPr>
+      </w:pPr>
+      <w:r>
+        <w:rPr>
+          <w:rFonts w:ascii="Consolas" w:eastAsia="Times New Roman" w:hAnsi="Consolas" w:cs="Times New Roman"/>
+          <w:color w:val="D4D4D4"/>
+          <w:sz w:val="21"/>
+          <w:szCs w:val="21"/>
+        </w:rPr>
+        <w:t>      ],</w:t>
+      </w:r>
+    </w:p>
+    <w:p>
+      <w:pPr>
+        <w:shd w:val="clear" w:color="auto" w:fill="1E1E1E"/>
+        <w:spacing w:after="0" w:line="285" w:lineRule="atLeast"/>
+        <w:rPr>
+          <w:rFonts w:ascii="Consolas" w:eastAsia="Times New Roman" w:hAnsi="Consolas" w:cs="Times New Roman"/>
+          <w:color w:val="D4D4D4"/>
+          <w:sz w:val="21"/>
+          <w:szCs w:val="21"/>
+        </w:rPr>
+      </w:pPr>
+      <w:r>
+        <w:rPr>
+          <w:rFonts w:ascii="Consolas" w:eastAsia="Times New Roman" w:hAnsi="Consolas" w:cs="Times New Roman"/>
+          <w:color w:val="D4D4D4"/>
+          <w:sz w:val="21"/>
+          <w:szCs w:val="21"/>
+        </w:rPr>
+        <w:t>    });</w:t>
+      </w:r>
+    </w:p>
+    <w:p>
+      <w:pPr>
+        <w:shd w:val="clear" w:color="auto" w:fill="1E1E1E"/>
+        <w:spacing w:after="0" w:line="285" w:lineRule="atLeast"/>
+        <w:rPr>
+          <w:rFonts w:ascii="Consolas" w:eastAsia="Times New Roman" w:hAnsi="Consolas" w:cs="Times New Roman"/>
+          <w:color w:val="D4D4D4"/>
+          <w:sz w:val="21"/>
+          <w:szCs w:val="21"/>
+        </w:rPr>
+      </w:pPr>
+      <w:r>
+        <w:rPr>
+          <w:rFonts w:ascii="Consolas" w:eastAsia="Times New Roman" w:hAnsi="Consolas" w:cs="Times New Roman"/>
+          <w:color w:val="D4D4D4"/>
+          <w:sz w:val="21"/>
+          <w:szCs w:val="21"/>
+        </w:rPr>
+        <w:t>  };</w:t>
       </w:r>
     </w:p>
     <w:p/>

</xml_diff>

<commit_message>
Before lists (till completion of section 3)
</commit_message>
<xml_diff>
--- a/InfoReact2020.docx
+++ b/InfoReact2020.docx
@@ -935,17 +935,12 @@
     <w:p/>
     <w:p/>
     <w:p>
-      <w:proofErr w:type="gramStart"/>
       <w:r>
         <w:lastRenderedPageBreak/>
         <w:t>m</w:t>
       </w:r>
       <w:r>
-        <w:t>ap(</w:t>
-      </w:r>
-      <w:proofErr w:type="gramEnd"/>
-      <w:r>
-        <w:t>):</w:t>
+        <w:t>ap():</w:t>
       </w:r>
     </w:p>
     <w:p>
@@ -1083,7 +1078,6 @@
         </w:rPr>
         <w:t>Not really next-gen JavaScript, but also important: JavaScript array functions like </w:t>
       </w:r>
-      <w:proofErr w:type="gramStart"/>
       <w:r>
         <w:rPr>
           <w:rStyle w:val="HTMLCode"/>
@@ -1092,18 +1086,7 @@
           <w:bdr w:val="single" w:sz="6" w:space="2" w:color="DEDFE0" w:frame="1"/>
           <w:shd w:val="clear" w:color="auto" w:fill="F2F3F5"/>
         </w:rPr>
-        <w:t>map(</w:t>
-      </w:r>
-      <w:proofErr w:type="gramEnd"/>
-      <w:r>
-        <w:rPr>
-          <w:rStyle w:val="HTMLCode"/>
-          <w:rFonts w:ascii="Consolas" w:hAnsi="Consolas"/>
-          <w:color w:val="EC5252"/>
-          <w:bdr w:val="single" w:sz="6" w:space="2" w:color="DEDFE0" w:frame="1"/>
-          <w:shd w:val="clear" w:color="auto" w:fill="F2F3F5"/>
-        </w:rPr>
-        <w:t>)</w:t>
+        <w:t>map()</w:t>
       </w:r>
       <w:r>
         <w:rPr>
@@ -1669,6 +1652,16 @@
       </w:r>
     </w:p>
     <w:p/>
+    <w:p>
+      <w:proofErr w:type="spellStart"/>
+      <w:r>
+        <w:t>npx</w:t>
+      </w:r>
+      <w:proofErr w:type="spellEnd"/>
+      <w:r>
+        <w:t xml:space="preserve"> create-react-app react-complete-guide --scripts-version 1.1.5</w:t>
+      </w:r>
+    </w:p>
     <w:p/>
     <w:p/>
     <w:p/>
@@ -1678,8 +1671,6 @@
     <w:p/>
     <w:p/>
     <w:p/>
-    <w:p/>
-    <w:p/>
     <w:p>
       <w:pPr>
         <w:rPr>
@@ -1692,7 +1683,6 @@
           <w:sz w:val="54"/>
           <w:szCs w:val="54"/>
         </w:rPr>
-        <w:lastRenderedPageBreak/>
         <w:t>To Which Events Can You Listen?</w:t>
       </w:r>
     </w:p>
@@ -1710,6 +1700,7 @@
           <w:sz w:val="27"/>
           <w:szCs w:val="27"/>
         </w:rPr>
+        <w:lastRenderedPageBreak/>
         <w:t xml:space="preserve">In the last lecture, we saw that you can react to the </w:t>
       </w:r>
       <w:proofErr w:type="spellStart"/>
@@ -3075,7 +3066,6 @@
           <w:sz w:val="27"/>
           <w:szCs w:val="27"/>
         </w:rPr>
-        <w:lastRenderedPageBreak/>
         <w:t>Focus Events</w:t>
       </w:r>
     </w:p>
@@ -3140,6 +3130,7 @@
           <w:sz w:val="18"/>
           <w:szCs w:val="18"/>
         </w:rPr>
+        <w:lastRenderedPageBreak/>
         <w:t>onFocus</w:t>
       </w:r>
       <w:proofErr w:type="spellEnd"/>
@@ -4957,7 +4948,6 @@
           <w:sz w:val="27"/>
           <w:szCs w:val="27"/>
         </w:rPr>
-        <w:lastRenderedPageBreak/>
         <w:t>Selection Events</w:t>
       </w:r>
     </w:p>
@@ -5041,6 +5031,7 @@
           <w:sz w:val="27"/>
           <w:szCs w:val="27"/>
         </w:rPr>
+        <w:lastRenderedPageBreak/>
         <w:t>Touch Events</w:t>
       </w:r>
     </w:p>
@@ -6338,7 +6329,6 @@
           <w:sz w:val="27"/>
           <w:szCs w:val="27"/>
         </w:rPr>
-        <w:lastRenderedPageBreak/>
         <w:t>Event names:</w:t>
       </w:r>
     </w:p>
@@ -6967,6 +6957,7 @@
           <w:sz w:val="27"/>
           <w:szCs w:val="27"/>
         </w:rPr>
+        <w:lastRenderedPageBreak/>
         <w:t>Image Events</w:t>
       </w:r>
     </w:p>
@@ -7817,7 +7808,6 @@
     </w:p>
     <w:p>
       <w:r>
-        <w:lastRenderedPageBreak/>
         <w:t>Example:</w:t>
       </w:r>
     </w:p>
@@ -7899,7 +7889,6 @@
         <w:t>{</w:t>
       </w:r>
       <w:proofErr w:type="spellStart"/>
-      <w:proofErr w:type="gramStart"/>
       <w:r>
         <w:rPr>
           <w:rFonts w:ascii="Consolas" w:eastAsia="Times New Roman" w:hAnsi="Consolas" w:cs="Times New Roman"/>
@@ -7927,7 +7916,6 @@
         </w:rPr>
         <w:t>state</w:t>
       </w:r>
-      <w:proofErr w:type="gramEnd"/>
       <w:r>
         <w:rPr>
           <w:rFonts w:ascii="Consolas" w:eastAsia="Times New Roman" w:hAnsi="Consolas" w:cs="Times New Roman"/>
@@ -8041,7 +8029,6 @@
         <w:t>{</w:t>
       </w:r>
       <w:proofErr w:type="spellStart"/>
-      <w:proofErr w:type="gramStart"/>
       <w:r>
         <w:rPr>
           <w:rFonts w:ascii="Consolas" w:eastAsia="Times New Roman" w:hAnsi="Consolas" w:cs="Times New Roman"/>
@@ -8069,7 +8056,6 @@
         </w:rPr>
         <w:t>state</w:t>
       </w:r>
-      <w:proofErr w:type="gramEnd"/>
       <w:r>
         <w:rPr>
           <w:rFonts w:ascii="Consolas" w:eastAsia="Times New Roman" w:hAnsi="Consolas" w:cs="Times New Roman"/>
@@ -8192,6 +8178,7 @@
           <w:sz w:val="21"/>
           <w:szCs w:val="21"/>
         </w:rPr>
+        <w:lastRenderedPageBreak/>
         <w:t>&lt;</w:t>
       </w:r>
       <w:r>
@@ -8242,7 +8229,6 @@
         <w:t>{</w:t>
       </w:r>
       <w:proofErr w:type="spellStart"/>
-      <w:proofErr w:type="gramStart"/>
       <w:r>
         <w:rPr>
           <w:rFonts w:ascii="Consolas" w:eastAsia="Times New Roman" w:hAnsi="Consolas" w:cs="Times New Roman"/>
@@ -8271,7 +8257,6 @@
         <w:t>switchNamehandler</w:t>
       </w:r>
       <w:proofErr w:type="spellEnd"/>
-      <w:proofErr w:type="gramEnd"/>
       <w:r>
         <w:rPr>
           <w:rFonts w:ascii="Consolas" w:eastAsia="Times New Roman" w:hAnsi="Consolas" w:cs="Times New Roman"/>
@@ -8370,27 +8355,7 @@
           <w:sz w:val="21"/>
           <w:szCs w:val="21"/>
         </w:rPr>
-        <w:t>//If we dont use function variable then in defination we will </w:t>
-      </w:r>
-      <w:proofErr w:type="gramStart"/>
-      <w:r>
-        <w:rPr>
-          <w:rFonts w:ascii="Consolas" w:eastAsia="Times New Roman" w:hAnsi="Consolas" w:cs="Times New Roman"/>
-          <w:color w:val="6A9955"/>
-          <w:sz w:val="21"/>
-          <w:szCs w:val="21"/>
-        </w:rPr>
-        <w:t>not</w:t>
-      </w:r>
-      <w:proofErr w:type="gramEnd"/>
-      <w:r>
-        <w:rPr>
-          <w:rFonts w:ascii="Consolas" w:eastAsia="Times New Roman" w:hAnsi="Consolas" w:cs="Times New Roman"/>
-          <w:color w:val="6A9955"/>
-          <w:sz w:val="21"/>
-          <w:szCs w:val="21"/>
-        </w:rPr>
-        <w:t> able to use 'this'</w:t>
+        <w:t>//If we dont use function variable then in defination we will not able to use 'this'</w:t>
       </w:r>
     </w:p>
     <w:p>
@@ -8473,7 +8438,6 @@
         <w:t>    </w:t>
       </w:r>
       <w:proofErr w:type="spellStart"/>
-      <w:proofErr w:type="gramStart"/>
       <w:r>
         <w:rPr>
           <w:rFonts w:ascii="Consolas" w:eastAsia="Times New Roman" w:hAnsi="Consolas" w:cs="Times New Roman"/>
@@ -8502,7 +8466,6 @@
         <w:t>setState</w:t>
       </w:r>
       <w:proofErr w:type="spellEnd"/>
-      <w:proofErr w:type="gramEnd"/>
       <w:r>
         <w:rPr>
           <w:rFonts w:ascii="Consolas" w:eastAsia="Times New Roman" w:hAnsi="Consolas" w:cs="Times New Roman"/>
@@ -8570,9 +8533,17 @@
           <w:sz w:val="21"/>
           <w:szCs w:val="21"/>
         </w:rPr>
-        <w:t>        </w:t>
-      </w:r>
-      <w:proofErr w:type="gramStart"/>
+        <w:t>        { </w:t>
+      </w:r>
+      <w:r>
+        <w:rPr>
+          <w:rFonts w:ascii="Consolas" w:eastAsia="Times New Roman" w:hAnsi="Consolas" w:cs="Times New Roman"/>
+          <w:color w:val="9CDCFE"/>
+          <w:sz w:val="21"/>
+          <w:szCs w:val="21"/>
+        </w:rPr>
+        <w:t>name:</w:t>
+      </w:r>
       <w:r>
         <w:rPr>
           <w:rFonts w:ascii="Consolas" w:eastAsia="Times New Roman" w:hAnsi="Consolas" w:cs="Times New Roman"/>
@@ -8580,7 +8551,45 @@
           <w:sz w:val="21"/>
           <w:szCs w:val="21"/>
         </w:rPr>
-        <w:t>{ </w:t>
+        <w:t> </w:t>
+      </w:r>
+      <w:r>
+        <w:rPr>
+          <w:rFonts w:ascii="Consolas" w:eastAsia="Times New Roman" w:hAnsi="Consolas" w:cs="Times New Roman"/>
+          <w:color w:val="CE9178"/>
+          <w:sz w:val="21"/>
+          <w:szCs w:val="21"/>
+        </w:rPr>
+        <w:t>"</w:t>
+      </w:r>
+      <w:proofErr w:type="spellStart"/>
+      <w:r>
+        <w:rPr>
+          <w:rFonts w:ascii="Consolas" w:eastAsia="Times New Roman" w:hAnsi="Consolas" w:cs="Times New Roman"/>
+          <w:color w:val="CE9178"/>
+          <w:sz w:val="21"/>
+          <w:szCs w:val="21"/>
+        </w:rPr>
+        <w:t>vatan</w:t>
+      </w:r>
+      <w:proofErr w:type="spellEnd"/>
+      <w:r>
+        <w:rPr>
+          <w:rFonts w:ascii="Consolas" w:eastAsia="Times New Roman" w:hAnsi="Consolas" w:cs="Times New Roman"/>
+          <w:color w:val="CE9178"/>
+          <w:sz w:val="21"/>
+          <w:szCs w:val="21"/>
+        </w:rPr>
+        <w:t>"</w:t>
+      </w:r>
+      <w:r>
+        <w:rPr>
+          <w:rFonts w:ascii="Consolas" w:eastAsia="Times New Roman" w:hAnsi="Consolas" w:cs="Times New Roman"/>
+          <w:color w:val="D4D4D4"/>
+          <w:sz w:val="21"/>
+          <w:szCs w:val="21"/>
+        </w:rPr>
+        <w:t>, </w:t>
       </w:r>
       <w:r>
         <w:rPr>
@@ -8589,9 +8598,56 @@
           <w:sz w:val="21"/>
           <w:szCs w:val="21"/>
         </w:rPr>
-        <w:t>name</w:t>
-      </w:r>
-      <w:proofErr w:type="gramEnd"/>
+        <w:t>age:</w:t>
+      </w:r>
+      <w:r>
+        <w:rPr>
+          <w:rFonts w:ascii="Consolas" w:eastAsia="Times New Roman" w:hAnsi="Consolas" w:cs="Times New Roman"/>
+          <w:color w:val="D4D4D4"/>
+          <w:sz w:val="21"/>
+          <w:szCs w:val="21"/>
+        </w:rPr>
+        <w:t> </w:t>
+      </w:r>
+      <w:r>
+        <w:rPr>
+          <w:rFonts w:ascii="Consolas" w:eastAsia="Times New Roman" w:hAnsi="Consolas" w:cs="Times New Roman"/>
+          <w:color w:val="B5CEA8"/>
+          <w:sz w:val="21"/>
+          <w:szCs w:val="21"/>
+        </w:rPr>
+        <w:t>20</w:t>
+      </w:r>
+      <w:r>
+        <w:rPr>
+          <w:rFonts w:ascii="Consolas" w:eastAsia="Times New Roman" w:hAnsi="Consolas" w:cs="Times New Roman"/>
+          <w:color w:val="D4D4D4"/>
+          <w:sz w:val="21"/>
+          <w:szCs w:val="21"/>
+        </w:rPr>
+        <w:t> },</w:t>
+      </w:r>
+    </w:p>
+    <w:p>
+      <w:pPr>
+        <w:shd w:val="clear" w:color="auto" w:fill="1E1E1E"/>
+        <w:spacing w:after="0" w:line="285" w:lineRule="atLeast"/>
+        <w:rPr>
+          <w:rFonts w:ascii="Consolas" w:eastAsia="Times New Roman" w:hAnsi="Consolas" w:cs="Times New Roman"/>
+          <w:color w:val="D4D4D4"/>
+          <w:sz w:val="21"/>
+          <w:szCs w:val="21"/>
+        </w:rPr>
+      </w:pPr>
+      <w:r>
+        <w:rPr>
+          <w:rFonts w:ascii="Consolas" w:eastAsia="Times New Roman" w:hAnsi="Consolas" w:cs="Times New Roman"/>
+          <w:color w:val="D4D4D4"/>
+          <w:sz w:val="21"/>
+          <w:szCs w:val="21"/>
+        </w:rPr>
+        <w:t>        { </w:t>
+      </w:r>
       <w:r>
         <w:rPr>
           <w:rFonts w:ascii="Consolas" w:eastAsia="Times New Roman" w:hAnsi="Consolas" w:cs="Times New Roman"/>
@@ -8599,140 +8655,7 @@
           <w:sz w:val="21"/>
           <w:szCs w:val="21"/>
         </w:rPr>
-        <w:t>:</w:t>
-      </w:r>
-      <w:r>
-        <w:rPr>
-          <w:rFonts w:ascii="Consolas" w:eastAsia="Times New Roman" w:hAnsi="Consolas" w:cs="Times New Roman"/>
-          <w:color w:val="D4D4D4"/>
-          <w:sz w:val="21"/>
-          <w:szCs w:val="21"/>
-        </w:rPr>
-        <w:t> </w:t>
-      </w:r>
-      <w:r>
-        <w:rPr>
-          <w:rFonts w:ascii="Consolas" w:eastAsia="Times New Roman" w:hAnsi="Consolas" w:cs="Times New Roman"/>
-          <w:color w:val="CE9178"/>
-          <w:sz w:val="21"/>
-          <w:szCs w:val="21"/>
-        </w:rPr>
-        <w:t>"</w:t>
-      </w:r>
-      <w:proofErr w:type="spellStart"/>
-      <w:r>
-        <w:rPr>
-          <w:rFonts w:ascii="Consolas" w:eastAsia="Times New Roman" w:hAnsi="Consolas" w:cs="Times New Roman"/>
-          <w:color w:val="CE9178"/>
-          <w:sz w:val="21"/>
-          <w:szCs w:val="21"/>
-        </w:rPr>
-        <w:t>vatan</w:t>
-      </w:r>
-      <w:proofErr w:type="spellEnd"/>
-      <w:r>
-        <w:rPr>
-          <w:rFonts w:ascii="Consolas" w:eastAsia="Times New Roman" w:hAnsi="Consolas" w:cs="Times New Roman"/>
-          <w:color w:val="CE9178"/>
-          <w:sz w:val="21"/>
-          <w:szCs w:val="21"/>
-        </w:rPr>
-        <w:t>"</w:t>
-      </w:r>
-      <w:r>
-        <w:rPr>
-          <w:rFonts w:ascii="Consolas" w:eastAsia="Times New Roman" w:hAnsi="Consolas" w:cs="Times New Roman"/>
-          <w:color w:val="D4D4D4"/>
-          <w:sz w:val="21"/>
-          <w:szCs w:val="21"/>
-        </w:rPr>
-        <w:t>, </w:t>
-      </w:r>
-      <w:r>
-        <w:rPr>
-          <w:rFonts w:ascii="Consolas" w:eastAsia="Times New Roman" w:hAnsi="Consolas" w:cs="Times New Roman"/>
-          <w:color w:val="9CDCFE"/>
-          <w:sz w:val="21"/>
-          <w:szCs w:val="21"/>
-        </w:rPr>
-        <w:t>age:</w:t>
-      </w:r>
-      <w:r>
-        <w:rPr>
-          <w:rFonts w:ascii="Consolas" w:eastAsia="Times New Roman" w:hAnsi="Consolas" w:cs="Times New Roman"/>
-          <w:color w:val="D4D4D4"/>
-          <w:sz w:val="21"/>
-          <w:szCs w:val="21"/>
-        </w:rPr>
-        <w:t> </w:t>
-      </w:r>
-      <w:r>
-        <w:rPr>
-          <w:rFonts w:ascii="Consolas" w:eastAsia="Times New Roman" w:hAnsi="Consolas" w:cs="Times New Roman"/>
-          <w:color w:val="B5CEA8"/>
-          <w:sz w:val="21"/>
-          <w:szCs w:val="21"/>
-        </w:rPr>
-        <w:t>20</w:t>
-      </w:r>
-      <w:r>
-        <w:rPr>
-          <w:rFonts w:ascii="Consolas" w:eastAsia="Times New Roman" w:hAnsi="Consolas" w:cs="Times New Roman"/>
-          <w:color w:val="D4D4D4"/>
-          <w:sz w:val="21"/>
-          <w:szCs w:val="21"/>
-        </w:rPr>
-        <w:t> },</w:t>
-      </w:r>
-    </w:p>
-    <w:p>
-      <w:pPr>
-        <w:shd w:val="clear" w:color="auto" w:fill="1E1E1E"/>
-        <w:spacing w:after="0" w:line="285" w:lineRule="atLeast"/>
-        <w:rPr>
-          <w:rFonts w:ascii="Consolas" w:eastAsia="Times New Roman" w:hAnsi="Consolas" w:cs="Times New Roman"/>
-          <w:color w:val="D4D4D4"/>
-          <w:sz w:val="21"/>
-          <w:szCs w:val="21"/>
-        </w:rPr>
-      </w:pPr>
-      <w:r>
-        <w:rPr>
-          <w:rFonts w:ascii="Consolas" w:eastAsia="Times New Roman" w:hAnsi="Consolas" w:cs="Times New Roman"/>
-          <w:color w:val="D4D4D4"/>
-          <w:sz w:val="21"/>
-          <w:szCs w:val="21"/>
-        </w:rPr>
-        <w:t>        </w:t>
-      </w:r>
-      <w:proofErr w:type="gramStart"/>
-      <w:r>
-        <w:rPr>
-          <w:rFonts w:ascii="Consolas" w:eastAsia="Times New Roman" w:hAnsi="Consolas" w:cs="Times New Roman"/>
-          <w:color w:val="D4D4D4"/>
-          <w:sz w:val="21"/>
-          <w:szCs w:val="21"/>
-        </w:rPr>
-        <w:t>{ </w:t>
-      </w:r>
-      <w:r>
-        <w:rPr>
-          <w:rFonts w:ascii="Consolas" w:eastAsia="Times New Roman" w:hAnsi="Consolas" w:cs="Times New Roman"/>
-          <w:color w:val="9CDCFE"/>
-          <w:sz w:val="21"/>
-          <w:szCs w:val="21"/>
-        </w:rPr>
-        <w:t>name</w:t>
-      </w:r>
-      <w:proofErr w:type="gramEnd"/>
-      <w:r>
-        <w:rPr>
-          <w:rFonts w:ascii="Consolas" w:eastAsia="Times New Roman" w:hAnsi="Consolas" w:cs="Times New Roman"/>
-          <w:color w:val="9CDCFE"/>
-          <w:sz w:val="21"/>
-          <w:szCs w:val="21"/>
-        </w:rPr>
-        <w:t>:</w:t>
+        <w:t>name:</w:t>
       </w:r>
       <w:r>
         <w:rPr>

</xml_diff>

<commit_message>
find, findIndex, dynamically updaing css
</commit_message>
<xml_diff>
--- a/InfoReact2020.docx
+++ b/InfoReact2020.docx
@@ -935,12 +935,17 @@
     <w:p/>
     <w:p/>
     <w:p>
+      <w:proofErr w:type="gramStart"/>
       <w:r>
         <w:lastRenderedPageBreak/>
         <w:t>m</w:t>
       </w:r>
       <w:r>
-        <w:t>ap():</w:t>
+        <w:t>ap(</w:t>
+      </w:r>
+      <w:proofErr w:type="gramEnd"/>
+      <w:r>
+        <w:t>):</w:t>
       </w:r>
     </w:p>
     <w:p>
@@ -1078,6 +1083,7 @@
         </w:rPr>
         <w:t>Not really next-gen JavaScript, but also important: JavaScript array functions like </w:t>
       </w:r>
+      <w:proofErr w:type="gramStart"/>
       <w:r>
         <w:rPr>
           <w:rStyle w:val="HTMLCode"/>
@@ -1086,7 +1092,18 @@
           <w:bdr w:val="single" w:sz="6" w:space="2" w:color="DEDFE0" w:frame="1"/>
           <w:shd w:val="clear" w:color="auto" w:fill="F2F3F5"/>
         </w:rPr>
-        <w:t>map()</w:t>
+        <w:t>map(</w:t>
+      </w:r>
+      <w:proofErr w:type="gramEnd"/>
+      <w:r>
+        <w:rPr>
+          <w:rStyle w:val="HTMLCode"/>
+          <w:rFonts w:ascii="Consolas" w:hAnsi="Consolas"/>
+          <w:color w:val="EC5252"/>
+          <w:bdr w:val="single" w:sz="6" w:space="2" w:color="DEDFE0" w:frame="1"/>
+          <w:shd w:val="clear" w:color="auto" w:fill="F2F3F5"/>
+        </w:rPr>
+        <w:t>)</w:t>
       </w:r>
       <w:r>
         <w:rPr>
@@ -7889,6 +7906,7 @@
         <w:t>{</w:t>
       </w:r>
       <w:proofErr w:type="spellStart"/>
+      <w:proofErr w:type="gramStart"/>
       <w:r>
         <w:rPr>
           <w:rFonts w:ascii="Consolas" w:eastAsia="Times New Roman" w:hAnsi="Consolas" w:cs="Times New Roman"/>
@@ -7916,6 +7934,7 @@
         </w:rPr>
         <w:t>state</w:t>
       </w:r>
+      <w:proofErr w:type="gramEnd"/>
       <w:r>
         <w:rPr>
           <w:rFonts w:ascii="Consolas" w:eastAsia="Times New Roman" w:hAnsi="Consolas" w:cs="Times New Roman"/>
@@ -8029,6 +8048,7 @@
         <w:t>{</w:t>
       </w:r>
       <w:proofErr w:type="spellStart"/>
+      <w:proofErr w:type="gramStart"/>
       <w:r>
         <w:rPr>
           <w:rFonts w:ascii="Consolas" w:eastAsia="Times New Roman" w:hAnsi="Consolas" w:cs="Times New Roman"/>
@@ -8056,6 +8076,7 @@
         </w:rPr>
         <w:t>state</w:t>
       </w:r>
+      <w:proofErr w:type="gramEnd"/>
       <w:r>
         <w:rPr>
           <w:rFonts w:ascii="Consolas" w:eastAsia="Times New Roman" w:hAnsi="Consolas" w:cs="Times New Roman"/>
@@ -8229,6 +8250,7 @@
         <w:t>{</w:t>
       </w:r>
       <w:proofErr w:type="spellStart"/>
+      <w:proofErr w:type="gramStart"/>
       <w:r>
         <w:rPr>
           <w:rFonts w:ascii="Consolas" w:eastAsia="Times New Roman" w:hAnsi="Consolas" w:cs="Times New Roman"/>
@@ -8257,6 +8279,7 @@
         <w:t>switchNamehandler</w:t>
       </w:r>
       <w:proofErr w:type="spellEnd"/>
+      <w:proofErr w:type="gramEnd"/>
       <w:r>
         <w:rPr>
           <w:rFonts w:ascii="Consolas" w:eastAsia="Times New Roman" w:hAnsi="Consolas" w:cs="Times New Roman"/>
@@ -8355,7 +8378,27 @@
           <w:sz w:val="21"/>
           <w:szCs w:val="21"/>
         </w:rPr>
-        <w:t>//If we dont use function variable then in defination we will not able to use 'this'</w:t>
+        <w:t>//If we dont use function variable then in defination we will </w:t>
+      </w:r>
+      <w:proofErr w:type="gramStart"/>
+      <w:r>
+        <w:rPr>
+          <w:rFonts w:ascii="Consolas" w:eastAsia="Times New Roman" w:hAnsi="Consolas" w:cs="Times New Roman"/>
+          <w:color w:val="6A9955"/>
+          <w:sz w:val="21"/>
+          <w:szCs w:val="21"/>
+        </w:rPr>
+        <w:t>not</w:t>
+      </w:r>
+      <w:proofErr w:type="gramEnd"/>
+      <w:r>
+        <w:rPr>
+          <w:rFonts w:ascii="Consolas" w:eastAsia="Times New Roman" w:hAnsi="Consolas" w:cs="Times New Roman"/>
+          <w:color w:val="6A9955"/>
+          <w:sz w:val="21"/>
+          <w:szCs w:val="21"/>
+        </w:rPr>
+        <w:t> able to use 'this'</w:t>
       </w:r>
     </w:p>
     <w:p>
@@ -8438,6 +8481,7 @@
         <w:t>    </w:t>
       </w:r>
       <w:proofErr w:type="spellStart"/>
+      <w:proofErr w:type="gramStart"/>
       <w:r>
         <w:rPr>
           <w:rFonts w:ascii="Consolas" w:eastAsia="Times New Roman" w:hAnsi="Consolas" w:cs="Times New Roman"/>
@@ -8466,6 +8510,7 @@
         <w:t>setState</w:t>
       </w:r>
       <w:proofErr w:type="spellEnd"/>
+      <w:proofErr w:type="gramEnd"/>
       <w:r>
         <w:rPr>
           <w:rFonts w:ascii="Consolas" w:eastAsia="Times New Roman" w:hAnsi="Consolas" w:cs="Times New Roman"/>
@@ -8533,7 +8578,17 @@
           <w:sz w:val="21"/>
           <w:szCs w:val="21"/>
         </w:rPr>
-        <w:t>        { </w:t>
+        <w:t>        </w:t>
+      </w:r>
+      <w:proofErr w:type="gramStart"/>
+      <w:r>
+        <w:rPr>
+          <w:rFonts w:ascii="Consolas" w:eastAsia="Times New Roman" w:hAnsi="Consolas" w:cs="Times New Roman"/>
+          <w:color w:val="D4D4D4"/>
+          <w:sz w:val="21"/>
+          <w:szCs w:val="21"/>
+        </w:rPr>
+        <w:t>{ </w:t>
       </w:r>
       <w:r>
         <w:rPr>
@@ -8542,7 +8597,17 @@
           <w:sz w:val="21"/>
           <w:szCs w:val="21"/>
         </w:rPr>
-        <w:t>name:</w:t>
+        <w:t>name</w:t>
+      </w:r>
+      <w:proofErr w:type="gramEnd"/>
+      <w:r>
+        <w:rPr>
+          <w:rFonts w:ascii="Consolas" w:eastAsia="Times New Roman" w:hAnsi="Consolas" w:cs="Times New Roman"/>
+          <w:color w:val="9CDCFE"/>
+          <w:sz w:val="21"/>
+          <w:szCs w:val="21"/>
+        </w:rPr>
+        <w:t>:</w:t>
       </w:r>
       <w:r>
         <w:rPr>
@@ -8646,7 +8711,17 @@
           <w:sz w:val="21"/>
           <w:szCs w:val="21"/>
         </w:rPr>
-        <w:t>        { </w:t>
+        <w:t>        </w:t>
+      </w:r>
+      <w:proofErr w:type="gramStart"/>
+      <w:r>
+        <w:rPr>
+          <w:rFonts w:ascii="Consolas" w:eastAsia="Times New Roman" w:hAnsi="Consolas" w:cs="Times New Roman"/>
+          <w:color w:val="D4D4D4"/>
+          <w:sz w:val="21"/>
+          <w:szCs w:val="21"/>
+        </w:rPr>
+        <w:t>{ </w:t>
       </w:r>
       <w:r>
         <w:rPr>
@@ -8655,7 +8730,17 @@
           <w:sz w:val="21"/>
           <w:szCs w:val="21"/>
         </w:rPr>
-        <w:t>name:</w:t>
+        <w:t>name</w:t>
+      </w:r>
+      <w:proofErr w:type="gramEnd"/>
+      <w:r>
+        <w:rPr>
+          <w:rFonts w:ascii="Consolas" w:eastAsia="Times New Roman" w:hAnsi="Consolas" w:cs="Times New Roman"/>
+          <w:color w:val="9CDCFE"/>
+          <w:sz w:val="21"/>
+          <w:szCs w:val="21"/>
+        </w:rPr>
+        <w:t>:</w:t>
       </w:r>
       <w:r>
         <w:rPr>
@@ -8825,6 +8910,100 @@
       </w:r>
     </w:p>
     <w:p/>
+    <w:p>
+      <w:pPr>
+        <w:shd w:val="clear" w:color="auto" w:fill="FFFFFF"/>
+        <w:rPr>
+          <w:rFonts w:ascii="Segoe UI" w:hAnsi="Segoe UI" w:cs="Segoe UI"/>
+          <w:color w:val="29303B"/>
+          <w:sz w:val="54"/>
+          <w:szCs w:val="54"/>
+        </w:rPr>
+      </w:pPr>
+      <w:r>
+        <w:rPr>
+          <w:rFonts w:ascii="Segoe UI" w:hAnsi="Segoe UI" w:cs="Segoe UI"/>
+          <w:color w:val="29303B"/>
+          <w:sz w:val="54"/>
+          <w:szCs w:val="54"/>
+        </w:rPr>
+        <w:t>Useful Resources &amp; Links</w:t>
+      </w:r>
+    </w:p>
+    <w:p>
+      <w:pPr>
+        <w:numPr>
+          <w:ilvl w:val="0"/>
+          <w:numId w:val="27"/>
+        </w:numPr>
+        <w:shd w:val="clear" w:color="auto" w:fill="FFFFFF"/>
+        <w:spacing w:before="100" w:beforeAutospacing="1" w:after="150" w:line="240" w:lineRule="auto"/>
+        <w:ind w:left="0"/>
+        <w:rPr>
+          <w:rFonts w:ascii="Segoe UI" w:hAnsi="Segoe UI" w:cs="Segoe UI"/>
+          <w:color w:val="29303B"/>
+          <w:sz w:val="23"/>
+          <w:szCs w:val="23"/>
+        </w:rPr>
+      </w:pPr>
+      <w:r>
+        <w:rPr>
+          <w:rFonts w:ascii="Segoe UI" w:hAnsi="Segoe UI" w:cs="Segoe UI"/>
+          <w:color w:val="29303B"/>
+          <w:sz w:val="23"/>
+          <w:szCs w:val="23"/>
+        </w:rPr>
+        <w:t>Conditional Rendering: </w:t>
+      </w:r>
+      <w:hyperlink r:id="rId46" w:tgtFrame="_blank" w:history="1">
+        <w:r>
+          <w:rPr>
+            <w:rStyle w:val="Hyperlink"/>
+            <w:color w:val="007791"/>
+            <w:sz w:val="23"/>
+            <w:szCs w:val="23"/>
+          </w:rPr>
+          <w:t>https://reactjs.org/docs/conditional-rendering.html</w:t>
+        </w:r>
+      </w:hyperlink>
+    </w:p>
+    <w:p>
+      <w:pPr>
+        <w:numPr>
+          <w:ilvl w:val="0"/>
+          <w:numId w:val="27"/>
+        </w:numPr>
+        <w:shd w:val="clear" w:color="auto" w:fill="FFFFFF"/>
+        <w:spacing w:before="100" w:beforeAutospacing="1" w:after="150" w:line="240" w:lineRule="auto"/>
+        <w:ind w:left="0"/>
+        <w:rPr>
+          <w:rFonts w:ascii="Segoe UI" w:hAnsi="Segoe UI" w:cs="Segoe UI"/>
+          <w:color w:val="29303B"/>
+          <w:sz w:val="23"/>
+          <w:szCs w:val="23"/>
+        </w:rPr>
+      </w:pPr>
+      <w:r>
+        <w:rPr>
+          <w:rFonts w:ascii="Segoe UI" w:hAnsi="Segoe UI" w:cs="Segoe UI"/>
+          <w:color w:val="29303B"/>
+          <w:sz w:val="23"/>
+          <w:szCs w:val="23"/>
+        </w:rPr>
+        <w:t>Lists &amp; Keys: </w:t>
+      </w:r>
+      <w:hyperlink r:id="rId47" w:tgtFrame="_blank" w:history="1">
+        <w:r>
+          <w:rPr>
+            <w:rStyle w:val="Hyperlink"/>
+            <w:color w:val="007791"/>
+            <w:sz w:val="23"/>
+            <w:szCs w:val="23"/>
+          </w:rPr>
+          <w:t>https://reactjs.org/docs/lists-and-keys.html</w:t>
+        </w:r>
+      </w:hyperlink>
+    </w:p>
     <w:p/>
     <w:sectPr>
       <w:pgSz w:w="12240" w:h="15840"/>
@@ -9002,6 +9181,155 @@
     </w:lvl>
   </w:abstractNum>
   <w:abstractNum w:abstractNumId="1" w15:restartNumberingAfterBreak="0">
+    <w:nsid w:val="05A83E7A"/>
+    <w:multiLevelType w:val="multilevel"/>
+    <w:tmpl w:val="21FAE3A0"/>
+    <w:lvl w:ilvl="0">
+      <w:start w:val="1"/>
+      <w:numFmt w:val="bullet"/>
+      <w:lvlText w:val=""/>
+      <w:lvlJc w:val="left"/>
+      <w:pPr>
+        <w:tabs>
+          <w:tab w:val="num" w:pos="720"/>
+        </w:tabs>
+        <w:ind w:left="720" w:hanging="360"/>
+      </w:pPr>
+      <w:rPr>
+        <w:rFonts w:ascii="Symbol" w:hAnsi="Symbol" w:hint="default"/>
+        <w:sz w:val="20"/>
+      </w:rPr>
+    </w:lvl>
+    <w:lvl w:ilvl="1" w:tentative="1">
+      <w:start w:val="1"/>
+      <w:numFmt w:val="bullet"/>
+      <w:lvlText w:val=""/>
+      <w:lvlJc w:val="left"/>
+      <w:pPr>
+        <w:tabs>
+          <w:tab w:val="num" w:pos="1440"/>
+        </w:tabs>
+        <w:ind w:left="1440" w:hanging="360"/>
+      </w:pPr>
+      <w:rPr>
+        <w:rFonts w:ascii="Symbol" w:hAnsi="Symbol" w:hint="default"/>
+        <w:sz w:val="20"/>
+      </w:rPr>
+    </w:lvl>
+    <w:lvl w:ilvl="2" w:tentative="1">
+      <w:start w:val="1"/>
+      <w:numFmt w:val="bullet"/>
+      <w:lvlText w:val=""/>
+      <w:lvlJc w:val="left"/>
+      <w:pPr>
+        <w:tabs>
+          <w:tab w:val="num" w:pos="2160"/>
+        </w:tabs>
+        <w:ind w:left="2160" w:hanging="360"/>
+      </w:pPr>
+      <w:rPr>
+        <w:rFonts w:ascii="Symbol" w:hAnsi="Symbol" w:hint="default"/>
+        <w:sz w:val="20"/>
+      </w:rPr>
+    </w:lvl>
+    <w:lvl w:ilvl="3" w:tentative="1">
+      <w:start w:val="1"/>
+      <w:numFmt w:val="bullet"/>
+      <w:lvlText w:val=""/>
+      <w:lvlJc w:val="left"/>
+      <w:pPr>
+        <w:tabs>
+          <w:tab w:val="num" w:pos="2880"/>
+        </w:tabs>
+        <w:ind w:left="2880" w:hanging="360"/>
+      </w:pPr>
+      <w:rPr>
+        <w:rFonts w:ascii="Symbol" w:hAnsi="Symbol" w:hint="default"/>
+        <w:sz w:val="20"/>
+      </w:rPr>
+    </w:lvl>
+    <w:lvl w:ilvl="4" w:tentative="1">
+      <w:start w:val="1"/>
+      <w:numFmt w:val="bullet"/>
+      <w:lvlText w:val=""/>
+      <w:lvlJc w:val="left"/>
+      <w:pPr>
+        <w:tabs>
+          <w:tab w:val="num" w:pos="3600"/>
+        </w:tabs>
+        <w:ind w:left="3600" w:hanging="360"/>
+      </w:pPr>
+      <w:rPr>
+        <w:rFonts w:ascii="Symbol" w:hAnsi="Symbol" w:hint="default"/>
+        <w:sz w:val="20"/>
+      </w:rPr>
+    </w:lvl>
+    <w:lvl w:ilvl="5" w:tentative="1">
+      <w:start w:val="1"/>
+      <w:numFmt w:val="bullet"/>
+      <w:lvlText w:val=""/>
+      <w:lvlJc w:val="left"/>
+      <w:pPr>
+        <w:tabs>
+          <w:tab w:val="num" w:pos="4320"/>
+        </w:tabs>
+        <w:ind w:left="4320" w:hanging="360"/>
+      </w:pPr>
+      <w:rPr>
+        <w:rFonts w:ascii="Symbol" w:hAnsi="Symbol" w:hint="default"/>
+        <w:sz w:val="20"/>
+      </w:rPr>
+    </w:lvl>
+    <w:lvl w:ilvl="6" w:tentative="1">
+      <w:start w:val="1"/>
+      <w:numFmt w:val="bullet"/>
+      <w:lvlText w:val=""/>
+      <w:lvlJc w:val="left"/>
+      <w:pPr>
+        <w:tabs>
+          <w:tab w:val="num" w:pos="5040"/>
+        </w:tabs>
+        <w:ind w:left="5040" w:hanging="360"/>
+      </w:pPr>
+      <w:rPr>
+        <w:rFonts w:ascii="Symbol" w:hAnsi="Symbol" w:hint="default"/>
+        <w:sz w:val="20"/>
+      </w:rPr>
+    </w:lvl>
+    <w:lvl w:ilvl="7" w:tentative="1">
+      <w:start w:val="1"/>
+      <w:numFmt w:val="bullet"/>
+      <w:lvlText w:val=""/>
+      <w:lvlJc w:val="left"/>
+      <w:pPr>
+        <w:tabs>
+          <w:tab w:val="num" w:pos="5760"/>
+        </w:tabs>
+        <w:ind w:left="5760" w:hanging="360"/>
+      </w:pPr>
+      <w:rPr>
+        <w:rFonts w:ascii="Symbol" w:hAnsi="Symbol" w:hint="default"/>
+        <w:sz w:val="20"/>
+      </w:rPr>
+    </w:lvl>
+    <w:lvl w:ilvl="8" w:tentative="1">
+      <w:start w:val="1"/>
+      <w:numFmt w:val="bullet"/>
+      <w:lvlText w:val=""/>
+      <w:lvlJc w:val="left"/>
+      <w:pPr>
+        <w:tabs>
+          <w:tab w:val="num" w:pos="6480"/>
+        </w:tabs>
+        <w:ind w:left="6480" w:hanging="360"/>
+      </w:pPr>
+      <w:rPr>
+        <w:rFonts w:ascii="Symbol" w:hAnsi="Symbol" w:hint="default"/>
+        <w:sz w:val="20"/>
+      </w:rPr>
+    </w:lvl>
+  </w:abstractNum>
+  <w:abstractNum w:abstractNumId="2" w15:restartNumberingAfterBreak="0">
     <w:nsid w:val="05CC15D0"/>
     <w:multiLevelType w:val="multilevel"/>
     <w:tmpl w:val="139231D4"/>
@@ -9114,7 +9442,7 @@
       </w:pPr>
     </w:lvl>
   </w:abstractNum>
-  <w:abstractNum w:abstractNumId="2" w15:restartNumberingAfterBreak="0">
+  <w:abstractNum w:abstractNumId="3" w15:restartNumberingAfterBreak="0">
     <w:nsid w:val="07E16262"/>
     <w:multiLevelType w:val="multilevel"/>
     <w:tmpl w:val="0D4094D6"/>
@@ -9227,7 +9555,7 @@
       </w:pPr>
     </w:lvl>
   </w:abstractNum>
-  <w:abstractNum w:abstractNumId="3" w15:restartNumberingAfterBreak="0">
+  <w:abstractNum w:abstractNumId="4" w15:restartNumberingAfterBreak="0">
     <w:nsid w:val="082C3CA4"/>
     <w:multiLevelType w:val="multilevel"/>
     <w:tmpl w:val="3E8C01DE"/>
@@ -9340,7 +9668,7 @@
       </w:pPr>
     </w:lvl>
   </w:abstractNum>
-  <w:abstractNum w:abstractNumId="4" w15:restartNumberingAfterBreak="0">
+  <w:abstractNum w:abstractNumId="5" w15:restartNumberingAfterBreak="0">
     <w:nsid w:val="0DA350C7"/>
     <w:multiLevelType w:val="multilevel"/>
     <w:tmpl w:val="6158030C"/>
@@ -9453,7 +9781,7 @@
       </w:pPr>
     </w:lvl>
   </w:abstractNum>
-  <w:abstractNum w:abstractNumId="5" w15:restartNumberingAfterBreak="0">
+  <w:abstractNum w:abstractNumId="6" w15:restartNumberingAfterBreak="0">
     <w:nsid w:val="0F4621CF"/>
     <w:multiLevelType w:val="multilevel"/>
     <w:tmpl w:val="99C8F7EE"/>
@@ -9566,7 +9894,7 @@
       </w:pPr>
     </w:lvl>
   </w:abstractNum>
-  <w:abstractNum w:abstractNumId="6" w15:restartNumberingAfterBreak="0">
+  <w:abstractNum w:abstractNumId="7" w15:restartNumberingAfterBreak="0">
     <w:nsid w:val="14DC6EE5"/>
     <w:multiLevelType w:val="multilevel"/>
     <w:tmpl w:val="438A8A9C"/>
@@ -9679,7 +10007,7 @@
       </w:pPr>
     </w:lvl>
   </w:abstractNum>
-  <w:abstractNum w:abstractNumId="7" w15:restartNumberingAfterBreak="0">
+  <w:abstractNum w:abstractNumId="8" w15:restartNumberingAfterBreak="0">
     <w:nsid w:val="19A043BB"/>
     <w:multiLevelType w:val="multilevel"/>
     <w:tmpl w:val="61FA1956"/>
@@ -9792,7 +10120,7 @@
       </w:pPr>
     </w:lvl>
   </w:abstractNum>
-  <w:abstractNum w:abstractNumId="8" w15:restartNumberingAfterBreak="0">
+  <w:abstractNum w:abstractNumId="9" w15:restartNumberingAfterBreak="0">
     <w:nsid w:val="1B391817"/>
     <w:multiLevelType w:val="multilevel"/>
     <w:tmpl w:val="9F3A15A6"/>
@@ -9905,7 +10233,7 @@
       </w:pPr>
     </w:lvl>
   </w:abstractNum>
-  <w:abstractNum w:abstractNumId="9" w15:restartNumberingAfterBreak="0">
+  <w:abstractNum w:abstractNumId="10" w15:restartNumberingAfterBreak="0">
     <w:nsid w:val="1B96707E"/>
     <w:multiLevelType w:val="multilevel"/>
     <w:tmpl w:val="BC0CC7A2"/>
@@ -10018,7 +10346,7 @@
       </w:pPr>
     </w:lvl>
   </w:abstractNum>
-  <w:abstractNum w:abstractNumId="10" w15:restartNumberingAfterBreak="0">
+  <w:abstractNum w:abstractNumId="11" w15:restartNumberingAfterBreak="0">
     <w:nsid w:val="296700AC"/>
     <w:multiLevelType w:val="multilevel"/>
     <w:tmpl w:val="FABA3A54"/>
@@ -10131,7 +10459,7 @@
       </w:pPr>
     </w:lvl>
   </w:abstractNum>
-  <w:abstractNum w:abstractNumId="11" w15:restartNumberingAfterBreak="0">
+  <w:abstractNum w:abstractNumId="12" w15:restartNumberingAfterBreak="0">
     <w:nsid w:val="297654A6"/>
     <w:multiLevelType w:val="multilevel"/>
     <w:tmpl w:val="70A60C4A"/>
@@ -10244,7 +10572,7 @@
       </w:pPr>
     </w:lvl>
   </w:abstractNum>
-  <w:abstractNum w:abstractNumId="12" w15:restartNumberingAfterBreak="0">
+  <w:abstractNum w:abstractNumId="13" w15:restartNumberingAfterBreak="0">
     <w:nsid w:val="4E7806A1"/>
     <w:multiLevelType w:val="multilevel"/>
     <w:tmpl w:val="D8DE4248"/>
@@ -10357,7 +10685,7 @@
       </w:pPr>
     </w:lvl>
   </w:abstractNum>
-  <w:abstractNum w:abstractNumId="13" w15:restartNumberingAfterBreak="0">
+  <w:abstractNum w:abstractNumId="14" w15:restartNumberingAfterBreak="0">
     <w:nsid w:val="4ECF315A"/>
     <w:multiLevelType w:val="multilevel"/>
     <w:tmpl w:val="19F64E54"/>
@@ -10470,7 +10798,7 @@
       </w:pPr>
     </w:lvl>
   </w:abstractNum>
-  <w:abstractNum w:abstractNumId="14" w15:restartNumberingAfterBreak="0">
+  <w:abstractNum w:abstractNumId="15" w15:restartNumberingAfterBreak="0">
     <w:nsid w:val="502977D7"/>
     <w:multiLevelType w:val="multilevel"/>
     <w:tmpl w:val="8EB63E44"/>
@@ -10583,7 +10911,7 @@
       </w:pPr>
     </w:lvl>
   </w:abstractNum>
-  <w:abstractNum w:abstractNumId="15" w15:restartNumberingAfterBreak="0">
+  <w:abstractNum w:abstractNumId="16" w15:restartNumberingAfterBreak="0">
     <w:nsid w:val="522408A0"/>
     <w:multiLevelType w:val="multilevel"/>
     <w:tmpl w:val="011A963A"/>
@@ -10732,7 +11060,7 @@
       </w:rPr>
     </w:lvl>
   </w:abstractNum>
-  <w:abstractNum w:abstractNumId="16" w15:restartNumberingAfterBreak="0">
+  <w:abstractNum w:abstractNumId="17" w15:restartNumberingAfterBreak="0">
     <w:nsid w:val="53EC5F14"/>
     <w:multiLevelType w:val="multilevel"/>
     <w:tmpl w:val="7FBCAC3C"/>
@@ -10845,7 +11173,7 @@
       </w:pPr>
     </w:lvl>
   </w:abstractNum>
-  <w:abstractNum w:abstractNumId="17" w15:restartNumberingAfterBreak="0">
+  <w:abstractNum w:abstractNumId="18" w15:restartNumberingAfterBreak="0">
     <w:nsid w:val="576A44E2"/>
     <w:multiLevelType w:val="multilevel"/>
     <w:tmpl w:val="BDA86CB6"/>
@@ -10958,7 +11286,7 @@
       </w:pPr>
     </w:lvl>
   </w:abstractNum>
-  <w:abstractNum w:abstractNumId="18" w15:restartNumberingAfterBreak="0">
+  <w:abstractNum w:abstractNumId="19" w15:restartNumberingAfterBreak="0">
     <w:nsid w:val="62EB21BF"/>
     <w:multiLevelType w:val="multilevel"/>
     <w:tmpl w:val="99803098"/>
@@ -11071,7 +11399,7 @@
       </w:pPr>
     </w:lvl>
   </w:abstractNum>
-  <w:abstractNum w:abstractNumId="19" w15:restartNumberingAfterBreak="0">
+  <w:abstractNum w:abstractNumId="20" w15:restartNumberingAfterBreak="0">
     <w:nsid w:val="6A411F28"/>
     <w:multiLevelType w:val="multilevel"/>
     <w:tmpl w:val="FD680954"/>
@@ -11184,7 +11512,7 @@
       </w:pPr>
     </w:lvl>
   </w:abstractNum>
-  <w:abstractNum w:abstractNumId="20" w15:restartNumberingAfterBreak="0">
+  <w:abstractNum w:abstractNumId="21" w15:restartNumberingAfterBreak="0">
     <w:nsid w:val="6B4C0E6E"/>
     <w:multiLevelType w:val="multilevel"/>
     <w:tmpl w:val="80165E90"/>
@@ -11297,7 +11625,7 @@
       </w:pPr>
     </w:lvl>
   </w:abstractNum>
-  <w:abstractNum w:abstractNumId="21" w15:restartNumberingAfterBreak="0">
+  <w:abstractNum w:abstractNumId="22" w15:restartNumberingAfterBreak="0">
     <w:nsid w:val="732C31EE"/>
     <w:multiLevelType w:val="multilevel"/>
     <w:tmpl w:val="768A2314"/>
@@ -11410,7 +11738,7 @@
       </w:pPr>
     </w:lvl>
   </w:abstractNum>
-  <w:abstractNum w:abstractNumId="22" w15:restartNumberingAfterBreak="0">
+  <w:abstractNum w:abstractNumId="23" w15:restartNumberingAfterBreak="0">
     <w:nsid w:val="75965119"/>
     <w:multiLevelType w:val="multilevel"/>
     <w:tmpl w:val="0A1AD33E"/>
@@ -11523,7 +11851,7 @@
       </w:pPr>
     </w:lvl>
   </w:abstractNum>
-  <w:abstractNum w:abstractNumId="23" w15:restartNumberingAfterBreak="0">
+  <w:abstractNum w:abstractNumId="24" w15:restartNumberingAfterBreak="0">
     <w:nsid w:val="7C395744"/>
     <w:multiLevelType w:val="multilevel"/>
     <w:tmpl w:val="4BF0A6BE"/>
@@ -11636,7 +11964,7 @@
       </w:pPr>
     </w:lvl>
   </w:abstractNum>
-  <w:abstractNum w:abstractNumId="24" w15:restartNumberingAfterBreak="0">
+  <w:abstractNum w:abstractNumId="25" w15:restartNumberingAfterBreak="0">
     <w:nsid w:val="7DF15A0E"/>
     <w:multiLevelType w:val="multilevel"/>
     <w:tmpl w:val="3F6A3A02"/>
@@ -11749,7 +12077,7 @@
       </w:pPr>
     </w:lvl>
   </w:abstractNum>
-  <w:abstractNum w:abstractNumId="25" w15:restartNumberingAfterBreak="0">
+  <w:abstractNum w:abstractNumId="26" w15:restartNumberingAfterBreak="0">
     <w:nsid w:val="7EFD0430"/>
     <w:multiLevelType w:val="multilevel"/>
     <w:tmpl w:val="D01EAE90"/>
@@ -11863,82 +12191,85 @@
     </w:lvl>
   </w:abstractNum>
   <w:num w:numId="1">
-    <w:abstractNumId w:val="15"/>
+    <w:abstractNumId w:val="16"/>
   </w:num>
   <w:num w:numId="2">
-    <w:abstractNumId w:val="22"/>
+    <w:abstractNumId w:val="23"/>
   </w:num>
   <w:num w:numId="3">
+    <w:abstractNumId w:val="3"/>
+  </w:num>
+  <w:num w:numId="4">
+    <w:abstractNumId w:val="13"/>
+  </w:num>
+  <w:num w:numId="5">
     <w:abstractNumId w:val="2"/>
   </w:num>
-  <w:num w:numId="4">
+  <w:num w:numId="6">
+    <w:abstractNumId w:val="25"/>
+  </w:num>
+  <w:num w:numId="7">
+    <w:abstractNumId w:val="4"/>
+  </w:num>
+  <w:num w:numId="8">
+    <w:abstractNumId w:val="14"/>
+  </w:num>
+  <w:num w:numId="9">
+    <w:abstractNumId w:val="24"/>
+  </w:num>
+  <w:num w:numId="10">
+    <w:abstractNumId w:val="26"/>
+  </w:num>
+  <w:num w:numId="11">
     <w:abstractNumId w:val="12"/>
   </w:num>
-  <w:num w:numId="5">
-    <w:abstractNumId w:val="1"/>
+  <w:num w:numId="12">
+    <w:abstractNumId w:val="20"/>
   </w:num>
-  <w:num w:numId="6">
-    <w:abstractNumId w:val="24"/>
-  </w:num>
-  <w:num w:numId="7">
-    <w:abstractNumId w:val="3"/>
-  </w:num>
-  <w:num w:numId="8">
-    <w:abstractNumId w:val="13"/>
-  </w:num>
-  <w:num w:numId="9">
-    <w:abstractNumId w:val="23"/>
-  </w:num>
-  <w:num w:numId="10">
-    <w:abstractNumId w:val="25"/>
-  </w:num>
-  <w:num w:numId="11">
-    <w:abstractNumId w:val="11"/>
-  </w:num>
-  <w:num w:numId="12">
+  <w:num w:numId="13">
     <w:abstractNumId w:val="19"/>
   </w:num>
-  <w:num w:numId="13">
-    <w:abstractNumId w:val="18"/>
-  </w:num>
   <w:num w:numId="14">
-    <w:abstractNumId w:val="20"/>
+    <w:abstractNumId w:val="21"/>
   </w:num>
   <w:num w:numId="15">
-    <w:abstractNumId w:val="8"/>
+    <w:abstractNumId w:val="9"/>
   </w:num>
   <w:num w:numId="16">
-    <w:abstractNumId w:val="6"/>
+    <w:abstractNumId w:val="7"/>
   </w:num>
   <w:num w:numId="17">
     <w:abstractNumId w:val="0"/>
   </w:num>
   <w:num w:numId="18">
-    <w:abstractNumId w:val="7"/>
+    <w:abstractNumId w:val="8"/>
   </w:num>
   <w:num w:numId="19">
+    <w:abstractNumId w:val="11"/>
+  </w:num>
+  <w:num w:numId="20">
+    <w:abstractNumId w:val="5"/>
+  </w:num>
+  <w:num w:numId="21">
+    <w:abstractNumId w:val="18"/>
+  </w:num>
+  <w:num w:numId="22">
+    <w:abstractNumId w:val="22"/>
+  </w:num>
+  <w:num w:numId="23">
+    <w:abstractNumId w:val="15"/>
+  </w:num>
+  <w:num w:numId="24">
     <w:abstractNumId w:val="10"/>
   </w:num>
-  <w:num w:numId="20">
-    <w:abstractNumId w:val="4"/>
-  </w:num>
-  <w:num w:numId="21">
+  <w:num w:numId="25">
     <w:abstractNumId w:val="17"/>
   </w:num>
-  <w:num w:numId="22">
-    <w:abstractNumId w:val="21"/>
+  <w:num w:numId="26">
+    <w:abstractNumId w:val="6"/>
   </w:num>
-  <w:num w:numId="23">
-    <w:abstractNumId w:val="14"/>
-  </w:num>
-  <w:num w:numId="24">
-    <w:abstractNumId w:val="9"/>
-  </w:num>
-  <w:num w:numId="25">
-    <w:abstractNumId w:val="16"/>
-  </w:num>
-  <w:num w:numId="26">
-    <w:abstractNumId w:val="5"/>
+  <w:num w:numId="27">
+    <w:abstractNumId w:val="1"/>
   </w:num>
 </w:numbering>
 </file>

</xml_diff>

<commit_message>
radium css sudo selector
</commit_message>
<xml_diff>
--- a/InfoReact2020.docx
+++ b/InfoReact2020.docx
@@ -744,14 +744,9 @@
       </w:r>
     </w:p>
     <w:p>
-      <w:proofErr w:type="spellStart"/>
       <w:r>
         <w:lastRenderedPageBreak/>
-        <w:t>Destructuring</w:t>
-      </w:r>
-      <w:proofErr w:type="spellEnd"/>
-      <w:r>
-        <w:t>:</w:t>
+        <w:t>Destructuring:</w:t>
       </w:r>
     </w:p>
     <w:p>
@@ -867,15 +862,7 @@
     </w:p>
     <w:p>
       <w:r>
-        <w:t xml:space="preserve">Copy Ref. type as value type by </w:t>
-      </w:r>
-      <w:proofErr w:type="spellStart"/>
-      <w:r>
-        <w:t>distructor</w:t>
-      </w:r>
-      <w:proofErr w:type="spellEnd"/>
-      <w:r>
-        <w:t>:</w:t>
+        <w:t>Copy Ref. type as value type by distructor:</w:t>
       </w:r>
     </w:p>
     <w:p>
@@ -935,17 +922,12 @@
     <w:p/>
     <w:p/>
     <w:p>
-      <w:proofErr w:type="gramStart"/>
       <w:r>
         <w:lastRenderedPageBreak/>
         <w:t>m</w:t>
       </w:r>
       <w:r>
-        <w:t>ap(</w:t>
-      </w:r>
-      <w:proofErr w:type="gramEnd"/>
-      <w:r>
-        <w:t>):</w:t>
+        <w:t>ap():</w:t>
       </w:r>
     </w:p>
     <w:p>
@@ -960,15 +942,7 @@
     </w:p>
     <w:p>
       <w:r>
-        <w:t xml:space="preserve">// </w:t>
-      </w:r>
-      <w:proofErr w:type="spellStart"/>
-      <w:r>
-        <w:t>Reurn</w:t>
-      </w:r>
-      <w:proofErr w:type="spellEnd"/>
-      <w:r>
-        <w:t xml:space="preserve"> we use for multiple lines</w:t>
+        <w:t>// Reurn we use for multiple lines</w:t>
       </w:r>
     </w:p>
     <w:p>
@@ -1083,7 +1057,6 @@
         </w:rPr>
         <w:t>Not really next-gen JavaScript, but also important: JavaScript array functions like </w:t>
       </w:r>
-      <w:proofErr w:type="gramStart"/>
       <w:r>
         <w:rPr>
           <w:rStyle w:val="HTMLCode"/>
@@ -1092,18 +1065,7 @@
           <w:bdr w:val="single" w:sz="6" w:space="2" w:color="DEDFE0" w:frame="1"/>
           <w:shd w:val="clear" w:color="auto" w:fill="F2F3F5"/>
         </w:rPr>
-        <w:t>map(</w:t>
-      </w:r>
-      <w:proofErr w:type="gramEnd"/>
-      <w:r>
-        <w:rPr>
-          <w:rStyle w:val="HTMLCode"/>
-          <w:rFonts w:ascii="Consolas" w:hAnsi="Consolas"/>
-          <w:color w:val="EC5252"/>
-          <w:bdr w:val="single" w:sz="6" w:space="2" w:color="DEDFE0" w:frame="1"/>
-          <w:shd w:val="clear" w:color="auto" w:fill="F2F3F5"/>
-        </w:rPr>
-        <w:t>)</w:t>
+        <w:t>map()</w:t>
       </w:r>
       <w:r>
         <w:rPr>
@@ -1670,13 +1632,8 @@
     </w:p>
     <w:p/>
     <w:p>
-      <w:proofErr w:type="spellStart"/>
-      <w:r>
-        <w:t>npx</w:t>
-      </w:r>
-      <w:proofErr w:type="spellEnd"/>
-      <w:r>
-        <w:t xml:space="preserve"> create-react-app react-complete-guide --scripts-version 1.1.5</w:t>
+      <w:r>
+        <w:t>npx create-react-app react-complete-guide --scripts-version 1.1.5</w:t>
       </w:r>
     </w:p>
     <w:p/>
@@ -1718,23 +1675,7 @@
           <w:szCs w:val="27"/>
         </w:rPr>
         <w:lastRenderedPageBreak/>
-        <w:t xml:space="preserve">In the last lecture, we saw that you can react to the </w:t>
-      </w:r>
-      <w:proofErr w:type="spellStart"/>
-      <w:r>
-        <w:rPr>
-          <w:sz w:val="27"/>
-          <w:szCs w:val="27"/>
-        </w:rPr>
-        <w:t>onClick</w:t>
-      </w:r>
-      <w:proofErr w:type="spellEnd"/>
-      <w:r>
-        <w:rPr>
-          <w:sz w:val="27"/>
-          <w:szCs w:val="27"/>
-        </w:rPr>
-        <w:t xml:space="preserve"> event - but to which other events can you listen? You can find a list of supported events here: </w:t>
+        <w:t>In the last lecture, we saw that you can react to the onClick event - but to which other events can you listen? You can find a list of supported events here: </w:t>
       </w:r>
       <w:hyperlink r:id="rId44" w:anchor="supported-events" w:tgtFrame="_blank" w:history="1">
         <w:r>
@@ -1822,7 +1763,6 @@
           <w:szCs w:val="18"/>
         </w:rPr>
       </w:pPr>
-      <w:proofErr w:type="spellStart"/>
       <w:r>
         <w:rPr>
           <w:rStyle w:val="pln"/>
@@ -1831,53 +1771,8 @@
           <w:sz w:val="18"/>
           <w:szCs w:val="18"/>
         </w:rPr>
-        <w:t>onCopy</w:t>
-      </w:r>
-      <w:proofErr w:type="spellEnd"/>
-      <w:r>
-        <w:rPr>
-          <w:rStyle w:val="pln"/>
-          <w:rFonts w:ascii="Consolas" w:hAnsi="Consolas" w:cs="Courier New"/>
-          <w:color w:val="29303B"/>
-          <w:sz w:val="18"/>
-          <w:szCs w:val="18"/>
-        </w:rPr>
-        <w:t xml:space="preserve"> </w:t>
-      </w:r>
-      <w:proofErr w:type="spellStart"/>
-      <w:r>
-        <w:rPr>
-          <w:rStyle w:val="pln"/>
-          <w:rFonts w:ascii="Consolas" w:hAnsi="Consolas" w:cs="Courier New"/>
-          <w:color w:val="29303B"/>
-          <w:sz w:val="18"/>
-          <w:szCs w:val="18"/>
-        </w:rPr>
-        <w:t>onCut</w:t>
-      </w:r>
-      <w:proofErr w:type="spellEnd"/>
-      <w:r>
-        <w:rPr>
-          <w:rStyle w:val="pln"/>
-          <w:rFonts w:ascii="Consolas" w:hAnsi="Consolas" w:cs="Courier New"/>
-          <w:color w:val="29303B"/>
-          <w:sz w:val="18"/>
-          <w:szCs w:val="18"/>
-        </w:rPr>
-        <w:t xml:space="preserve"> </w:t>
-      </w:r>
-      <w:proofErr w:type="spellStart"/>
-      <w:r>
-        <w:rPr>
-          <w:rStyle w:val="pln"/>
-          <w:rFonts w:ascii="Consolas" w:hAnsi="Consolas" w:cs="Courier New"/>
-          <w:color w:val="29303B"/>
-          <w:sz w:val="18"/>
-          <w:szCs w:val="18"/>
-        </w:rPr>
-        <w:t>onPaste</w:t>
-      </w:r>
-      <w:proofErr w:type="spellEnd"/>
+        <w:t>onCopy onCut onPaste</w:t>
+      </w:r>
     </w:p>
     <w:p>
       <w:pPr>
@@ -1931,7 +1826,6 @@
           <w:szCs w:val="18"/>
         </w:rPr>
       </w:pPr>
-      <w:proofErr w:type="spellStart"/>
       <w:r>
         <w:rPr>
           <w:rStyle w:val="typ"/>
@@ -1942,7 +1836,6 @@
         </w:rPr>
         <w:t>DOMDataTransfer</w:t>
       </w:r>
-      <w:proofErr w:type="spellEnd"/>
       <w:r>
         <w:rPr>
           <w:rStyle w:val="pln"/>
@@ -1951,20 +1844,8 @@
           <w:sz w:val="18"/>
           <w:szCs w:val="18"/>
         </w:rPr>
-        <w:t xml:space="preserve"> </w:t>
-      </w:r>
-      <w:proofErr w:type="spellStart"/>
-      <w:r>
-        <w:rPr>
-          <w:rStyle w:val="pln"/>
-          <w:rFonts w:ascii="Consolas" w:hAnsi="Consolas" w:cs="Courier New"/>
-          <w:color w:val="29303B"/>
-          <w:sz w:val="18"/>
-          <w:szCs w:val="18"/>
-        </w:rPr>
-        <w:t>clipboardData</w:t>
-      </w:r>
-      <w:proofErr w:type="spellEnd"/>
+        <w:t xml:space="preserve"> clipboardData</w:t>
+      </w:r>
     </w:p>
     <w:p>
       <w:pPr>
@@ -2036,7 +1917,6 @@
           <w:szCs w:val="18"/>
         </w:rPr>
       </w:pPr>
-      <w:proofErr w:type="spellStart"/>
       <w:r>
         <w:rPr>
           <w:rStyle w:val="pln"/>
@@ -2045,53 +1925,8 @@
           <w:sz w:val="18"/>
           <w:szCs w:val="18"/>
         </w:rPr>
-        <w:t>onCompositionEnd</w:t>
-      </w:r>
-      <w:proofErr w:type="spellEnd"/>
-      <w:r>
-        <w:rPr>
-          <w:rStyle w:val="pln"/>
-          <w:rFonts w:ascii="Consolas" w:hAnsi="Consolas" w:cs="Courier New"/>
-          <w:color w:val="29303B"/>
-          <w:sz w:val="18"/>
-          <w:szCs w:val="18"/>
-        </w:rPr>
-        <w:t xml:space="preserve"> </w:t>
-      </w:r>
-      <w:proofErr w:type="spellStart"/>
-      <w:r>
-        <w:rPr>
-          <w:rStyle w:val="pln"/>
-          <w:rFonts w:ascii="Consolas" w:hAnsi="Consolas" w:cs="Courier New"/>
-          <w:color w:val="29303B"/>
-          <w:sz w:val="18"/>
-          <w:szCs w:val="18"/>
-        </w:rPr>
-        <w:t>onCompositionStart</w:t>
-      </w:r>
-      <w:proofErr w:type="spellEnd"/>
-      <w:r>
-        <w:rPr>
-          <w:rStyle w:val="pln"/>
-          <w:rFonts w:ascii="Consolas" w:hAnsi="Consolas" w:cs="Courier New"/>
-          <w:color w:val="29303B"/>
-          <w:sz w:val="18"/>
-          <w:szCs w:val="18"/>
-        </w:rPr>
-        <w:t xml:space="preserve"> </w:t>
-      </w:r>
-      <w:proofErr w:type="spellStart"/>
-      <w:r>
-        <w:rPr>
-          <w:rStyle w:val="pln"/>
-          <w:rFonts w:ascii="Consolas" w:hAnsi="Consolas" w:cs="Courier New"/>
-          <w:color w:val="29303B"/>
-          <w:sz w:val="18"/>
-          <w:szCs w:val="18"/>
-        </w:rPr>
-        <w:t>onCompositionUpdate</w:t>
-      </w:r>
-      <w:proofErr w:type="spellEnd"/>
+        <w:t>onCompositionEnd onCompositionStart onCompositionUpdate</w:t>
+      </w:r>
     </w:p>
     <w:p>
       <w:pPr>
@@ -2236,7 +2071,6 @@
           <w:szCs w:val="18"/>
         </w:rPr>
       </w:pPr>
-      <w:proofErr w:type="spellStart"/>
       <w:r>
         <w:rPr>
           <w:rStyle w:val="pln"/>
@@ -2245,53 +2079,8 @@
           <w:sz w:val="18"/>
           <w:szCs w:val="18"/>
         </w:rPr>
-        <w:t>onKeyDown</w:t>
-      </w:r>
-      <w:proofErr w:type="spellEnd"/>
-      <w:r>
-        <w:rPr>
-          <w:rStyle w:val="pln"/>
-          <w:rFonts w:ascii="Consolas" w:hAnsi="Consolas" w:cs="Courier New"/>
-          <w:color w:val="29303B"/>
-          <w:sz w:val="18"/>
-          <w:szCs w:val="18"/>
-        </w:rPr>
-        <w:t xml:space="preserve"> </w:t>
-      </w:r>
-      <w:proofErr w:type="spellStart"/>
-      <w:r>
-        <w:rPr>
-          <w:rStyle w:val="pln"/>
-          <w:rFonts w:ascii="Consolas" w:hAnsi="Consolas" w:cs="Courier New"/>
-          <w:color w:val="29303B"/>
-          <w:sz w:val="18"/>
-          <w:szCs w:val="18"/>
-        </w:rPr>
-        <w:t>onKeyPress</w:t>
-      </w:r>
-      <w:proofErr w:type="spellEnd"/>
-      <w:r>
-        <w:rPr>
-          <w:rStyle w:val="pln"/>
-          <w:rFonts w:ascii="Consolas" w:hAnsi="Consolas" w:cs="Courier New"/>
-          <w:color w:val="29303B"/>
-          <w:sz w:val="18"/>
-          <w:szCs w:val="18"/>
-        </w:rPr>
-        <w:t xml:space="preserve"> </w:t>
-      </w:r>
-      <w:proofErr w:type="spellStart"/>
-      <w:r>
-        <w:rPr>
-          <w:rStyle w:val="pln"/>
-          <w:rFonts w:ascii="Consolas" w:hAnsi="Consolas" w:cs="Courier New"/>
-          <w:color w:val="29303B"/>
-          <w:sz w:val="18"/>
-          <w:szCs w:val="18"/>
-        </w:rPr>
-        <w:t>onKeyUp</w:t>
-      </w:r>
-      <w:proofErr w:type="spellEnd"/>
+        <w:t>onKeyDown onKeyPress onKeyUp</w:t>
+      </w:r>
     </w:p>
     <w:p>
       <w:pPr>
@@ -2345,7 +2134,6 @@
           <w:szCs w:val="18"/>
         </w:rPr>
       </w:pPr>
-      <w:proofErr w:type="spellStart"/>
       <w:r>
         <w:rPr>
           <w:rStyle w:val="kwd"/>
@@ -2356,7 +2144,6 @@
         </w:rPr>
         <w:t>boolean</w:t>
       </w:r>
-      <w:proofErr w:type="spellEnd"/>
       <w:r>
         <w:rPr>
           <w:rStyle w:val="pln"/>
@@ -2365,20 +2152,8 @@
           <w:sz w:val="18"/>
           <w:szCs w:val="18"/>
         </w:rPr>
-        <w:t xml:space="preserve"> </w:t>
-      </w:r>
-      <w:proofErr w:type="spellStart"/>
-      <w:r>
-        <w:rPr>
-          <w:rStyle w:val="pln"/>
-          <w:rFonts w:ascii="Consolas" w:hAnsi="Consolas" w:cs="Courier New"/>
-          <w:color w:val="29303B"/>
-          <w:sz w:val="18"/>
-          <w:szCs w:val="18"/>
-        </w:rPr>
-        <w:t>altKey</w:t>
-      </w:r>
-      <w:proofErr w:type="spellEnd"/>
+        <w:t xml:space="preserve"> altKey</w:t>
+      </w:r>
     </w:p>
     <w:p>
       <w:pPr>
@@ -2423,20 +2198,8 @@
           <w:sz w:val="18"/>
           <w:szCs w:val="18"/>
         </w:rPr>
-        <w:t xml:space="preserve">number </w:t>
-      </w:r>
-      <w:proofErr w:type="spellStart"/>
-      <w:r>
-        <w:rPr>
-          <w:rStyle w:val="pln"/>
-          <w:rFonts w:ascii="Consolas" w:hAnsi="Consolas" w:cs="Courier New"/>
-          <w:color w:val="29303B"/>
-          <w:sz w:val="18"/>
-          <w:szCs w:val="18"/>
-        </w:rPr>
-        <w:t>charCode</w:t>
-      </w:r>
-      <w:proofErr w:type="spellEnd"/>
+        <w:t>number charCode</w:t>
+      </w:r>
     </w:p>
     <w:p>
       <w:pPr>
@@ -2473,7 +2236,6 @@
           <w:szCs w:val="18"/>
         </w:rPr>
       </w:pPr>
-      <w:proofErr w:type="spellStart"/>
       <w:r>
         <w:rPr>
           <w:rStyle w:val="kwd"/>
@@ -2484,7 +2246,6 @@
         </w:rPr>
         <w:t>boolean</w:t>
       </w:r>
-      <w:proofErr w:type="spellEnd"/>
       <w:r>
         <w:rPr>
           <w:rStyle w:val="pln"/>
@@ -2493,20 +2254,8 @@
           <w:sz w:val="18"/>
           <w:szCs w:val="18"/>
         </w:rPr>
-        <w:t xml:space="preserve"> </w:t>
-      </w:r>
-      <w:proofErr w:type="spellStart"/>
-      <w:r>
-        <w:rPr>
-          <w:rStyle w:val="pln"/>
-          <w:rFonts w:ascii="Consolas" w:hAnsi="Consolas" w:cs="Courier New"/>
-          <w:color w:val="29303B"/>
-          <w:sz w:val="18"/>
-          <w:szCs w:val="18"/>
-        </w:rPr>
-        <w:t>ctrlKey</w:t>
-      </w:r>
-      <w:proofErr w:type="spellEnd"/>
+        <w:t xml:space="preserve"> ctrlKey</w:t>
+      </w:r>
     </w:p>
     <w:p>
       <w:pPr>
@@ -2543,7 +2292,6 @@
           <w:szCs w:val="18"/>
         </w:rPr>
       </w:pPr>
-      <w:proofErr w:type="spellStart"/>
       <w:r>
         <w:rPr>
           <w:rStyle w:val="kwd"/>
@@ -2554,7 +2302,6 @@
         </w:rPr>
         <w:t>boolean</w:t>
       </w:r>
-      <w:proofErr w:type="spellEnd"/>
       <w:r>
         <w:rPr>
           <w:rStyle w:val="pln"/>
@@ -2563,20 +2310,8 @@
           <w:sz w:val="18"/>
           <w:szCs w:val="18"/>
         </w:rPr>
-        <w:t xml:space="preserve"> </w:t>
-      </w:r>
-      <w:proofErr w:type="spellStart"/>
-      <w:r>
-        <w:rPr>
-          <w:rStyle w:val="pln"/>
-          <w:rFonts w:ascii="Consolas" w:hAnsi="Consolas" w:cs="Courier New"/>
-          <w:color w:val="29303B"/>
-          <w:sz w:val="18"/>
-          <w:szCs w:val="18"/>
-        </w:rPr>
-        <w:t>getModifierState</w:t>
-      </w:r>
-      <w:proofErr w:type="spellEnd"/>
+        <w:t xml:space="preserve"> getModifierState</w:t>
+      </w:r>
       <w:r>
         <w:rPr>
           <w:rStyle w:val="pun"/>
@@ -2707,20 +2442,8 @@
           <w:sz w:val="18"/>
           <w:szCs w:val="18"/>
         </w:rPr>
-        <w:t xml:space="preserve">number </w:t>
-      </w:r>
-      <w:proofErr w:type="spellStart"/>
-      <w:r>
-        <w:rPr>
-          <w:rStyle w:val="pln"/>
-          <w:rFonts w:ascii="Consolas" w:hAnsi="Consolas" w:cs="Courier New"/>
-          <w:color w:val="29303B"/>
-          <w:sz w:val="18"/>
-          <w:szCs w:val="18"/>
-        </w:rPr>
-        <w:t>keyCode</w:t>
-      </w:r>
-      <w:proofErr w:type="spellEnd"/>
+        <w:t>number keyCode</w:t>
+      </w:r>
     </w:p>
     <w:p>
       <w:pPr>
@@ -2859,7 +2582,6 @@
           <w:szCs w:val="18"/>
         </w:rPr>
       </w:pPr>
-      <w:proofErr w:type="spellStart"/>
       <w:r>
         <w:rPr>
           <w:rStyle w:val="kwd"/>
@@ -2870,7 +2592,6 @@
         </w:rPr>
         <w:t>boolean</w:t>
       </w:r>
-      <w:proofErr w:type="spellEnd"/>
       <w:r>
         <w:rPr>
           <w:rStyle w:val="pln"/>
@@ -2879,20 +2600,8 @@
           <w:sz w:val="18"/>
           <w:szCs w:val="18"/>
         </w:rPr>
-        <w:t xml:space="preserve"> </w:t>
-      </w:r>
-      <w:proofErr w:type="spellStart"/>
-      <w:r>
-        <w:rPr>
-          <w:rStyle w:val="pln"/>
-          <w:rFonts w:ascii="Consolas" w:hAnsi="Consolas" w:cs="Courier New"/>
-          <w:color w:val="29303B"/>
-          <w:sz w:val="18"/>
-          <w:szCs w:val="18"/>
-        </w:rPr>
-        <w:t>metaKey</w:t>
-      </w:r>
-      <w:proofErr w:type="spellEnd"/>
+        <w:t xml:space="preserve"> metaKey</w:t>
+      </w:r>
     </w:p>
     <w:p>
       <w:pPr>
@@ -2929,7 +2638,6 @@
           <w:szCs w:val="18"/>
         </w:rPr>
       </w:pPr>
-      <w:proofErr w:type="spellStart"/>
       <w:r>
         <w:rPr>
           <w:rStyle w:val="kwd"/>
@@ -2940,7 +2648,6 @@
         </w:rPr>
         <w:t>boolean</w:t>
       </w:r>
-      <w:proofErr w:type="spellEnd"/>
       <w:r>
         <w:rPr>
           <w:rStyle w:val="pln"/>
@@ -2987,7 +2694,6 @@
           <w:szCs w:val="18"/>
         </w:rPr>
       </w:pPr>
-      <w:proofErr w:type="spellStart"/>
       <w:r>
         <w:rPr>
           <w:rStyle w:val="kwd"/>
@@ -2998,7 +2704,6 @@
         </w:rPr>
         <w:t>boolean</w:t>
       </w:r>
-      <w:proofErr w:type="spellEnd"/>
       <w:r>
         <w:rPr>
           <w:rStyle w:val="pln"/>
@@ -3007,20 +2712,8 @@
           <w:sz w:val="18"/>
           <w:szCs w:val="18"/>
         </w:rPr>
-        <w:t xml:space="preserve"> </w:t>
-      </w:r>
-      <w:proofErr w:type="spellStart"/>
-      <w:r>
-        <w:rPr>
-          <w:rStyle w:val="pln"/>
-          <w:rFonts w:ascii="Consolas" w:hAnsi="Consolas" w:cs="Courier New"/>
-          <w:color w:val="29303B"/>
-          <w:sz w:val="18"/>
-          <w:szCs w:val="18"/>
-        </w:rPr>
-        <w:t>shiftKey</w:t>
-      </w:r>
-      <w:proofErr w:type="spellEnd"/>
+        <w:t xml:space="preserve"> shiftKey</w:t>
+      </w:r>
     </w:p>
     <w:p>
       <w:pPr>
@@ -3138,7 +2831,6 @@
           <w:szCs w:val="18"/>
         </w:rPr>
       </w:pPr>
-      <w:proofErr w:type="spellStart"/>
       <w:r>
         <w:rPr>
           <w:rStyle w:val="pln"/>
@@ -3148,31 +2840,8 @@
           <w:szCs w:val="18"/>
         </w:rPr>
         <w:lastRenderedPageBreak/>
-        <w:t>onFocus</w:t>
-      </w:r>
-      <w:proofErr w:type="spellEnd"/>
-      <w:r>
-        <w:rPr>
-          <w:rStyle w:val="pln"/>
-          <w:rFonts w:ascii="Consolas" w:hAnsi="Consolas" w:cs="Courier New"/>
-          <w:color w:val="29303B"/>
-          <w:sz w:val="18"/>
-          <w:szCs w:val="18"/>
-        </w:rPr>
-        <w:t xml:space="preserve"> </w:t>
-      </w:r>
-      <w:proofErr w:type="spellStart"/>
-      <w:r>
-        <w:rPr>
-          <w:rStyle w:val="pln"/>
-          <w:rFonts w:ascii="Consolas" w:hAnsi="Consolas" w:cs="Courier New"/>
-          <w:color w:val="29303B"/>
-          <w:sz w:val="18"/>
-          <w:szCs w:val="18"/>
-        </w:rPr>
-        <w:t>onBlur</w:t>
-      </w:r>
-      <w:proofErr w:type="spellEnd"/>
+        <w:t>onFocus onBlur</w:t>
+      </w:r>
     </w:p>
     <w:p>
       <w:pPr>
@@ -3243,7 +2912,6 @@
           <w:szCs w:val="18"/>
         </w:rPr>
       </w:pPr>
-      <w:proofErr w:type="spellStart"/>
       <w:r>
         <w:rPr>
           <w:rStyle w:val="typ"/>
@@ -3254,7 +2922,6 @@
         </w:rPr>
         <w:t>DOMEventTarget</w:t>
       </w:r>
-      <w:proofErr w:type="spellEnd"/>
       <w:r>
         <w:rPr>
           <w:rStyle w:val="pln"/>
@@ -3263,20 +2930,8 @@
           <w:sz w:val="18"/>
           <w:szCs w:val="18"/>
         </w:rPr>
-        <w:t xml:space="preserve"> </w:t>
-      </w:r>
-      <w:proofErr w:type="spellStart"/>
-      <w:r>
-        <w:rPr>
-          <w:rStyle w:val="pln"/>
-          <w:rFonts w:ascii="Consolas" w:hAnsi="Consolas" w:cs="Courier New"/>
-          <w:color w:val="29303B"/>
-          <w:sz w:val="18"/>
-          <w:szCs w:val="18"/>
-        </w:rPr>
-        <w:t>relatedTarget</w:t>
-      </w:r>
-      <w:proofErr w:type="spellEnd"/>
+        <w:t xml:space="preserve"> relatedTarget</w:t>
+      </w:r>
     </w:p>
     <w:p>
       <w:pPr>
@@ -3348,7 +3003,6 @@
           <w:szCs w:val="18"/>
         </w:rPr>
       </w:pPr>
-      <w:proofErr w:type="spellStart"/>
       <w:r>
         <w:rPr>
           <w:rStyle w:val="pln"/>
@@ -3357,75 +3011,8 @@
           <w:sz w:val="18"/>
           <w:szCs w:val="18"/>
         </w:rPr>
-        <w:t>onChange</w:t>
-      </w:r>
-      <w:proofErr w:type="spellEnd"/>
-      <w:r>
-        <w:rPr>
-          <w:rStyle w:val="pln"/>
-          <w:rFonts w:ascii="Consolas" w:hAnsi="Consolas" w:cs="Courier New"/>
-          <w:color w:val="29303B"/>
-          <w:sz w:val="18"/>
-          <w:szCs w:val="18"/>
-        </w:rPr>
-        <w:t xml:space="preserve"> </w:t>
-      </w:r>
-      <w:proofErr w:type="spellStart"/>
-      <w:r>
-        <w:rPr>
-          <w:rStyle w:val="pln"/>
-          <w:rFonts w:ascii="Consolas" w:hAnsi="Consolas" w:cs="Courier New"/>
-          <w:color w:val="29303B"/>
-          <w:sz w:val="18"/>
-          <w:szCs w:val="18"/>
-        </w:rPr>
-        <w:t>onInput</w:t>
-      </w:r>
-      <w:proofErr w:type="spellEnd"/>
-      <w:r>
-        <w:rPr>
-          <w:rStyle w:val="pln"/>
-          <w:rFonts w:ascii="Consolas" w:hAnsi="Consolas" w:cs="Courier New"/>
-          <w:color w:val="29303B"/>
-          <w:sz w:val="18"/>
-          <w:szCs w:val="18"/>
-        </w:rPr>
-        <w:t xml:space="preserve"> </w:t>
-      </w:r>
-      <w:proofErr w:type="spellStart"/>
-      <w:r>
-        <w:rPr>
-          <w:rStyle w:val="pln"/>
-          <w:rFonts w:ascii="Consolas" w:hAnsi="Consolas" w:cs="Courier New"/>
-          <w:color w:val="29303B"/>
-          <w:sz w:val="18"/>
-          <w:szCs w:val="18"/>
-        </w:rPr>
-        <w:t>onInvalid</w:t>
-      </w:r>
-      <w:proofErr w:type="spellEnd"/>
-      <w:r>
-        <w:rPr>
-          <w:rStyle w:val="pln"/>
-          <w:rFonts w:ascii="Consolas" w:hAnsi="Consolas" w:cs="Courier New"/>
-          <w:color w:val="29303B"/>
-          <w:sz w:val="18"/>
-          <w:szCs w:val="18"/>
-        </w:rPr>
-        <w:t xml:space="preserve"> </w:t>
-      </w:r>
-      <w:proofErr w:type="spellStart"/>
-      <w:r>
-        <w:rPr>
-          <w:rStyle w:val="pln"/>
-          <w:rFonts w:ascii="Consolas" w:hAnsi="Consolas" w:cs="Courier New"/>
-          <w:color w:val="29303B"/>
-          <w:sz w:val="18"/>
-          <w:szCs w:val="18"/>
-        </w:rPr>
-        <w:t>onSubmit</w:t>
-      </w:r>
-      <w:proofErr w:type="spellEnd"/>
+        <w:t>onChange onInput onInvalid onSubmit</w:t>
+      </w:r>
     </w:p>
     <w:p>
       <w:pPr>
@@ -3441,23 +3028,7 @@
           <w:sz w:val="27"/>
           <w:szCs w:val="27"/>
         </w:rPr>
-        <w:t xml:space="preserve">For more information about the </w:t>
-      </w:r>
-      <w:proofErr w:type="spellStart"/>
-      <w:r>
-        <w:rPr>
-          <w:sz w:val="27"/>
-          <w:szCs w:val="27"/>
-        </w:rPr>
-        <w:t>onChange</w:t>
-      </w:r>
-      <w:proofErr w:type="spellEnd"/>
-      <w:r>
-        <w:rPr>
-          <w:sz w:val="27"/>
-          <w:szCs w:val="27"/>
-        </w:rPr>
-        <w:t xml:space="preserve"> event, see </w:t>
+        <w:t>For more information about the onChange event, see </w:t>
       </w:r>
       <w:hyperlink r:id="rId45" w:tgtFrame="_blank" w:history="1">
         <w:r>
@@ -3549,7 +3120,6 @@
           <w:szCs w:val="18"/>
         </w:rPr>
       </w:pPr>
-      <w:proofErr w:type="spellStart"/>
       <w:r>
         <w:rPr>
           <w:rStyle w:val="pln"/>
@@ -3558,141 +3128,8 @@
           <w:sz w:val="18"/>
           <w:szCs w:val="18"/>
         </w:rPr>
-        <w:t>onClick</w:t>
-      </w:r>
-      <w:proofErr w:type="spellEnd"/>
-      <w:r>
-        <w:rPr>
-          <w:rStyle w:val="pln"/>
-          <w:rFonts w:ascii="Consolas" w:hAnsi="Consolas" w:cs="Courier New"/>
-          <w:color w:val="29303B"/>
-          <w:sz w:val="18"/>
-          <w:szCs w:val="18"/>
-        </w:rPr>
-        <w:t xml:space="preserve"> </w:t>
-      </w:r>
-      <w:proofErr w:type="spellStart"/>
-      <w:r>
-        <w:rPr>
-          <w:rStyle w:val="pln"/>
-          <w:rFonts w:ascii="Consolas" w:hAnsi="Consolas" w:cs="Courier New"/>
-          <w:color w:val="29303B"/>
-          <w:sz w:val="18"/>
-          <w:szCs w:val="18"/>
-        </w:rPr>
-        <w:t>onContextMenu</w:t>
-      </w:r>
-      <w:proofErr w:type="spellEnd"/>
-      <w:r>
-        <w:rPr>
-          <w:rStyle w:val="pln"/>
-          <w:rFonts w:ascii="Consolas" w:hAnsi="Consolas" w:cs="Courier New"/>
-          <w:color w:val="29303B"/>
-          <w:sz w:val="18"/>
-          <w:szCs w:val="18"/>
-        </w:rPr>
-        <w:t xml:space="preserve"> </w:t>
-      </w:r>
-      <w:proofErr w:type="spellStart"/>
-      <w:r>
-        <w:rPr>
-          <w:rStyle w:val="pln"/>
-          <w:rFonts w:ascii="Consolas" w:hAnsi="Consolas" w:cs="Courier New"/>
-          <w:color w:val="29303B"/>
-          <w:sz w:val="18"/>
-          <w:szCs w:val="18"/>
-        </w:rPr>
-        <w:t>onDoubleClick</w:t>
-      </w:r>
-      <w:proofErr w:type="spellEnd"/>
-      <w:r>
-        <w:rPr>
-          <w:rStyle w:val="pln"/>
-          <w:rFonts w:ascii="Consolas" w:hAnsi="Consolas" w:cs="Courier New"/>
-          <w:color w:val="29303B"/>
-          <w:sz w:val="18"/>
-          <w:szCs w:val="18"/>
-        </w:rPr>
-        <w:t xml:space="preserve"> </w:t>
-      </w:r>
-      <w:proofErr w:type="spellStart"/>
-      <w:r>
-        <w:rPr>
-          <w:rStyle w:val="pln"/>
-          <w:rFonts w:ascii="Consolas" w:hAnsi="Consolas" w:cs="Courier New"/>
-          <w:color w:val="29303B"/>
-          <w:sz w:val="18"/>
-          <w:szCs w:val="18"/>
-        </w:rPr>
-        <w:t>onDrag</w:t>
-      </w:r>
-      <w:proofErr w:type="spellEnd"/>
-      <w:r>
-        <w:rPr>
-          <w:rStyle w:val="pln"/>
-          <w:rFonts w:ascii="Consolas" w:hAnsi="Consolas" w:cs="Courier New"/>
-          <w:color w:val="29303B"/>
-          <w:sz w:val="18"/>
-          <w:szCs w:val="18"/>
-        </w:rPr>
-        <w:t xml:space="preserve"> </w:t>
-      </w:r>
-      <w:proofErr w:type="spellStart"/>
-      <w:r>
-        <w:rPr>
-          <w:rStyle w:val="pln"/>
-          <w:rFonts w:ascii="Consolas" w:hAnsi="Consolas" w:cs="Courier New"/>
-          <w:color w:val="29303B"/>
-          <w:sz w:val="18"/>
-          <w:szCs w:val="18"/>
-        </w:rPr>
-        <w:t>onDragEnd</w:t>
-      </w:r>
-      <w:proofErr w:type="spellEnd"/>
-      <w:r>
-        <w:rPr>
-          <w:rStyle w:val="pln"/>
-          <w:rFonts w:ascii="Consolas" w:hAnsi="Consolas" w:cs="Courier New"/>
-          <w:color w:val="29303B"/>
-          <w:sz w:val="18"/>
-          <w:szCs w:val="18"/>
-        </w:rPr>
-        <w:t xml:space="preserve"> </w:t>
-      </w:r>
-      <w:proofErr w:type="spellStart"/>
-      <w:r>
-        <w:rPr>
-          <w:rStyle w:val="pln"/>
-          <w:rFonts w:ascii="Consolas" w:hAnsi="Consolas" w:cs="Courier New"/>
-          <w:color w:val="29303B"/>
-          <w:sz w:val="18"/>
-          <w:szCs w:val="18"/>
-        </w:rPr>
-        <w:t>onDragEnter</w:t>
-      </w:r>
-      <w:proofErr w:type="spellEnd"/>
-      <w:r>
-        <w:rPr>
-          <w:rStyle w:val="pln"/>
-          <w:rFonts w:ascii="Consolas" w:hAnsi="Consolas" w:cs="Courier New"/>
-          <w:color w:val="29303B"/>
-          <w:sz w:val="18"/>
-          <w:szCs w:val="18"/>
-        </w:rPr>
-        <w:t xml:space="preserve"> </w:t>
-      </w:r>
-      <w:proofErr w:type="spellStart"/>
-      <w:r>
-        <w:rPr>
-          <w:rStyle w:val="pln"/>
-          <w:rFonts w:ascii="Consolas" w:hAnsi="Consolas" w:cs="Courier New"/>
-          <w:color w:val="29303B"/>
-          <w:sz w:val="18"/>
-          <w:szCs w:val="18"/>
-        </w:rPr>
-        <w:t>onDragExit</w:t>
-      </w:r>
-      <w:proofErr w:type="spellEnd"/>
+        <w:t>onClick onContextMenu onDoubleClick onDrag onDragEnd onDragEnter onDragExit</w:t>
+      </w:r>
     </w:p>
     <w:p>
       <w:pPr>
@@ -3729,7 +3166,6 @@
           <w:szCs w:val="18"/>
         </w:rPr>
       </w:pPr>
-      <w:proofErr w:type="spellStart"/>
       <w:r>
         <w:rPr>
           <w:rStyle w:val="pln"/>
@@ -3738,141 +3174,8 @@
           <w:sz w:val="18"/>
           <w:szCs w:val="18"/>
         </w:rPr>
-        <w:t>onDragLeave</w:t>
-      </w:r>
-      <w:proofErr w:type="spellEnd"/>
-      <w:r>
-        <w:rPr>
-          <w:rStyle w:val="pln"/>
-          <w:rFonts w:ascii="Consolas" w:hAnsi="Consolas" w:cs="Courier New"/>
-          <w:color w:val="29303B"/>
-          <w:sz w:val="18"/>
-          <w:szCs w:val="18"/>
-        </w:rPr>
-        <w:t xml:space="preserve"> </w:t>
-      </w:r>
-      <w:proofErr w:type="spellStart"/>
-      <w:r>
-        <w:rPr>
-          <w:rStyle w:val="pln"/>
-          <w:rFonts w:ascii="Consolas" w:hAnsi="Consolas" w:cs="Courier New"/>
-          <w:color w:val="29303B"/>
-          <w:sz w:val="18"/>
-          <w:szCs w:val="18"/>
-        </w:rPr>
-        <w:t>onDragOver</w:t>
-      </w:r>
-      <w:proofErr w:type="spellEnd"/>
-      <w:r>
-        <w:rPr>
-          <w:rStyle w:val="pln"/>
-          <w:rFonts w:ascii="Consolas" w:hAnsi="Consolas" w:cs="Courier New"/>
-          <w:color w:val="29303B"/>
-          <w:sz w:val="18"/>
-          <w:szCs w:val="18"/>
-        </w:rPr>
-        <w:t xml:space="preserve"> </w:t>
-      </w:r>
-      <w:proofErr w:type="spellStart"/>
-      <w:r>
-        <w:rPr>
-          <w:rStyle w:val="pln"/>
-          <w:rFonts w:ascii="Consolas" w:hAnsi="Consolas" w:cs="Courier New"/>
-          <w:color w:val="29303B"/>
-          <w:sz w:val="18"/>
-          <w:szCs w:val="18"/>
-        </w:rPr>
-        <w:t>onDragStart</w:t>
-      </w:r>
-      <w:proofErr w:type="spellEnd"/>
-      <w:r>
-        <w:rPr>
-          <w:rStyle w:val="pln"/>
-          <w:rFonts w:ascii="Consolas" w:hAnsi="Consolas" w:cs="Courier New"/>
-          <w:color w:val="29303B"/>
-          <w:sz w:val="18"/>
-          <w:szCs w:val="18"/>
-        </w:rPr>
-        <w:t xml:space="preserve"> </w:t>
-      </w:r>
-      <w:proofErr w:type="spellStart"/>
-      <w:r>
-        <w:rPr>
-          <w:rStyle w:val="pln"/>
-          <w:rFonts w:ascii="Consolas" w:hAnsi="Consolas" w:cs="Courier New"/>
-          <w:color w:val="29303B"/>
-          <w:sz w:val="18"/>
-          <w:szCs w:val="18"/>
-        </w:rPr>
-        <w:t>onDrop</w:t>
-      </w:r>
-      <w:proofErr w:type="spellEnd"/>
-      <w:r>
-        <w:rPr>
-          <w:rStyle w:val="pln"/>
-          <w:rFonts w:ascii="Consolas" w:hAnsi="Consolas" w:cs="Courier New"/>
-          <w:color w:val="29303B"/>
-          <w:sz w:val="18"/>
-          <w:szCs w:val="18"/>
-        </w:rPr>
-        <w:t xml:space="preserve"> </w:t>
-      </w:r>
-      <w:proofErr w:type="spellStart"/>
-      <w:r>
-        <w:rPr>
-          <w:rStyle w:val="pln"/>
-          <w:rFonts w:ascii="Consolas" w:hAnsi="Consolas" w:cs="Courier New"/>
-          <w:color w:val="29303B"/>
-          <w:sz w:val="18"/>
-          <w:szCs w:val="18"/>
-        </w:rPr>
-        <w:t>onMouseDown</w:t>
-      </w:r>
-      <w:proofErr w:type="spellEnd"/>
-      <w:r>
-        <w:rPr>
-          <w:rStyle w:val="pln"/>
-          <w:rFonts w:ascii="Consolas" w:hAnsi="Consolas" w:cs="Courier New"/>
-          <w:color w:val="29303B"/>
-          <w:sz w:val="18"/>
-          <w:szCs w:val="18"/>
-        </w:rPr>
-        <w:t xml:space="preserve"> </w:t>
-      </w:r>
-      <w:proofErr w:type="spellStart"/>
-      <w:r>
-        <w:rPr>
-          <w:rStyle w:val="pln"/>
-          <w:rFonts w:ascii="Consolas" w:hAnsi="Consolas" w:cs="Courier New"/>
-          <w:color w:val="29303B"/>
-          <w:sz w:val="18"/>
-          <w:szCs w:val="18"/>
-        </w:rPr>
-        <w:t>onMouseEnter</w:t>
-      </w:r>
-      <w:proofErr w:type="spellEnd"/>
-      <w:r>
-        <w:rPr>
-          <w:rStyle w:val="pln"/>
-          <w:rFonts w:ascii="Consolas" w:hAnsi="Consolas" w:cs="Courier New"/>
-          <w:color w:val="29303B"/>
-          <w:sz w:val="18"/>
-          <w:szCs w:val="18"/>
-        </w:rPr>
-        <w:t xml:space="preserve"> </w:t>
-      </w:r>
-      <w:proofErr w:type="spellStart"/>
-      <w:r>
-        <w:rPr>
-          <w:rStyle w:val="pln"/>
-          <w:rFonts w:ascii="Consolas" w:hAnsi="Consolas" w:cs="Courier New"/>
-          <w:color w:val="29303B"/>
-          <w:sz w:val="18"/>
-          <w:szCs w:val="18"/>
-        </w:rPr>
-        <w:t>onMouseLeave</w:t>
-      </w:r>
-      <w:proofErr w:type="spellEnd"/>
+        <w:t>onDragLeave onDragOver onDragStart onDrop onMouseDown onMouseEnter onMouseLeave</w:t>
+      </w:r>
     </w:p>
     <w:p>
       <w:pPr>
@@ -3909,7 +3212,6 @@
           <w:szCs w:val="18"/>
         </w:rPr>
       </w:pPr>
-      <w:proofErr w:type="spellStart"/>
       <w:r>
         <w:rPr>
           <w:rStyle w:val="pln"/>
@@ -3918,75 +3220,8 @@
           <w:sz w:val="18"/>
           <w:szCs w:val="18"/>
         </w:rPr>
-        <w:t>onMouseMove</w:t>
-      </w:r>
-      <w:proofErr w:type="spellEnd"/>
-      <w:r>
-        <w:rPr>
-          <w:rStyle w:val="pln"/>
-          <w:rFonts w:ascii="Consolas" w:hAnsi="Consolas" w:cs="Courier New"/>
-          <w:color w:val="29303B"/>
-          <w:sz w:val="18"/>
-          <w:szCs w:val="18"/>
-        </w:rPr>
-        <w:t xml:space="preserve"> </w:t>
-      </w:r>
-      <w:proofErr w:type="spellStart"/>
-      <w:r>
-        <w:rPr>
-          <w:rStyle w:val="pln"/>
-          <w:rFonts w:ascii="Consolas" w:hAnsi="Consolas" w:cs="Courier New"/>
-          <w:color w:val="29303B"/>
-          <w:sz w:val="18"/>
-          <w:szCs w:val="18"/>
-        </w:rPr>
-        <w:t>onMouseOut</w:t>
-      </w:r>
-      <w:proofErr w:type="spellEnd"/>
-      <w:r>
-        <w:rPr>
-          <w:rStyle w:val="pln"/>
-          <w:rFonts w:ascii="Consolas" w:hAnsi="Consolas" w:cs="Courier New"/>
-          <w:color w:val="29303B"/>
-          <w:sz w:val="18"/>
-          <w:szCs w:val="18"/>
-        </w:rPr>
-        <w:t xml:space="preserve"> </w:t>
-      </w:r>
-      <w:proofErr w:type="spellStart"/>
-      <w:r>
-        <w:rPr>
-          <w:rStyle w:val="pln"/>
-          <w:rFonts w:ascii="Consolas" w:hAnsi="Consolas" w:cs="Courier New"/>
-          <w:color w:val="29303B"/>
-          <w:sz w:val="18"/>
-          <w:szCs w:val="18"/>
-        </w:rPr>
-        <w:t>onMouseOver</w:t>
-      </w:r>
-      <w:proofErr w:type="spellEnd"/>
-      <w:r>
-        <w:rPr>
-          <w:rStyle w:val="pln"/>
-          <w:rFonts w:ascii="Consolas" w:hAnsi="Consolas" w:cs="Courier New"/>
-          <w:color w:val="29303B"/>
-          <w:sz w:val="18"/>
-          <w:szCs w:val="18"/>
-        </w:rPr>
-        <w:t xml:space="preserve"> </w:t>
-      </w:r>
-      <w:proofErr w:type="spellStart"/>
-      <w:r>
-        <w:rPr>
-          <w:rStyle w:val="pln"/>
-          <w:rFonts w:ascii="Consolas" w:hAnsi="Consolas" w:cs="Courier New"/>
-          <w:color w:val="29303B"/>
-          <w:sz w:val="18"/>
-          <w:szCs w:val="18"/>
-        </w:rPr>
-        <w:t>onMouseUp</w:t>
-      </w:r>
-      <w:proofErr w:type="spellEnd"/>
+        <w:t>onMouseMove onMouseOut onMouseOver onMouseUp</w:t>
+      </w:r>
     </w:p>
     <w:p>
       <w:pPr>
@@ -4004,7 +3239,6 @@
         </w:rPr>
         <w:t>The </w:t>
       </w:r>
-      <w:proofErr w:type="spellStart"/>
       <w:r>
         <w:rPr>
           <w:rStyle w:val="HTMLCode"/>
@@ -4015,7 +3249,6 @@
         </w:rPr>
         <w:t>onMouseEnter</w:t>
       </w:r>
-      <w:proofErr w:type="spellEnd"/>
       <w:r>
         <w:rPr>
           <w:sz w:val="27"/>
@@ -4023,7 +3256,6 @@
         </w:rPr>
         <w:t> and </w:t>
       </w:r>
-      <w:proofErr w:type="spellStart"/>
       <w:r>
         <w:rPr>
           <w:rStyle w:val="HTMLCode"/>
@@ -4034,7 +3266,6 @@
         </w:rPr>
         <w:t>onMouseLeave</w:t>
       </w:r>
-      <w:proofErr w:type="spellEnd"/>
       <w:r>
         <w:rPr>
           <w:sz w:val="27"/>
@@ -4095,7 +3326,6 @@
           <w:szCs w:val="18"/>
         </w:rPr>
       </w:pPr>
-      <w:proofErr w:type="spellStart"/>
       <w:r>
         <w:rPr>
           <w:rStyle w:val="kwd"/>
@@ -4106,7 +3336,6 @@
         </w:rPr>
         <w:t>boolean</w:t>
       </w:r>
-      <w:proofErr w:type="spellEnd"/>
       <w:r>
         <w:rPr>
           <w:rStyle w:val="pln"/>
@@ -4115,20 +3344,8 @@
           <w:sz w:val="18"/>
           <w:szCs w:val="18"/>
         </w:rPr>
-        <w:t xml:space="preserve"> </w:t>
-      </w:r>
-      <w:proofErr w:type="spellStart"/>
-      <w:r>
-        <w:rPr>
-          <w:rStyle w:val="pln"/>
-          <w:rFonts w:ascii="Consolas" w:hAnsi="Consolas" w:cs="Courier New"/>
-          <w:color w:val="29303B"/>
-          <w:sz w:val="18"/>
-          <w:szCs w:val="18"/>
-        </w:rPr>
-        <w:t>altKey</w:t>
-      </w:r>
-      <w:proofErr w:type="spellEnd"/>
+        <w:t xml:space="preserve"> altKey</w:t>
+      </w:r>
     </w:p>
     <w:p>
       <w:pPr>
@@ -4265,20 +3482,8 @@
           <w:sz w:val="18"/>
           <w:szCs w:val="18"/>
         </w:rPr>
-        <w:t xml:space="preserve">number </w:t>
-      </w:r>
-      <w:proofErr w:type="spellStart"/>
-      <w:r>
-        <w:rPr>
-          <w:rStyle w:val="pln"/>
-          <w:rFonts w:ascii="Consolas" w:hAnsi="Consolas" w:cs="Courier New"/>
-          <w:color w:val="29303B"/>
-          <w:sz w:val="18"/>
-          <w:szCs w:val="18"/>
-        </w:rPr>
-        <w:t>clientX</w:t>
-      </w:r>
-      <w:proofErr w:type="spellEnd"/>
+        <w:t>number clientX</w:t>
+      </w:r>
     </w:p>
     <w:p>
       <w:pPr>
@@ -4323,20 +3528,8 @@
           <w:sz w:val="18"/>
           <w:szCs w:val="18"/>
         </w:rPr>
-        <w:t xml:space="preserve">number </w:t>
-      </w:r>
-      <w:proofErr w:type="spellStart"/>
-      <w:r>
-        <w:rPr>
-          <w:rStyle w:val="pln"/>
-          <w:rFonts w:ascii="Consolas" w:hAnsi="Consolas" w:cs="Courier New"/>
-          <w:color w:val="29303B"/>
-          <w:sz w:val="18"/>
-          <w:szCs w:val="18"/>
-        </w:rPr>
-        <w:t>clientY</w:t>
-      </w:r>
-      <w:proofErr w:type="spellEnd"/>
+        <w:t>number clientY</w:t>
+      </w:r>
     </w:p>
     <w:p>
       <w:pPr>
@@ -4373,7 +3566,6 @@
           <w:szCs w:val="18"/>
         </w:rPr>
       </w:pPr>
-      <w:proofErr w:type="spellStart"/>
       <w:r>
         <w:rPr>
           <w:rStyle w:val="kwd"/>
@@ -4384,7 +3576,6 @@
         </w:rPr>
         <w:t>boolean</w:t>
       </w:r>
-      <w:proofErr w:type="spellEnd"/>
       <w:r>
         <w:rPr>
           <w:rStyle w:val="pln"/>
@@ -4393,20 +3584,8 @@
           <w:sz w:val="18"/>
           <w:szCs w:val="18"/>
         </w:rPr>
-        <w:t xml:space="preserve"> </w:t>
-      </w:r>
-      <w:proofErr w:type="spellStart"/>
-      <w:r>
-        <w:rPr>
-          <w:rStyle w:val="pln"/>
-          <w:rFonts w:ascii="Consolas" w:hAnsi="Consolas" w:cs="Courier New"/>
-          <w:color w:val="29303B"/>
-          <w:sz w:val="18"/>
-          <w:szCs w:val="18"/>
-        </w:rPr>
-        <w:t>ctrlKey</w:t>
-      </w:r>
-      <w:proofErr w:type="spellEnd"/>
+        <w:t xml:space="preserve"> ctrlKey</w:t>
+      </w:r>
     </w:p>
     <w:p>
       <w:pPr>
@@ -4443,7 +3622,6 @@
           <w:szCs w:val="18"/>
         </w:rPr>
       </w:pPr>
-      <w:proofErr w:type="spellStart"/>
       <w:r>
         <w:rPr>
           <w:rStyle w:val="kwd"/>
@@ -4454,7 +3632,6 @@
         </w:rPr>
         <w:t>boolean</w:t>
       </w:r>
-      <w:proofErr w:type="spellEnd"/>
       <w:r>
         <w:rPr>
           <w:rStyle w:val="pln"/>
@@ -4463,20 +3640,8 @@
           <w:sz w:val="18"/>
           <w:szCs w:val="18"/>
         </w:rPr>
-        <w:t xml:space="preserve"> </w:t>
-      </w:r>
-      <w:proofErr w:type="spellStart"/>
-      <w:r>
-        <w:rPr>
-          <w:rStyle w:val="pln"/>
-          <w:rFonts w:ascii="Consolas" w:hAnsi="Consolas" w:cs="Courier New"/>
-          <w:color w:val="29303B"/>
-          <w:sz w:val="18"/>
-          <w:szCs w:val="18"/>
-        </w:rPr>
-        <w:t>getModifierState</w:t>
-      </w:r>
-      <w:proofErr w:type="spellEnd"/>
+        <w:t xml:space="preserve"> getModifierState</w:t>
+      </w:r>
       <w:r>
         <w:rPr>
           <w:rStyle w:val="pun"/>
@@ -4543,7 +3708,6 @@
           <w:szCs w:val="18"/>
         </w:rPr>
       </w:pPr>
-      <w:proofErr w:type="spellStart"/>
       <w:r>
         <w:rPr>
           <w:rStyle w:val="kwd"/>
@@ -4554,7 +3718,6 @@
         </w:rPr>
         <w:t>boolean</w:t>
       </w:r>
-      <w:proofErr w:type="spellEnd"/>
       <w:r>
         <w:rPr>
           <w:rStyle w:val="pln"/>
@@ -4563,20 +3726,8 @@
           <w:sz w:val="18"/>
           <w:szCs w:val="18"/>
         </w:rPr>
-        <w:t xml:space="preserve"> </w:t>
-      </w:r>
-      <w:proofErr w:type="spellStart"/>
-      <w:r>
-        <w:rPr>
-          <w:rStyle w:val="pln"/>
-          <w:rFonts w:ascii="Consolas" w:hAnsi="Consolas" w:cs="Courier New"/>
-          <w:color w:val="29303B"/>
-          <w:sz w:val="18"/>
-          <w:szCs w:val="18"/>
-        </w:rPr>
-        <w:t>metaKey</w:t>
-      </w:r>
-      <w:proofErr w:type="spellEnd"/>
+        <w:t xml:space="preserve"> metaKey</w:t>
+      </w:r>
     </w:p>
     <w:p>
       <w:pPr>
@@ -4621,20 +3772,8 @@
           <w:sz w:val="18"/>
           <w:szCs w:val="18"/>
         </w:rPr>
-        <w:t xml:space="preserve">number </w:t>
-      </w:r>
-      <w:proofErr w:type="spellStart"/>
-      <w:r>
-        <w:rPr>
-          <w:rStyle w:val="pln"/>
-          <w:rFonts w:ascii="Consolas" w:hAnsi="Consolas" w:cs="Courier New"/>
-          <w:color w:val="29303B"/>
-          <w:sz w:val="18"/>
-          <w:szCs w:val="18"/>
-        </w:rPr>
-        <w:t>pageX</w:t>
-      </w:r>
-      <w:proofErr w:type="spellEnd"/>
+        <w:t>number pageX</w:t>
+      </w:r>
     </w:p>
     <w:p>
       <w:pPr>
@@ -4679,20 +3818,8 @@
           <w:sz w:val="18"/>
           <w:szCs w:val="18"/>
         </w:rPr>
-        <w:t xml:space="preserve">number </w:t>
-      </w:r>
-      <w:proofErr w:type="spellStart"/>
-      <w:r>
-        <w:rPr>
-          <w:rStyle w:val="pln"/>
-          <w:rFonts w:ascii="Consolas" w:hAnsi="Consolas" w:cs="Courier New"/>
-          <w:color w:val="29303B"/>
-          <w:sz w:val="18"/>
-          <w:szCs w:val="18"/>
-        </w:rPr>
-        <w:t>pageY</w:t>
-      </w:r>
-      <w:proofErr w:type="spellEnd"/>
+        <w:t>number pageY</w:t>
+      </w:r>
     </w:p>
     <w:p>
       <w:pPr>
@@ -4729,7 +3856,6 @@
           <w:szCs w:val="18"/>
         </w:rPr>
       </w:pPr>
-      <w:proofErr w:type="spellStart"/>
       <w:r>
         <w:rPr>
           <w:rStyle w:val="typ"/>
@@ -4740,7 +3866,6 @@
         </w:rPr>
         <w:t>DOMEventTarget</w:t>
       </w:r>
-      <w:proofErr w:type="spellEnd"/>
       <w:r>
         <w:rPr>
           <w:rStyle w:val="pln"/>
@@ -4749,20 +3874,8 @@
           <w:sz w:val="18"/>
           <w:szCs w:val="18"/>
         </w:rPr>
-        <w:t xml:space="preserve"> </w:t>
-      </w:r>
-      <w:proofErr w:type="spellStart"/>
-      <w:r>
-        <w:rPr>
-          <w:rStyle w:val="pln"/>
-          <w:rFonts w:ascii="Consolas" w:hAnsi="Consolas" w:cs="Courier New"/>
-          <w:color w:val="29303B"/>
-          <w:sz w:val="18"/>
-          <w:szCs w:val="18"/>
-        </w:rPr>
-        <w:t>relatedTarget</w:t>
-      </w:r>
-      <w:proofErr w:type="spellEnd"/>
+        <w:t xml:space="preserve"> relatedTarget</w:t>
+      </w:r>
     </w:p>
     <w:p>
       <w:pPr>
@@ -4807,20 +3920,8 @@
           <w:sz w:val="18"/>
           <w:szCs w:val="18"/>
         </w:rPr>
-        <w:t xml:space="preserve">number </w:t>
-      </w:r>
-      <w:proofErr w:type="spellStart"/>
-      <w:r>
-        <w:rPr>
-          <w:rStyle w:val="pln"/>
-          <w:rFonts w:ascii="Consolas" w:hAnsi="Consolas" w:cs="Courier New"/>
-          <w:color w:val="29303B"/>
-          <w:sz w:val="18"/>
-          <w:szCs w:val="18"/>
-        </w:rPr>
-        <w:t>screenX</w:t>
-      </w:r>
-      <w:proofErr w:type="spellEnd"/>
+        <w:t>number screenX</w:t>
+      </w:r>
     </w:p>
     <w:p>
       <w:pPr>
@@ -4865,20 +3966,8 @@
           <w:sz w:val="18"/>
           <w:szCs w:val="18"/>
         </w:rPr>
-        <w:t xml:space="preserve">number </w:t>
-      </w:r>
-      <w:proofErr w:type="spellStart"/>
-      <w:r>
-        <w:rPr>
-          <w:rStyle w:val="pln"/>
-          <w:rFonts w:ascii="Consolas" w:hAnsi="Consolas" w:cs="Courier New"/>
-          <w:color w:val="29303B"/>
-          <w:sz w:val="18"/>
-          <w:szCs w:val="18"/>
-        </w:rPr>
-        <w:t>screenY</w:t>
-      </w:r>
-      <w:proofErr w:type="spellEnd"/>
+        <w:t>number screenY</w:t>
+      </w:r>
     </w:p>
     <w:p>
       <w:pPr>
@@ -4915,7 +4004,6 @@
           <w:szCs w:val="18"/>
         </w:rPr>
       </w:pPr>
-      <w:proofErr w:type="spellStart"/>
       <w:r>
         <w:rPr>
           <w:rStyle w:val="kwd"/>
@@ -4926,7 +4014,6 @@
         </w:rPr>
         <w:t>boolean</w:t>
       </w:r>
-      <w:proofErr w:type="spellEnd"/>
       <w:r>
         <w:rPr>
           <w:rStyle w:val="pln"/>
@@ -4935,20 +4022,8 @@
           <w:sz w:val="18"/>
           <w:szCs w:val="18"/>
         </w:rPr>
-        <w:t xml:space="preserve"> </w:t>
-      </w:r>
-      <w:proofErr w:type="spellStart"/>
-      <w:r>
-        <w:rPr>
-          <w:rStyle w:val="pln"/>
-          <w:rFonts w:ascii="Consolas" w:hAnsi="Consolas" w:cs="Courier New"/>
-          <w:color w:val="29303B"/>
-          <w:sz w:val="18"/>
-          <w:szCs w:val="18"/>
-        </w:rPr>
-        <w:t>shiftKey</w:t>
-      </w:r>
-      <w:proofErr w:type="spellEnd"/>
+        <w:t xml:space="preserve"> shiftKey</w:t>
+      </w:r>
     </w:p>
     <w:p>
       <w:pPr>
@@ -5020,7 +4095,6 @@
           <w:szCs w:val="18"/>
         </w:rPr>
       </w:pPr>
-      <w:proofErr w:type="spellStart"/>
       <w:r>
         <w:rPr>
           <w:rStyle w:val="pln"/>
@@ -5031,7 +4105,6 @@
         </w:rPr>
         <w:t>onSelect</w:t>
       </w:r>
-      <w:proofErr w:type="spellEnd"/>
     </w:p>
     <w:p>
       <w:pPr>
@@ -5104,7 +4177,6 @@
           <w:szCs w:val="18"/>
         </w:rPr>
       </w:pPr>
-      <w:proofErr w:type="spellStart"/>
       <w:r>
         <w:rPr>
           <w:rStyle w:val="pln"/>
@@ -5113,75 +4185,8 @@
           <w:sz w:val="18"/>
           <w:szCs w:val="18"/>
         </w:rPr>
-        <w:t>onTouchCancel</w:t>
-      </w:r>
-      <w:proofErr w:type="spellEnd"/>
-      <w:r>
-        <w:rPr>
-          <w:rStyle w:val="pln"/>
-          <w:rFonts w:ascii="Consolas" w:hAnsi="Consolas" w:cs="Courier New"/>
-          <w:color w:val="29303B"/>
-          <w:sz w:val="18"/>
-          <w:szCs w:val="18"/>
-        </w:rPr>
-        <w:t xml:space="preserve"> </w:t>
-      </w:r>
-      <w:proofErr w:type="spellStart"/>
-      <w:r>
-        <w:rPr>
-          <w:rStyle w:val="pln"/>
-          <w:rFonts w:ascii="Consolas" w:hAnsi="Consolas" w:cs="Courier New"/>
-          <w:color w:val="29303B"/>
-          <w:sz w:val="18"/>
-          <w:szCs w:val="18"/>
-        </w:rPr>
-        <w:t>onTouchEnd</w:t>
-      </w:r>
-      <w:proofErr w:type="spellEnd"/>
-      <w:r>
-        <w:rPr>
-          <w:rStyle w:val="pln"/>
-          <w:rFonts w:ascii="Consolas" w:hAnsi="Consolas" w:cs="Courier New"/>
-          <w:color w:val="29303B"/>
-          <w:sz w:val="18"/>
-          <w:szCs w:val="18"/>
-        </w:rPr>
-        <w:t xml:space="preserve"> </w:t>
-      </w:r>
-      <w:proofErr w:type="spellStart"/>
-      <w:r>
-        <w:rPr>
-          <w:rStyle w:val="pln"/>
-          <w:rFonts w:ascii="Consolas" w:hAnsi="Consolas" w:cs="Courier New"/>
-          <w:color w:val="29303B"/>
-          <w:sz w:val="18"/>
-          <w:szCs w:val="18"/>
-        </w:rPr>
-        <w:t>onTouchMove</w:t>
-      </w:r>
-      <w:proofErr w:type="spellEnd"/>
-      <w:r>
-        <w:rPr>
-          <w:rStyle w:val="pln"/>
-          <w:rFonts w:ascii="Consolas" w:hAnsi="Consolas" w:cs="Courier New"/>
-          <w:color w:val="29303B"/>
-          <w:sz w:val="18"/>
-          <w:szCs w:val="18"/>
-        </w:rPr>
-        <w:t xml:space="preserve"> </w:t>
-      </w:r>
-      <w:proofErr w:type="spellStart"/>
-      <w:r>
-        <w:rPr>
-          <w:rStyle w:val="pln"/>
-          <w:rFonts w:ascii="Consolas" w:hAnsi="Consolas" w:cs="Courier New"/>
-          <w:color w:val="29303B"/>
-          <w:sz w:val="18"/>
-          <w:szCs w:val="18"/>
-        </w:rPr>
-        <w:t>onTouchStart</w:t>
-      </w:r>
-      <w:proofErr w:type="spellEnd"/>
+        <w:t>onTouchCancel onTouchEnd onTouchMove onTouchStart</w:t>
+      </w:r>
     </w:p>
     <w:p>
       <w:pPr>
@@ -5235,7 +4240,6 @@
           <w:szCs w:val="18"/>
         </w:rPr>
       </w:pPr>
-      <w:proofErr w:type="spellStart"/>
       <w:r>
         <w:rPr>
           <w:rStyle w:val="kwd"/>
@@ -5246,7 +4250,6 @@
         </w:rPr>
         <w:t>boolean</w:t>
       </w:r>
-      <w:proofErr w:type="spellEnd"/>
       <w:r>
         <w:rPr>
           <w:rStyle w:val="pln"/>
@@ -5255,20 +4258,8 @@
           <w:sz w:val="18"/>
           <w:szCs w:val="18"/>
         </w:rPr>
-        <w:t xml:space="preserve"> </w:t>
-      </w:r>
-      <w:proofErr w:type="spellStart"/>
-      <w:r>
-        <w:rPr>
-          <w:rStyle w:val="pln"/>
-          <w:rFonts w:ascii="Consolas" w:hAnsi="Consolas" w:cs="Courier New"/>
-          <w:color w:val="29303B"/>
-          <w:sz w:val="18"/>
-          <w:szCs w:val="18"/>
-        </w:rPr>
-        <w:t>altKey</w:t>
-      </w:r>
-      <w:proofErr w:type="spellEnd"/>
+        <w:t xml:space="preserve"> altKey</w:t>
+      </w:r>
     </w:p>
     <w:p>
       <w:pPr>
@@ -5305,7 +4296,6 @@
           <w:szCs w:val="18"/>
         </w:rPr>
       </w:pPr>
-      <w:proofErr w:type="spellStart"/>
       <w:r>
         <w:rPr>
           <w:rStyle w:val="typ"/>
@@ -5316,7 +4306,6 @@
         </w:rPr>
         <w:t>DOMTouchList</w:t>
       </w:r>
-      <w:proofErr w:type="spellEnd"/>
       <w:r>
         <w:rPr>
           <w:rStyle w:val="pln"/>
@@ -5325,20 +4314,8 @@
           <w:sz w:val="18"/>
           <w:szCs w:val="18"/>
         </w:rPr>
-        <w:t xml:space="preserve"> </w:t>
-      </w:r>
-      <w:proofErr w:type="spellStart"/>
-      <w:r>
-        <w:rPr>
-          <w:rStyle w:val="pln"/>
-          <w:rFonts w:ascii="Consolas" w:hAnsi="Consolas" w:cs="Courier New"/>
-          <w:color w:val="29303B"/>
-          <w:sz w:val="18"/>
-          <w:szCs w:val="18"/>
-        </w:rPr>
-        <w:t>changedTouches</w:t>
-      </w:r>
-      <w:proofErr w:type="spellEnd"/>
+        <w:t xml:space="preserve"> changedTouches</w:t>
+      </w:r>
     </w:p>
     <w:p>
       <w:pPr>
@@ -5375,7 +4352,6 @@
           <w:szCs w:val="18"/>
         </w:rPr>
       </w:pPr>
-      <w:proofErr w:type="spellStart"/>
       <w:r>
         <w:rPr>
           <w:rStyle w:val="kwd"/>
@@ -5386,7 +4362,6 @@
         </w:rPr>
         <w:t>boolean</w:t>
       </w:r>
-      <w:proofErr w:type="spellEnd"/>
       <w:r>
         <w:rPr>
           <w:rStyle w:val="pln"/>
@@ -5395,20 +4370,8 @@
           <w:sz w:val="18"/>
           <w:szCs w:val="18"/>
         </w:rPr>
-        <w:t xml:space="preserve"> </w:t>
-      </w:r>
-      <w:proofErr w:type="spellStart"/>
-      <w:r>
-        <w:rPr>
-          <w:rStyle w:val="pln"/>
-          <w:rFonts w:ascii="Consolas" w:hAnsi="Consolas" w:cs="Courier New"/>
-          <w:color w:val="29303B"/>
-          <w:sz w:val="18"/>
-          <w:szCs w:val="18"/>
-        </w:rPr>
-        <w:t>ctrlKey</w:t>
-      </w:r>
-      <w:proofErr w:type="spellEnd"/>
+        <w:t xml:space="preserve"> ctrlKey</w:t>
+      </w:r>
     </w:p>
     <w:p>
       <w:pPr>
@@ -5445,7 +4408,6 @@
           <w:szCs w:val="18"/>
         </w:rPr>
       </w:pPr>
-      <w:proofErr w:type="spellStart"/>
       <w:r>
         <w:rPr>
           <w:rStyle w:val="kwd"/>
@@ -5456,7 +4418,6 @@
         </w:rPr>
         <w:t>boolean</w:t>
       </w:r>
-      <w:proofErr w:type="spellEnd"/>
       <w:r>
         <w:rPr>
           <w:rStyle w:val="pln"/>
@@ -5465,20 +4426,8 @@
           <w:sz w:val="18"/>
           <w:szCs w:val="18"/>
         </w:rPr>
-        <w:t xml:space="preserve"> </w:t>
-      </w:r>
-      <w:proofErr w:type="spellStart"/>
-      <w:r>
-        <w:rPr>
-          <w:rStyle w:val="pln"/>
-          <w:rFonts w:ascii="Consolas" w:hAnsi="Consolas" w:cs="Courier New"/>
-          <w:color w:val="29303B"/>
-          <w:sz w:val="18"/>
-          <w:szCs w:val="18"/>
-        </w:rPr>
-        <w:t>getModifierState</w:t>
-      </w:r>
-      <w:proofErr w:type="spellEnd"/>
+        <w:t xml:space="preserve"> getModifierState</w:t>
+      </w:r>
       <w:r>
         <w:rPr>
           <w:rStyle w:val="pun"/>
@@ -5545,7 +4494,6 @@
           <w:szCs w:val="18"/>
         </w:rPr>
       </w:pPr>
-      <w:proofErr w:type="spellStart"/>
       <w:r>
         <w:rPr>
           <w:rStyle w:val="kwd"/>
@@ -5556,7 +4504,6 @@
         </w:rPr>
         <w:t>boolean</w:t>
       </w:r>
-      <w:proofErr w:type="spellEnd"/>
       <w:r>
         <w:rPr>
           <w:rStyle w:val="pln"/>
@@ -5565,20 +4512,8 @@
           <w:sz w:val="18"/>
           <w:szCs w:val="18"/>
         </w:rPr>
-        <w:t xml:space="preserve"> </w:t>
-      </w:r>
-      <w:proofErr w:type="spellStart"/>
-      <w:r>
-        <w:rPr>
-          <w:rStyle w:val="pln"/>
-          <w:rFonts w:ascii="Consolas" w:hAnsi="Consolas" w:cs="Courier New"/>
-          <w:color w:val="29303B"/>
-          <w:sz w:val="18"/>
-          <w:szCs w:val="18"/>
-        </w:rPr>
-        <w:t>metaKey</w:t>
-      </w:r>
-      <w:proofErr w:type="spellEnd"/>
+        <w:t xml:space="preserve"> metaKey</w:t>
+      </w:r>
     </w:p>
     <w:p>
       <w:pPr>
@@ -5615,7 +4550,6 @@
           <w:szCs w:val="18"/>
         </w:rPr>
       </w:pPr>
-      <w:proofErr w:type="spellStart"/>
       <w:r>
         <w:rPr>
           <w:rStyle w:val="kwd"/>
@@ -5626,7 +4560,6 @@
         </w:rPr>
         <w:t>boolean</w:t>
       </w:r>
-      <w:proofErr w:type="spellEnd"/>
       <w:r>
         <w:rPr>
           <w:rStyle w:val="pln"/>
@@ -5635,20 +4568,8 @@
           <w:sz w:val="18"/>
           <w:szCs w:val="18"/>
         </w:rPr>
-        <w:t xml:space="preserve"> </w:t>
-      </w:r>
-      <w:proofErr w:type="spellStart"/>
-      <w:r>
-        <w:rPr>
-          <w:rStyle w:val="pln"/>
-          <w:rFonts w:ascii="Consolas" w:hAnsi="Consolas" w:cs="Courier New"/>
-          <w:color w:val="29303B"/>
-          <w:sz w:val="18"/>
-          <w:szCs w:val="18"/>
-        </w:rPr>
-        <w:t>shiftKey</w:t>
-      </w:r>
-      <w:proofErr w:type="spellEnd"/>
+        <w:t xml:space="preserve"> shiftKey</w:t>
+      </w:r>
     </w:p>
     <w:p>
       <w:pPr>
@@ -5685,7 +4606,6 @@
           <w:szCs w:val="18"/>
         </w:rPr>
       </w:pPr>
-      <w:proofErr w:type="spellStart"/>
       <w:r>
         <w:rPr>
           <w:rStyle w:val="typ"/>
@@ -5696,7 +4616,6 @@
         </w:rPr>
         <w:t>DOMTouchList</w:t>
       </w:r>
-      <w:proofErr w:type="spellEnd"/>
       <w:r>
         <w:rPr>
           <w:rStyle w:val="pln"/>
@@ -5705,20 +4624,8 @@
           <w:sz w:val="18"/>
           <w:szCs w:val="18"/>
         </w:rPr>
-        <w:t xml:space="preserve"> </w:t>
-      </w:r>
-      <w:proofErr w:type="spellStart"/>
-      <w:r>
-        <w:rPr>
-          <w:rStyle w:val="pln"/>
-          <w:rFonts w:ascii="Consolas" w:hAnsi="Consolas" w:cs="Courier New"/>
-          <w:color w:val="29303B"/>
-          <w:sz w:val="18"/>
-          <w:szCs w:val="18"/>
-        </w:rPr>
-        <w:t>targetTouches</w:t>
-      </w:r>
-      <w:proofErr w:type="spellEnd"/>
+        <w:t xml:space="preserve"> targetTouches</w:t>
+      </w:r>
     </w:p>
     <w:p>
       <w:pPr>
@@ -5755,7 +4662,6 @@
           <w:szCs w:val="18"/>
         </w:rPr>
       </w:pPr>
-      <w:proofErr w:type="spellStart"/>
       <w:r>
         <w:rPr>
           <w:rStyle w:val="typ"/>
@@ -5766,7 +4672,6 @@
         </w:rPr>
         <w:t>DOMTouchList</w:t>
       </w:r>
-      <w:proofErr w:type="spellEnd"/>
       <w:r>
         <w:rPr>
           <w:rStyle w:val="pln"/>
@@ -5848,7 +4753,6 @@
           <w:szCs w:val="18"/>
         </w:rPr>
       </w:pPr>
-      <w:proofErr w:type="spellStart"/>
       <w:r>
         <w:rPr>
           <w:rStyle w:val="pln"/>
@@ -5859,7 +4763,6 @@
         </w:rPr>
         <w:t>onScroll</w:t>
       </w:r>
-      <w:proofErr w:type="spellEnd"/>
     </w:p>
     <w:p>
       <w:pPr>
@@ -5959,7 +4862,6 @@
           <w:szCs w:val="18"/>
         </w:rPr>
       </w:pPr>
-      <w:proofErr w:type="spellStart"/>
       <w:r>
         <w:rPr>
           <w:rStyle w:val="typ"/>
@@ -5970,7 +4872,6 @@
         </w:rPr>
         <w:t>DOMAbstractView</w:t>
       </w:r>
-      <w:proofErr w:type="spellEnd"/>
       <w:r>
         <w:rPr>
           <w:rStyle w:val="pln"/>
@@ -6052,7 +4953,6 @@
           <w:szCs w:val="18"/>
         </w:rPr>
       </w:pPr>
-      <w:proofErr w:type="spellStart"/>
       <w:r>
         <w:rPr>
           <w:rStyle w:val="pln"/>
@@ -6063,7 +4963,6 @@
         </w:rPr>
         <w:t>onWheel</w:t>
       </w:r>
-      <w:proofErr w:type="spellEnd"/>
     </w:p>
     <w:p>
       <w:pPr>
@@ -6125,20 +5024,8 @@
           <w:sz w:val="18"/>
           <w:szCs w:val="18"/>
         </w:rPr>
-        <w:t xml:space="preserve">number </w:t>
-      </w:r>
-      <w:proofErr w:type="spellStart"/>
-      <w:r>
-        <w:rPr>
-          <w:rStyle w:val="pln"/>
-          <w:rFonts w:ascii="Consolas" w:hAnsi="Consolas" w:cs="Courier New"/>
-          <w:color w:val="29303B"/>
-          <w:sz w:val="18"/>
-          <w:szCs w:val="18"/>
-        </w:rPr>
-        <w:t>deltaMode</w:t>
-      </w:r>
-      <w:proofErr w:type="spellEnd"/>
+        <w:t>number deltaMode</w:t>
+      </w:r>
     </w:p>
     <w:p>
       <w:pPr>
@@ -6183,20 +5070,8 @@
           <w:sz w:val="18"/>
           <w:szCs w:val="18"/>
         </w:rPr>
-        <w:t xml:space="preserve">number </w:t>
-      </w:r>
-      <w:proofErr w:type="spellStart"/>
-      <w:r>
-        <w:rPr>
-          <w:rStyle w:val="pln"/>
-          <w:rFonts w:ascii="Consolas" w:hAnsi="Consolas" w:cs="Courier New"/>
-          <w:color w:val="29303B"/>
-          <w:sz w:val="18"/>
-          <w:szCs w:val="18"/>
-        </w:rPr>
-        <w:t>deltaX</w:t>
-      </w:r>
-      <w:proofErr w:type="spellEnd"/>
+        <w:t>number deltaX</w:t>
+      </w:r>
     </w:p>
     <w:p>
       <w:pPr>
@@ -6241,20 +5116,8 @@
           <w:sz w:val="18"/>
           <w:szCs w:val="18"/>
         </w:rPr>
-        <w:t xml:space="preserve">number </w:t>
-      </w:r>
-      <w:proofErr w:type="spellStart"/>
-      <w:r>
-        <w:rPr>
-          <w:rStyle w:val="pln"/>
-          <w:rFonts w:ascii="Consolas" w:hAnsi="Consolas" w:cs="Courier New"/>
-          <w:color w:val="29303B"/>
-          <w:sz w:val="18"/>
-          <w:szCs w:val="18"/>
-        </w:rPr>
-        <w:t>deltaY</w:t>
-      </w:r>
-      <w:proofErr w:type="spellEnd"/>
+        <w:t>number deltaY</w:t>
+      </w:r>
     </w:p>
     <w:p>
       <w:pPr>
@@ -6299,20 +5162,8 @@
           <w:sz w:val="18"/>
           <w:szCs w:val="18"/>
         </w:rPr>
-        <w:t xml:space="preserve">number </w:t>
-      </w:r>
-      <w:proofErr w:type="spellStart"/>
-      <w:r>
-        <w:rPr>
-          <w:rStyle w:val="pln"/>
-          <w:rFonts w:ascii="Consolas" w:hAnsi="Consolas" w:cs="Courier New"/>
-          <w:color w:val="29303B"/>
-          <w:sz w:val="18"/>
-          <w:szCs w:val="18"/>
-        </w:rPr>
-        <w:t>deltaZ</w:t>
-      </w:r>
-      <w:proofErr w:type="spellEnd"/>
+        <w:t>number deltaZ</w:t>
+      </w:r>
     </w:p>
     <w:p>
       <w:pPr>
@@ -6384,7 +5235,6 @@
           <w:szCs w:val="18"/>
         </w:rPr>
       </w:pPr>
-      <w:proofErr w:type="spellStart"/>
       <w:r>
         <w:rPr>
           <w:rStyle w:val="pln"/>
@@ -6393,119 +5243,8 @@
           <w:sz w:val="18"/>
           <w:szCs w:val="18"/>
         </w:rPr>
-        <w:t>onAbort</w:t>
-      </w:r>
-      <w:proofErr w:type="spellEnd"/>
-      <w:r>
-        <w:rPr>
-          <w:rStyle w:val="pln"/>
-          <w:rFonts w:ascii="Consolas" w:hAnsi="Consolas" w:cs="Courier New"/>
-          <w:color w:val="29303B"/>
-          <w:sz w:val="18"/>
-          <w:szCs w:val="18"/>
-        </w:rPr>
-        <w:t xml:space="preserve"> </w:t>
-      </w:r>
-      <w:proofErr w:type="spellStart"/>
-      <w:r>
-        <w:rPr>
-          <w:rStyle w:val="pln"/>
-          <w:rFonts w:ascii="Consolas" w:hAnsi="Consolas" w:cs="Courier New"/>
-          <w:color w:val="29303B"/>
-          <w:sz w:val="18"/>
-          <w:szCs w:val="18"/>
-        </w:rPr>
-        <w:t>onCanPlay</w:t>
-      </w:r>
-      <w:proofErr w:type="spellEnd"/>
-      <w:r>
-        <w:rPr>
-          <w:rStyle w:val="pln"/>
-          <w:rFonts w:ascii="Consolas" w:hAnsi="Consolas" w:cs="Courier New"/>
-          <w:color w:val="29303B"/>
-          <w:sz w:val="18"/>
-          <w:szCs w:val="18"/>
-        </w:rPr>
-        <w:t xml:space="preserve"> </w:t>
-      </w:r>
-      <w:proofErr w:type="spellStart"/>
-      <w:r>
-        <w:rPr>
-          <w:rStyle w:val="pln"/>
-          <w:rFonts w:ascii="Consolas" w:hAnsi="Consolas" w:cs="Courier New"/>
-          <w:color w:val="29303B"/>
-          <w:sz w:val="18"/>
-          <w:szCs w:val="18"/>
-        </w:rPr>
-        <w:t>onCanPlayThrough</w:t>
-      </w:r>
-      <w:proofErr w:type="spellEnd"/>
-      <w:r>
-        <w:rPr>
-          <w:rStyle w:val="pln"/>
-          <w:rFonts w:ascii="Consolas" w:hAnsi="Consolas" w:cs="Courier New"/>
-          <w:color w:val="29303B"/>
-          <w:sz w:val="18"/>
-          <w:szCs w:val="18"/>
-        </w:rPr>
-        <w:t xml:space="preserve"> </w:t>
-      </w:r>
-      <w:proofErr w:type="spellStart"/>
-      <w:r>
-        <w:rPr>
-          <w:rStyle w:val="pln"/>
-          <w:rFonts w:ascii="Consolas" w:hAnsi="Consolas" w:cs="Courier New"/>
-          <w:color w:val="29303B"/>
-          <w:sz w:val="18"/>
-          <w:szCs w:val="18"/>
-        </w:rPr>
-        <w:t>onDurationChange</w:t>
-      </w:r>
-      <w:proofErr w:type="spellEnd"/>
-      <w:r>
-        <w:rPr>
-          <w:rStyle w:val="pln"/>
-          <w:rFonts w:ascii="Consolas" w:hAnsi="Consolas" w:cs="Courier New"/>
-          <w:color w:val="29303B"/>
-          <w:sz w:val="18"/>
-          <w:szCs w:val="18"/>
-        </w:rPr>
-        <w:t xml:space="preserve"> </w:t>
-      </w:r>
-      <w:proofErr w:type="spellStart"/>
-      <w:r>
-        <w:rPr>
-          <w:rStyle w:val="pln"/>
-          <w:rFonts w:ascii="Consolas" w:hAnsi="Consolas" w:cs="Courier New"/>
-          <w:color w:val="29303B"/>
-          <w:sz w:val="18"/>
-          <w:szCs w:val="18"/>
-        </w:rPr>
-        <w:t>onEmptied</w:t>
-      </w:r>
-      <w:proofErr w:type="spellEnd"/>
-      <w:r>
-        <w:rPr>
-          <w:rStyle w:val="pln"/>
-          <w:rFonts w:ascii="Consolas" w:hAnsi="Consolas" w:cs="Courier New"/>
-          <w:color w:val="29303B"/>
-          <w:sz w:val="18"/>
-          <w:szCs w:val="18"/>
-        </w:rPr>
-        <w:t xml:space="preserve"> </w:t>
-      </w:r>
-      <w:proofErr w:type="spellStart"/>
-      <w:r>
-        <w:rPr>
-          <w:rStyle w:val="pln"/>
-          <w:rFonts w:ascii="Consolas" w:hAnsi="Consolas" w:cs="Courier New"/>
-          <w:color w:val="29303B"/>
-          <w:sz w:val="18"/>
-          <w:szCs w:val="18"/>
-        </w:rPr>
-        <w:t>onEncrypted</w:t>
-      </w:r>
-      <w:proofErr w:type="spellEnd"/>
+        <w:t>onAbort onCanPlay onCanPlayThrough onDurationChange onEmptied onEncrypted</w:t>
+      </w:r>
     </w:p>
     <w:p>
       <w:pPr>
@@ -6542,7 +5281,6 @@
           <w:szCs w:val="18"/>
         </w:rPr>
       </w:pPr>
-      <w:proofErr w:type="spellStart"/>
       <w:r>
         <w:rPr>
           <w:rStyle w:val="pln"/>
@@ -6551,141 +5289,8 @@
           <w:sz w:val="18"/>
           <w:szCs w:val="18"/>
         </w:rPr>
-        <w:t>onEnded</w:t>
-      </w:r>
-      <w:proofErr w:type="spellEnd"/>
-      <w:r>
-        <w:rPr>
-          <w:rStyle w:val="pln"/>
-          <w:rFonts w:ascii="Consolas" w:hAnsi="Consolas" w:cs="Courier New"/>
-          <w:color w:val="29303B"/>
-          <w:sz w:val="18"/>
-          <w:szCs w:val="18"/>
-        </w:rPr>
-        <w:t xml:space="preserve"> </w:t>
-      </w:r>
-      <w:proofErr w:type="spellStart"/>
-      <w:r>
-        <w:rPr>
-          <w:rStyle w:val="pln"/>
-          <w:rFonts w:ascii="Consolas" w:hAnsi="Consolas" w:cs="Courier New"/>
-          <w:color w:val="29303B"/>
-          <w:sz w:val="18"/>
-          <w:szCs w:val="18"/>
-        </w:rPr>
-        <w:t>onError</w:t>
-      </w:r>
-      <w:proofErr w:type="spellEnd"/>
-      <w:r>
-        <w:rPr>
-          <w:rStyle w:val="pln"/>
-          <w:rFonts w:ascii="Consolas" w:hAnsi="Consolas" w:cs="Courier New"/>
-          <w:color w:val="29303B"/>
-          <w:sz w:val="18"/>
-          <w:szCs w:val="18"/>
-        </w:rPr>
-        <w:t xml:space="preserve"> </w:t>
-      </w:r>
-      <w:proofErr w:type="spellStart"/>
-      <w:r>
-        <w:rPr>
-          <w:rStyle w:val="pln"/>
-          <w:rFonts w:ascii="Consolas" w:hAnsi="Consolas" w:cs="Courier New"/>
-          <w:color w:val="29303B"/>
-          <w:sz w:val="18"/>
-          <w:szCs w:val="18"/>
-        </w:rPr>
-        <w:t>onLoadedData</w:t>
-      </w:r>
-      <w:proofErr w:type="spellEnd"/>
-      <w:r>
-        <w:rPr>
-          <w:rStyle w:val="pln"/>
-          <w:rFonts w:ascii="Consolas" w:hAnsi="Consolas" w:cs="Courier New"/>
-          <w:color w:val="29303B"/>
-          <w:sz w:val="18"/>
-          <w:szCs w:val="18"/>
-        </w:rPr>
-        <w:t xml:space="preserve"> </w:t>
-      </w:r>
-      <w:proofErr w:type="spellStart"/>
-      <w:r>
-        <w:rPr>
-          <w:rStyle w:val="pln"/>
-          <w:rFonts w:ascii="Consolas" w:hAnsi="Consolas" w:cs="Courier New"/>
-          <w:color w:val="29303B"/>
-          <w:sz w:val="18"/>
-          <w:szCs w:val="18"/>
-        </w:rPr>
-        <w:t>onLoadedMetadata</w:t>
-      </w:r>
-      <w:proofErr w:type="spellEnd"/>
-      <w:r>
-        <w:rPr>
-          <w:rStyle w:val="pln"/>
-          <w:rFonts w:ascii="Consolas" w:hAnsi="Consolas" w:cs="Courier New"/>
-          <w:color w:val="29303B"/>
-          <w:sz w:val="18"/>
-          <w:szCs w:val="18"/>
-        </w:rPr>
-        <w:t xml:space="preserve"> </w:t>
-      </w:r>
-      <w:proofErr w:type="spellStart"/>
-      <w:r>
-        <w:rPr>
-          <w:rStyle w:val="pln"/>
-          <w:rFonts w:ascii="Consolas" w:hAnsi="Consolas" w:cs="Courier New"/>
-          <w:color w:val="29303B"/>
-          <w:sz w:val="18"/>
-          <w:szCs w:val="18"/>
-        </w:rPr>
-        <w:t>onLoadStart</w:t>
-      </w:r>
-      <w:proofErr w:type="spellEnd"/>
-      <w:r>
-        <w:rPr>
-          <w:rStyle w:val="pln"/>
-          <w:rFonts w:ascii="Consolas" w:hAnsi="Consolas" w:cs="Courier New"/>
-          <w:color w:val="29303B"/>
-          <w:sz w:val="18"/>
-          <w:szCs w:val="18"/>
-        </w:rPr>
-        <w:t xml:space="preserve"> </w:t>
-      </w:r>
-      <w:proofErr w:type="spellStart"/>
-      <w:r>
-        <w:rPr>
-          <w:rStyle w:val="pln"/>
-          <w:rFonts w:ascii="Consolas" w:hAnsi="Consolas" w:cs="Courier New"/>
-          <w:color w:val="29303B"/>
-          <w:sz w:val="18"/>
-          <w:szCs w:val="18"/>
-        </w:rPr>
-        <w:t>onPause</w:t>
-      </w:r>
-      <w:proofErr w:type="spellEnd"/>
-      <w:r>
-        <w:rPr>
-          <w:rStyle w:val="pln"/>
-          <w:rFonts w:ascii="Consolas" w:hAnsi="Consolas" w:cs="Courier New"/>
-          <w:color w:val="29303B"/>
-          <w:sz w:val="18"/>
-          <w:szCs w:val="18"/>
-        </w:rPr>
-        <w:t xml:space="preserve"> </w:t>
-      </w:r>
-      <w:proofErr w:type="spellStart"/>
-      <w:r>
-        <w:rPr>
-          <w:rStyle w:val="pln"/>
-          <w:rFonts w:ascii="Consolas" w:hAnsi="Consolas" w:cs="Courier New"/>
-          <w:color w:val="29303B"/>
-          <w:sz w:val="18"/>
-          <w:szCs w:val="18"/>
-        </w:rPr>
-        <w:t>onPlay</w:t>
-      </w:r>
-      <w:proofErr w:type="spellEnd"/>
+        <w:t>onEnded onError onLoadedData onLoadedMetadata onLoadStart onPause onPlay</w:t>
+      </w:r>
     </w:p>
     <w:p>
       <w:pPr>
@@ -6722,7 +5327,6 @@
           <w:szCs w:val="18"/>
         </w:rPr>
       </w:pPr>
-      <w:proofErr w:type="spellStart"/>
       <w:r>
         <w:rPr>
           <w:rStyle w:val="pln"/>
@@ -6731,141 +5335,8 @@
           <w:sz w:val="18"/>
           <w:szCs w:val="18"/>
         </w:rPr>
-        <w:t>onPlaying</w:t>
-      </w:r>
-      <w:proofErr w:type="spellEnd"/>
-      <w:r>
-        <w:rPr>
-          <w:rStyle w:val="pln"/>
-          <w:rFonts w:ascii="Consolas" w:hAnsi="Consolas" w:cs="Courier New"/>
-          <w:color w:val="29303B"/>
-          <w:sz w:val="18"/>
-          <w:szCs w:val="18"/>
-        </w:rPr>
-        <w:t xml:space="preserve"> </w:t>
-      </w:r>
-      <w:proofErr w:type="spellStart"/>
-      <w:r>
-        <w:rPr>
-          <w:rStyle w:val="pln"/>
-          <w:rFonts w:ascii="Consolas" w:hAnsi="Consolas" w:cs="Courier New"/>
-          <w:color w:val="29303B"/>
-          <w:sz w:val="18"/>
-          <w:szCs w:val="18"/>
-        </w:rPr>
-        <w:t>onProgress</w:t>
-      </w:r>
-      <w:proofErr w:type="spellEnd"/>
-      <w:r>
-        <w:rPr>
-          <w:rStyle w:val="pln"/>
-          <w:rFonts w:ascii="Consolas" w:hAnsi="Consolas" w:cs="Courier New"/>
-          <w:color w:val="29303B"/>
-          <w:sz w:val="18"/>
-          <w:szCs w:val="18"/>
-        </w:rPr>
-        <w:t xml:space="preserve"> </w:t>
-      </w:r>
-      <w:proofErr w:type="spellStart"/>
-      <w:r>
-        <w:rPr>
-          <w:rStyle w:val="pln"/>
-          <w:rFonts w:ascii="Consolas" w:hAnsi="Consolas" w:cs="Courier New"/>
-          <w:color w:val="29303B"/>
-          <w:sz w:val="18"/>
-          <w:szCs w:val="18"/>
-        </w:rPr>
-        <w:t>onRateChange</w:t>
-      </w:r>
-      <w:proofErr w:type="spellEnd"/>
-      <w:r>
-        <w:rPr>
-          <w:rStyle w:val="pln"/>
-          <w:rFonts w:ascii="Consolas" w:hAnsi="Consolas" w:cs="Courier New"/>
-          <w:color w:val="29303B"/>
-          <w:sz w:val="18"/>
-          <w:szCs w:val="18"/>
-        </w:rPr>
-        <w:t xml:space="preserve"> </w:t>
-      </w:r>
-      <w:proofErr w:type="spellStart"/>
-      <w:r>
-        <w:rPr>
-          <w:rStyle w:val="pln"/>
-          <w:rFonts w:ascii="Consolas" w:hAnsi="Consolas" w:cs="Courier New"/>
-          <w:color w:val="29303B"/>
-          <w:sz w:val="18"/>
-          <w:szCs w:val="18"/>
-        </w:rPr>
-        <w:t>onSeeked</w:t>
-      </w:r>
-      <w:proofErr w:type="spellEnd"/>
-      <w:r>
-        <w:rPr>
-          <w:rStyle w:val="pln"/>
-          <w:rFonts w:ascii="Consolas" w:hAnsi="Consolas" w:cs="Courier New"/>
-          <w:color w:val="29303B"/>
-          <w:sz w:val="18"/>
-          <w:szCs w:val="18"/>
-        </w:rPr>
-        <w:t xml:space="preserve"> </w:t>
-      </w:r>
-      <w:proofErr w:type="spellStart"/>
-      <w:r>
-        <w:rPr>
-          <w:rStyle w:val="pln"/>
-          <w:rFonts w:ascii="Consolas" w:hAnsi="Consolas" w:cs="Courier New"/>
-          <w:color w:val="29303B"/>
-          <w:sz w:val="18"/>
-          <w:szCs w:val="18"/>
-        </w:rPr>
-        <w:t>onSeeking</w:t>
-      </w:r>
-      <w:proofErr w:type="spellEnd"/>
-      <w:r>
-        <w:rPr>
-          <w:rStyle w:val="pln"/>
-          <w:rFonts w:ascii="Consolas" w:hAnsi="Consolas" w:cs="Courier New"/>
-          <w:color w:val="29303B"/>
-          <w:sz w:val="18"/>
-          <w:szCs w:val="18"/>
-        </w:rPr>
-        <w:t xml:space="preserve"> </w:t>
-      </w:r>
-      <w:proofErr w:type="spellStart"/>
-      <w:r>
-        <w:rPr>
-          <w:rStyle w:val="pln"/>
-          <w:rFonts w:ascii="Consolas" w:hAnsi="Consolas" w:cs="Courier New"/>
-          <w:color w:val="29303B"/>
-          <w:sz w:val="18"/>
-          <w:szCs w:val="18"/>
-        </w:rPr>
-        <w:t>onStalled</w:t>
-      </w:r>
-      <w:proofErr w:type="spellEnd"/>
-      <w:r>
-        <w:rPr>
-          <w:rStyle w:val="pln"/>
-          <w:rFonts w:ascii="Consolas" w:hAnsi="Consolas" w:cs="Courier New"/>
-          <w:color w:val="29303B"/>
-          <w:sz w:val="18"/>
-          <w:szCs w:val="18"/>
-        </w:rPr>
-        <w:t xml:space="preserve"> </w:t>
-      </w:r>
-      <w:proofErr w:type="spellStart"/>
-      <w:r>
-        <w:rPr>
-          <w:rStyle w:val="pln"/>
-          <w:rFonts w:ascii="Consolas" w:hAnsi="Consolas" w:cs="Courier New"/>
-          <w:color w:val="29303B"/>
-          <w:sz w:val="18"/>
-          <w:szCs w:val="18"/>
-        </w:rPr>
-        <w:t>onSuspend</w:t>
-      </w:r>
-      <w:proofErr w:type="spellEnd"/>
+        <w:t>onPlaying onProgress onRateChange onSeeked onSeeking onStalled onSuspend</w:t>
+      </w:r>
     </w:p>
     <w:p>
       <w:pPr>
@@ -6902,7 +5373,6 @@
           <w:szCs w:val="18"/>
         </w:rPr>
       </w:pPr>
-      <w:proofErr w:type="spellStart"/>
       <w:r>
         <w:rPr>
           <w:rStyle w:val="pln"/>
@@ -6911,53 +5381,8 @@
           <w:sz w:val="18"/>
           <w:szCs w:val="18"/>
         </w:rPr>
-        <w:t>onTimeUpdate</w:t>
-      </w:r>
-      <w:proofErr w:type="spellEnd"/>
-      <w:r>
-        <w:rPr>
-          <w:rStyle w:val="pln"/>
-          <w:rFonts w:ascii="Consolas" w:hAnsi="Consolas" w:cs="Courier New"/>
-          <w:color w:val="29303B"/>
-          <w:sz w:val="18"/>
-          <w:szCs w:val="18"/>
-        </w:rPr>
-        <w:t xml:space="preserve"> </w:t>
-      </w:r>
-      <w:proofErr w:type="spellStart"/>
-      <w:r>
-        <w:rPr>
-          <w:rStyle w:val="pln"/>
-          <w:rFonts w:ascii="Consolas" w:hAnsi="Consolas" w:cs="Courier New"/>
-          <w:color w:val="29303B"/>
-          <w:sz w:val="18"/>
-          <w:szCs w:val="18"/>
-        </w:rPr>
-        <w:t>onVolumeChange</w:t>
-      </w:r>
-      <w:proofErr w:type="spellEnd"/>
-      <w:r>
-        <w:rPr>
-          <w:rStyle w:val="pln"/>
-          <w:rFonts w:ascii="Consolas" w:hAnsi="Consolas" w:cs="Courier New"/>
-          <w:color w:val="29303B"/>
-          <w:sz w:val="18"/>
-          <w:szCs w:val="18"/>
-        </w:rPr>
-        <w:t xml:space="preserve"> </w:t>
-      </w:r>
-      <w:proofErr w:type="spellStart"/>
-      <w:r>
-        <w:rPr>
-          <w:rStyle w:val="pln"/>
-          <w:rFonts w:ascii="Consolas" w:hAnsi="Consolas" w:cs="Courier New"/>
-          <w:color w:val="29303B"/>
-          <w:sz w:val="18"/>
-          <w:szCs w:val="18"/>
-        </w:rPr>
-        <w:t>onWaiting</w:t>
-      </w:r>
-      <w:proofErr w:type="spellEnd"/>
+        <w:t>onTimeUpdate onVolumeChange onWaiting</w:t>
+      </w:r>
     </w:p>
     <w:p>
       <w:pPr>
@@ -7030,7 +5455,6 @@
           <w:szCs w:val="18"/>
         </w:rPr>
       </w:pPr>
-      <w:proofErr w:type="spellStart"/>
       <w:r>
         <w:rPr>
           <w:rStyle w:val="pln"/>
@@ -7039,31 +5463,8 @@
           <w:sz w:val="18"/>
           <w:szCs w:val="18"/>
         </w:rPr>
-        <w:t>onLoad</w:t>
-      </w:r>
-      <w:proofErr w:type="spellEnd"/>
-      <w:r>
-        <w:rPr>
-          <w:rStyle w:val="pln"/>
-          <w:rFonts w:ascii="Consolas" w:hAnsi="Consolas" w:cs="Courier New"/>
-          <w:color w:val="29303B"/>
-          <w:sz w:val="18"/>
-          <w:szCs w:val="18"/>
-        </w:rPr>
-        <w:t xml:space="preserve"> </w:t>
-      </w:r>
-      <w:proofErr w:type="spellStart"/>
-      <w:r>
-        <w:rPr>
-          <w:rStyle w:val="pln"/>
-          <w:rFonts w:ascii="Consolas" w:hAnsi="Consolas" w:cs="Courier New"/>
-          <w:color w:val="29303B"/>
-          <w:sz w:val="18"/>
-          <w:szCs w:val="18"/>
-        </w:rPr>
-        <w:t>onError</w:t>
-      </w:r>
-      <w:proofErr w:type="spellEnd"/>
+        <w:t>onLoad onError</w:t>
+      </w:r>
     </w:p>
     <w:p>
       <w:pPr>
@@ -7135,7 +5536,6 @@
           <w:szCs w:val="18"/>
         </w:rPr>
       </w:pPr>
-      <w:proofErr w:type="spellStart"/>
       <w:r>
         <w:rPr>
           <w:rStyle w:val="pln"/>
@@ -7144,53 +5544,8 @@
           <w:sz w:val="18"/>
           <w:szCs w:val="18"/>
         </w:rPr>
-        <w:t>onAnimationStart</w:t>
-      </w:r>
-      <w:proofErr w:type="spellEnd"/>
-      <w:r>
-        <w:rPr>
-          <w:rStyle w:val="pln"/>
-          <w:rFonts w:ascii="Consolas" w:hAnsi="Consolas" w:cs="Courier New"/>
-          <w:color w:val="29303B"/>
-          <w:sz w:val="18"/>
-          <w:szCs w:val="18"/>
-        </w:rPr>
-        <w:t xml:space="preserve"> </w:t>
-      </w:r>
-      <w:proofErr w:type="spellStart"/>
-      <w:r>
-        <w:rPr>
-          <w:rStyle w:val="pln"/>
-          <w:rFonts w:ascii="Consolas" w:hAnsi="Consolas" w:cs="Courier New"/>
-          <w:color w:val="29303B"/>
-          <w:sz w:val="18"/>
-          <w:szCs w:val="18"/>
-        </w:rPr>
-        <w:t>onAnimationEnd</w:t>
-      </w:r>
-      <w:proofErr w:type="spellEnd"/>
-      <w:r>
-        <w:rPr>
-          <w:rStyle w:val="pln"/>
-          <w:rFonts w:ascii="Consolas" w:hAnsi="Consolas" w:cs="Courier New"/>
-          <w:color w:val="29303B"/>
-          <w:sz w:val="18"/>
-          <w:szCs w:val="18"/>
-        </w:rPr>
-        <w:t xml:space="preserve"> </w:t>
-      </w:r>
-      <w:proofErr w:type="spellStart"/>
-      <w:r>
-        <w:rPr>
-          <w:rStyle w:val="pln"/>
-          <w:rFonts w:ascii="Consolas" w:hAnsi="Consolas" w:cs="Courier New"/>
-          <w:color w:val="29303B"/>
-          <w:sz w:val="18"/>
-          <w:szCs w:val="18"/>
-        </w:rPr>
-        <w:t>onAnimationIteration</w:t>
-      </w:r>
-      <w:proofErr w:type="spellEnd"/>
+        <w:t>onAnimationStart onAnimationEnd onAnimationIteration</w:t>
+      </w:r>
     </w:p>
     <w:p>
       <w:pPr>
@@ -7262,20 +5617,8 @@
           <w:sz w:val="18"/>
           <w:szCs w:val="18"/>
         </w:rPr>
-        <w:t xml:space="preserve"> </w:t>
-      </w:r>
-      <w:proofErr w:type="spellStart"/>
-      <w:r>
-        <w:rPr>
-          <w:rStyle w:val="pln"/>
-          <w:rFonts w:ascii="Consolas" w:hAnsi="Consolas" w:cs="Courier New"/>
-          <w:color w:val="29303B"/>
-          <w:sz w:val="18"/>
-          <w:szCs w:val="18"/>
-        </w:rPr>
-        <w:t>animationName</w:t>
-      </w:r>
-      <w:proofErr w:type="spellEnd"/>
+        <w:t xml:space="preserve"> animationName</w:t>
+      </w:r>
     </w:p>
     <w:p>
       <w:pPr>
@@ -7330,20 +5673,8 @@
           <w:sz w:val="18"/>
           <w:szCs w:val="18"/>
         </w:rPr>
-        <w:t xml:space="preserve"> </w:t>
-      </w:r>
-      <w:proofErr w:type="spellStart"/>
-      <w:r>
-        <w:rPr>
-          <w:rStyle w:val="pln"/>
-          <w:rFonts w:ascii="Consolas" w:hAnsi="Consolas" w:cs="Courier New"/>
-          <w:color w:val="29303B"/>
-          <w:sz w:val="18"/>
-          <w:szCs w:val="18"/>
-        </w:rPr>
-        <w:t>pseudoElement</w:t>
-      </w:r>
-      <w:proofErr w:type="spellEnd"/>
+        <w:t xml:space="preserve"> pseudoElement</w:t>
+      </w:r>
     </w:p>
     <w:p>
       <w:pPr>
@@ -7398,20 +5729,8 @@
           <w:sz w:val="18"/>
           <w:szCs w:val="18"/>
         </w:rPr>
-        <w:t xml:space="preserve"> </w:t>
-      </w:r>
-      <w:proofErr w:type="spellStart"/>
-      <w:r>
-        <w:rPr>
-          <w:rStyle w:val="pln"/>
-          <w:rFonts w:ascii="Consolas" w:hAnsi="Consolas" w:cs="Courier New"/>
-          <w:color w:val="29303B"/>
-          <w:sz w:val="18"/>
-          <w:szCs w:val="18"/>
-        </w:rPr>
-        <w:t>elapsedTime</w:t>
-      </w:r>
-      <w:proofErr w:type="spellEnd"/>
+        <w:t xml:space="preserve"> elapsedTime</w:t>
+      </w:r>
     </w:p>
     <w:p>
       <w:pPr>
@@ -7483,7 +5802,6 @@
           <w:szCs w:val="18"/>
         </w:rPr>
       </w:pPr>
-      <w:proofErr w:type="spellStart"/>
       <w:r>
         <w:rPr>
           <w:rStyle w:val="pln"/>
@@ -7494,7 +5812,6 @@
         </w:rPr>
         <w:t>onTransitionEnd</w:t>
       </w:r>
-      <w:proofErr w:type="spellEnd"/>
     </w:p>
     <w:p>
       <w:pPr>
@@ -7566,20 +5883,8 @@
           <w:sz w:val="18"/>
           <w:szCs w:val="18"/>
         </w:rPr>
-        <w:t xml:space="preserve"> </w:t>
-      </w:r>
-      <w:proofErr w:type="spellStart"/>
-      <w:r>
-        <w:rPr>
-          <w:rStyle w:val="pln"/>
-          <w:rFonts w:ascii="Consolas" w:hAnsi="Consolas" w:cs="Courier New"/>
-          <w:color w:val="29303B"/>
-          <w:sz w:val="18"/>
-          <w:szCs w:val="18"/>
-        </w:rPr>
-        <w:t>propertyName</w:t>
-      </w:r>
-      <w:proofErr w:type="spellEnd"/>
+        <w:t xml:space="preserve"> propertyName</w:t>
+      </w:r>
     </w:p>
     <w:p>
       <w:pPr>
@@ -7634,20 +5939,8 @@
           <w:sz w:val="18"/>
           <w:szCs w:val="18"/>
         </w:rPr>
-        <w:t xml:space="preserve"> </w:t>
-      </w:r>
-      <w:proofErr w:type="spellStart"/>
-      <w:r>
-        <w:rPr>
-          <w:rStyle w:val="pln"/>
-          <w:rFonts w:ascii="Consolas" w:hAnsi="Consolas" w:cs="Courier New"/>
-          <w:color w:val="29303B"/>
-          <w:sz w:val="18"/>
-          <w:szCs w:val="18"/>
-        </w:rPr>
-        <w:t>pseudoElement</w:t>
-      </w:r>
-      <w:proofErr w:type="spellEnd"/>
+        <w:t xml:space="preserve"> pseudoElement</w:t>
+      </w:r>
     </w:p>
     <w:p>
       <w:pPr>
@@ -7702,20 +5995,8 @@
           <w:sz w:val="18"/>
           <w:szCs w:val="18"/>
         </w:rPr>
-        <w:t xml:space="preserve"> </w:t>
-      </w:r>
-      <w:proofErr w:type="spellStart"/>
-      <w:r>
-        <w:rPr>
-          <w:rStyle w:val="pln"/>
-          <w:rFonts w:ascii="Consolas" w:hAnsi="Consolas" w:cs="Courier New"/>
-          <w:color w:val="29303B"/>
-          <w:sz w:val="18"/>
-          <w:szCs w:val="18"/>
-        </w:rPr>
-        <w:t>elapsedTime</w:t>
-      </w:r>
-      <w:proofErr w:type="spellEnd"/>
+        <w:t xml:space="preserve"> elapsedTime</w:t>
+      </w:r>
     </w:p>
     <w:p>
       <w:pPr>
@@ -7787,7 +6068,6 @@
           <w:szCs w:val="18"/>
         </w:rPr>
       </w:pPr>
-      <w:proofErr w:type="spellStart"/>
       <w:r>
         <w:rPr>
           <w:rStyle w:val="pln"/>
@@ -7798,7 +6078,6 @@
         </w:rPr>
         <w:t>onToggle</w:t>
       </w:r>
-      <w:proofErr w:type="spellEnd"/>
     </w:p>
     <w:p>
       <w:r>
@@ -7903,10 +6182,80 @@
           <w:sz w:val="21"/>
           <w:szCs w:val="21"/>
         </w:rPr>
-        <w:t>{</w:t>
-      </w:r>
-      <w:proofErr w:type="spellStart"/>
-      <w:proofErr w:type="gramStart"/>
+        <w:t>{this</w:t>
+      </w:r>
+      <w:r>
+        <w:rPr>
+          <w:rFonts w:ascii="Consolas" w:eastAsia="Times New Roman" w:hAnsi="Consolas" w:cs="Times New Roman"/>
+          <w:color w:val="D4D4D4"/>
+          <w:sz w:val="21"/>
+          <w:szCs w:val="21"/>
+        </w:rPr>
+        <w:t>.</w:t>
+      </w:r>
+      <w:r>
+        <w:rPr>
+          <w:rFonts w:ascii="Consolas" w:eastAsia="Times New Roman" w:hAnsi="Consolas" w:cs="Times New Roman"/>
+          <w:color w:val="9CDCFE"/>
+          <w:sz w:val="21"/>
+          <w:szCs w:val="21"/>
+        </w:rPr>
+        <w:t>state</w:t>
+      </w:r>
+      <w:r>
+        <w:rPr>
+          <w:rFonts w:ascii="Consolas" w:eastAsia="Times New Roman" w:hAnsi="Consolas" w:cs="Times New Roman"/>
+          <w:color w:val="D4D4D4"/>
+          <w:sz w:val="21"/>
+          <w:szCs w:val="21"/>
+        </w:rPr>
+        <w:t>.</w:t>
+      </w:r>
+      <w:r>
+        <w:rPr>
+          <w:rFonts w:ascii="Consolas" w:eastAsia="Times New Roman" w:hAnsi="Consolas" w:cs="Times New Roman"/>
+          <w:color w:val="9CDCFE"/>
+          <w:sz w:val="21"/>
+          <w:szCs w:val="21"/>
+        </w:rPr>
+        <w:t>persons</w:t>
+      </w:r>
+      <w:r>
+        <w:rPr>
+          <w:rFonts w:ascii="Consolas" w:eastAsia="Times New Roman" w:hAnsi="Consolas" w:cs="Times New Roman"/>
+          <w:color w:val="D4D4D4"/>
+          <w:sz w:val="21"/>
+          <w:szCs w:val="21"/>
+        </w:rPr>
+        <w:t>[</w:t>
+      </w:r>
+      <w:r>
+        <w:rPr>
+          <w:rFonts w:ascii="Consolas" w:eastAsia="Times New Roman" w:hAnsi="Consolas" w:cs="Times New Roman"/>
+          <w:color w:val="B5CEA8"/>
+          <w:sz w:val="21"/>
+          <w:szCs w:val="21"/>
+        </w:rPr>
+        <w:t>0</w:t>
+      </w:r>
+      <w:r>
+        <w:rPr>
+          <w:rFonts w:ascii="Consolas" w:eastAsia="Times New Roman" w:hAnsi="Consolas" w:cs="Times New Roman"/>
+          <w:color w:val="D4D4D4"/>
+          <w:sz w:val="21"/>
+          <w:szCs w:val="21"/>
+        </w:rPr>
+        <w:t>].</w:t>
+      </w:r>
+      <w:r>
+        <w:rPr>
+          <w:rFonts w:ascii="Consolas" w:eastAsia="Times New Roman" w:hAnsi="Consolas" w:cs="Times New Roman"/>
+          <w:color w:val="9CDCFE"/>
+          <w:sz w:val="21"/>
+          <w:szCs w:val="21"/>
+        </w:rPr>
+        <w:t>name</w:t>
+      </w:r>
       <w:r>
         <w:rPr>
           <w:rFonts w:ascii="Consolas" w:eastAsia="Times New Roman" w:hAnsi="Consolas" w:cs="Times New Roman"/>
@@ -7914,16 +6263,28 @@
           <w:sz w:val="21"/>
           <w:szCs w:val="21"/>
         </w:rPr>
-        <w:t>this</w:t>
-      </w:r>
-      <w:r>
+        <w:t>}</w:t>
+      </w:r>
+    </w:p>
+    <w:p>
+      <w:pPr>
+        <w:shd w:val="clear" w:color="auto" w:fill="1E1E1E"/>
+        <w:spacing w:after="0" w:line="285" w:lineRule="atLeast"/>
         <w:rPr>
           <w:rFonts w:ascii="Consolas" w:eastAsia="Times New Roman" w:hAnsi="Consolas" w:cs="Times New Roman"/>
           <w:color w:val="D4D4D4"/>
           <w:sz w:val="21"/>
           <w:szCs w:val="21"/>
         </w:rPr>
-        <w:t>.</w:t>
+      </w:pPr>
+      <w:r>
+        <w:rPr>
+          <w:rFonts w:ascii="Consolas" w:eastAsia="Times New Roman" w:hAnsi="Consolas" w:cs="Times New Roman"/>
+          <w:color w:val="D4D4D4"/>
+          <w:sz w:val="21"/>
+          <w:szCs w:val="21"/>
+        </w:rPr>
+        <w:t>          </w:t>
       </w:r>
       <w:r>
         <w:rPr>
@@ -7932,9 +6293,8 @@
           <w:sz w:val="21"/>
           <w:szCs w:val="21"/>
         </w:rPr>
-        <w:t>state</w:t>
-      </w:r>
-      <w:proofErr w:type="gramEnd"/>
+        <w:t>age</w:t>
+      </w:r>
       <w:r>
         <w:rPr>
           <w:rFonts w:ascii="Consolas" w:eastAsia="Times New Roman" w:hAnsi="Consolas" w:cs="Times New Roman"/>
@@ -7942,6 +6302,24 @@
           <w:sz w:val="21"/>
           <w:szCs w:val="21"/>
         </w:rPr>
+        <w:t>=</w:t>
+      </w:r>
+      <w:r>
+        <w:rPr>
+          <w:rFonts w:ascii="Consolas" w:eastAsia="Times New Roman" w:hAnsi="Consolas" w:cs="Times New Roman"/>
+          <w:color w:val="569CD6"/>
+          <w:sz w:val="21"/>
+          <w:szCs w:val="21"/>
+        </w:rPr>
+        <w:t>{this</w:t>
+      </w:r>
+      <w:r>
+        <w:rPr>
+          <w:rFonts w:ascii="Consolas" w:eastAsia="Times New Roman" w:hAnsi="Consolas" w:cs="Times New Roman"/>
+          <w:color w:val="D4D4D4"/>
+          <w:sz w:val="21"/>
+          <w:szCs w:val="21"/>
+        </w:rPr>
         <w:t>.</w:t>
       </w:r>
       <w:r>
@@ -7951,9 +6329,8 @@
           <w:sz w:val="21"/>
           <w:szCs w:val="21"/>
         </w:rPr>
-        <w:t>persons</w:t>
-      </w:r>
-      <w:proofErr w:type="spellEnd"/>
+        <w:t>state</w:t>
+      </w:r>
       <w:r>
         <w:rPr>
           <w:rFonts w:ascii="Consolas" w:eastAsia="Times New Roman" w:hAnsi="Consolas" w:cs="Times New Roman"/>
@@ -7961,6 +6338,24 @@
           <w:sz w:val="21"/>
           <w:szCs w:val="21"/>
         </w:rPr>
+        <w:t>.</w:t>
+      </w:r>
+      <w:r>
+        <w:rPr>
+          <w:rFonts w:ascii="Consolas" w:eastAsia="Times New Roman" w:hAnsi="Consolas" w:cs="Times New Roman"/>
+          <w:color w:val="9CDCFE"/>
+          <w:sz w:val="21"/>
+          <w:szCs w:val="21"/>
+        </w:rPr>
+        <w:t>persons</w:t>
+      </w:r>
+      <w:r>
+        <w:rPr>
+          <w:rFonts w:ascii="Consolas" w:eastAsia="Times New Roman" w:hAnsi="Consolas" w:cs="Times New Roman"/>
+          <w:color w:val="D4D4D4"/>
+          <w:sz w:val="21"/>
+          <w:szCs w:val="21"/>
+        </w:rPr>
         <w:t>[</w:t>
       </w:r>
       <w:r>
@@ -7988,7 +6383,7 @@
           <w:sz w:val="21"/>
           <w:szCs w:val="21"/>
         </w:rPr>
-        <w:t>name</w:t>
+        <w:t>age</w:t>
       </w:r>
       <w:r>
         <w:rPr>
@@ -8018,7 +6413,65 @@
           <w:sz w:val="21"/>
           <w:szCs w:val="21"/>
         </w:rPr>
-        <w:t>          </w:t>
+        <w:t>        </w:t>
+      </w:r>
+      <w:r>
+        <w:rPr>
+          <w:rFonts w:ascii="Consolas" w:eastAsia="Times New Roman" w:hAnsi="Consolas" w:cs="Times New Roman"/>
+          <w:color w:val="D4D4D4"/>
+          <w:sz w:val="21"/>
+          <w:szCs w:val="21"/>
+        </w:rPr>
+        <w:t>/</w:t>
+      </w:r>
+      <w:r>
+        <w:rPr>
+          <w:rFonts w:ascii="Consolas" w:eastAsia="Times New Roman" w:hAnsi="Consolas" w:cs="Times New Roman"/>
+          <w:color w:val="808080"/>
+          <w:sz w:val="21"/>
+          <w:szCs w:val="21"/>
+        </w:rPr>
+        <w:t>&gt;</w:t>
+      </w:r>
+    </w:p>
+    <w:p>
+      <w:pPr>
+        <w:shd w:val="clear" w:color="auto" w:fill="1E1E1E"/>
+        <w:spacing w:after="0" w:line="285" w:lineRule="atLeast"/>
+        <w:rPr>
+          <w:rFonts w:ascii="Consolas" w:eastAsia="Times New Roman" w:hAnsi="Consolas" w:cs="Times New Roman"/>
+          <w:color w:val="D4D4D4"/>
+          <w:sz w:val="21"/>
+          <w:szCs w:val="21"/>
+        </w:rPr>
+      </w:pPr>
+      <w:r>
+        <w:rPr>
+          <w:rFonts w:ascii="Consolas" w:eastAsia="Times New Roman" w:hAnsi="Consolas" w:cs="Times New Roman"/>
+          <w:color w:val="808080"/>
+          <w:sz w:val="21"/>
+          <w:szCs w:val="21"/>
+        </w:rPr>
+        <w:lastRenderedPageBreak/>
+        <w:t>&lt;</w:t>
+      </w:r>
+      <w:r>
+        <w:rPr>
+          <w:rFonts w:ascii="Consolas" w:eastAsia="Times New Roman" w:hAnsi="Consolas" w:cs="Times New Roman"/>
+          <w:color w:val="569CD6"/>
+          <w:sz w:val="21"/>
+          <w:szCs w:val="21"/>
+        </w:rPr>
+        <w:t>button</w:t>
+      </w:r>
+      <w:r>
+        <w:rPr>
+          <w:rFonts w:ascii="Consolas" w:eastAsia="Times New Roman" w:hAnsi="Consolas" w:cs="Times New Roman"/>
+          <w:color w:val="D4D4D4"/>
+          <w:sz w:val="21"/>
+          <w:szCs w:val="21"/>
+        </w:rPr>
+        <w:t> </w:t>
       </w:r>
       <w:r>
         <w:rPr>
@@ -8027,7 +6480,7 @@
           <w:sz w:val="21"/>
           <w:szCs w:val="21"/>
         </w:rPr>
-        <w:t>age</w:t>
+        <w:t>onClick</w:t>
       </w:r>
       <w:r>
         <w:rPr>
@@ -8045,10 +6498,26 @@
           <w:sz w:val="21"/>
           <w:szCs w:val="21"/>
         </w:rPr>
-        <w:t>{</w:t>
-      </w:r>
-      <w:proofErr w:type="spellStart"/>
-      <w:proofErr w:type="gramStart"/>
+        <w:t>{this</w:t>
+      </w:r>
+      <w:r>
+        <w:rPr>
+          <w:rFonts w:ascii="Consolas" w:eastAsia="Times New Roman" w:hAnsi="Consolas" w:cs="Times New Roman"/>
+          <w:color w:val="D4D4D4"/>
+          <w:sz w:val="21"/>
+          <w:szCs w:val="21"/>
+        </w:rPr>
+        <w:t>.</w:t>
+      </w:r>
+      <w:r>
+        <w:rPr>
+          <w:rFonts w:ascii="Consolas" w:eastAsia="Times New Roman" w:hAnsi="Consolas" w:cs="Times New Roman"/>
+          <w:color w:val="DCDCAA"/>
+          <w:sz w:val="21"/>
+          <w:szCs w:val="21"/>
+        </w:rPr>
+        <w:t>switchNamehandler</w:t>
+      </w:r>
       <w:r>
         <w:rPr>
           <w:rFonts w:ascii="Consolas" w:eastAsia="Times New Roman" w:hAnsi="Consolas" w:cs="Times New Roman"/>
@@ -8056,7 +6525,16 @@
           <w:sz w:val="21"/>
           <w:szCs w:val="21"/>
         </w:rPr>
-        <w:t>this</w:t>
+        <w:t>}</w:t>
+      </w:r>
+      <w:r>
+        <w:rPr>
+          <w:rFonts w:ascii="Consolas" w:eastAsia="Times New Roman" w:hAnsi="Consolas" w:cs="Times New Roman"/>
+          <w:color w:val="808080"/>
+          <w:sz w:val="21"/>
+          <w:szCs w:val="21"/>
+        </w:rPr>
+        <w:t>&gt;</w:t>
       </w:r>
       <w:r>
         <w:rPr>
@@ -8065,7 +6543,215 @@
           <w:sz w:val="21"/>
           <w:szCs w:val="21"/>
         </w:rPr>
+        <w:t>Click!!!</w:t>
+      </w:r>
+      <w:r>
+        <w:rPr>
+          <w:rFonts w:ascii="Consolas" w:eastAsia="Times New Roman" w:hAnsi="Consolas" w:cs="Times New Roman"/>
+          <w:color w:val="808080"/>
+          <w:sz w:val="21"/>
+          <w:szCs w:val="21"/>
+        </w:rPr>
+        <w:t>&lt;/</w:t>
+      </w:r>
+      <w:r>
+        <w:rPr>
+          <w:rFonts w:ascii="Consolas" w:eastAsia="Times New Roman" w:hAnsi="Consolas" w:cs="Times New Roman"/>
+          <w:color w:val="569CD6"/>
+          <w:sz w:val="21"/>
+          <w:szCs w:val="21"/>
+        </w:rPr>
+        <w:t>button</w:t>
+      </w:r>
+      <w:r>
+        <w:rPr>
+          <w:rFonts w:ascii="Consolas" w:eastAsia="Times New Roman" w:hAnsi="Consolas" w:cs="Times New Roman"/>
+          <w:color w:val="808080"/>
+          <w:sz w:val="21"/>
+          <w:szCs w:val="21"/>
+        </w:rPr>
+        <w:t>&gt;</w:t>
+      </w:r>
+    </w:p>
+    <w:p/>
+    <w:p>
+      <w:pPr>
+        <w:rPr>
+          <w:b/>
+          <w:bCs/>
+        </w:rPr>
+      </w:pPr>
+      <w:r>
+        <w:rPr>
+          <w:b/>
+          <w:bCs/>
+        </w:rPr>
+        <w:t>Function variable:</w:t>
+      </w:r>
+    </w:p>
+    <w:p>
+      <w:pPr>
+        <w:shd w:val="clear" w:color="auto" w:fill="1E1E1E"/>
+        <w:spacing w:after="0" w:line="285" w:lineRule="atLeast"/>
+        <w:rPr>
+          <w:rFonts w:ascii="Consolas" w:eastAsia="Times New Roman" w:hAnsi="Consolas" w:cs="Times New Roman"/>
+          <w:color w:val="D4D4D4"/>
+          <w:sz w:val="21"/>
+          <w:szCs w:val="21"/>
+        </w:rPr>
+      </w:pPr>
+      <w:r>
+        <w:rPr>
+          <w:rFonts w:ascii="Consolas" w:eastAsia="Times New Roman" w:hAnsi="Consolas" w:cs="Times New Roman"/>
+          <w:color w:val="D4D4D4"/>
+          <w:sz w:val="21"/>
+          <w:szCs w:val="21"/>
+        </w:rPr>
+        <w:t>  </w:t>
+      </w:r>
+      <w:r>
+        <w:rPr>
+          <w:rFonts w:ascii="Consolas" w:eastAsia="Times New Roman" w:hAnsi="Consolas" w:cs="Times New Roman"/>
+          <w:color w:val="6A9955"/>
+          <w:sz w:val="21"/>
+          <w:szCs w:val="21"/>
+        </w:rPr>
+        <w:t>//If we dont use function variable then in defination we will not able to use 'this'</w:t>
+      </w:r>
+    </w:p>
+    <w:p>
+      <w:pPr>
+        <w:shd w:val="clear" w:color="auto" w:fill="1E1E1E"/>
+        <w:spacing w:after="0" w:line="285" w:lineRule="atLeast"/>
+        <w:rPr>
+          <w:rFonts w:ascii="Consolas" w:eastAsia="Times New Roman" w:hAnsi="Consolas" w:cs="Times New Roman"/>
+          <w:color w:val="D4D4D4"/>
+          <w:sz w:val="21"/>
+          <w:szCs w:val="21"/>
+        </w:rPr>
+      </w:pPr>
+      <w:r>
+        <w:rPr>
+          <w:rFonts w:ascii="Consolas" w:eastAsia="Times New Roman" w:hAnsi="Consolas" w:cs="Times New Roman"/>
+          <w:color w:val="D4D4D4"/>
+          <w:sz w:val="21"/>
+          <w:szCs w:val="21"/>
+        </w:rPr>
+        <w:t>  </w:t>
+      </w:r>
+      <w:r>
+        <w:rPr>
+          <w:rFonts w:ascii="Consolas" w:eastAsia="Times New Roman" w:hAnsi="Consolas" w:cs="Times New Roman"/>
+          <w:color w:val="DCDCAA"/>
+          <w:sz w:val="21"/>
+          <w:szCs w:val="21"/>
+        </w:rPr>
+        <w:t>switchNamehandler</w:t>
+      </w:r>
+      <w:r>
+        <w:rPr>
+          <w:rFonts w:ascii="Consolas" w:eastAsia="Times New Roman" w:hAnsi="Consolas" w:cs="Times New Roman"/>
+          <w:color w:val="D4D4D4"/>
+          <w:sz w:val="21"/>
+          <w:szCs w:val="21"/>
+        </w:rPr>
+        <w:t> = () </w:t>
+      </w:r>
+      <w:r>
+        <w:rPr>
+          <w:rFonts w:ascii="Consolas" w:eastAsia="Times New Roman" w:hAnsi="Consolas" w:cs="Times New Roman"/>
+          <w:color w:val="569CD6"/>
+          <w:sz w:val="21"/>
+          <w:szCs w:val="21"/>
+        </w:rPr>
+        <w:t>=&gt;</w:t>
+      </w:r>
+      <w:r>
+        <w:rPr>
+          <w:rFonts w:ascii="Consolas" w:eastAsia="Times New Roman" w:hAnsi="Consolas" w:cs="Times New Roman"/>
+          <w:color w:val="D4D4D4"/>
+          <w:sz w:val="21"/>
+          <w:szCs w:val="21"/>
+        </w:rPr>
+        <w:t> {</w:t>
+      </w:r>
+    </w:p>
+    <w:p>
+      <w:pPr>
+        <w:shd w:val="clear" w:color="auto" w:fill="1E1E1E"/>
+        <w:spacing w:after="0" w:line="285" w:lineRule="atLeast"/>
+        <w:rPr>
+          <w:rFonts w:ascii="Consolas" w:eastAsia="Times New Roman" w:hAnsi="Consolas" w:cs="Times New Roman"/>
+          <w:color w:val="D4D4D4"/>
+          <w:sz w:val="21"/>
+          <w:szCs w:val="21"/>
+        </w:rPr>
+      </w:pPr>
+      <w:r>
+        <w:rPr>
+          <w:rFonts w:ascii="Consolas" w:eastAsia="Times New Roman" w:hAnsi="Consolas" w:cs="Times New Roman"/>
+          <w:color w:val="D4D4D4"/>
+          <w:sz w:val="21"/>
+          <w:szCs w:val="21"/>
+        </w:rPr>
+        <w:t>    </w:t>
+      </w:r>
+      <w:r>
+        <w:rPr>
+          <w:rFonts w:ascii="Consolas" w:eastAsia="Times New Roman" w:hAnsi="Consolas" w:cs="Times New Roman"/>
+          <w:color w:val="569CD6"/>
+          <w:sz w:val="21"/>
+          <w:szCs w:val="21"/>
+        </w:rPr>
+        <w:t>this</w:t>
+      </w:r>
+      <w:r>
+        <w:rPr>
+          <w:rFonts w:ascii="Consolas" w:eastAsia="Times New Roman" w:hAnsi="Consolas" w:cs="Times New Roman"/>
+          <w:color w:val="D4D4D4"/>
+          <w:sz w:val="21"/>
+          <w:szCs w:val="21"/>
+        </w:rPr>
         <w:t>.</w:t>
+      </w:r>
+      <w:r>
+        <w:rPr>
+          <w:rFonts w:ascii="Consolas" w:eastAsia="Times New Roman" w:hAnsi="Consolas" w:cs="Times New Roman"/>
+          <w:color w:val="DCDCAA"/>
+          <w:sz w:val="21"/>
+          <w:szCs w:val="21"/>
+        </w:rPr>
+        <w:t>setState</w:t>
+      </w:r>
+      <w:r>
+        <w:rPr>
+          <w:rFonts w:ascii="Consolas" w:eastAsia="Times New Roman" w:hAnsi="Consolas" w:cs="Times New Roman"/>
+          <w:color w:val="D4D4D4"/>
+          <w:sz w:val="21"/>
+          <w:szCs w:val="21"/>
+        </w:rPr>
+        <w:t>({</w:t>
+      </w:r>
+    </w:p>
+    <w:p>
+      <w:pPr>
+        <w:shd w:val="clear" w:color="auto" w:fill="1E1E1E"/>
+        <w:spacing w:after="0" w:line="285" w:lineRule="atLeast"/>
+        <w:rPr>
+          <w:rFonts w:ascii="Consolas" w:eastAsia="Times New Roman" w:hAnsi="Consolas" w:cs="Times New Roman"/>
+          <w:color w:val="D4D4D4"/>
+          <w:sz w:val="21"/>
+          <w:szCs w:val="21"/>
+        </w:rPr>
+      </w:pPr>
+      <w:r>
+        <w:rPr>
+          <w:rFonts w:ascii="Consolas" w:eastAsia="Times New Roman" w:hAnsi="Consolas" w:cs="Times New Roman"/>
+          <w:color w:val="D4D4D4"/>
+          <w:sz w:val="21"/>
+          <w:szCs w:val="21"/>
+        </w:rPr>
+        <w:t>      </w:t>
       </w:r>
       <w:r>
         <w:rPr>
@@ -8074,9 +6760,8 @@
           <w:sz w:val="21"/>
           <w:szCs w:val="21"/>
         </w:rPr>
-        <w:t>state</w:t>
-      </w:r>
-      <w:proofErr w:type="gramEnd"/>
+        <w:t>persons:</w:t>
+      </w:r>
       <w:r>
         <w:rPr>
           <w:rFonts w:ascii="Consolas" w:eastAsia="Times New Roman" w:hAnsi="Consolas" w:cs="Times New Roman"/>
@@ -8084,7 +6769,28 @@
           <w:sz w:val="21"/>
           <w:szCs w:val="21"/>
         </w:rPr>
-        <w:t>.</w:t>
+        <w:t> [</w:t>
+      </w:r>
+    </w:p>
+    <w:p>
+      <w:pPr>
+        <w:shd w:val="clear" w:color="auto" w:fill="1E1E1E"/>
+        <w:spacing w:after="0" w:line="285" w:lineRule="atLeast"/>
+        <w:rPr>
+          <w:rFonts w:ascii="Consolas" w:eastAsia="Times New Roman" w:hAnsi="Consolas" w:cs="Times New Roman"/>
+          <w:color w:val="D4D4D4"/>
+          <w:sz w:val="21"/>
+          <w:szCs w:val="21"/>
+        </w:rPr>
+      </w:pPr>
+      <w:r>
+        <w:rPr>
+          <w:rFonts w:ascii="Consolas" w:eastAsia="Times New Roman" w:hAnsi="Consolas" w:cs="Times New Roman"/>
+          <w:color w:val="D4D4D4"/>
+          <w:sz w:val="21"/>
+          <w:szCs w:val="21"/>
+        </w:rPr>
+        <w:t>        { </w:t>
       </w:r>
       <w:r>
         <w:rPr>
@@ -8093,9 +6799,8 @@
           <w:sz w:val="21"/>
           <w:szCs w:val="21"/>
         </w:rPr>
-        <w:t>persons</w:t>
-      </w:r>
-      <w:proofErr w:type="spellEnd"/>
+        <w:t>name:</w:t>
+      </w:r>
       <w:r>
         <w:rPr>
           <w:rFonts w:ascii="Consolas" w:eastAsia="Times New Roman" w:hAnsi="Consolas" w:cs="Times New Roman"/>
@@ -8103,7 +6808,43 @@
           <w:sz w:val="21"/>
           <w:szCs w:val="21"/>
         </w:rPr>
-        <w:t>[</w:t>
+        <w:t> </w:t>
+      </w:r>
+      <w:r>
+        <w:rPr>
+          <w:rFonts w:ascii="Consolas" w:eastAsia="Times New Roman" w:hAnsi="Consolas" w:cs="Times New Roman"/>
+          <w:color w:val="CE9178"/>
+          <w:sz w:val="21"/>
+          <w:szCs w:val="21"/>
+        </w:rPr>
+        <w:t>"vatan"</w:t>
+      </w:r>
+      <w:r>
+        <w:rPr>
+          <w:rFonts w:ascii="Consolas" w:eastAsia="Times New Roman" w:hAnsi="Consolas" w:cs="Times New Roman"/>
+          <w:color w:val="D4D4D4"/>
+          <w:sz w:val="21"/>
+          <w:szCs w:val="21"/>
+        </w:rPr>
+        <w:t>, </w:t>
+      </w:r>
+      <w:r>
+        <w:rPr>
+          <w:rFonts w:ascii="Consolas" w:eastAsia="Times New Roman" w:hAnsi="Consolas" w:cs="Times New Roman"/>
+          <w:color w:val="9CDCFE"/>
+          <w:sz w:val="21"/>
+          <w:szCs w:val="21"/>
+        </w:rPr>
+        <w:t>age:</w:t>
+      </w:r>
+      <w:r>
+        <w:rPr>
+          <w:rFonts w:ascii="Consolas" w:eastAsia="Times New Roman" w:hAnsi="Consolas" w:cs="Times New Roman"/>
+          <w:color w:val="D4D4D4"/>
+          <w:sz w:val="21"/>
+          <w:szCs w:val="21"/>
+        </w:rPr>
+        <w:t> </w:t>
       </w:r>
       <w:r>
         <w:rPr>
@@ -8112,7 +6853,7 @@
           <w:sz w:val="21"/>
           <w:szCs w:val="21"/>
         </w:rPr>
-        <w:t>0</w:t>
+        <w:t>20</w:t>
       </w:r>
       <w:r>
         <w:rPr>
@@ -8121,7 +6862,28 @@
           <w:sz w:val="21"/>
           <w:szCs w:val="21"/>
         </w:rPr>
-        <w:t>].</w:t>
+        <w:t> },</w:t>
+      </w:r>
+    </w:p>
+    <w:p>
+      <w:pPr>
+        <w:shd w:val="clear" w:color="auto" w:fill="1E1E1E"/>
+        <w:spacing w:after="0" w:line="285" w:lineRule="atLeast"/>
+        <w:rPr>
+          <w:rFonts w:ascii="Consolas" w:eastAsia="Times New Roman" w:hAnsi="Consolas" w:cs="Times New Roman"/>
+          <w:color w:val="D4D4D4"/>
+          <w:sz w:val="21"/>
+          <w:szCs w:val="21"/>
+        </w:rPr>
+      </w:pPr>
+      <w:r>
+        <w:rPr>
+          <w:rFonts w:ascii="Consolas" w:eastAsia="Times New Roman" w:hAnsi="Consolas" w:cs="Times New Roman"/>
+          <w:color w:val="D4D4D4"/>
+          <w:sz w:val="21"/>
+          <w:szCs w:val="21"/>
+        </w:rPr>
+        <w:t>        { </w:t>
       </w:r>
       <w:r>
         <w:rPr>
@@ -8130,492 +6892,15 @@
           <w:sz w:val="21"/>
           <w:szCs w:val="21"/>
         </w:rPr>
-        <w:t>age</w:t>
-      </w:r>
-      <w:r>
-        <w:rPr>
-          <w:rFonts w:ascii="Consolas" w:eastAsia="Times New Roman" w:hAnsi="Consolas" w:cs="Times New Roman"/>
-          <w:color w:val="569CD6"/>
-          <w:sz w:val="21"/>
-          <w:szCs w:val="21"/>
-        </w:rPr>
-        <w:t>}</w:t>
-      </w:r>
-    </w:p>
-    <w:p>
-      <w:pPr>
-        <w:shd w:val="clear" w:color="auto" w:fill="1E1E1E"/>
-        <w:spacing w:after="0" w:line="285" w:lineRule="atLeast"/>
+        <w:t>name:</w:t>
+      </w:r>
+      <w:r>
         <w:rPr>
           <w:rFonts w:ascii="Consolas" w:eastAsia="Times New Roman" w:hAnsi="Consolas" w:cs="Times New Roman"/>
           <w:color w:val="D4D4D4"/>
           <w:sz w:val="21"/>
           <w:szCs w:val="21"/>
         </w:rPr>
-      </w:pPr>
-      <w:r>
-        <w:rPr>
-          <w:rFonts w:ascii="Consolas" w:eastAsia="Times New Roman" w:hAnsi="Consolas" w:cs="Times New Roman"/>
-          <w:color w:val="D4D4D4"/>
-          <w:sz w:val="21"/>
-          <w:szCs w:val="21"/>
-        </w:rPr>
-        <w:t>        </w:t>
-      </w:r>
-      <w:r>
-        <w:rPr>
-          <w:rFonts w:ascii="Consolas" w:eastAsia="Times New Roman" w:hAnsi="Consolas" w:cs="Times New Roman"/>
-          <w:color w:val="D4D4D4"/>
-          <w:sz w:val="21"/>
-          <w:szCs w:val="21"/>
-        </w:rPr>
-        <w:t>/</w:t>
-      </w:r>
-      <w:r>
-        <w:rPr>
-          <w:rFonts w:ascii="Consolas" w:eastAsia="Times New Roman" w:hAnsi="Consolas" w:cs="Times New Roman"/>
-          <w:color w:val="808080"/>
-          <w:sz w:val="21"/>
-          <w:szCs w:val="21"/>
-        </w:rPr>
-        <w:t>&gt;</w:t>
-      </w:r>
-    </w:p>
-    <w:p>
-      <w:pPr>
-        <w:shd w:val="clear" w:color="auto" w:fill="1E1E1E"/>
-        <w:spacing w:after="0" w:line="285" w:lineRule="atLeast"/>
-        <w:rPr>
-          <w:rFonts w:ascii="Consolas" w:eastAsia="Times New Roman" w:hAnsi="Consolas" w:cs="Times New Roman"/>
-          <w:color w:val="D4D4D4"/>
-          <w:sz w:val="21"/>
-          <w:szCs w:val="21"/>
-        </w:rPr>
-      </w:pPr>
-      <w:r>
-        <w:rPr>
-          <w:rFonts w:ascii="Consolas" w:eastAsia="Times New Roman" w:hAnsi="Consolas" w:cs="Times New Roman"/>
-          <w:color w:val="808080"/>
-          <w:sz w:val="21"/>
-          <w:szCs w:val="21"/>
-        </w:rPr>
-        <w:lastRenderedPageBreak/>
-        <w:t>&lt;</w:t>
-      </w:r>
-      <w:r>
-        <w:rPr>
-          <w:rFonts w:ascii="Consolas" w:eastAsia="Times New Roman" w:hAnsi="Consolas" w:cs="Times New Roman"/>
-          <w:color w:val="569CD6"/>
-          <w:sz w:val="21"/>
-          <w:szCs w:val="21"/>
-        </w:rPr>
-        <w:t>button</w:t>
-      </w:r>
-      <w:r>
-        <w:rPr>
-          <w:rFonts w:ascii="Consolas" w:eastAsia="Times New Roman" w:hAnsi="Consolas" w:cs="Times New Roman"/>
-          <w:color w:val="D4D4D4"/>
-          <w:sz w:val="21"/>
-          <w:szCs w:val="21"/>
-        </w:rPr>
-        <w:t> </w:t>
-      </w:r>
-      <w:proofErr w:type="spellStart"/>
-      <w:r>
-        <w:rPr>
-          <w:rFonts w:ascii="Consolas" w:eastAsia="Times New Roman" w:hAnsi="Consolas" w:cs="Times New Roman"/>
-          <w:color w:val="9CDCFE"/>
-          <w:sz w:val="21"/>
-          <w:szCs w:val="21"/>
-        </w:rPr>
-        <w:t>onClick</w:t>
-      </w:r>
-      <w:proofErr w:type="spellEnd"/>
-      <w:r>
-        <w:rPr>
-          <w:rFonts w:ascii="Consolas" w:eastAsia="Times New Roman" w:hAnsi="Consolas" w:cs="Times New Roman"/>
-          <w:color w:val="D4D4D4"/>
-          <w:sz w:val="21"/>
-          <w:szCs w:val="21"/>
-        </w:rPr>
-        <w:t>=</w:t>
-      </w:r>
-      <w:r>
-        <w:rPr>
-          <w:rFonts w:ascii="Consolas" w:eastAsia="Times New Roman" w:hAnsi="Consolas" w:cs="Times New Roman"/>
-          <w:color w:val="569CD6"/>
-          <w:sz w:val="21"/>
-          <w:szCs w:val="21"/>
-        </w:rPr>
-        <w:t>{</w:t>
-      </w:r>
-      <w:proofErr w:type="spellStart"/>
-      <w:proofErr w:type="gramStart"/>
-      <w:r>
-        <w:rPr>
-          <w:rFonts w:ascii="Consolas" w:eastAsia="Times New Roman" w:hAnsi="Consolas" w:cs="Times New Roman"/>
-          <w:color w:val="569CD6"/>
-          <w:sz w:val="21"/>
-          <w:szCs w:val="21"/>
-        </w:rPr>
-        <w:t>this</w:t>
-      </w:r>
-      <w:r>
-        <w:rPr>
-          <w:rFonts w:ascii="Consolas" w:eastAsia="Times New Roman" w:hAnsi="Consolas" w:cs="Times New Roman"/>
-          <w:color w:val="D4D4D4"/>
-          <w:sz w:val="21"/>
-          <w:szCs w:val="21"/>
-        </w:rPr>
-        <w:t>.</w:t>
-      </w:r>
-      <w:r>
-        <w:rPr>
-          <w:rFonts w:ascii="Consolas" w:eastAsia="Times New Roman" w:hAnsi="Consolas" w:cs="Times New Roman"/>
-          <w:color w:val="DCDCAA"/>
-          <w:sz w:val="21"/>
-          <w:szCs w:val="21"/>
-        </w:rPr>
-        <w:t>switchNamehandler</w:t>
-      </w:r>
-      <w:proofErr w:type="spellEnd"/>
-      <w:proofErr w:type="gramEnd"/>
-      <w:r>
-        <w:rPr>
-          <w:rFonts w:ascii="Consolas" w:eastAsia="Times New Roman" w:hAnsi="Consolas" w:cs="Times New Roman"/>
-          <w:color w:val="569CD6"/>
-          <w:sz w:val="21"/>
-          <w:szCs w:val="21"/>
-        </w:rPr>
-        <w:t>}</w:t>
-      </w:r>
-      <w:r>
-        <w:rPr>
-          <w:rFonts w:ascii="Consolas" w:eastAsia="Times New Roman" w:hAnsi="Consolas" w:cs="Times New Roman"/>
-          <w:color w:val="808080"/>
-          <w:sz w:val="21"/>
-          <w:szCs w:val="21"/>
-        </w:rPr>
-        <w:t>&gt;</w:t>
-      </w:r>
-      <w:r>
-        <w:rPr>
-          <w:rFonts w:ascii="Consolas" w:eastAsia="Times New Roman" w:hAnsi="Consolas" w:cs="Times New Roman"/>
-          <w:color w:val="D4D4D4"/>
-          <w:sz w:val="21"/>
-          <w:szCs w:val="21"/>
-        </w:rPr>
-        <w:t>Click!!!</w:t>
-      </w:r>
-      <w:r>
-        <w:rPr>
-          <w:rFonts w:ascii="Consolas" w:eastAsia="Times New Roman" w:hAnsi="Consolas" w:cs="Times New Roman"/>
-          <w:color w:val="808080"/>
-          <w:sz w:val="21"/>
-          <w:szCs w:val="21"/>
-        </w:rPr>
-        <w:t>&lt;/</w:t>
-      </w:r>
-      <w:r>
-        <w:rPr>
-          <w:rFonts w:ascii="Consolas" w:eastAsia="Times New Roman" w:hAnsi="Consolas" w:cs="Times New Roman"/>
-          <w:color w:val="569CD6"/>
-          <w:sz w:val="21"/>
-          <w:szCs w:val="21"/>
-        </w:rPr>
-        <w:t>button</w:t>
-      </w:r>
-      <w:r>
-        <w:rPr>
-          <w:rFonts w:ascii="Consolas" w:eastAsia="Times New Roman" w:hAnsi="Consolas" w:cs="Times New Roman"/>
-          <w:color w:val="808080"/>
-          <w:sz w:val="21"/>
-          <w:szCs w:val="21"/>
-        </w:rPr>
-        <w:t>&gt;</w:t>
-      </w:r>
-    </w:p>
-    <w:p/>
-    <w:p>
-      <w:pPr>
-        <w:rPr>
-          <w:b/>
-          <w:bCs/>
-        </w:rPr>
-      </w:pPr>
-      <w:r>
-        <w:rPr>
-          <w:b/>
-          <w:bCs/>
-        </w:rPr>
-        <w:t>Function variable:</w:t>
-      </w:r>
-    </w:p>
-    <w:p>
-      <w:pPr>
-        <w:shd w:val="clear" w:color="auto" w:fill="1E1E1E"/>
-        <w:spacing w:after="0" w:line="285" w:lineRule="atLeast"/>
-        <w:rPr>
-          <w:rFonts w:ascii="Consolas" w:eastAsia="Times New Roman" w:hAnsi="Consolas" w:cs="Times New Roman"/>
-          <w:color w:val="D4D4D4"/>
-          <w:sz w:val="21"/>
-          <w:szCs w:val="21"/>
-        </w:rPr>
-      </w:pPr>
-      <w:r>
-        <w:rPr>
-          <w:rFonts w:ascii="Consolas" w:eastAsia="Times New Roman" w:hAnsi="Consolas" w:cs="Times New Roman"/>
-          <w:color w:val="D4D4D4"/>
-          <w:sz w:val="21"/>
-          <w:szCs w:val="21"/>
-        </w:rPr>
-        <w:t>  </w:t>
-      </w:r>
-      <w:r>
-        <w:rPr>
-          <w:rFonts w:ascii="Consolas" w:eastAsia="Times New Roman" w:hAnsi="Consolas" w:cs="Times New Roman"/>
-          <w:color w:val="6A9955"/>
-          <w:sz w:val="21"/>
-          <w:szCs w:val="21"/>
-        </w:rPr>
-        <w:t>//If we dont use function variable then in defination we will </w:t>
-      </w:r>
-      <w:proofErr w:type="gramStart"/>
-      <w:r>
-        <w:rPr>
-          <w:rFonts w:ascii="Consolas" w:eastAsia="Times New Roman" w:hAnsi="Consolas" w:cs="Times New Roman"/>
-          <w:color w:val="6A9955"/>
-          <w:sz w:val="21"/>
-          <w:szCs w:val="21"/>
-        </w:rPr>
-        <w:t>not</w:t>
-      </w:r>
-      <w:proofErr w:type="gramEnd"/>
-      <w:r>
-        <w:rPr>
-          <w:rFonts w:ascii="Consolas" w:eastAsia="Times New Roman" w:hAnsi="Consolas" w:cs="Times New Roman"/>
-          <w:color w:val="6A9955"/>
-          <w:sz w:val="21"/>
-          <w:szCs w:val="21"/>
-        </w:rPr>
-        <w:t> able to use 'this'</w:t>
-      </w:r>
-    </w:p>
-    <w:p>
-      <w:pPr>
-        <w:shd w:val="clear" w:color="auto" w:fill="1E1E1E"/>
-        <w:spacing w:after="0" w:line="285" w:lineRule="atLeast"/>
-        <w:rPr>
-          <w:rFonts w:ascii="Consolas" w:eastAsia="Times New Roman" w:hAnsi="Consolas" w:cs="Times New Roman"/>
-          <w:color w:val="D4D4D4"/>
-          <w:sz w:val="21"/>
-          <w:szCs w:val="21"/>
-        </w:rPr>
-      </w:pPr>
-      <w:r>
-        <w:rPr>
-          <w:rFonts w:ascii="Consolas" w:eastAsia="Times New Roman" w:hAnsi="Consolas" w:cs="Times New Roman"/>
-          <w:color w:val="D4D4D4"/>
-          <w:sz w:val="21"/>
-          <w:szCs w:val="21"/>
-        </w:rPr>
-        <w:t>  </w:t>
-      </w:r>
-      <w:proofErr w:type="spellStart"/>
-      <w:r>
-        <w:rPr>
-          <w:rFonts w:ascii="Consolas" w:eastAsia="Times New Roman" w:hAnsi="Consolas" w:cs="Times New Roman"/>
-          <w:color w:val="DCDCAA"/>
-          <w:sz w:val="21"/>
-          <w:szCs w:val="21"/>
-        </w:rPr>
-        <w:t>switchNamehandler</w:t>
-      </w:r>
-      <w:proofErr w:type="spellEnd"/>
-      <w:r>
-        <w:rPr>
-          <w:rFonts w:ascii="Consolas" w:eastAsia="Times New Roman" w:hAnsi="Consolas" w:cs="Times New Roman"/>
-          <w:color w:val="D4D4D4"/>
-          <w:sz w:val="21"/>
-          <w:szCs w:val="21"/>
-        </w:rPr>
-        <w:t> = () </w:t>
-      </w:r>
-      <w:r>
-        <w:rPr>
-          <w:rFonts w:ascii="Consolas" w:eastAsia="Times New Roman" w:hAnsi="Consolas" w:cs="Times New Roman"/>
-          <w:color w:val="569CD6"/>
-          <w:sz w:val="21"/>
-          <w:szCs w:val="21"/>
-        </w:rPr>
-        <w:t>=&gt;</w:t>
-      </w:r>
-      <w:r>
-        <w:rPr>
-          <w:rFonts w:ascii="Consolas" w:eastAsia="Times New Roman" w:hAnsi="Consolas" w:cs="Times New Roman"/>
-          <w:color w:val="D4D4D4"/>
-          <w:sz w:val="21"/>
-          <w:szCs w:val="21"/>
-        </w:rPr>
-        <w:t> {</w:t>
-      </w:r>
-    </w:p>
-    <w:p>
-      <w:pPr>
-        <w:shd w:val="clear" w:color="auto" w:fill="1E1E1E"/>
-        <w:spacing w:after="0" w:line="285" w:lineRule="atLeast"/>
-        <w:rPr>
-          <w:rFonts w:ascii="Consolas" w:eastAsia="Times New Roman" w:hAnsi="Consolas" w:cs="Times New Roman"/>
-          <w:color w:val="D4D4D4"/>
-          <w:sz w:val="21"/>
-          <w:szCs w:val="21"/>
-        </w:rPr>
-      </w:pPr>
-      <w:r>
-        <w:rPr>
-          <w:rFonts w:ascii="Consolas" w:eastAsia="Times New Roman" w:hAnsi="Consolas" w:cs="Times New Roman"/>
-          <w:color w:val="D4D4D4"/>
-          <w:sz w:val="21"/>
-          <w:szCs w:val="21"/>
-        </w:rPr>
-        <w:t>    </w:t>
-      </w:r>
-      <w:proofErr w:type="spellStart"/>
-      <w:proofErr w:type="gramStart"/>
-      <w:r>
-        <w:rPr>
-          <w:rFonts w:ascii="Consolas" w:eastAsia="Times New Roman" w:hAnsi="Consolas" w:cs="Times New Roman"/>
-          <w:color w:val="569CD6"/>
-          <w:sz w:val="21"/>
-          <w:szCs w:val="21"/>
-        </w:rPr>
-        <w:t>this</w:t>
-      </w:r>
-      <w:r>
-        <w:rPr>
-          <w:rFonts w:ascii="Consolas" w:eastAsia="Times New Roman" w:hAnsi="Consolas" w:cs="Times New Roman"/>
-          <w:color w:val="D4D4D4"/>
-          <w:sz w:val="21"/>
-          <w:szCs w:val="21"/>
-        </w:rPr>
-        <w:t>.</w:t>
-      </w:r>
-      <w:r>
-        <w:rPr>
-          <w:rFonts w:ascii="Consolas" w:eastAsia="Times New Roman" w:hAnsi="Consolas" w:cs="Times New Roman"/>
-          <w:color w:val="DCDCAA"/>
-          <w:sz w:val="21"/>
-          <w:szCs w:val="21"/>
-        </w:rPr>
-        <w:t>setState</w:t>
-      </w:r>
-      <w:proofErr w:type="spellEnd"/>
-      <w:proofErr w:type="gramEnd"/>
-      <w:r>
-        <w:rPr>
-          <w:rFonts w:ascii="Consolas" w:eastAsia="Times New Roman" w:hAnsi="Consolas" w:cs="Times New Roman"/>
-          <w:color w:val="D4D4D4"/>
-          <w:sz w:val="21"/>
-          <w:szCs w:val="21"/>
-        </w:rPr>
-        <w:t>({</w:t>
-      </w:r>
-    </w:p>
-    <w:p>
-      <w:pPr>
-        <w:shd w:val="clear" w:color="auto" w:fill="1E1E1E"/>
-        <w:spacing w:after="0" w:line="285" w:lineRule="atLeast"/>
-        <w:rPr>
-          <w:rFonts w:ascii="Consolas" w:eastAsia="Times New Roman" w:hAnsi="Consolas" w:cs="Times New Roman"/>
-          <w:color w:val="D4D4D4"/>
-          <w:sz w:val="21"/>
-          <w:szCs w:val="21"/>
-        </w:rPr>
-      </w:pPr>
-      <w:r>
-        <w:rPr>
-          <w:rFonts w:ascii="Consolas" w:eastAsia="Times New Roman" w:hAnsi="Consolas" w:cs="Times New Roman"/>
-          <w:color w:val="D4D4D4"/>
-          <w:sz w:val="21"/>
-          <w:szCs w:val="21"/>
-        </w:rPr>
-        <w:t>      </w:t>
-      </w:r>
-      <w:r>
-        <w:rPr>
-          <w:rFonts w:ascii="Consolas" w:eastAsia="Times New Roman" w:hAnsi="Consolas" w:cs="Times New Roman"/>
-          <w:color w:val="9CDCFE"/>
-          <w:sz w:val="21"/>
-          <w:szCs w:val="21"/>
-        </w:rPr>
-        <w:t>persons:</w:t>
-      </w:r>
-      <w:r>
-        <w:rPr>
-          <w:rFonts w:ascii="Consolas" w:eastAsia="Times New Roman" w:hAnsi="Consolas" w:cs="Times New Roman"/>
-          <w:color w:val="D4D4D4"/>
-          <w:sz w:val="21"/>
-          <w:szCs w:val="21"/>
-        </w:rPr>
-        <w:t> [</w:t>
-      </w:r>
-    </w:p>
-    <w:p>
-      <w:pPr>
-        <w:shd w:val="clear" w:color="auto" w:fill="1E1E1E"/>
-        <w:spacing w:after="0" w:line="285" w:lineRule="atLeast"/>
-        <w:rPr>
-          <w:rFonts w:ascii="Consolas" w:eastAsia="Times New Roman" w:hAnsi="Consolas" w:cs="Times New Roman"/>
-          <w:color w:val="D4D4D4"/>
-          <w:sz w:val="21"/>
-          <w:szCs w:val="21"/>
-        </w:rPr>
-      </w:pPr>
-      <w:r>
-        <w:rPr>
-          <w:rFonts w:ascii="Consolas" w:eastAsia="Times New Roman" w:hAnsi="Consolas" w:cs="Times New Roman"/>
-          <w:color w:val="D4D4D4"/>
-          <w:sz w:val="21"/>
-          <w:szCs w:val="21"/>
-        </w:rPr>
-        <w:t>        </w:t>
-      </w:r>
-      <w:proofErr w:type="gramStart"/>
-      <w:r>
-        <w:rPr>
-          <w:rFonts w:ascii="Consolas" w:eastAsia="Times New Roman" w:hAnsi="Consolas" w:cs="Times New Roman"/>
-          <w:color w:val="D4D4D4"/>
-          <w:sz w:val="21"/>
-          <w:szCs w:val="21"/>
-        </w:rPr>
-        <w:t>{ </w:t>
-      </w:r>
-      <w:r>
-        <w:rPr>
-          <w:rFonts w:ascii="Consolas" w:eastAsia="Times New Roman" w:hAnsi="Consolas" w:cs="Times New Roman"/>
-          <w:color w:val="9CDCFE"/>
-          <w:sz w:val="21"/>
-          <w:szCs w:val="21"/>
-        </w:rPr>
-        <w:t>name</w:t>
-      </w:r>
-      <w:proofErr w:type="gramEnd"/>
-      <w:r>
-        <w:rPr>
-          <w:rFonts w:ascii="Consolas" w:eastAsia="Times New Roman" w:hAnsi="Consolas" w:cs="Times New Roman"/>
-          <w:color w:val="9CDCFE"/>
-          <w:sz w:val="21"/>
-          <w:szCs w:val="21"/>
-        </w:rPr>
-        <w:t>:</w:t>
-      </w:r>
-      <w:r>
-        <w:rPr>
-          <w:rFonts w:ascii="Consolas" w:eastAsia="Times New Roman" w:hAnsi="Consolas" w:cs="Times New Roman"/>
-          <w:color w:val="D4D4D4"/>
-          <w:sz w:val="21"/>
-          <w:szCs w:val="21"/>
-        </w:rPr>
         <w:t> </w:t>
       </w:r>
       <w:r>
@@ -8625,180 +6910,7 @@
           <w:sz w:val="21"/>
           <w:szCs w:val="21"/>
         </w:rPr>
-        <w:t>"</w:t>
-      </w:r>
-      <w:proofErr w:type="spellStart"/>
-      <w:r>
-        <w:rPr>
-          <w:rFonts w:ascii="Consolas" w:eastAsia="Times New Roman" w:hAnsi="Consolas" w:cs="Times New Roman"/>
-          <w:color w:val="CE9178"/>
-          <w:sz w:val="21"/>
-          <w:szCs w:val="21"/>
-        </w:rPr>
-        <w:t>vatan</w:t>
-      </w:r>
-      <w:proofErr w:type="spellEnd"/>
-      <w:r>
-        <w:rPr>
-          <w:rFonts w:ascii="Consolas" w:eastAsia="Times New Roman" w:hAnsi="Consolas" w:cs="Times New Roman"/>
-          <w:color w:val="CE9178"/>
-          <w:sz w:val="21"/>
-          <w:szCs w:val="21"/>
-        </w:rPr>
-        <w:t>"</w:t>
-      </w:r>
-      <w:r>
-        <w:rPr>
-          <w:rFonts w:ascii="Consolas" w:eastAsia="Times New Roman" w:hAnsi="Consolas" w:cs="Times New Roman"/>
-          <w:color w:val="D4D4D4"/>
-          <w:sz w:val="21"/>
-          <w:szCs w:val="21"/>
-        </w:rPr>
-        <w:t>, </w:t>
-      </w:r>
-      <w:r>
-        <w:rPr>
-          <w:rFonts w:ascii="Consolas" w:eastAsia="Times New Roman" w:hAnsi="Consolas" w:cs="Times New Roman"/>
-          <w:color w:val="9CDCFE"/>
-          <w:sz w:val="21"/>
-          <w:szCs w:val="21"/>
-        </w:rPr>
-        <w:t>age:</w:t>
-      </w:r>
-      <w:r>
-        <w:rPr>
-          <w:rFonts w:ascii="Consolas" w:eastAsia="Times New Roman" w:hAnsi="Consolas" w:cs="Times New Roman"/>
-          <w:color w:val="D4D4D4"/>
-          <w:sz w:val="21"/>
-          <w:szCs w:val="21"/>
-        </w:rPr>
-        <w:t> </w:t>
-      </w:r>
-      <w:r>
-        <w:rPr>
-          <w:rFonts w:ascii="Consolas" w:eastAsia="Times New Roman" w:hAnsi="Consolas" w:cs="Times New Roman"/>
-          <w:color w:val="B5CEA8"/>
-          <w:sz w:val="21"/>
-          <w:szCs w:val="21"/>
-        </w:rPr>
-        <w:t>20</w:t>
-      </w:r>
-      <w:r>
-        <w:rPr>
-          <w:rFonts w:ascii="Consolas" w:eastAsia="Times New Roman" w:hAnsi="Consolas" w:cs="Times New Roman"/>
-          <w:color w:val="D4D4D4"/>
-          <w:sz w:val="21"/>
-          <w:szCs w:val="21"/>
-        </w:rPr>
-        <w:t> },</w:t>
-      </w:r>
-    </w:p>
-    <w:p>
-      <w:pPr>
-        <w:shd w:val="clear" w:color="auto" w:fill="1E1E1E"/>
-        <w:spacing w:after="0" w:line="285" w:lineRule="atLeast"/>
-        <w:rPr>
-          <w:rFonts w:ascii="Consolas" w:eastAsia="Times New Roman" w:hAnsi="Consolas" w:cs="Times New Roman"/>
-          <w:color w:val="D4D4D4"/>
-          <w:sz w:val="21"/>
-          <w:szCs w:val="21"/>
-        </w:rPr>
-      </w:pPr>
-      <w:r>
-        <w:rPr>
-          <w:rFonts w:ascii="Consolas" w:eastAsia="Times New Roman" w:hAnsi="Consolas" w:cs="Times New Roman"/>
-          <w:color w:val="D4D4D4"/>
-          <w:sz w:val="21"/>
-          <w:szCs w:val="21"/>
-        </w:rPr>
-        <w:t>        </w:t>
-      </w:r>
-      <w:proofErr w:type="gramStart"/>
-      <w:r>
-        <w:rPr>
-          <w:rFonts w:ascii="Consolas" w:eastAsia="Times New Roman" w:hAnsi="Consolas" w:cs="Times New Roman"/>
-          <w:color w:val="D4D4D4"/>
-          <w:sz w:val="21"/>
-          <w:szCs w:val="21"/>
-        </w:rPr>
-        <w:t>{ </w:t>
-      </w:r>
-      <w:r>
-        <w:rPr>
-          <w:rFonts w:ascii="Consolas" w:eastAsia="Times New Roman" w:hAnsi="Consolas" w:cs="Times New Roman"/>
-          <w:color w:val="9CDCFE"/>
-          <w:sz w:val="21"/>
-          <w:szCs w:val="21"/>
-        </w:rPr>
-        <w:t>name</w:t>
-      </w:r>
-      <w:proofErr w:type="gramEnd"/>
-      <w:r>
-        <w:rPr>
-          <w:rFonts w:ascii="Consolas" w:eastAsia="Times New Roman" w:hAnsi="Consolas" w:cs="Times New Roman"/>
-          <w:color w:val="9CDCFE"/>
-          <w:sz w:val="21"/>
-          <w:szCs w:val="21"/>
-        </w:rPr>
-        <w:t>:</w:t>
-      </w:r>
-      <w:r>
-        <w:rPr>
-          <w:rFonts w:ascii="Consolas" w:eastAsia="Times New Roman" w:hAnsi="Consolas" w:cs="Times New Roman"/>
-          <w:color w:val="D4D4D4"/>
-          <w:sz w:val="21"/>
-          <w:szCs w:val="21"/>
-        </w:rPr>
-        <w:t> </w:t>
-      </w:r>
-      <w:r>
-        <w:rPr>
-          <w:rFonts w:ascii="Consolas" w:eastAsia="Times New Roman" w:hAnsi="Consolas" w:cs="Times New Roman"/>
-          <w:color w:val="CE9178"/>
-          <w:sz w:val="21"/>
-          <w:szCs w:val="21"/>
-        </w:rPr>
-        <w:t>"</w:t>
-      </w:r>
-      <w:proofErr w:type="spellStart"/>
-      <w:r>
-        <w:rPr>
-          <w:rFonts w:ascii="Consolas" w:eastAsia="Times New Roman" w:hAnsi="Consolas" w:cs="Times New Roman"/>
-          <w:color w:val="CE9178"/>
-          <w:sz w:val="21"/>
-          <w:szCs w:val="21"/>
-        </w:rPr>
-        <w:t>tanuja</w:t>
-      </w:r>
-      <w:proofErr w:type="spellEnd"/>
-      <w:r>
-        <w:rPr>
-          <w:rFonts w:ascii="Consolas" w:eastAsia="Times New Roman" w:hAnsi="Consolas" w:cs="Times New Roman"/>
-          <w:color w:val="CE9178"/>
-          <w:sz w:val="21"/>
-          <w:szCs w:val="21"/>
-        </w:rPr>
-        <w:t> </w:t>
-      </w:r>
-      <w:proofErr w:type="spellStart"/>
-      <w:r>
-        <w:rPr>
-          <w:rFonts w:ascii="Consolas" w:eastAsia="Times New Roman" w:hAnsi="Consolas" w:cs="Times New Roman"/>
-          <w:color w:val="CE9178"/>
-          <w:sz w:val="21"/>
-          <w:szCs w:val="21"/>
-        </w:rPr>
-        <w:t>soni</w:t>
-      </w:r>
-      <w:proofErr w:type="spellEnd"/>
-      <w:r>
-        <w:rPr>
-          <w:rFonts w:ascii="Consolas" w:eastAsia="Times New Roman" w:hAnsi="Consolas" w:cs="Times New Roman"/>
-          <w:color w:val="CE9178"/>
-          <w:sz w:val="21"/>
-          <w:szCs w:val="21"/>
-        </w:rPr>
-        <w:t>"</w:t>
+        <w:t>"tanuja soni"</w:t>
       </w:r>
       <w:r>
         <w:rPr>
@@ -9004,7 +7116,40 @@
         </w:r>
       </w:hyperlink>
     </w:p>
-    <w:p/>
+    <w:p>
+      <w:pPr>
+        <w:rPr>
+          <w:b/>
+          <w:bCs/>
+        </w:rPr>
+      </w:pPr>
+      <w:r>
+        <w:rPr>
+          <w:b/>
+          <w:bCs/>
+        </w:rPr>
+        <w:t>Install radium for style css</w:t>
+      </w:r>
+      <w:r>
+        <w:rPr>
+          <w:b/>
+          <w:bCs/>
+        </w:rPr>
+        <w:t>, it’s a sudo selector.</w:t>
+      </w:r>
+      <w:r>
+        <w:rPr>
+          <w:b/>
+          <w:bCs/>
+        </w:rPr>
+        <w:t xml:space="preserve"> (button: hover kind of styles change support)</w:t>
+      </w:r>
+    </w:p>
+    <w:p>
+      <w:r>
+        <w:t>npm install --save radium</w:t>
+      </w:r>
+    </w:p>
     <w:sectPr>
       <w:pgSz w:w="12240" w:h="15840"/>
       <w:pgMar w:top="1440" w:right="1440" w:bottom="1440" w:left="1440" w:header="720" w:footer="720" w:gutter="0"/>

</xml_diff>

<commit_message>
lifecycle hoooks, ctor>gDSFP>render(top to bottom)>cDM
</commit_message>
<xml_diff>
--- a/InfoReact2020.docx
+++ b/InfoReact2020.docx
@@ -7148,6 +7148,176 @@
     <w:p>
       <w:r>
         <w:t>npm install --save radium</w:t>
+      </w:r>
+    </w:p>
+    <w:p>
+      <w:r>
+        <w:t>-----------------------------------------------------------------------------------------------------------------------------------------</w:t>
+      </w:r>
+    </w:p>
+    <w:p>
+      <w:pPr>
+        <w:rPr>
+          <w:b/>
+          <w:bCs/>
+        </w:rPr>
+      </w:pPr>
+      <w:r>
+        <w:rPr>
+          <w:b/>
+          <w:bCs/>
+        </w:rPr>
+        <w:t>Class component Lifecycle Overview:</w:t>
+      </w:r>
+    </w:p>
+    <w:p>
+      <w:pPr>
+        <w:rPr>
+          <w:b/>
+          <w:bCs/>
+        </w:rPr>
+      </w:pPr>
+      <w:r>
+        <w:rPr>
+          <w:noProof/>
+        </w:rPr>
+        <w:drawing>
+          <wp:inline distT="0" distB="0" distL="0" distR="0" wp14:anchorId="6FFD03BE" wp14:editId="12A5C3F5">
+            <wp:extent cx="2547257" cy="1459502"/>
+            <wp:effectExtent l="0" t="0" r="5715" b="7620"/>
+            <wp:docPr id="21" name="Picture 21"/>
+            <wp:cNvGraphicFramePr>
+              <a:graphicFrameLocks xmlns:a="http://schemas.openxmlformats.org/drawingml/2006/main" noChangeAspect="1"/>
+            </wp:cNvGraphicFramePr>
+            <a:graphic xmlns:a="http://schemas.openxmlformats.org/drawingml/2006/main">
+              <a:graphicData uri="http://schemas.openxmlformats.org/drawingml/2006/picture">
+                <pic:pic xmlns:pic="http://schemas.openxmlformats.org/drawingml/2006/picture">
+                  <pic:nvPicPr>
+                    <pic:cNvPr id="1" name=""/>
+                    <pic:cNvPicPr/>
+                  </pic:nvPicPr>
+                  <pic:blipFill>
+                    <a:blip r:embed="rId48"/>
+                    <a:stretch>
+                      <a:fillRect/>
+                    </a:stretch>
+                  </pic:blipFill>
+                  <pic:spPr>
+                    <a:xfrm>
+                      <a:off x="0" y="0"/>
+                      <a:ext cx="2576065" cy="1476008"/>
+                    </a:xfrm>
+                    <a:prstGeom prst="rect">
+                      <a:avLst/>
+                    </a:prstGeom>
+                  </pic:spPr>
+                </pic:pic>
+              </a:graphicData>
+            </a:graphic>
+          </wp:inline>
+        </w:drawing>
+      </w:r>
+    </w:p>
+    <w:p>
+      <w:r>
+        <w:rPr>
+          <w:noProof/>
+        </w:rPr>
+        <w:drawing>
+          <wp:inline distT="0" distB="0" distL="0" distR="0" wp14:anchorId="6474E555" wp14:editId="7A79D63B">
+            <wp:extent cx="2571910" cy="1371411"/>
+            <wp:effectExtent l="0" t="0" r="0" b="635"/>
+            <wp:docPr id="20" name="Picture 20"/>
+            <wp:cNvGraphicFramePr>
+              <a:graphicFrameLocks xmlns:a="http://schemas.openxmlformats.org/drawingml/2006/main" noChangeAspect="1"/>
+            </wp:cNvGraphicFramePr>
+            <a:graphic xmlns:a="http://schemas.openxmlformats.org/drawingml/2006/main">
+              <a:graphicData uri="http://schemas.openxmlformats.org/drawingml/2006/picture">
+                <pic:pic xmlns:pic="http://schemas.openxmlformats.org/drawingml/2006/picture">
+                  <pic:nvPicPr>
+                    <pic:cNvPr id="1" name=""/>
+                    <pic:cNvPicPr/>
+                  </pic:nvPicPr>
+                  <pic:blipFill>
+                    <a:blip r:embed="rId49"/>
+                    <a:stretch>
+                      <a:fillRect/>
+                    </a:stretch>
+                  </pic:blipFill>
+                  <pic:spPr>
+                    <a:xfrm>
+                      <a:off x="0" y="0"/>
+                      <a:ext cx="2583380" cy="1377527"/>
+                    </a:xfrm>
+                    <a:prstGeom prst="rect">
+                      <a:avLst/>
+                    </a:prstGeom>
+                  </pic:spPr>
+                </pic:pic>
+              </a:graphicData>
+            </a:graphic>
+          </wp:inline>
+        </w:drawing>
+      </w:r>
+    </w:p>
+    <w:p>
+      <w:r>
+        <w:lastRenderedPageBreak/>
+        <w:t>------------------------------------------</w:t>
+      </w:r>
+      <w:r>
+        <w:t>------------------------------------------------------------------------------------</w:t>
+      </w:r>
+    </w:p>
+    <w:p/>
+    <w:p>
+      <w:r>
+        <w:t>Lifecycles</w:t>
+      </w:r>
+      <w:r>
+        <w:t>:</w:t>
+      </w:r>
+    </w:p>
+    <w:p>
+      <w:r>
+        <w:rPr>
+          <w:noProof/>
+        </w:rPr>
+        <w:drawing>
+          <wp:inline distT="0" distB="0" distL="0" distR="0" wp14:anchorId="4D78917B" wp14:editId="11E80FAA">
+            <wp:extent cx="3095514" cy="2436725"/>
+            <wp:effectExtent l="0" t="0" r="0" b="1905"/>
+            <wp:docPr id="22" name="Picture 22"/>
+            <wp:cNvGraphicFramePr>
+              <a:graphicFrameLocks xmlns:a="http://schemas.openxmlformats.org/drawingml/2006/main" noChangeAspect="1"/>
+            </wp:cNvGraphicFramePr>
+            <a:graphic xmlns:a="http://schemas.openxmlformats.org/drawingml/2006/main">
+              <a:graphicData uri="http://schemas.openxmlformats.org/drawingml/2006/picture">
+                <pic:pic xmlns:pic="http://schemas.openxmlformats.org/drawingml/2006/picture">
+                  <pic:nvPicPr>
+                    <pic:cNvPr id="1" name=""/>
+                    <pic:cNvPicPr/>
+                  </pic:nvPicPr>
+                  <pic:blipFill>
+                    <a:blip r:embed="rId50"/>
+                    <a:stretch>
+                      <a:fillRect/>
+                    </a:stretch>
+                  </pic:blipFill>
+                  <pic:spPr>
+                    <a:xfrm>
+                      <a:off x="0" y="0"/>
+                      <a:ext cx="3102102" cy="2441911"/>
+                    </a:xfrm>
+                    <a:prstGeom prst="rect">
+                      <a:avLst/>
+                    </a:prstGeom>
+                  </pic:spPr>
+                </pic:pic>
+              </a:graphicData>
+            </a:graphic>
+          </wp:inline>
+        </w:drawing>
       </w:r>
     </w:p>
     <w:sectPr>

</xml_diff>

<commit_message>
Creation, Updation lifecycle hooks (vail only for class based component)
</commit_message>
<xml_diff>
--- a/InfoReact2020.docx
+++ b/InfoReact2020.docx
@@ -744,9 +744,14 @@
       </w:r>
     </w:p>
     <w:p>
+      <w:proofErr w:type="spellStart"/>
       <w:r>
         <w:lastRenderedPageBreak/>
-        <w:t>Destructuring:</w:t>
+        <w:t>Destructuring</w:t>
+      </w:r>
+      <w:proofErr w:type="spellEnd"/>
+      <w:r>
+        <w:t>:</w:t>
       </w:r>
     </w:p>
     <w:p>
@@ -862,7 +867,15 @@
     </w:p>
     <w:p>
       <w:r>
-        <w:t>Copy Ref. type as value type by distructor:</w:t>
+        <w:t xml:space="preserve">Copy Ref. type as value type by </w:t>
+      </w:r>
+      <w:proofErr w:type="spellStart"/>
+      <w:r>
+        <w:t>distructor</w:t>
+      </w:r>
+      <w:proofErr w:type="spellEnd"/>
+      <w:r>
+        <w:t>:</w:t>
       </w:r>
     </w:p>
     <w:p>
@@ -922,12 +935,17 @@
     <w:p/>
     <w:p/>
     <w:p>
+      <w:proofErr w:type="gramStart"/>
       <w:r>
         <w:lastRenderedPageBreak/>
         <w:t>m</w:t>
       </w:r>
       <w:r>
-        <w:t>ap():</w:t>
+        <w:t>ap(</w:t>
+      </w:r>
+      <w:proofErr w:type="gramEnd"/>
+      <w:r>
+        <w:t>):</w:t>
       </w:r>
     </w:p>
     <w:p>
@@ -942,7 +960,15 @@
     </w:p>
     <w:p>
       <w:r>
-        <w:t>// Reurn we use for multiple lines</w:t>
+        <w:t xml:space="preserve">// </w:t>
+      </w:r>
+      <w:proofErr w:type="spellStart"/>
+      <w:r>
+        <w:t>Reurn</w:t>
+      </w:r>
+      <w:proofErr w:type="spellEnd"/>
+      <w:r>
+        <w:t xml:space="preserve"> we use for multiple lines</w:t>
       </w:r>
     </w:p>
     <w:p>
@@ -1057,6 +1083,7 @@
         </w:rPr>
         <w:t>Not really next-gen JavaScript, but also important: JavaScript array functions like </w:t>
       </w:r>
+      <w:proofErr w:type="gramStart"/>
       <w:r>
         <w:rPr>
           <w:rStyle w:val="HTMLCode"/>
@@ -1065,7 +1092,18 @@
           <w:bdr w:val="single" w:sz="6" w:space="2" w:color="DEDFE0" w:frame="1"/>
           <w:shd w:val="clear" w:color="auto" w:fill="F2F3F5"/>
         </w:rPr>
-        <w:t>map()</w:t>
+        <w:t>map(</w:t>
+      </w:r>
+      <w:proofErr w:type="gramEnd"/>
+      <w:r>
+        <w:rPr>
+          <w:rStyle w:val="HTMLCode"/>
+          <w:rFonts w:ascii="Consolas" w:hAnsi="Consolas"/>
+          <w:color w:val="EC5252"/>
+          <w:bdr w:val="single" w:sz="6" w:space="2" w:color="DEDFE0" w:frame="1"/>
+          <w:shd w:val="clear" w:color="auto" w:fill="F2F3F5"/>
+        </w:rPr>
+        <w:t>)</w:t>
       </w:r>
       <w:r>
         <w:rPr>
@@ -1632,8 +1670,13 @@
     </w:p>
     <w:p/>
     <w:p>
-      <w:r>
-        <w:t>npx create-react-app react-complete-guide --scripts-version 1.1.5</w:t>
+      <w:proofErr w:type="spellStart"/>
+      <w:r>
+        <w:t>npx</w:t>
+      </w:r>
+      <w:proofErr w:type="spellEnd"/>
+      <w:r>
+        <w:t xml:space="preserve"> create-react-app react-complete-guide --scripts-version 1.1.5</w:t>
       </w:r>
     </w:p>
     <w:p/>
@@ -1675,7 +1718,23 @@
           <w:szCs w:val="27"/>
         </w:rPr>
         <w:lastRenderedPageBreak/>
-        <w:t>In the last lecture, we saw that you can react to the onClick event - but to which other events can you listen? You can find a list of supported events here: </w:t>
+        <w:t xml:space="preserve">In the last lecture, we saw that you can react to the </w:t>
+      </w:r>
+      <w:proofErr w:type="spellStart"/>
+      <w:r>
+        <w:rPr>
+          <w:sz w:val="27"/>
+          <w:szCs w:val="27"/>
+        </w:rPr>
+        <w:t>onClick</w:t>
+      </w:r>
+      <w:proofErr w:type="spellEnd"/>
+      <w:r>
+        <w:rPr>
+          <w:sz w:val="27"/>
+          <w:szCs w:val="27"/>
+        </w:rPr>
+        <w:t xml:space="preserve"> event - but to which other events can you listen? You can find a list of supported events here: </w:t>
       </w:r>
       <w:hyperlink r:id="rId44" w:anchor="supported-events" w:tgtFrame="_blank" w:history="1">
         <w:r>
@@ -1763,16 +1822,62 @@
           <w:szCs w:val="18"/>
         </w:rPr>
       </w:pPr>
-      <w:r>
-        <w:rPr>
-          <w:rStyle w:val="pln"/>
-          <w:rFonts w:ascii="Consolas" w:hAnsi="Consolas" w:cs="Courier New"/>
-          <w:color w:val="29303B"/>
-          <w:sz w:val="18"/>
-          <w:szCs w:val="18"/>
-        </w:rPr>
-        <w:t>onCopy onCut onPaste</w:t>
-      </w:r>
+      <w:proofErr w:type="spellStart"/>
+      <w:r>
+        <w:rPr>
+          <w:rStyle w:val="pln"/>
+          <w:rFonts w:ascii="Consolas" w:hAnsi="Consolas" w:cs="Courier New"/>
+          <w:color w:val="29303B"/>
+          <w:sz w:val="18"/>
+          <w:szCs w:val="18"/>
+        </w:rPr>
+        <w:t>onCopy</w:t>
+      </w:r>
+      <w:proofErr w:type="spellEnd"/>
+      <w:r>
+        <w:rPr>
+          <w:rStyle w:val="pln"/>
+          <w:rFonts w:ascii="Consolas" w:hAnsi="Consolas" w:cs="Courier New"/>
+          <w:color w:val="29303B"/>
+          <w:sz w:val="18"/>
+          <w:szCs w:val="18"/>
+        </w:rPr>
+        <w:t xml:space="preserve"> </w:t>
+      </w:r>
+      <w:proofErr w:type="spellStart"/>
+      <w:r>
+        <w:rPr>
+          <w:rStyle w:val="pln"/>
+          <w:rFonts w:ascii="Consolas" w:hAnsi="Consolas" w:cs="Courier New"/>
+          <w:color w:val="29303B"/>
+          <w:sz w:val="18"/>
+          <w:szCs w:val="18"/>
+        </w:rPr>
+        <w:t>onCut</w:t>
+      </w:r>
+      <w:proofErr w:type="spellEnd"/>
+      <w:r>
+        <w:rPr>
+          <w:rStyle w:val="pln"/>
+          <w:rFonts w:ascii="Consolas" w:hAnsi="Consolas" w:cs="Courier New"/>
+          <w:color w:val="29303B"/>
+          <w:sz w:val="18"/>
+          <w:szCs w:val="18"/>
+        </w:rPr>
+        <w:t xml:space="preserve"> </w:t>
+      </w:r>
+      <w:proofErr w:type="spellStart"/>
+      <w:r>
+        <w:rPr>
+          <w:rStyle w:val="pln"/>
+          <w:rFonts w:ascii="Consolas" w:hAnsi="Consolas" w:cs="Courier New"/>
+          <w:color w:val="29303B"/>
+          <w:sz w:val="18"/>
+          <w:szCs w:val="18"/>
+        </w:rPr>
+        <w:t>onPaste</w:t>
+      </w:r>
+      <w:proofErr w:type="spellEnd"/>
     </w:p>
     <w:p>
       <w:pPr>
@@ -1826,6 +1931,7 @@
           <w:szCs w:val="18"/>
         </w:rPr>
       </w:pPr>
+      <w:proofErr w:type="spellStart"/>
       <w:r>
         <w:rPr>
           <w:rStyle w:val="typ"/>
@@ -1836,16 +1942,29 @@
         </w:rPr>
         <w:t>DOMDataTransfer</w:t>
       </w:r>
-      <w:r>
-        <w:rPr>
-          <w:rStyle w:val="pln"/>
-          <w:rFonts w:ascii="Consolas" w:hAnsi="Consolas" w:cs="Courier New"/>
-          <w:color w:val="29303B"/>
-          <w:sz w:val="18"/>
-          <w:szCs w:val="18"/>
-        </w:rPr>
-        <w:t xml:space="preserve"> clipboardData</w:t>
-      </w:r>
+      <w:proofErr w:type="spellEnd"/>
+      <w:r>
+        <w:rPr>
+          <w:rStyle w:val="pln"/>
+          <w:rFonts w:ascii="Consolas" w:hAnsi="Consolas" w:cs="Courier New"/>
+          <w:color w:val="29303B"/>
+          <w:sz w:val="18"/>
+          <w:szCs w:val="18"/>
+        </w:rPr>
+        <w:t xml:space="preserve"> </w:t>
+      </w:r>
+      <w:proofErr w:type="spellStart"/>
+      <w:r>
+        <w:rPr>
+          <w:rStyle w:val="pln"/>
+          <w:rFonts w:ascii="Consolas" w:hAnsi="Consolas" w:cs="Courier New"/>
+          <w:color w:val="29303B"/>
+          <w:sz w:val="18"/>
+          <w:szCs w:val="18"/>
+        </w:rPr>
+        <w:t>clipboardData</w:t>
+      </w:r>
+      <w:proofErr w:type="spellEnd"/>
     </w:p>
     <w:p>
       <w:pPr>
@@ -1917,16 +2036,62 @@
           <w:szCs w:val="18"/>
         </w:rPr>
       </w:pPr>
-      <w:r>
-        <w:rPr>
-          <w:rStyle w:val="pln"/>
-          <w:rFonts w:ascii="Consolas" w:hAnsi="Consolas" w:cs="Courier New"/>
-          <w:color w:val="29303B"/>
-          <w:sz w:val="18"/>
-          <w:szCs w:val="18"/>
-        </w:rPr>
-        <w:t>onCompositionEnd onCompositionStart onCompositionUpdate</w:t>
-      </w:r>
+      <w:proofErr w:type="spellStart"/>
+      <w:r>
+        <w:rPr>
+          <w:rStyle w:val="pln"/>
+          <w:rFonts w:ascii="Consolas" w:hAnsi="Consolas" w:cs="Courier New"/>
+          <w:color w:val="29303B"/>
+          <w:sz w:val="18"/>
+          <w:szCs w:val="18"/>
+        </w:rPr>
+        <w:t>onCompositionEnd</w:t>
+      </w:r>
+      <w:proofErr w:type="spellEnd"/>
+      <w:r>
+        <w:rPr>
+          <w:rStyle w:val="pln"/>
+          <w:rFonts w:ascii="Consolas" w:hAnsi="Consolas" w:cs="Courier New"/>
+          <w:color w:val="29303B"/>
+          <w:sz w:val="18"/>
+          <w:szCs w:val="18"/>
+        </w:rPr>
+        <w:t xml:space="preserve"> </w:t>
+      </w:r>
+      <w:proofErr w:type="spellStart"/>
+      <w:r>
+        <w:rPr>
+          <w:rStyle w:val="pln"/>
+          <w:rFonts w:ascii="Consolas" w:hAnsi="Consolas" w:cs="Courier New"/>
+          <w:color w:val="29303B"/>
+          <w:sz w:val="18"/>
+          <w:szCs w:val="18"/>
+        </w:rPr>
+        <w:t>onCompositionStart</w:t>
+      </w:r>
+      <w:proofErr w:type="spellEnd"/>
+      <w:r>
+        <w:rPr>
+          <w:rStyle w:val="pln"/>
+          <w:rFonts w:ascii="Consolas" w:hAnsi="Consolas" w:cs="Courier New"/>
+          <w:color w:val="29303B"/>
+          <w:sz w:val="18"/>
+          <w:szCs w:val="18"/>
+        </w:rPr>
+        <w:t xml:space="preserve"> </w:t>
+      </w:r>
+      <w:proofErr w:type="spellStart"/>
+      <w:r>
+        <w:rPr>
+          <w:rStyle w:val="pln"/>
+          <w:rFonts w:ascii="Consolas" w:hAnsi="Consolas" w:cs="Courier New"/>
+          <w:color w:val="29303B"/>
+          <w:sz w:val="18"/>
+          <w:szCs w:val="18"/>
+        </w:rPr>
+        <w:t>onCompositionUpdate</w:t>
+      </w:r>
+      <w:proofErr w:type="spellEnd"/>
     </w:p>
     <w:p>
       <w:pPr>
@@ -2071,16 +2236,62 @@
           <w:szCs w:val="18"/>
         </w:rPr>
       </w:pPr>
-      <w:r>
-        <w:rPr>
-          <w:rStyle w:val="pln"/>
-          <w:rFonts w:ascii="Consolas" w:hAnsi="Consolas" w:cs="Courier New"/>
-          <w:color w:val="29303B"/>
-          <w:sz w:val="18"/>
-          <w:szCs w:val="18"/>
-        </w:rPr>
-        <w:t>onKeyDown onKeyPress onKeyUp</w:t>
-      </w:r>
+      <w:proofErr w:type="spellStart"/>
+      <w:r>
+        <w:rPr>
+          <w:rStyle w:val="pln"/>
+          <w:rFonts w:ascii="Consolas" w:hAnsi="Consolas" w:cs="Courier New"/>
+          <w:color w:val="29303B"/>
+          <w:sz w:val="18"/>
+          <w:szCs w:val="18"/>
+        </w:rPr>
+        <w:t>onKeyDown</w:t>
+      </w:r>
+      <w:proofErr w:type="spellEnd"/>
+      <w:r>
+        <w:rPr>
+          <w:rStyle w:val="pln"/>
+          <w:rFonts w:ascii="Consolas" w:hAnsi="Consolas" w:cs="Courier New"/>
+          <w:color w:val="29303B"/>
+          <w:sz w:val="18"/>
+          <w:szCs w:val="18"/>
+        </w:rPr>
+        <w:t xml:space="preserve"> </w:t>
+      </w:r>
+      <w:proofErr w:type="spellStart"/>
+      <w:r>
+        <w:rPr>
+          <w:rStyle w:val="pln"/>
+          <w:rFonts w:ascii="Consolas" w:hAnsi="Consolas" w:cs="Courier New"/>
+          <w:color w:val="29303B"/>
+          <w:sz w:val="18"/>
+          <w:szCs w:val="18"/>
+        </w:rPr>
+        <w:t>onKeyPress</w:t>
+      </w:r>
+      <w:proofErr w:type="spellEnd"/>
+      <w:r>
+        <w:rPr>
+          <w:rStyle w:val="pln"/>
+          <w:rFonts w:ascii="Consolas" w:hAnsi="Consolas" w:cs="Courier New"/>
+          <w:color w:val="29303B"/>
+          <w:sz w:val="18"/>
+          <w:szCs w:val="18"/>
+        </w:rPr>
+        <w:t xml:space="preserve"> </w:t>
+      </w:r>
+      <w:proofErr w:type="spellStart"/>
+      <w:r>
+        <w:rPr>
+          <w:rStyle w:val="pln"/>
+          <w:rFonts w:ascii="Consolas" w:hAnsi="Consolas" w:cs="Courier New"/>
+          <w:color w:val="29303B"/>
+          <w:sz w:val="18"/>
+          <w:szCs w:val="18"/>
+        </w:rPr>
+        <w:t>onKeyUp</w:t>
+      </w:r>
+      <w:proofErr w:type="spellEnd"/>
     </w:p>
     <w:p>
       <w:pPr>
@@ -2134,6 +2345,7 @@
           <w:szCs w:val="18"/>
         </w:rPr>
       </w:pPr>
+      <w:proofErr w:type="spellStart"/>
       <w:r>
         <w:rPr>
           <w:rStyle w:val="kwd"/>
@@ -2144,16 +2356,29 @@
         </w:rPr>
         <w:t>boolean</w:t>
       </w:r>
-      <w:r>
-        <w:rPr>
-          <w:rStyle w:val="pln"/>
-          <w:rFonts w:ascii="Consolas" w:hAnsi="Consolas" w:cs="Courier New"/>
-          <w:color w:val="29303B"/>
-          <w:sz w:val="18"/>
-          <w:szCs w:val="18"/>
-        </w:rPr>
-        <w:t xml:space="preserve"> altKey</w:t>
-      </w:r>
+      <w:proofErr w:type="spellEnd"/>
+      <w:r>
+        <w:rPr>
+          <w:rStyle w:val="pln"/>
+          <w:rFonts w:ascii="Consolas" w:hAnsi="Consolas" w:cs="Courier New"/>
+          <w:color w:val="29303B"/>
+          <w:sz w:val="18"/>
+          <w:szCs w:val="18"/>
+        </w:rPr>
+        <w:t xml:space="preserve"> </w:t>
+      </w:r>
+      <w:proofErr w:type="spellStart"/>
+      <w:r>
+        <w:rPr>
+          <w:rStyle w:val="pln"/>
+          <w:rFonts w:ascii="Consolas" w:hAnsi="Consolas" w:cs="Courier New"/>
+          <w:color w:val="29303B"/>
+          <w:sz w:val="18"/>
+          <w:szCs w:val="18"/>
+        </w:rPr>
+        <w:t>altKey</w:t>
+      </w:r>
+      <w:proofErr w:type="spellEnd"/>
     </w:p>
     <w:p>
       <w:pPr>
@@ -2198,8 +2423,20 @@
           <w:sz w:val="18"/>
           <w:szCs w:val="18"/>
         </w:rPr>
-        <w:t>number charCode</w:t>
-      </w:r>
+        <w:t xml:space="preserve">number </w:t>
+      </w:r>
+      <w:proofErr w:type="spellStart"/>
+      <w:r>
+        <w:rPr>
+          <w:rStyle w:val="pln"/>
+          <w:rFonts w:ascii="Consolas" w:hAnsi="Consolas" w:cs="Courier New"/>
+          <w:color w:val="29303B"/>
+          <w:sz w:val="18"/>
+          <w:szCs w:val="18"/>
+        </w:rPr>
+        <w:t>charCode</w:t>
+      </w:r>
+      <w:proofErr w:type="spellEnd"/>
     </w:p>
     <w:p>
       <w:pPr>
@@ -2236,6 +2473,7 @@
           <w:szCs w:val="18"/>
         </w:rPr>
       </w:pPr>
+      <w:proofErr w:type="spellStart"/>
       <w:r>
         <w:rPr>
           <w:rStyle w:val="kwd"/>
@@ -2246,16 +2484,29 @@
         </w:rPr>
         <w:t>boolean</w:t>
       </w:r>
-      <w:r>
-        <w:rPr>
-          <w:rStyle w:val="pln"/>
-          <w:rFonts w:ascii="Consolas" w:hAnsi="Consolas" w:cs="Courier New"/>
-          <w:color w:val="29303B"/>
-          <w:sz w:val="18"/>
-          <w:szCs w:val="18"/>
-        </w:rPr>
-        <w:t xml:space="preserve"> ctrlKey</w:t>
-      </w:r>
+      <w:proofErr w:type="spellEnd"/>
+      <w:r>
+        <w:rPr>
+          <w:rStyle w:val="pln"/>
+          <w:rFonts w:ascii="Consolas" w:hAnsi="Consolas" w:cs="Courier New"/>
+          <w:color w:val="29303B"/>
+          <w:sz w:val="18"/>
+          <w:szCs w:val="18"/>
+        </w:rPr>
+        <w:t xml:space="preserve"> </w:t>
+      </w:r>
+      <w:proofErr w:type="spellStart"/>
+      <w:r>
+        <w:rPr>
+          <w:rStyle w:val="pln"/>
+          <w:rFonts w:ascii="Consolas" w:hAnsi="Consolas" w:cs="Courier New"/>
+          <w:color w:val="29303B"/>
+          <w:sz w:val="18"/>
+          <w:szCs w:val="18"/>
+        </w:rPr>
+        <w:t>ctrlKey</w:t>
+      </w:r>
+      <w:proofErr w:type="spellEnd"/>
     </w:p>
     <w:p>
       <w:pPr>
@@ -2292,6 +2543,7 @@
           <w:szCs w:val="18"/>
         </w:rPr>
       </w:pPr>
+      <w:proofErr w:type="spellStart"/>
       <w:r>
         <w:rPr>
           <w:rStyle w:val="kwd"/>
@@ -2302,16 +2554,29 @@
         </w:rPr>
         <w:t>boolean</w:t>
       </w:r>
-      <w:r>
-        <w:rPr>
-          <w:rStyle w:val="pln"/>
-          <w:rFonts w:ascii="Consolas" w:hAnsi="Consolas" w:cs="Courier New"/>
-          <w:color w:val="29303B"/>
-          <w:sz w:val="18"/>
-          <w:szCs w:val="18"/>
-        </w:rPr>
-        <w:t xml:space="preserve"> getModifierState</w:t>
-      </w:r>
+      <w:proofErr w:type="spellEnd"/>
+      <w:r>
+        <w:rPr>
+          <w:rStyle w:val="pln"/>
+          <w:rFonts w:ascii="Consolas" w:hAnsi="Consolas" w:cs="Courier New"/>
+          <w:color w:val="29303B"/>
+          <w:sz w:val="18"/>
+          <w:szCs w:val="18"/>
+        </w:rPr>
+        <w:t xml:space="preserve"> </w:t>
+      </w:r>
+      <w:proofErr w:type="spellStart"/>
+      <w:r>
+        <w:rPr>
+          <w:rStyle w:val="pln"/>
+          <w:rFonts w:ascii="Consolas" w:hAnsi="Consolas" w:cs="Courier New"/>
+          <w:color w:val="29303B"/>
+          <w:sz w:val="18"/>
+          <w:szCs w:val="18"/>
+        </w:rPr>
+        <w:t>getModifierState</w:t>
+      </w:r>
+      <w:proofErr w:type="spellEnd"/>
       <w:r>
         <w:rPr>
           <w:rStyle w:val="pun"/>
@@ -2442,8 +2707,20 @@
           <w:sz w:val="18"/>
           <w:szCs w:val="18"/>
         </w:rPr>
-        <w:t>number keyCode</w:t>
-      </w:r>
+        <w:t xml:space="preserve">number </w:t>
+      </w:r>
+      <w:proofErr w:type="spellStart"/>
+      <w:r>
+        <w:rPr>
+          <w:rStyle w:val="pln"/>
+          <w:rFonts w:ascii="Consolas" w:hAnsi="Consolas" w:cs="Courier New"/>
+          <w:color w:val="29303B"/>
+          <w:sz w:val="18"/>
+          <w:szCs w:val="18"/>
+        </w:rPr>
+        <w:t>keyCode</w:t>
+      </w:r>
+      <w:proofErr w:type="spellEnd"/>
     </w:p>
     <w:p>
       <w:pPr>
@@ -2582,6 +2859,7 @@
           <w:szCs w:val="18"/>
         </w:rPr>
       </w:pPr>
+      <w:proofErr w:type="spellStart"/>
       <w:r>
         <w:rPr>
           <w:rStyle w:val="kwd"/>
@@ -2592,16 +2870,29 @@
         </w:rPr>
         <w:t>boolean</w:t>
       </w:r>
-      <w:r>
-        <w:rPr>
-          <w:rStyle w:val="pln"/>
-          <w:rFonts w:ascii="Consolas" w:hAnsi="Consolas" w:cs="Courier New"/>
-          <w:color w:val="29303B"/>
-          <w:sz w:val="18"/>
-          <w:szCs w:val="18"/>
-        </w:rPr>
-        <w:t xml:space="preserve"> metaKey</w:t>
-      </w:r>
+      <w:proofErr w:type="spellEnd"/>
+      <w:r>
+        <w:rPr>
+          <w:rStyle w:val="pln"/>
+          <w:rFonts w:ascii="Consolas" w:hAnsi="Consolas" w:cs="Courier New"/>
+          <w:color w:val="29303B"/>
+          <w:sz w:val="18"/>
+          <w:szCs w:val="18"/>
+        </w:rPr>
+        <w:t xml:space="preserve"> </w:t>
+      </w:r>
+      <w:proofErr w:type="spellStart"/>
+      <w:r>
+        <w:rPr>
+          <w:rStyle w:val="pln"/>
+          <w:rFonts w:ascii="Consolas" w:hAnsi="Consolas" w:cs="Courier New"/>
+          <w:color w:val="29303B"/>
+          <w:sz w:val="18"/>
+          <w:szCs w:val="18"/>
+        </w:rPr>
+        <w:t>metaKey</w:t>
+      </w:r>
+      <w:proofErr w:type="spellEnd"/>
     </w:p>
     <w:p>
       <w:pPr>
@@ -2638,6 +2929,7 @@
           <w:szCs w:val="18"/>
         </w:rPr>
       </w:pPr>
+      <w:proofErr w:type="spellStart"/>
       <w:r>
         <w:rPr>
           <w:rStyle w:val="kwd"/>
@@ -2648,6 +2940,7 @@
         </w:rPr>
         <w:t>boolean</w:t>
       </w:r>
+      <w:proofErr w:type="spellEnd"/>
       <w:r>
         <w:rPr>
           <w:rStyle w:val="pln"/>
@@ -2694,6 +2987,7 @@
           <w:szCs w:val="18"/>
         </w:rPr>
       </w:pPr>
+      <w:proofErr w:type="spellStart"/>
       <w:r>
         <w:rPr>
           <w:rStyle w:val="kwd"/>
@@ -2704,16 +2998,29 @@
         </w:rPr>
         <w:t>boolean</w:t>
       </w:r>
-      <w:r>
-        <w:rPr>
-          <w:rStyle w:val="pln"/>
-          <w:rFonts w:ascii="Consolas" w:hAnsi="Consolas" w:cs="Courier New"/>
-          <w:color w:val="29303B"/>
-          <w:sz w:val="18"/>
-          <w:szCs w:val="18"/>
-        </w:rPr>
-        <w:t xml:space="preserve"> shiftKey</w:t>
-      </w:r>
+      <w:proofErr w:type="spellEnd"/>
+      <w:r>
+        <w:rPr>
+          <w:rStyle w:val="pln"/>
+          <w:rFonts w:ascii="Consolas" w:hAnsi="Consolas" w:cs="Courier New"/>
+          <w:color w:val="29303B"/>
+          <w:sz w:val="18"/>
+          <w:szCs w:val="18"/>
+        </w:rPr>
+        <w:t xml:space="preserve"> </w:t>
+      </w:r>
+      <w:proofErr w:type="spellStart"/>
+      <w:r>
+        <w:rPr>
+          <w:rStyle w:val="pln"/>
+          <w:rFonts w:ascii="Consolas" w:hAnsi="Consolas" w:cs="Courier New"/>
+          <w:color w:val="29303B"/>
+          <w:sz w:val="18"/>
+          <w:szCs w:val="18"/>
+        </w:rPr>
+        <w:t>shiftKey</w:t>
+      </w:r>
+      <w:proofErr w:type="spellEnd"/>
     </w:p>
     <w:p>
       <w:pPr>
@@ -2831,6 +3138,7 @@
           <w:szCs w:val="18"/>
         </w:rPr>
       </w:pPr>
+      <w:proofErr w:type="spellStart"/>
       <w:r>
         <w:rPr>
           <w:rStyle w:val="pln"/>
@@ -2840,8 +3148,31 @@
           <w:szCs w:val="18"/>
         </w:rPr>
         <w:lastRenderedPageBreak/>
-        <w:t>onFocus onBlur</w:t>
-      </w:r>
+        <w:t>onFocus</w:t>
+      </w:r>
+      <w:proofErr w:type="spellEnd"/>
+      <w:r>
+        <w:rPr>
+          <w:rStyle w:val="pln"/>
+          <w:rFonts w:ascii="Consolas" w:hAnsi="Consolas" w:cs="Courier New"/>
+          <w:color w:val="29303B"/>
+          <w:sz w:val="18"/>
+          <w:szCs w:val="18"/>
+        </w:rPr>
+        <w:t xml:space="preserve"> </w:t>
+      </w:r>
+      <w:proofErr w:type="spellStart"/>
+      <w:r>
+        <w:rPr>
+          <w:rStyle w:val="pln"/>
+          <w:rFonts w:ascii="Consolas" w:hAnsi="Consolas" w:cs="Courier New"/>
+          <w:color w:val="29303B"/>
+          <w:sz w:val="18"/>
+          <w:szCs w:val="18"/>
+        </w:rPr>
+        <w:t>onBlur</w:t>
+      </w:r>
+      <w:proofErr w:type="spellEnd"/>
     </w:p>
     <w:p>
       <w:pPr>
@@ -2912,6 +3243,7 @@
           <w:szCs w:val="18"/>
         </w:rPr>
       </w:pPr>
+      <w:proofErr w:type="spellStart"/>
       <w:r>
         <w:rPr>
           <w:rStyle w:val="typ"/>
@@ -2922,16 +3254,29 @@
         </w:rPr>
         <w:t>DOMEventTarget</w:t>
       </w:r>
-      <w:r>
-        <w:rPr>
-          <w:rStyle w:val="pln"/>
-          <w:rFonts w:ascii="Consolas" w:hAnsi="Consolas" w:cs="Courier New"/>
-          <w:color w:val="29303B"/>
-          <w:sz w:val="18"/>
-          <w:szCs w:val="18"/>
-        </w:rPr>
-        <w:t xml:space="preserve"> relatedTarget</w:t>
-      </w:r>
+      <w:proofErr w:type="spellEnd"/>
+      <w:r>
+        <w:rPr>
+          <w:rStyle w:val="pln"/>
+          <w:rFonts w:ascii="Consolas" w:hAnsi="Consolas" w:cs="Courier New"/>
+          <w:color w:val="29303B"/>
+          <w:sz w:val="18"/>
+          <w:szCs w:val="18"/>
+        </w:rPr>
+        <w:t xml:space="preserve"> </w:t>
+      </w:r>
+      <w:proofErr w:type="spellStart"/>
+      <w:r>
+        <w:rPr>
+          <w:rStyle w:val="pln"/>
+          <w:rFonts w:ascii="Consolas" w:hAnsi="Consolas" w:cs="Courier New"/>
+          <w:color w:val="29303B"/>
+          <w:sz w:val="18"/>
+          <w:szCs w:val="18"/>
+        </w:rPr>
+        <w:t>relatedTarget</w:t>
+      </w:r>
+      <w:proofErr w:type="spellEnd"/>
     </w:p>
     <w:p>
       <w:pPr>
@@ -3003,16 +3348,84 @@
           <w:szCs w:val="18"/>
         </w:rPr>
       </w:pPr>
-      <w:r>
-        <w:rPr>
-          <w:rStyle w:val="pln"/>
-          <w:rFonts w:ascii="Consolas" w:hAnsi="Consolas" w:cs="Courier New"/>
-          <w:color w:val="29303B"/>
-          <w:sz w:val="18"/>
-          <w:szCs w:val="18"/>
-        </w:rPr>
-        <w:t>onChange onInput onInvalid onSubmit</w:t>
-      </w:r>
+      <w:proofErr w:type="spellStart"/>
+      <w:r>
+        <w:rPr>
+          <w:rStyle w:val="pln"/>
+          <w:rFonts w:ascii="Consolas" w:hAnsi="Consolas" w:cs="Courier New"/>
+          <w:color w:val="29303B"/>
+          <w:sz w:val="18"/>
+          <w:szCs w:val="18"/>
+        </w:rPr>
+        <w:t>onChange</w:t>
+      </w:r>
+      <w:proofErr w:type="spellEnd"/>
+      <w:r>
+        <w:rPr>
+          <w:rStyle w:val="pln"/>
+          <w:rFonts w:ascii="Consolas" w:hAnsi="Consolas" w:cs="Courier New"/>
+          <w:color w:val="29303B"/>
+          <w:sz w:val="18"/>
+          <w:szCs w:val="18"/>
+        </w:rPr>
+        <w:t xml:space="preserve"> </w:t>
+      </w:r>
+      <w:proofErr w:type="spellStart"/>
+      <w:r>
+        <w:rPr>
+          <w:rStyle w:val="pln"/>
+          <w:rFonts w:ascii="Consolas" w:hAnsi="Consolas" w:cs="Courier New"/>
+          <w:color w:val="29303B"/>
+          <w:sz w:val="18"/>
+          <w:szCs w:val="18"/>
+        </w:rPr>
+        <w:t>onInput</w:t>
+      </w:r>
+      <w:proofErr w:type="spellEnd"/>
+      <w:r>
+        <w:rPr>
+          <w:rStyle w:val="pln"/>
+          <w:rFonts w:ascii="Consolas" w:hAnsi="Consolas" w:cs="Courier New"/>
+          <w:color w:val="29303B"/>
+          <w:sz w:val="18"/>
+          <w:szCs w:val="18"/>
+        </w:rPr>
+        <w:t xml:space="preserve"> </w:t>
+      </w:r>
+      <w:proofErr w:type="spellStart"/>
+      <w:r>
+        <w:rPr>
+          <w:rStyle w:val="pln"/>
+          <w:rFonts w:ascii="Consolas" w:hAnsi="Consolas" w:cs="Courier New"/>
+          <w:color w:val="29303B"/>
+          <w:sz w:val="18"/>
+          <w:szCs w:val="18"/>
+        </w:rPr>
+        <w:t>onInvalid</w:t>
+      </w:r>
+      <w:proofErr w:type="spellEnd"/>
+      <w:r>
+        <w:rPr>
+          <w:rStyle w:val="pln"/>
+          <w:rFonts w:ascii="Consolas" w:hAnsi="Consolas" w:cs="Courier New"/>
+          <w:color w:val="29303B"/>
+          <w:sz w:val="18"/>
+          <w:szCs w:val="18"/>
+        </w:rPr>
+        <w:t xml:space="preserve"> </w:t>
+      </w:r>
+      <w:proofErr w:type="spellStart"/>
+      <w:r>
+        <w:rPr>
+          <w:rStyle w:val="pln"/>
+          <w:rFonts w:ascii="Consolas" w:hAnsi="Consolas" w:cs="Courier New"/>
+          <w:color w:val="29303B"/>
+          <w:sz w:val="18"/>
+          <w:szCs w:val="18"/>
+        </w:rPr>
+        <w:t>onSubmit</w:t>
+      </w:r>
+      <w:proofErr w:type="spellEnd"/>
     </w:p>
     <w:p>
       <w:pPr>
@@ -3028,7 +3441,23 @@
           <w:sz w:val="27"/>
           <w:szCs w:val="27"/>
         </w:rPr>
-        <w:t>For more information about the onChange event, see </w:t>
+        <w:t xml:space="preserve">For more information about the </w:t>
+      </w:r>
+      <w:proofErr w:type="spellStart"/>
+      <w:r>
+        <w:rPr>
+          <w:sz w:val="27"/>
+          <w:szCs w:val="27"/>
+        </w:rPr>
+        <w:t>onChange</w:t>
+      </w:r>
+      <w:proofErr w:type="spellEnd"/>
+      <w:r>
+        <w:rPr>
+          <w:sz w:val="27"/>
+          <w:szCs w:val="27"/>
+        </w:rPr>
+        <w:t xml:space="preserve"> event, see </w:t>
       </w:r>
       <w:hyperlink r:id="rId45" w:tgtFrame="_blank" w:history="1">
         <w:r>
@@ -3120,16 +3549,150 @@
           <w:szCs w:val="18"/>
         </w:rPr>
       </w:pPr>
-      <w:r>
-        <w:rPr>
-          <w:rStyle w:val="pln"/>
-          <w:rFonts w:ascii="Consolas" w:hAnsi="Consolas" w:cs="Courier New"/>
-          <w:color w:val="29303B"/>
-          <w:sz w:val="18"/>
-          <w:szCs w:val="18"/>
-        </w:rPr>
-        <w:t>onClick onContextMenu onDoubleClick onDrag onDragEnd onDragEnter onDragExit</w:t>
-      </w:r>
+      <w:proofErr w:type="spellStart"/>
+      <w:r>
+        <w:rPr>
+          <w:rStyle w:val="pln"/>
+          <w:rFonts w:ascii="Consolas" w:hAnsi="Consolas" w:cs="Courier New"/>
+          <w:color w:val="29303B"/>
+          <w:sz w:val="18"/>
+          <w:szCs w:val="18"/>
+        </w:rPr>
+        <w:t>onClick</w:t>
+      </w:r>
+      <w:proofErr w:type="spellEnd"/>
+      <w:r>
+        <w:rPr>
+          <w:rStyle w:val="pln"/>
+          <w:rFonts w:ascii="Consolas" w:hAnsi="Consolas" w:cs="Courier New"/>
+          <w:color w:val="29303B"/>
+          <w:sz w:val="18"/>
+          <w:szCs w:val="18"/>
+        </w:rPr>
+        <w:t xml:space="preserve"> </w:t>
+      </w:r>
+      <w:proofErr w:type="spellStart"/>
+      <w:r>
+        <w:rPr>
+          <w:rStyle w:val="pln"/>
+          <w:rFonts w:ascii="Consolas" w:hAnsi="Consolas" w:cs="Courier New"/>
+          <w:color w:val="29303B"/>
+          <w:sz w:val="18"/>
+          <w:szCs w:val="18"/>
+        </w:rPr>
+        <w:t>onContextMenu</w:t>
+      </w:r>
+      <w:proofErr w:type="spellEnd"/>
+      <w:r>
+        <w:rPr>
+          <w:rStyle w:val="pln"/>
+          <w:rFonts w:ascii="Consolas" w:hAnsi="Consolas" w:cs="Courier New"/>
+          <w:color w:val="29303B"/>
+          <w:sz w:val="18"/>
+          <w:szCs w:val="18"/>
+        </w:rPr>
+        <w:t xml:space="preserve"> </w:t>
+      </w:r>
+      <w:proofErr w:type="spellStart"/>
+      <w:r>
+        <w:rPr>
+          <w:rStyle w:val="pln"/>
+          <w:rFonts w:ascii="Consolas" w:hAnsi="Consolas" w:cs="Courier New"/>
+          <w:color w:val="29303B"/>
+          <w:sz w:val="18"/>
+          <w:szCs w:val="18"/>
+        </w:rPr>
+        <w:t>onDoubleClick</w:t>
+      </w:r>
+      <w:proofErr w:type="spellEnd"/>
+      <w:r>
+        <w:rPr>
+          <w:rStyle w:val="pln"/>
+          <w:rFonts w:ascii="Consolas" w:hAnsi="Consolas" w:cs="Courier New"/>
+          <w:color w:val="29303B"/>
+          <w:sz w:val="18"/>
+          <w:szCs w:val="18"/>
+        </w:rPr>
+        <w:t xml:space="preserve"> </w:t>
+      </w:r>
+      <w:proofErr w:type="spellStart"/>
+      <w:r>
+        <w:rPr>
+          <w:rStyle w:val="pln"/>
+          <w:rFonts w:ascii="Consolas" w:hAnsi="Consolas" w:cs="Courier New"/>
+          <w:color w:val="29303B"/>
+          <w:sz w:val="18"/>
+          <w:szCs w:val="18"/>
+        </w:rPr>
+        <w:t>onDrag</w:t>
+      </w:r>
+      <w:proofErr w:type="spellEnd"/>
+      <w:r>
+        <w:rPr>
+          <w:rStyle w:val="pln"/>
+          <w:rFonts w:ascii="Consolas" w:hAnsi="Consolas" w:cs="Courier New"/>
+          <w:color w:val="29303B"/>
+          <w:sz w:val="18"/>
+          <w:szCs w:val="18"/>
+        </w:rPr>
+        <w:t xml:space="preserve"> </w:t>
+      </w:r>
+      <w:proofErr w:type="spellStart"/>
+      <w:r>
+        <w:rPr>
+          <w:rStyle w:val="pln"/>
+          <w:rFonts w:ascii="Consolas" w:hAnsi="Consolas" w:cs="Courier New"/>
+          <w:color w:val="29303B"/>
+          <w:sz w:val="18"/>
+          <w:szCs w:val="18"/>
+        </w:rPr>
+        <w:t>onDragEnd</w:t>
+      </w:r>
+      <w:proofErr w:type="spellEnd"/>
+      <w:r>
+        <w:rPr>
+          <w:rStyle w:val="pln"/>
+          <w:rFonts w:ascii="Consolas" w:hAnsi="Consolas" w:cs="Courier New"/>
+          <w:color w:val="29303B"/>
+          <w:sz w:val="18"/>
+          <w:szCs w:val="18"/>
+        </w:rPr>
+        <w:t xml:space="preserve"> </w:t>
+      </w:r>
+      <w:proofErr w:type="spellStart"/>
+      <w:r>
+        <w:rPr>
+          <w:rStyle w:val="pln"/>
+          <w:rFonts w:ascii="Consolas" w:hAnsi="Consolas" w:cs="Courier New"/>
+          <w:color w:val="29303B"/>
+          <w:sz w:val="18"/>
+          <w:szCs w:val="18"/>
+        </w:rPr>
+        <w:t>onDragEnter</w:t>
+      </w:r>
+      <w:proofErr w:type="spellEnd"/>
+      <w:r>
+        <w:rPr>
+          <w:rStyle w:val="pln"/>
+          <w:rFonts w:ascii="Consolas" w:hAnsi="Consolas" w:cs="Courier New"/>
+          <w:color w:val="29303B"/>
+          <w:sz w:val="18"/>
+          <w:szCs w:val="18"/>
+        </w:rPr>
+        <w:t xml:space="preserve"> </w:t>
+      </w:r>
+      <w:proofErr w:type="spellStart"/>
+      <w:r>
+        <w:rPr>
+          <w:rStyle w:val="pln"/>
+          <w:rFonts w:ascii="Consolas" w:hAnsi="Consolas" w:cs="Courier New"/>
+          <w:color w:val="29303B"/>
+          <w:sz w:val="18"/>
+          <w:szCs w:val="18"/>
+        </w:rPr>
+        <w:t>onDragExit</w:t>
+      </w:r>
+      <w:proofErr w:type="spellEnd"/>
     </w:p>
     <w:p>
       <w:pPr>
@@ -3166,16 +3729,150 @@
           <w:szCs w:val="18"/>
         </w:rPr>
       </w:pPr>
-      <w:r>
-        <w:rPr>
-          <w:rStyle w:val="pln"/>
-          <w:rFonts w:ascii="Consolas" w:hAnsi="Consolas" w:cs="Courier New"/>
-          <w:color w:val="29303B"/>
-          <w:sz w:val="18"/>
-          <w:szCs w:val="18"/>
-        </w:rPr>
-        <w:t>onDragLeave onDragOver onDragStart onDrop onMouseDown onMouseEnter onMouseLeave</w:t>
-      </w:r>
+      <w:proofErr w:type="spellStart"/>
+      <w:r>
+        <w:rPr>
+          <w:rStyle w:val="pln"/>
+          <w:rFonts w:ascii="Consolas" w:hAnsi="Consolas" w:cs="Courier New"/>
+          <w:color w:val="29303B"/>
+          <w:sz w:val="18"/>
+          <w:szCs w:val="18"/>
+        </w:rPr>
+        <w:t>onDragLeave</w:t>
+      </w:r>
+      <w:proofErr w:type="spellEnd"/>
+      <w:r>
+        <w:rPr>
+          <w:rStyle w:val="pln"/>
+          <w:rFonts w:ascii="Consolas" w:hAnsi="Consolas" w:cs="Courier New"/>
+          <w:color w:val="29303B"/>
+          <w:sz w:val="18"/>
+          <w:szCs w:val="18"/>
+        </w:rPr>
+        <w:t xml:space="preserve"> </w:t>
+      </w:r>
+      <w:proofErr w:type="spellStart"/>
+      <w:r>
+        <w:rPr>
+          <w:rStyle w:val="pln"/>
+          <w:rFonts w:ascii="Consolas" w:hAnsi="Consolas" w:cs="Courier New"/>
+          <w:color w:val="29303B"/>
+          <w:sz w:val="18"/>
+          <w:szCs w:val="18"/>
+        </w:rPr>
+        <w:t>onDragOver</w:t>
+      </w:r>
+      <w:proofErr w:type="spellEnd"/>
+      <w:r>
+        <w:rPr>
+          <w:rStyle w:val="pln"/>
+          <w:rFonts w:ascii="Consolas" w:hAnsi="Consolas" w:cs="Courier New"/>
+          <w:color w:val="29303B"/>
+          <w:sz w:val="18"/>
+          <w:szCs w:val="18"/>
+        </w:rPr>
+        <w:t xml:space="preserve"> </w:t>
+      </w:r>
+      <w:proofErr w:type="spellStart"/>
+      <w:r>
+        <w:rPr>
+          <w:rStyle w:val="pln"/>
+          <w:rFonts w:ascii="Consolas" w:hAnsi="Consolas" w:cs="Courier New"/>
+          <w:color w:val="29303B"/>
+          <w:sz w:val="18"/>
+          <w:szCs w:val="18"/>
+        </w:rPr>
+        <w:t>onDragStart</w:t>
+      </w:r>
+      <w:proofErr w:type="spellEnd"/>
+      <w:r>
+        <w:rPr>
+          <w:rStyle w:val="pln"/>
+          <w:rFonts w:ascii="Consolas" w:hAnsi="Consolas" w:cs="Courier New"/>
+          <w:color w:val="29303B"/>
+          <w:sz w:val="18"/>
+          <w:szCs w:val="18"/>
+        </w:rPr>
+        <w:t xml:space="preserve"> </w:t>
+      </w:r>
+      <w:proofErr w:type="spellStart"/>
+      <w:r>
+        <w:rPr>
+          <w:rStyle w:val="pln"/>
+          <w:rFonts w:ascii="Consolas" w:hAnsi="Consolas" w:cs="Courier New"/>
+          <w:color w:val="29303B"/>
+          <w:sz w:val="18"/>
+          <w:szCs w:val="18"/>
+        </w:rPr>
+        <w:t>onDrop</w:t>
+      </w:r>
+      <w:proofErr w:type="spellEnd"/>
+      <w:r>
+        <w:rPr>
+          <w:rStyle w:val="pln"/>
+          <w:rFonts w:ascii="Consolas" w:hAnsi="Consolas" w:cs="Courier New"/>
+          <w:color w:val="29303B"/>
+          <w:sz w:val="18"/>
+          <w:szCs w:val="18"/>
+        </w:rPr>
+        <w:t xml:space="preserve"> </w:t>
+      </w:r>
+      <w:proofErr w:type="spellStart"/>
+      <w:r>
+        <w:rPr>
+          <w:rStyle w:val="pln"/>
+          <w:rFonts w:ascii="Consolas" w:hAnsi="Consolas" w:cs="Courier New"/>
+          <w:color w:val="29303B"/>
+          <w:sz w:val="18"/>
+          <w:szCs w:val="18"/>
+        </w:rPr>
+        <w:t>onMouseDown</w:t>
+      </w:r>
+      <w:proofErr w:type="spellEnd"/>
+      <w:r>
+        <w:rPr>
+          <w:rStyle w:val="pln"/>
+          <w:rFonts w:ascii="Consolas" w:hAnsi="Consolas" w:cs="Courier New"/>
+          <w:color w:val="29303B"/>
+          <w:sz w:val="18"/>
+          <w:szCs w:val="18"/>
+        </w:rPr>
+        <w:t xml:space="preserve"> </w:t>
+      </w:r>
+      <w:proofErr w:type="spellStart"/>
+      <w:r>
+        <w:rPr>
+          <w:rStyle w:val="pln"/>
+          <w:rFonts w:ascii="Consolas" w:hAnsi="Consolas" w:cs="Courier New"/>
+          <w:color w:val="29303B"/>
+          <w:sz w:val="18"/>
+          <w:szCs w:val="18"/>
+        </w:rPr>
+        <w:t>onMouseEnter</w:t>
+      </w:r>
+      <w:proofErr w:type="spellEnd"/>
+      <w:r>
+        <w:rPr>
+          <w:rStyle w:val="pln"/>
+          <w:rFonts w:ascii="Consolas" w:hAnsi="Consolas" w:cs="Courier New"/>
+          <w:color w:val="29303B"/>
+          <w:sz w:val="18"/>
+          <w:szCs w:val="18"/>
+        </w:rPr>
+        <w:t xml:space="preserve"> </w:t>
+      </w:r>
+      <w:proofErr w:type="spellStart"/>
+      <w:r>
+        <w:rPr>
+          <w:rStyle w:val="pln"/>
+          <w:rFonts w:ascii="Consolas" w:hAnsi="Consolas" w:cs="Courier New"/>
+          <w:color w:val="29303B"/>
+          <w:sz w:val="18"/>
+          <w:szCs w:val="18"/>
+        </w:rPr>
+        <w:t>onMouseLeave</w:t>
+      </w:r>
+      <w:proofErr w:type="spellEnd"/>
     </w:p>
     <w:p>
       <w:pPr>
@@ -3212,16 +3909,84 @@
           <w:szCs w:val="18"/>
         </w:rPr>
       </w:pPr>
-      <w:r>
-        <w:rPr>
-          <w:rStyle w:val="pln"/>
-          <w:rFonts w:ascii="Consolas" w:hAnsi="Consolas" w:cs="Courier New"/>
-          <w:color w:val="29303B"/>
-          <w:sz w:val="18"/>
-          <w:szCs w:val="18"/>
-        </w:rPr>
-        <w:t>onMouseMove onMouseOut onMouseOver onMouseUp</w:t>
-      </w:r>
+      <w:proofErr w:type="spellStart"/>
+      <w:r>
+        <w:rPr>
+          <w:rStyle w:val="pln"/>
+          <w:rFonts w:ascii="Consolas" w:hAnsi="Consolas" w:cs="Courier New"/>
+          <w:color w:val="29303B"/>
+          <w:sz w:val="18"/>
+          <w:szCs w:val="18"/>
+        </w:rPr>
+        <w:t>onMouseMove</w:t>
+      </w:r>
+      <w:proofErr w:type="spellEnd"/>
+      <w:r>
+        <w:rPr>
+          <w:rStyle w:val="pln"/>
+          <w:rFonts w:ascii="Consolas" w:hAnsi="Consolas" w:cs="Courier New"/>
+          <w:color w:val="29303B"/>
+          <w:sz w:val="18"/>
+          <w:szCs w:val="18"/>
+        </w:rPr>
+        <w:t xml:space="preserve"> </w:t>
+      </w:r>
+      <w:proofErr w:type="spellStart"/>
+      <w:r>
+        <w:rPr>
+          <w:rStyle w:val="pln"/>
+          <w:rFonts w:ascii="Consolas" w:hAnsi="Consolas" w:cs="Courier New"/>
+          <w:color w:val="29303B"/>
+          <w:sz w:val="18"/>
+          <w:szCs w:val="18"/>
+        </w:rPr>
+        <w:t>onMouseOut</w:t>
+      </w:r>
+      <w:proofErr w:type="spellEnd"/>
+      <w:r>
+        <w:rPr>
+          <w:rStyle w:val="pln"/>
+          <w:rFonts w:ascii="Consolas" w:hAnsi="Consolas" w:cs="Courier New"/>
+          <w:color w:val="29303B"/>
+          <w:sz w:val="18"/>
+          <w:szCs w:val="18"/>
+        </w:rPr>
+        <w:t xml:space="preserve"> </w:t>
+      </w:r>
+      <w:proofErr w:type="spellStart"/>
+      <w:r>
+        <w:rPr>
+          <w:rStyle w:val="pln"/>
+          <w:rFonts w:ascii="Consolas" w:hAnsi="Consolas" w:cs="Courier New"/>
+          <w:color w:val="29303B"/>
+          <w:sz w:val="18"/>
+          <w:szCs w:val="18"/>
+        </w:rPr>
+        <w:t>onMouseOver</w:t>
+      </w:r>
+      <w:proofErr w:type="spellEnd"/>
+      <w:r>
+        <w:rPr>
+          <w:rStyle w:val="pln"/>
+          <w:rFonts w:ascii="Consolas" w:hAnsi="Consolas" w:cs="Courier New"/>
+          <w:color w:val="29303B"/>
+          <w:sz w:val="18"/>
+          <w:szCs w:val="18"/>
+        </w:rPr>
+        <w:t xml:space="preserve"> </w:t>
+      </w:r>
+      <w:proofErr w:type="spellStart"/>
+      <w:r>
+        <w:rPr>
+          <w:rStyle w:val="pln"/>
+          <w:rFonts w:ascii="Consolas" w:hAnsi="Consolas" w:cs="Courier New"/>
+          <w:color w:val="29303B"/>
+          <w:sz w:val="18"/>
+          <w:szCs w:val="18"/>
+        </w:rPr>
+        <w:t>onMouseUp</w:t>
+      </w:r>
+      <w:proofErr w:type="spellEnd"/>
     </w:p>
     <w:p>
       <w:pPr>
@@ -3239,6 +4004,7 @@
         </w:rPr>
         <w:t>The </w:t>
       </w:r>
+      <w:proofErr w:type="spellStart"/>
       <w:r>
         <w:rPr>
           <w:rStyle w:val="HTMLCode"/>
@@ -3249,6 +4015,7 @@
         </w:rPr>
         <w:t>onMouseEnter</w:t>
       </w:r>
+      <w:proofErr w:type="spellEnd"/>
       <w:r>
         <w:rPr>
           <w:sz w:val="27"/>
@@ -3256,6 +4023,7 @@
         </w:rPr>
         <w:t> and </w:t>
       </w:r>
+      <w:proofErr w:type="spellStart"/>
       <w:r>
         <w:rPr>
           <w:rStyle w:val="HTMLCode"/>
@@ -3266,6 +4034,7 @@
         </w:rPr>
         <w:t>onMouseLeave</w:t>
       </w:r>
+      <w:proofErr w:type="spellEnd"/>
       <w:r>
         <w:rPr>
           <w:sz w:val="27"/>
@@ -3326,6 +4095,7 @@
           <w:szCs w:val="18"/>
         </w:rPr>
       </w:pPr>
+      <w:proofErr w:type="spellStart"/>
       <w:r>
         <w:rPr>
           <w:rStyle w:val="kwd"/>
@@ -3336,16 +4106,29 @@
         </w:rPr>
         <w:t>boolean</w:t>
       </w:r>
-      <w:r>
-        <w:rPr>
-          <w:rStyle w:val="pln"/>
-          <w:rFonts w:ascii="Consolas" w:hAnsi="Consolas" w:cs="Courier New"/>
-          <w:color w:val="29303B"/>
-          <w:sz w:val="18"/>
-          <w:szCs w:val="18"/>
-        </w:rPr>
-        <w:t xml:space="preserve"> altKey</w:t>
-      </w:r>
+      <w:proofErr w:type="spellEnd"/>
+      <w:r>
+        <w:rPr>
+          <w:rStyle w:val="pln"/>
+          <w:rFonts w:ascii="Consolas" w:hAnsi="Consolas" w:cs="Courier New"/>
+          <w:color w:val="29303B"/>
+          <w:sz w:val="18"/>
+          <w:szCs w:val="18"/>
+        </w:rPr>
+        <w:t xml:space="preserve"> </w:t>
+      </w:r>
+      <w:proofErr w:type="spellStart"/>
+      <w:r>
+        <w:rPr>
+          <w:rStyle w:val="pln"/>
+          <w:rFonts w:ascii="Consolas" w:hAnsi="Consolas" w:cs="Courier New"/>
+          <w:color w:val="29303B"/>
+          <w:sz w:val="18"/>
+          <w:szCs w:val="18"/>
+        </w:rPr>
+        <w:t>altKey</w:t>
+      </w:r>
+      <w:proofErr w:type="spellEnd"/>
     </w:p>
     <w:p>
       <w:pPr>
@@ -3482,8 +4265,20 @@
           <w:sz w:val="18"/>
           <w:szCs w:val="18"/>
         </w:rPr>
-        <w:t>number clientX</w:t>
-      </w:r>
+        <w:t xml:space="preserve">number </w:t>
+      </w:r>
+      <w:proofErr w:type="spellStart"/>
+      <w:r>
+        <w:rPr>
+          <w:rStyle w:val="pln"/>
+          <w:rFonts w:ascii="Consolas" w:hAnsi="Consolas" w:cs="Courier New"/>
+          <w:color w:val="29303B"/>
+          <w:sz w:val="18"/>
+          <w:szCs w:val="18"/>
+        </w:rPr>
+        <w:t>clientX</w:t>
+      </w:r>
+      <w:proofErr w:type="spellEnd"/>
     </w:p>
     <w:p>
       <w:pPr>
@@ -3528,8 +4323,20 @@
           <w:sz w:val="18"/>
           <w:szCs w:val="18"/>
         </w:rPr>
-        <w:t>number clientY</w:t>
-      </w:r>
+        <w:t xml:space="preserve">number </w:t>
+      </w:r>
+      <w:proofErr w:type="spellStart"/>
+      <w:r>
+        <w:rPr>
+          <w:rStyle w:val="pln"/>
+          <w:rFonts w:ascii="Consolas" w:hAnsi="Consolas" w:cs="Courier New"/>
+          <w:color w:val="29303B"/>
+          <w:sz w:val="18"/>
+          <w:szCs w:val="18"/>
+        </w:rPr>
+        <w:t>clientY</w:t>
+      </w:r>
+      <w:proofErr w:type="spellEnd"/>
     </w:p>
     <w:p>
       <w:pPr>
@@ -3566,6 +4373,7 @@
           <w:szCs w:val="18"/>
         </w:rPr>
       </w:pPr>
+      <w:proofErr w:type="spellStart"/>
       <w:r>
         <w:rPr>
           <w:rStyle w:val="kwd"/>
@@ -3576,16 +4384,29 @@
         </w:rPr>
         <w:t>boolean</w:t>
       </w:r>
-      <w:r>
-        <w:rPr>
-          <w:rStyle w:val="pln"/>
-          <w:rFonts w:ascii="Consolas" w:hAnsi="Consolas" w:cs="Courier New"/>
-          <w:color w:val="29303B"/>
-          <w:sz w:val="18"/>
-          <w:szCs w:val="18"/>
-        </w:rPr>
-        <w:t xml:space="preserve"> ctrlKey</w:t>
-      </w:r>
+      <w:proofErr w:type="spellEnd"/>
+      <w:r>
+        <w:rPr>
+          <w:rStyle w:val="pln"/>
+          <w:rFonts w:ascii="Consolas" w:hAnsi="Consolas" w:cs="Courier New"/>
+          <w:color w:val="29303B"/>
+          <w:sz w:val="18"/>
+          <w:szCs w:val="18"/>
+        </w:rPr>
+        <w:t xml:space="preserve"> </w:t>
+      </w:r>
+      <w:proofErr w:type="spellStart"/>
+      <w:r>
+        <w:rPr>
+          <w:rStyle w:val="pln"/>
+          <w:rFonts w:ascii="Consolas" w:hAnsi="Consolas" w:cs="Courier New"/>
+          <w:color w:val="29303B"/>
+          <w:sz w:val="18"/>
+          <w:szCs w:val="18"/>
+        </w:rPr>
+        <w:t>ctrlKey</w:t>
+      </w:r>
+      <w:proofErr w:type="spellEnd"/>
     </w:p>
     <w:p>
       <w:pPr>
@@ -3622,6 +4443,7 @@
           <w:szCs w:val="18"/>
         </w:rPr>
       </w:pPr>
+      <w:proofErr w:type="spellStart"/>
       <w:r>
         <w:rPr>
           <w:rStyle w:val="kwd"/>
@@ -3632,16 +4454,29 @@
         </w:rPr>
         <w:t>boolean</w:t>
       </w:r>
-      <w:r>
-        <w:rPr>
-          <w:rStyle w:val="pln"/>
-          <w:rFonts w:ascii="Consolas" w:hAnsi="Consolas" w:cs="Courier New"/>
-          <w:color w:val="29303B"/>
-          <w:sz w:val="18"/>
-          <w:szCs w:val="18"/>
-        </w:rPr>
-        <w:t xml:space="preserve"> getModifierState</w:t>
-      </w:r>
+      <w:proofErr w:type="spellEnd"/>
+      <w:r>
+        <w:rPr>
+          <w:rStyle w:val="pln"/>
+          <w:rFonts w:ascii="Consolas" w:hAnsi="Consolas" w:cs="Courier New"/>
+          <w:color w:val="29303B"/>
+          <w:sz w:val="18"/>
+          <w:szCs w:val="18"/>
+        </w:rPr>
+        <w:t xml:space="preserve"> </w:t>
+      </w:r>
+      <w:proofErr w:type="spellStart"/>
+      <w:r>
+        <w:rPr>
+          <w:rStyle w:val="pln"/>
+          <w:rFonts w:ascii="Consolas" w:hAnsi="Consolas" w:cs="Courier New"/>
+          <w:color w:val="29303B"/>
+          <w:sz w:val="18"/>
+          <w:szCs w:val="18"/>
+        </w:rPr>
+        <w:t>getModifierState</w:t>
+      </w:r>
+      <w:proofErr w:type="spellEnd"/>
       <w:r>
         <w:rPr>
           <w:rStyle w:val="pun"/>
@@ -3708,6 +4543,7 @@
           <w:szCs w:val="18"/>
         </w:rPr>
       </w:pPr>
+      <w:proofErr w:type="spellStart"/>
       <w:r>
         <w:rPr>
           <w:rStyle w:val="kwd"/>
@@ -3718,16 +4554,29 @@
         </w:rPr>
         <w:t>boolean</w:t>
       </w:r>
-      <w:r>
-        <w:rPr>
-          <w:rStyle w:val="pln"/>
-          <w:rFonts w:ascii="Consolas" w:hAnsi="Consolas" w:cs="Courier New"/>
-          <w:color w:val="29303B"/>
-          <w:sz w:val="18"/>
-          <w:szCs w:val="18"/>
-        </w:rPr>
-        <w:t xml:space="preserve"> metaKey</w:t>
-      </w:r>
+      <w:proofErr w:type="spellEnd"/>
+      <w:r>
+        <w:rPr>
+          <w:rStyle w:val="pln"/>
+          <w:rFonts w:ascii="Consolas" w:hAnsi="Consolas" w:cs="Courier New"/>
+          <w:color w:val="29303B"/>
+          <w:sz w:val="18"/>
+          <w:szCs w:val="18"/>
+        </w:rPr>
+        <w:t xml:space="preserve"> </w:t>
+      </w:r>
+      <w:proofErr w:type="spellStart"/>
+      <w:r>
+        <w:rPr>
+          <w:rStyle w:val="pln"/>
+          <w:rFonts w:ascii="Consolas" w:hAnsi="Consolas" w:cs="Courier New"/>
+          <w:color w:val="29303B"/>
+          <w:sz w:val="18"/>
+          <w:szCs w:val="18"/>
+        </w:rPr>
+        <w:t>metaKey</w:t>
+      </w:r>
+      <w:proofErr w:type="spellEnd"/>
     </w:p>
     <w:p>
       <w:pPr>
@@ -3772,8 +4621,20 @@
           <w:sz w:val="18"/>
           <w:szCs w:val="18"/>
         </w:rPr>
-        <w:t>number pageX</w:t>
-      </w:r>
+        <w:t xml:space="preserve">number </w:t>
+      </w:r>
+      <w:proofErr w:type="spellStart"/>
+      <w:r>
+        <w:rPr>
+          <w:rStyle w:val="pln"/>
+          <w:rFonts w:ascii="Consolas" w:hAnsi="Consolas" w:cs="Courier New"/>
+          <w:color w:val="29303B"/>
+          <w:sz w:val="18"/>
+          <w:szCs w:val="18"/>
+        </w:rPr>
+        <w:t>pageX</w:t>
+      </w:r>
+      <w:proofErr w:type="spellEnd"/>
     </w:p>
     <w:p>
       <w:pPr>
@@ -3818,8 +4679,20 @@
           <w:sz w:val="18"/>
           <w:szCs w:val="18"/>
         </w:rPr>
-        <w:t>number pageY</w:t>
-      </w:r>
+        <w:t xml:space="preserve">number </w:t>
+      </w:r>
+      <w:proofErr w:type="spellStart"/>
+      <w:r>
+        <w:rPr>
+          <w:rStyle w:val="pln"/>
+          <w:rFonts w:ascii="Consolas" w:hAnsi="Consolas" w:cs="Courier New"/>
+          <w:color w:val="29303B"/>
+          <w:sz w:val="18"/>
+          <w:szCs w:val="18"/>
+        </w:rPr>
+        <w:t>pageY</w:t>
+      </w:r>
+      <w:proofErr w:type="spellEnd"/>
     </w:p>
     <w:p>
       <w:pPr>
@@ -3856,6 +4729,7 @@
           <w:szCs w:val="18"/>
         </w:rPr>
       </w:pPr>
+      <w:proofErr w:type="spellStart"/>
       <w:r>
         <w:rPr>
           <w:rStyle w:val="typ"/>
@@ -3866,16 +4740,29 @@
         </w:rPr>
         <w:t>DOMEventTarget</w:t>
       </w:r>
-      <w:r>
-        <w:rPr>
-          <w:rStyle w:val="pln"/>
-          <w:rFonts w:ascii="Consolas" w:hAnsi="Consolas" w:cs="Courier New"/>
-          <w:color w:val="29303B"/>
-          <w:sz w:val="18"/>
-          <w:szCs w:val="18"/>
-        </w:rPr>
-        <w:t xml:space="preserve"> relatedTarget</w:t>
-      </w:r>
+      <w:proofErr w:type="spellEnd"/>
+      <w:r>
+        <w:rPr>
+          <w:rStyle w:val="pln"/>
+          <w:rFonts w:ascii="Consolas" w:hAnsi="Consolas" w:cs="Courier New"/>
+          <w:color w:val="29303B"/>
+          <w:sz w:val="18"/>
+          <w:szCs w:val="18"/>
+        </w:rPr>
+        <w:t xml:space="preserve"> </w:t>
+      </w:r>
+      <w:proofErr w:type="spellStart"/>
+      <w:r>
+        <w:rPr>
+          <w:rStyle w:val="pln"/>
+          <w:rFonts w:ascii="Consolas" w:hAnsi="Consolas" w:cs="Courier New"/>
+          <w:color w:val="29303B"/>
+          <w:sz w:val="18"/>
+          <w:szCs w:val="18"/>
+        </w:rPr>
+        <w:t>relatedTarget</w:t>
+      </w:r>
+      <w:proofErr w:type="spellEnd"/>
     </w:p>
     <w:p>
       <w:pPr>
@@ -3920,8 +4807,20 @@
           <w:sz w:val="18"/>
           <w:szCs w:val="18"/>
         </w:rPr>
-        <w:t>number screenX</w:t>
-      </w:r>
+        <w:t xml:space="preserve">number </w:t>
+      </w:r>
+      <w:proofErr w:type="spellStart"/>
+      <w:r>
+        <w:rPr>
+          <w:rStyle w:val="pln"/>
+          <w:rFonts w:ascii="Consolas" w:hAnsi="Consolas" w:cs="Courier New"/>
+          <w:color w:val="29303B"/>
+          <w:sz w:val="18"/>
+          <w:szCs w:val="18"/>
+        </w:rPr>
+        <w:t>screenX</w:t>
+      </w:r>
+      <w:proofErr w:type="spellEnd"/>
     </w:p>
     <w:p>
       <w:pPr>
@@ -3966,8 +4865,20 @@
           <w:sz w:val="18"/>
           <w:szCs w:val="18"/>
         </w:rPr>
-        <w:t>number screenY</w:t>
-      </w:r>
+        <w:t xml:space="preserve">number </w:t>
+      </w:r>
+      <w:proofErr w:type="spellStart"/>
+      <w:r>
+        <w:rPr>
+          <w:rStyle w:val="pln"/>
+          <w:rFonts w:ascii="Consolas" w:hAnsi="Consolas" w:cs="Courier New"/>
+          <w:color w:val="29303B"/>
+          <w:sz w:val="18"/>
+          <w:szCs w:val="18"/>
+        </w:rPr>
+        <w:t>screenY</w:t>
+      </w:r>
+      <w:proofErr w:type="spellEnd"/>
     </w:p>
     <w:p>
       <w:pPr>
@@ -4004,6 +4915,7 @@
           <w:szCs w:val="18"/>
         </w:rPr>
       </w:pPr>
+      <w:proofErr w:type="spellStart"/>
       <w:r>
         <w:rPr>
           <w:rStyle w:val="kwd"/>
@@ -4014,16 +4926,29 @@
         </w:rPr>
         <w:t>boolean</w:t>
       </w:r>
-      <w:r>
-        <w:rPr>
-          <w:rStyle w:val="pln"/>
-          <w:rFonts w:ascii="Consolas" w:hAnsi="Consolas" w:cs="Courier New"/>
-          <w:color w:val="29303B"/>
-          <w:sz w:val="18"/>
-          <w:szCs w:val="18"/>
-        </w:rPr>
-        <w:t xml:space="preserve"> shiftKey</w:t>
-      </w:r>
+      <w:proofErr w:type="spellEnd"/>
+      <w:r>
+        <w:rPr>
+          <w:rStyle w:val="pln"/>
+          <w:rFonts w:ascii="Consolas" w:hAnsi="Consolas" w:cs="Courier New"/>
+          <w:color w:val="29303B"/>
+          <w:sz w:val="18"/>
+          <w:szCs w:val="18"/>
+        </w:rPr>
+        <w:t xml:space="preserve"> </w:t>
+      </w:r>
+      <w:proofErr w:type="spellStart"/>
+      <w:r>
+        <w:rPr>
+          <w:rStyle w:val="pln"/>
+          <w:rFonts w:ascii="Consolas" w:hAnsi="Consolas" w:cs="Courier New"/>
+          <w:color w:val="29303B"/>
+          <w:sz w:val="18"/>
+          <w:szCs w:val="18"/>
+        </w:rPr>
+        <w:t>shiftKey</w:t>
+      </w:r>
+      <w:proofErr w:type="spellEnd"/>
     </w:p>
     <w:p>
       <w:pPr>
@@ -4095,6 +5020,7 @@
           <w:szCs w:val="18"/>
         </w:rPr>
       </w:pPr>
+      <w:proofErr w:type="spellStart"/>
       <w:r>
         <w:rPr>
           <w:rStyle w:val="pln"/>
@@ -4105,6 +5031,7 @@
         </w:rPr>
         <w:t>onSelect</w:t>
       </w:r>
+      <w:proofErr w:type="spellEnd"/>
     </w:p>
     <w:p>
       <w:pPr>
@@ -4177,16 +5104,84 @@
           <w:szCs w:val="18"/>
         </w:rPr>
       </w:pPr>
-      <w:r>
-        <w:rPr>
-          <w:rStyle w:val="pln"/>
-          <w:rFonts w:ascii="Consolas" w:hAnsi="Consolas" w:cs="Courier New"/>
-          <w:color w:val="29303B"/>
-          <w:sz w:val="18"/>
-          <w:szCs w:val="18"/>
-        </w:rPr>
-        <w:t>onTouchCancel onTouchEnd onTouchMove onTouchStart</w:t>
-      </w:r>
+      <w:proofErr w:type="spellStart"/>
+      <w:r>
+        <w:rPr>
+          <w:rStyle w:val="pln"/>
+          <w:rFonts w:ascii="Consolas" w:hAnsi="Consolas" w:cs="Courier New"/>
+          <w:color w:val="29303B"/>
+          <w:sz w:val="18"/>
+          <w:szCs w:val="18"/>
+        </w:rPr>
+        <w:t>onTouchCancel</w:t>
+      </w:r>
+      <w:proofErr w:type="spellEnd"/>
+      <w:r>
+        <w:rPr>
+          <w:rStyle w:val="pln"/>
+          <w:rFonts w:ascii="Consolas" w:hAnsi="Consolas" w:cs="Courier New"/>
+          <w:color w:val="29303B"/>
+          <w:sz w:val="18"/>
+          <w:szCs w:val="18"/>
+        </w:rPr>
+        <w:t xml:space="preserve"> </w:t>
+      </w:r>
+      <w:proofErr w:type="spellStart"/>
+      <w:r>
+        <w:rPr>
+          <w:rStyle w:val="pln"/>
+          <w:rFonts w:ascii="Consolas" w:hAnsi="Consolas" w:cs="Courier New"/>
+          <w:color w:val="29303B"/>
+          <w:sz w:val="18"/>
+          <w:szCs w:val="18"/>
+        </w:rPr>
+        <w:t>onTouchEnd</w:t>
+      </w:r>
+      <w:proofErr w:type="spellEnd"/>
+      <w:r>
+        <w:rPr>
+          <w:rStyle w:val="pln"/>
+          <w:rFonts w:ascii="Consolas" w:hAnsi="Consolas" w:cs="Courier New"/>
+          <w:color w:val="29303B"/>
+          <w:sz w:val="18"/>
+          <w:szCs w:val="18"/>
+        </w:rPr>
+        <w:t xml:space="preserve"> </w:t>
+      </w:r>
+      <w:proofErr w:type="spellStart"/>
+      <w:r>
+        <w:rPr>
+          <w:rStyle w:val="pln"/>
+          <w:rFonts w:ascii="Consolas" w:hAnsi="Consolas" w:cs="Courier New"/>
+          <w:color w:val="29303B"/>
+          <w:sz w:val="18"/>
+          <w:szCs w:val="18"/>
+        </w:rPr>
+        <w:t>onTouchMove</w:t>
+      </w:r>
+      <w:proofErr w:type="spellEnd"/>
+      <w:r>
+        <w:rPr>
+          <w:rStyle w:val="pln"/>
+          <w:rFonts w:ascii="Consolas" w:hAnsi="Consolas" w:cs="Courier New"/>
+          <w:color w:val="29303B"/>
+          <w:sz w:val="18"/>
+          <w:szCs w:val="18"/>
+        </w:rPr>
+        <w:t xml:space="preserve"> </w:t>
+      </w:r>
+      <w:proofErr w:type="spellStart"/>
+      <w:r>
+        <w:rPr>
+          <w:rStyle w:val="pln"/>
+          <w:rFonts w:ascii="Consolas" w:hAnsi="Consolas" w:cs="Courier New"/>
+          <w:color w:val="29303B"/>
+          <w:sz w:val="18"/>
+          <w:szCs w:val="18"/>
+        </w:rPr>
+        <w:t>onTouchStart</w:t>
+      </w:r>
+      <w:proofErr w:type="spellEnd"/>
     </w:p>
     <w:p>
       <w:pPr>
@@ -4240,6 +5235,7 @@
           <w:szCs w:val="18"/>
         </w:rPr>
       </w:pPr>
+      <w:proofErr w:type="spellStart"/>
       <w:r>
         <w:rPr>
           <w:rStyle w:val="kwd"/>
@@ -4250,16 +5246,29 @@
         </w:rPr>
         <w:t>boolean</w:t>
       </w:r>
-      <w:r>
-        <w:rPr>
-          <w:rStyle w:val="pln"/>
-          <w:rFonts w:ascii="Consolas" w:hAnsi="Consolas" w:cs="Courier New"/>
-          <w:color w:val="29303B"/>
-          <w:sz w:val="18"/>
-          <w:szCs w:val="18"/>
-        </w:rPr>
-        <w:t xml:space="preserve"> altKey</w:t>
-      </w:r>
+      <w:proofErr w:type="spellEnd"/>
+      <w:r>
+        <w:rPr>
+          <w:rStyle w:val="pln"/>
+          <w:rFonts w:ascii="Consolas" w:hAnsi="Consolas" w:cs="Courier New"/>
+          <w:color w:val="29303B"/>
+          <w:sz w:val="18"/>
+          <w:szCs w:val="18"/>
+        </w:rPr>
+        <w:t xml:space="preserve"> </w:t>
+      </w:r>
+      <w:proofErr w:type="spellStart"/>
+      <w:r>
+        <w:rPr>
+          <w:rStyle w:val="pln"/>
+          <w:rFonts w:ascii="Consolas" w:hAnsi="Consolas" w:cs="Courier New"/>
+          <w:color w:val="29303B"/>
+          <w:sz w:val="18"/>
+          <w:szCs w:val="18"/>
+        </w:rPr>
+        <w:t>altKey</w:t>
+      </w:r>
+      <w:proofErr w:type="spellEnd"/>
     </w:p>
     <w:p>
       <w:pPr>
@@ -4296,6 +5305,7 @@
           <w:szCs w:val="18"/>
         </w:rPr>
       </w:pPr>
+      <w:proofErr w:type="spellStart"/>
       <w:r>
         <w:rPr>
           <w:rStyle w:val="typ"/>
@@ -4306,16 +5316,29 @@
         </w:rPr>
         <w:t>DOMTouchList</w:t>
       </w:r>
-      <w:r>
-        <w:rPr>
-          <w:rStyle w:val="pln"/>
-          <w:rFonts w:ascii="Consolas" w:hAnsi="Consolas" w:cs="Courier New"/>
-          <w:color w:val="29303B"/>
-          <w:sz w:val="18"/>
-          <w:szCs w:val="18"/>
-        </w:rPr>
-        <w:t xml:space="preserve"> changedTouches</w:t>
-      </w:r>
+      <w:proofErr w:type="spellEnd"/>
+      <w:r>
+        <w:rPr>
+          <w:rStyle w:val="pln"/>
+          <w:rFonts w:ascii="Consolas" w:hAnsi="Consolas" w:cs="Courier New"/>
+          <w:color w:val="29303B"/>
+          <w:sz w:val="18"/>
+          <w:szCs w:val="18"/>
+        </w:rPr>
+        <w:t xml:space="preserve"> </w:t>
+      </w:r>
+      <w:proofErr w:type="spellStart"/>
+      <w:r>
+        <w:rPr>
+          <w:rStyle w:val="pln"/>
+          <w:rFonts w:ascii="Consolas" w:hAnsi="Consolas" w:cs="Courier New"/>
+          <w:color w:val="29303B"/>
+          <w:sz w:val="18"/>
+          <w:szCs w:val="18"/>
+        </w:rPr>
+        <w:t>changedTouches</w:t>
+      </w:r>
+      <w:proofErr w:type="spellEnd"/>
     </w:p>
     <w:p>
       <w:pPr>
@@ -4352,6 +5375,7 @@
           <w:szCs w:val="18"/>
         </w:rPr>
       </w:pPr>
+      <w:proofErr w:type="spellStart"/>
       <w:r>
         <w:rPr>
           <w:rStyle w:val="kwd"/>
@@ -4362,16 +5386,29 @@
         </w:rPr>
         <w:t>boolean</w:t>
       </w:r>
-      <w:r>
-        <w:rPr>
-          <w:rStyle w:val="pln"/>
-          <w:rFonts w:ascii="Consolas" w:hAnsi="Consolas" w:cs="Courier New"/>
-          <w:color w:val="29303B"/>
-          <w:sz w:val="18"/>
-          <w:szCs w:val="18"/>
-        </w:rPr>
-        <w:t xml:space="preserve"> ctrlKey</w:t>
-      </w:r>
+      <w:proofErr w:type="spellEnd"/>
+      <w:r>
+        <w:rPr>
+          <w:rStyle w:val="pln"/>
+          <w:rFonts w:ascii="Consolas" w:hAnsi="Consolas" w:cs="Courier New"/>
+          <w:color w:val="29303B"/>
+          <w:sz w:val="18"/>
+          <w:szCs w:val="18"/>
+        </w:rPr>
+        <w:t xml:space="preserve"> </w:t>
+      </w:r>
+      <w:proofErr w:type="spellStart"/>
+      <w:r>
+        <w:rPr>
+          <w:rStyle w:val="pln"/>
+          <w:rFonts w:ascii="Consolas" w:hAnsi="Consolas" w:cs="Courier New"/>
+          <w:color w:val="29303B"/>
+          <w:sz w:val="18"/>
+          <w:szCs w:val="18"/>
+        </w:rPr>
+        <w:t>ctrlKey</w:t>
+      </w:r>
+      <w:proofErr w:type="spellEnd"/>
     </w:p>
     <w:p>
       <w:pPr>
@@ -4408,6 +5445,7 @@
           <w:szCs w:val="18"/>
         </w:rPr>
       </w:pPr>
+      <w:proofErr w:type="spellStart"/>
       <w:r>
         <w:rPr>
           <w:rStyle w:val="kwd"/>
@@ -4418,16 +5456,29 @@
         </w:rPr>
         <w:t>boolean</w:t>
       </w:r>
-      <w:r>
-        <w:rPr>
-          <w:rStyle w:val="pln"/>
-          <w:rFonts w:ascii="Consolas" w:hAnsi="Consolas" w:cs="Courier New"/>
-          <w:color w:val="29303B"/>
-          <w:sz w:val="18"/>
-          <w:szCs w:val="18"/>
-        </w:rPr>
-        <w:t xml:space="preserve"> getModifierState</w:t>
-      </w:r>
+      <w:proofErr w:type="spellEnd"/>
+      <w:r>
+        <w:rPr>
+          <w:rStyle w:val="pln"/>
+          <w:rFonts w:ascii="Consolas" w:hAnsi="Consolas" w:cs="Courier New"/>
+          <w:color w:val="29303B"/>
+          <w:sz w:val="18"/>
+          <w:szCs w:val="18"/>
+        </w:rPr>
+        <w:t xml:space="preserve"> </w:t>
+      </w:r>
+      <w:proofErr w:type="spellStart"/>
+      <w:r>
+        <w:rPr>
+          <w:rStyle w:val="pln"/>
+          <w:rFonts w:ascii="Consolas" w:hAnsi="Consolas" w:cs="Courier New"/>
+          <w:color w:val="29303B"/>
+          <w:sz w:val="18"/>
+          <w:szCs w:val="18"/>
+        </w:rPr>
+        <w:t>getModifierState</w:t>
+      </w:r>
+      <w:proofErr w:type="spellEnd"/>
       <w:r>
         <w:rPr>
           <w:rStyle w:val="pun"/>
@@ -4494,6 +5545,7 @@
           <w:szCs w:val="18"/>
         </w:rPr>
       </w:pPr>
+      <w:proofErr w:type="spellStart"/>
       <w:r>
         <w:rPr>
           <w:rStyle w:val="kwd"/>
@@ -4504,16 +5556,29 @@
         </w:rPr>
         <w:t>boolean</w:t>
       </w:r>
-      <w:r>
-        <w:rPr>
-          <w:rStyle w:val="pln"/>
-          <w:rFonts w:ascii="Consolas" w:hAnsi="Consolas" w:cs="Courier New"/>
-          <w:color w:val="29303B"/>
-          <w:sz w:val="18"/>
-          <w:szCs w:val="18"/>
-        </w:rPr>
-        <w:t xml:space="preserve"> metaKey</w:t>
-      </w:r>
+      <w:proofErr w:type="spellEnd"/>
+      <w:r>
+        <w:rPr>
+          <w:rStyle w:val="pln"/>
+          <w:rFonts w:ascii="Consolas" w:hAnsi="Consolas" w:cs="Courier New"/>
+          <w:color w:val="29303B"/>
+          <w:sz w:val="18"/>
+          <w:szCs w:val="18"/>
+        </w:rPr>
+        <w:t xml:space="preserve"> </w:t>
+      </w:r>
+      <w:proofErr w:type="spellStart"/>
+      <w:r>
+        <w:rPr>
+          <w:rStyle w:val="pln"/>
+          <w:rFonts w:ascii="Consolas" w:hAnsi="Consolas" w:cs="Courier New"/>
+          <w:color w:val="29303B"/>
+          <w:sz w:val="18"/>
+          <w:szCs w:val="18"/>
+        </w:rPr>
+        <w:t>metaKey</w:t>
+      </w:r>
+      <w:proofErr w:type="spellEnd"/>
     </w:p>
     <w:p>
       <w:pPr>
@@ -4550,6 +5615,7 @@
           <w:szCs w:val="18"/>
         </w:rPr>
       </w:pPr>
+      <w:proofErr w:type="spellStart"/>
       <w:r>
         <w:rPr>
           <w:rStyle w:val="kwd"/>
@@ -4560,16 +5626,29 @@
         </w:rPr>
         <w:t>boolean</w:t>
       </w:r>
-      <w:r>
-        <w:rPr>
-          <w:rStyle w:val="pln"/>
-          <w:rFonts w:ascii="Consolas" w:hAnsi="Consolas" w:cs="Courier New"/>
-          <w:color w:val="29303B"/>
-          <w:sz w:val="18"/>
-          <w:szCs w:val="18"/>
-        </w:rPr>
-        <w:t xml:space="preserve"> shiftKey</w:t>
-      </w:r>
+      <w:proofErr w:type="spellEnd"/>
+      <w:r>
+        <w:rPr>
+          <w:rStyle w:val="pln"/>
+          <w:rFonts w:ascii="Consolas" w:hAnsi="Consolas" w:cs="Courier New"/>
+          <w:color w:val="29303B"/>
+          <w:sz w:val="18"/>
+          <w:szCs w:val="18"/>
+        </w:rPr>
+        <w:t xml:space="preserve"> </w:t>
+      </w:r>
+      <w:proofErr w:type="spellStart"/>
+      <w:r>
+        <w:rPr>
+          <w:rStyle w:val="pln"/>
+          <w:rFonts w:ascii="Consolas" w:hAnsi="Consolas" w:cs="Courier New"/>
+          <w:color w:val="29303B"/>
+          <w:sz w:val="18"/>
+          <w:szCs w:val="18"/>
+        </w:rPr>
+        <w:t>shiftKey</w:t>
+      </w:r>
+      <w:proofErr w:type="spellEnd"/>
     </w:p>
     <w:p>
       <w:pPr>
@@ -4606,6 +5685,7 @@
           <w:szCs w:val="18"/>
         </w:rPr>
       </w:pPr>
+      <w:proofErr w:type="spellStart"/>
       <w:r>
         <w:rPr>
           <w:rStyle w:val="typ"/>
@@ -4616,16 +5696,29 @@
         </w:rPr>
         <w:t>DOMTouchList</w:t>
       </w:r>
-      <w:r>
-        <w:rPr>
-          <w:rStyle w:val="pln"/>
-          <w:rFonts w:ascii="Consolas" w:hAnsi="Consolas" w:cs="Courier New"/>
-          <w:color w:val="29303B"/>
-          <w:sz w:val="18"/>
-          <w:szCs w:val="18"/>
-        </w:rPr>
-        <w:t xml:space="preserve"> targetTouches</w:t>
-      </w:r>
+      <w:proofErr w:type="spellEnd"/>
+      <w:r>
+        <w:rPr>
+          <w:rStyle w:val="pln"/>
+          <w:rFonts w:ascii="Consolas" w:hAnsi="Consolas" w:cs="Courier New"/>
+          <w:color w:val="29303B"/>
+          <w:sz w:val="18"/>
+          <w:szCs w:val="18"/>
+        </w:rPr>
+        <w:t xml:space="preserve"> </w:t>
+      </w:r>
+      <w:proofErr w:type="spellStart"/>
+      <w:r>
+        <w:rPr>
+          <w:rStyle w:val="pln"/>
+          <w:rFonts w:ascii="Consolas" w:hAnsi="Consolas" w:cs="Courier New"/>
+          <w:color w:val="29303B"/>
+          <w:sz w:val="18"/>
+          <w:szCs w:val="18"/>
+        </w:rPr>
+        <w:t>targetTouches</w:t>
+      </w:r>
+      <w:proofErr w:type="spellEnd"/>
     </w:p>
     <w:p>
       <w:pPr>
@@ -4662,6 +5755,7 @@
           <w:szCs w:val="18"/>
         </w:rPr>
       </w:pPr>
+      <w:proofErr w:type="spellStart"/>
       <w:r>
         <w:rPr>
           <w:rStyle w:val="typ"/>
@@ -4672,6 +5766,7 @@
         </w:rPr>
         <w:t>DOMTouchList</w:t>
       </w:r>
+      <w:proofErr w:type="spellEnd"/>
       <w:r>
         <w:rPr>
           <w:rStyle w:val="pln"/>
@@ -4753,6 +5848,7 @@
           <w:szCs w:val="18"/>
         </w:rPr>
       </w:pPr>
+      <w:proofErr w:type="spellStart"/>
       <w:r>
         <w:rPr>
           <w:rStyle w:val="pln"/>
@@ -4763,6 +5859,7 @@
         </w:rPr>
         <w:t>onScroll</w:t>
       </w:r>
+      <w:proofErr w:type="spellEnd"/>
     </w:p>
     <w:p>
       <w:pPr>
@@ -4862,6 +5959,7 @@
           <w:szCs w:val="18"/>
         </w:rPr>
       </w:pPr>
+      <w:proofErr w:type="spellStart"/>
       <w:r>
         <w:rPr>
           <w:rStyle w:val="typ"/>
@@ -4872,6 +5970,7 @@
         </w:rPr>
         <w:t>DOMAbstractView</w:t>
       </w:r>
+      <w:proofErr w:type="spellEnd"/>
       <w:r>
         <w:rPr>
           <w:rStyle w:val="pln"/>
@@ -4953,6 +6052,7 @@
           <w:szCs w:val="18"/>
         </w:rPr>
       </w:pPr>
+      <w:proofErr w:type="spellStart"/>
       <w:r>
         <w:rPr>
           <w:rStyle w:val="pln"/>
@@ -4963,6 +6063,7 @@
         </w:rPr>
         <w:t>onWheel</w:t>
       </w:r>
+      <w:proofErr w:type="spellEnd"/>
     </w:p>
     <w:p>
       <w:pPr>
@@ -5024,8 +6125,20 @@
           <w:sz w:val="18"/>
           <w:szCs w:val="18"/>
         </w:rPr>
-        <w:t>number deltaMode</w:t>
-      </w:r>
+        <w:t xml:space="preserve">number </w:t>
+      </w:r>
+      <w:proofErr w:type="spellStart"/>
+      <w:r>
+        <w:rPr>
+          <w:rStyle w:val="pln"/>
+          <w:rFonts w:ascii="Consolas" w:hAnsi="Consolas" w:cs="Courier New"/>
+          <w:color w:val="29303B"/>
+          <w:sz w:val="18"/>
+          <w:szCs w:val="18"/>
+        </w:rPr>
+        <w:t>deltaMode</w:t>
+      </w:r>
+      <w:proofErr w:type="spellEnd"/>
     </w:p>
     <w:p>
       <w:pPr>
@@ -5070,8 +6183,20 @@
           <w:sz w:val="18"/>
           <w:szCs w:val="18"/>
         </w:rPr>
-        <w:t>number deltaX</w:t>
-      </w:r>
+        <w:t xml:space="preserve">number </w:t>
+      </w:r>
+      <w:proofErr w:type="spellStart"/>
+      <w:r>
+        <w:rPr>
+          <w:rStyle w:val="pln"/>
+          <w:rFonts w:ascii="Consolas" w:hAnsi="Consolas" w:cs="Courier New"/>
+          <w:color w:val="29303B"/>
+          <w:sz w:val="18"/>
+          <w:szCs w:val="18"/>
+        </w:rPr>
+        <w:t>deltaX</w:t>
+      </w:r>
+      <w:proofErr w:type="spellEnd"/>
     </w:p>
     <w:p>
       <w:pPr>
@@ -5116,8 +6241,20 @@
           <w:sz w:val="18"/>
           <w:szCs w:val="18"/>
         </w:rPr>
-        <w:t>number deltaY</w:t>
-      </w:r>
+        <w:t xml:space="preserve">number </w:t>
+      </w:r>
+      <w:proofErr w:type="spellStart"/>
+      <w:r>
+        <w:rPr>
+          <w:rStyle w:val="pln"/>
+          <w:rFonts w:ascii="Consolas" w:hAnsi="Consolas" w:cs="Courier New"/>
+          <w:color w:val="29303B"/>
+          <w:sz w:val="18"/>
+          <w:szCs w:val="18"/>
+        </w:rPr>
+        <w:t>deltaY</w:t>
+      </w:r>
+      <w:proofErr w:type="spellEnd"/>
     </w:p>
     <w:p>
       <w:pPr>
@@ -5162,8 +6299,20 @@
           <w:sz w:val="18"/>
           <w:szCs w:val="18"/>
         </w:rPr>
-        <w:t>number deltaZ</w:t>
-      </w:r>
+        <w:t xml:space="preserve">number </w:t>
+      </w:r>
+      <w:proofErr w:type="spellStart"/>
+      <w:r>
+        <w:rPr>
+          <w:rStyle w:val="pln"/>
+          <w:rFonts w:ascii="Consolas" w:hAnsi="Consolas" w:cs="Courier New"/>
+          <w:color w:val="29303B"/>
+          <w:sz w:val="18"/>
+          <w:szCs w:val="18"/>
+        </w:rPr>
+        <w:t>deltaZ</w:t>
+      </w:r>
+      <w:proofErr w:type="spellEnd"/>
     </w:p>
     <w:p>
       <w:pPr>
@@ -5235,16 +6384,128 @@
           <w:szCs w:val="18"/>
         </w:rPr>
       </w:pPr>
-      <w:r>
-        <w:rPr>
-          <w:rStyle w:val="pln"/>
-          <w:rFonts w:ascii="Consolas" w:hAnsi="Consolas" w:cs="Courier New"/>
-          <w:color w:val="29303B"/>
-          <w:sz w:val="18"/>
-          <w:szCs w:val="18"/>
-        </w:rPr>
-        <w:t>onAbort onCanPlay onCanPlayThrough onDurationChange onEmptied onEncrypted</w:t>
-      </w:r>
+      <w:proofErr w:type="spellStart"/>
+      <w:r>
+        <w:rPr>
+          <w:rStyle w:val="pln"/>
+          <w:rFonts w:ascii="Consolas" w:hAnsi="Consolas" w:cs="Courier New"/>
+          <w:color w:val="29303B"/>
+          <w:sz w:val="18"/>
+          <w:szCs w:val="18"/>
+        </w:rPr>
+        <w:t>onAbort</w:t>
+      </w:r>
+      <w:proofErr w:type="spellEnd"/>
+      <w:r>
+        <w:rPr>
+          <w:rStyle w:val="pln"/>
+          <w:rFonts w:ascii="Consolas" w:hAnsi="Consolas" w:cs="Courier New"/>
+          <w:color w:val="29303B"/>
+          <w:sz w:val="18"/>
+          <w:szCs w:val="18"/>
+        </w:rPr>
+        <w:t xml:space="preserve"> </w:t>
+      </w:r>
+      <w:proofErr w:type="spellStart"/>
+      <w:r>
+        <w:rPr>
+          <w:rStyle w:val="pln"/>
+          <w:rFonts w:ascii="Consolas" w:hAnsi="Consolas" w:cs="Courier New"/>
+          <w:color w:val="29303B"/>
+          <w:sz w:val="18"/>
+          <w:szCs w:val="18"/>
+        </w:rPr>
+        <w:t>onCanPlay</w:t>
+      </w:r>
+      <w:proofErr w:type="spellEnd"/>
+      <w:r>
+        <w:rPr>
+          <w:rStyle w:val="pln"/>
+          <w:rFonts w:ascii="Consolas" w:hAnsi="Consolas" w:cs="Courier New"/>
+          <w:color w:val="29303B"/>
+          <w:sz w:val="18"/>
+          <w:szCs w:val="18"/>
+        </w:rPr>
+        <w:t xml:space="preserve"> </w:t>
+      </w:r>
+      <w:proofErr w:type="spellStart"/>
+      <w:r>
+        <w:rPr>
+          <w:rStyle w:val="pln"/>
+          <w:rFonts w:ascii="Consolas" w:hAnsi="Consolas" w:cs="Courier New"/>
+          <w:color w:val="29303B"/>
+          <w:sz w:val="18"/>
+          <w:szCs w:val="18"/>
+        </w:rPr>
+        <w:t>onCanPlayThrough</w:t>
+      </w:r>
+      <w:proofErr w:type="spellEnd"/>
+      <w:r>
+        <w:rPr>
+          <w:rStyle w:val="pln"/>
+          <w:rFonts w:ascii="Consolas" w:hAnsi="Consolas" w:cs="Courier New"/>
+          <w:color w:val="29303B"/>
+          <w:sz w:val="18"/>
+          <w:szCs w:val="18"/>
+        </w:rPr>
+        <w:t xml:space="preserve"> </w:t>
+      </w:r>
+      <w:proofErr w:type="spellStart"/>
+      <w:r>
+        <w:rPr>
+          <w:rStyle w:val="pln"/>
+          <w:rFonts w:ascii="Consolas" w:hAnsi="Consolas" w:cs="Courier New"/>
+          <w:color w:val="29303B"/>
+          <w:sz w:val="18"/>
+          <w:szCs w:val="18"/>
+        </w:rPr>
+        <w:t>onDurationChange</w:t>
+      </w:r>
+      <w:proofErr w:type="spellEnd"/>
+      <w:r>
+        <w:rPr>
+          <w:rStyle w:val="pln"/>
+          <w:rFonts w:ascii="Consolas" w:hAnsi="Consolas" w:cs="Courier New"/>
+          <w:color w:val="29303B"/>
+          <w:sz w:val="18"/>
+          <w:szCs w:val="18"/>
+        </w:rPr>
+        <w:t xml:space="preserve"> </w:t>
+      </w:r>
+      <w:proofErr w:type="spellStart"/>
+      <w:r>
+        <w:rPr>
+          <w:rStyle w:val="pln"/>
+          <w:rFonts w:ascii="Consolas" w:hAnsi="Consolas" w:cs="Courier New"/>
+          <w:color w:val="29303B"/>
+          <w:sz w:val="18"/>
+          <w:szCs w:val="18"/>
+        </w:rPr>
+        <w:t>onEmptied</w:t>
+      </w:r>
+      <w:proofErr w:type="spellEnd"/>
+      <w:r>
+        <w:rPr>
+          <w:rStyle w:val="pln"/>
+          <w:rFonts w:ascii="Consolas" w:hAnsi="Consolas" w:cs="Courier New"/>
+          <w:color w:val="29303B"/>
+          <w:sz w:val="18"/>
+          <w:szCs w:val="18"/>
+        </w:rPr>
+        <w:t xml:space="preserve"> </w:t>
+      </w:r>
+      <w:proofErr w:type="spellStart"/>
+      <w:r>
+        <w:rPr>
+          <w:rStyle w:val="pln"/>
+          <w:rFonts w:ascii="Consolas" w:hAnsi="Consolas" w:cs="Courier New"/>
+          <w:color w:val="29303B"/>
+          <w:sz w:val="18"/>
+          <w:szCs w:val="18"/>
+        </w:rPr>
+        <w:t>onEncrypted</w:t>
+      </w:r>
+      <w:proofErr w:type="spellEnd"/>
     </w:p>
     <w:p>
       <w:pPr>
@@ -5281,16 +6542,150 @@
           <w:szCs w:val="18"/>
         </w:rPr>
       </w:pPr>
-      <w:r>
-        <w:rPr>
-          <w:rStyle w:val="pln"/>
-          <w:rFonts w:ascii="Consolas" w:hAnsi="Consolas" w:cs="Courier New"/>
-          <w:color w:val="29303B"/>
-          <w:sz w:val="18"/>
-          <w:szCs w:val="18"/>
-        </w:rPr>
-        <w:t>onEnded onError onLoadedData onLoadedMetadata onLoadStart onPause onPlay</w:t>
-      </w:r>
+      <w:proofErr w:type="spellStart"/>
+      <w:r>
+        <w:rPr>
+          <w:rStyle w:val="pln"/>
+          <w:rFonts w:ascii="Consolas" w:hAnsi="Consolas" w:cs="Courier New"/>
+          <w:color w:val="29303B"/>
+          <w:sz w:val="18"/>
+          <w:szCs w:val="18"/>
+        </w:rPr>
+        <w:t>onEnded</w:t>
+      </w:r>
+      <w:proofErr w:type="spellEnd"/>
+      <w:r>
+        <w:rPr>
+          <w:rStyle w:val="pln"/>
+          <w:rFonts w:ascii="Consolas" w:hAnsi="Consolas" w:cs="Courier New"/>
+          <w:color w:val="29303B"/>
+          <w:sz w:val="18"/>
+          <w:szCs w:val="18"/>
+        </w:rPr>
+        <w:t xml:space="preserve"> </w:t>
+      </w:r>
+      <w:proofErr w:type="spellStart"/>
+      <w:r>
+        <w:rPr>
+          <w:rStyle w:val="pln"/>
+          <w:rFonts w:ascii="Consolas" w:hAnsi="Consolas" w:cs="Courier New"/>
+          <w:color w:val="29303B"/>
+          <w:sz w:val="18"/>
+          <w:szCs w:val="18"/>
+        </w:rPr>
+        <w:t>onError</w:t>
+      </w:r>
+      <w:proofErr w:type="spellEnd"/>
+      <w:r>
+        <w:rPr>
+          <w:rStyle w:val="pln"/>
+          <w:rFonts w:ascii="Consolas" w:hAnsi="Consolas" w:cs="Courier New"/>
+          <w:color w:val="29303B"/>
+          <w:sz w:val="18"/>
+          <w:szCs w:val="18"/>
+        </w:rPr>
+        <w:t xml:space="preserve"> </w:t>
+      </w:r>
+      <w:proofErr w:type="spellStart"/>
+      <w:r>
+        <w:rPr>
+          <w:rStyle w:val="pln"/>
+          <w:rFonts w:ascii="Consolas" w:hAnsi="Consolas" w:cs="Courier New"/>
+          <w:color w:val="29303B"/>
+          <w:sz w:val="18"/>
+          <w:szCs w:val="18"/>
+        </w:rPr>
+        <w:t>onLoadedData</w:t>
+      </w:r>
+      <w:proofErr w:type="spellEnd"/>
+      <w:r>
+        <w:rPr>
+          <w:rStyle w:val="pln"/>
+          <w:rFonts w:ascii="Consolas" w:hAnsi="Consolas" w:cs="Courier New"/>
+          <w:color w:val="29303B"/>
+          <w:sz w:val="18"/>
+          <w:szCs w:val="18"/>
+        </w:rPr>
+        <w:t xml:space="preserve"> </w:t>
+      </w:r>
+      <w:proofErr w:type="spellStart"/>
+      <w:r>
+        <w:rPr>
+          <w:rStyle w:val="pln"/>
+          <w:rFonts w:ascii="Consolas" w:hAnsi="Consolas" w:cs="Courier New"/>
+          <w:color w:val="29303B"/>
+          <w:sz w:val="18"/>
+          <w:szCs w:val="18"/>
+        </w:rPr>
+        <w:t>onLoadedMetadata</w:t>
+      </w:r>
+      <w:proofErr w:type="spellEnd"/>
+      <w:r>
+        <w:rPr>
+          <w:rStyle w:val="pln"/>
+          <w:rFonts w:ascii="Consolas" w:hAnsi="Consolas" w:cs="Courier New"/>
+          <w:color w:val="29303B"/>
+          <w:sz w:val="18"/>
+          <w:szCs w:val="18"/>
+        </w:rPr>
+        <w:t xml:space="preserve"> </w:t>
+      </w:r>
+      <w:proofErr w:type="spellStart"/>
+      <w:r>
+        <w:rPr>
+          <w:rStyle w:val="pln"/>
+          <w:rFonts w:ascii="Consolas" w:hAnsi="Consolas" w:cs="Courier New"/>
+          <w:color w:val="29303B"/>
+          <w:sz w:val="18"/>
+          <w:szCs w:val="18"/>
+        </w:rPr>
+        <w:t>onLoadStart</w:t>
+      </w:r>
+      <w:proofErr w:type="spellEnd"/>
+      <w:r>
+        <w:rPr>
+          <w:rStyle w:val="pln"/>
+          <w:rFonts w:ascii="Consolas" w:hAnsi="Consolas" w:cs="Courier New"/>
+          <w:color w:val="29303B"/>
+          <w:sz w:val="18"/>
+          <w:szCs w:val="18"/>
+        </w:rPr>
+        <w:t xml:space="preserve"> </w:t>
+      </w:r>
+      <w:proofErr w:type="spellStart"/>
+      <w:r>
+        <w:rPr>
+          <w:rStyle w:val="pln"/>
+          <w:rFonts w:ascii="Consolas" w:hAnsi="Consolas" w:cs="Courier New"/>
+          <w:color w:val="29303B"/>
+          <w:sz w:val="18"/>
+          <w:szCs w:val="18"/>
+        </w:rPr>
+        <w:t>onPause</w:t>
+      </w:r>
+      <w:proofErr w:type="spellEnd"/>
+      <w:r>
+        <w:rPr>
+          <w:rStyle w:val="pln"/>
+          <w:rFonts w:ascii="Consolas" w:hAnsi="Consolas" w:cs="Courier New"/>
+          <w:color w:val="29303B"/>
+          <w:sz w:val="18"/>
+          <w:szCs w:val="18"/>
+        </w:rPr>
+        <w:t xml:space="preserve"> </w:t>
+      </w:r>
+      <w:proofErr w:type="spellStart"/>
+      <w:r>
+        <w:rPr>
+          <w:rStyle w:val="pln"/>
+          <w:rFonts w:ascii="Consolas" w:hAnsi="Consolas" w:cs="Courier New"/>
+          <w:color w:val="29303B"/>
+          <w:sz w:val="18"/>
+          <w:szCs w:val="18"/>
+        </w:rPr>
+        <w:t>onPlay</w:t>
+      </w:r>
+      <w:proofErr w:type="spellEnd"/>
     </w:p>
     <w:p>
       <w:pPr>
@@ -5327,16 +6722,150 @@
           <w:szCs w:val="18"/>
         </w:rPr>
       </w:pPr>
-      <w:r>
-        <w:rPr>
-          <w:rStyle w:val="pln"/>
-          <w:rFonts w:ascii="Consolas" w:hAnsi="Consolas" w:cs="Courier New"/>
-          <w:color w:val="29303B"/>
-          <w:sz w:val="18"/>
-          <w:szCs w:val="18"/>
-        </w:rPr>
-        <w:t>onPlaying onProgress onRateChange onSeeked onSeeking onStalled onSuspend</w:t>
-      </w:r>
+      <w:proofErr w:type="spellStart"/>
+      <w:r>
+        <w:rPr>
+          <w:rStyle w:val="pln"/>
+          <w:rFonts w:ascii="Consolas" w:hAnsi="Consolas" w:cs="Courier New"/>
+          <w:color w:val="29303B"/>
+          <w:sz w:val="18"/>
+          <w:szCs w:val="18"/>
+        </w:rPr>
+        <w:t>onPlaying</w:t>
+      </w:r>
+      <w:proofErr w:type="spellEnd"/>
+      <w:r>
+        <w:rPr>
+          <w:rStyle w:val="pln"/>
+          <w:rFonts w:ascii="Consolas" w:hAnsi="Consolas" w:cs="Courier New"/>
+          <w:color w:val="29303B"/>
+          <w:sz w:val="18"/>
+          <w:szCs w:val="18"/>
+        </w:rPr>
+        <w:t xml:space="preserve"> </w:t>
+      </w:r>
+      <w:proofErr w:type="spellStart"/>
+      <w:r>
+        <w:rPr>
+          <w:rStyle w:val="pln"/>
+          <w:rFonts w:ascii="Consolas" w:hAnsi="Consolas" w:cs="Courier New"/>
+          <w:color w:val="29303B"/>
+          <w:sz w:val="18"/>
+          <w:szCs w:val="18"/>
+        </w:rPr>
+        <w:t>onProgress</w:t>
+      </w:r>
+      <w:proofErr w:type="spellEnd"/>
+      <w:r>
+        <w:rPr>
+          <w:rStyle w:val="pln"/>
+          <w:rFonts w:ascii="Consolas" w:hAnsi="Consolas" w:cs="Courier New"/>
+          <w:color w:val="29303B"/>
+          <w:sz w:val="18"/>
+          <w:szCs w:val="18"/>
+        </w:rPr>
+        <w:t xml:space="preserve"> </w:t>
+      </w:r>
+      <w:proofErr w:type="spellStart"/>
+      <w:r>
+        <w:rPr>
+          <w:rStyle w:val="pln"/>
+          <w:rFonts w:ascii="Consolas" w:hAnsi="Consolas" w:cs="Courier New"/>
+          <w:color w:val="29303B"/>
+          <w:sz w:val="18"/>
+          <w:szCs w:val="18"/>
+        </w:rPr>
+        <w:t>onRateChange</w:t>
+      </w:r>
+      <w:proofErr w:type="spellEnd"/>
+      <w:r>
+        <w:rPr>
+          <w:rStyle w:val="pln"/>
+          <w:rFonts w:ascii="Consolas" w:hAnsi="Consolas" w:cs="Courier New"/>
+          <w:color w:val="29303B"/>
+          <w:sz w:val="18"/>
+          <w:szCs w:val="18"/>
+        </w:rPr>
+        <w:t xml:space="preserve"> </w:t>
+      </w:r>
+      <w:proofErr w:type="spellStart"/>
+      <w:r>
+        <w:rPr>
+          <w:rStyle w:val="pln"/>
+          <w:rFonts w:ascii="Consolas" w:hAnsi="Consolas" w:cs="Courier New"/>
+          <w:color w:val="29303B"/>
+          <w:sz w:val="18"/>
+          <w:szCs w:val="18"/>
+        </w:rPr>
+        <w:t>onSeeked</w:t>
+      </w:r>
+      <w:proofErr w:type="spellEnd"/>
+      <w:r>
+        <w:rPr>
+          <w:rStyle w:val="pln"/>
+          <w:rFonts w:ascii="Consolas" w:hAnsi="Consolas" w:cs="Courier New"/>
+          <w:color w:val="29303B"/>
+          <w:sz w:val="18"/>
+          <w:szCs w:val="18"/>
+        </w:rPr>
+        <w:t xml:space="preserve"> </w:t>
+      </w:r>
+      <w:proofErr w:type="spellStart"/>
+      <w:r>
+        <w:rPr>
+          <w:rStyle w:val="pln"/>
+          <w:rFonts w:ascii="Consolas" w:hAnsi="Consolas" w:cs="Courier New"/>
+          <w:color w:val="29303B"/>
+          <w:sz w:val="18"/>
+          <w:szCs w:val="18"/>
+        </w:rPr>
+        <w:t>onSeeking</w:t>
+      </w:r>
+      <w:proofErr w:type="spellEnd"/>
+      <w:r>
+        <w:rPr>
+          <w:rStyle w:val="pln"/>
+          <w:rFonts w:ascii="Consolas" w:hAnsi="Consolas" w:cs="Courier New"/>
+          <w:color w:val="29303B"/>
+          <w:sz w:val="18"/>
+          <w:szCs w:val="18"/>
+        </w:rPr>
+        <w:t xml:space="preserve"> </w:t>
+      </w:r>
+      <w:proofErr w:type="spellStart"/>
+      <w:r>
+        <w:rPr>
+          <w:rStyle w:val="pln"/>
+          <w:rFonts w:ascii="Consolas" w:hAnsi="Consolas" w:cs="Courier New"/>
+          <w:color w:val="29303B"/>
+          <w:sz w:val="18"/>
+          <w:szCs w:val="18"/>
+        </w:rPr>
+        <w:t>onStalled</w:t>
+      </w:r>
+      <w:proofErr w:type="spellEnd"/>
+      <w:r>
+        <w:rPr>
+          <w:rStyle w:val="pln"/>
+          <w:rFonts w:ascii="Consolas" w:hAnsi="Consolas" w:cs="Courier New"/>
+          <w:color w:val="29303B"/>
+          <w:sz w:val="18"/>
+          <w:szCs w:val="18"/>
+        </w:rPr>
+        <w:t xml:space="preserve"> </w:t>
+      </w:r>
+      <w:proofErr w:type="spellStart"/>
+      <w:r>
+        <w:rPr>
+          <w:rStyle w:val="pln"/>
+          <w:rFonts w:ascii="Consolas" w:hAnsi="Consolas" w:cs="Courier New"/>
+          <w:color w:val="29303B"/>
+          <w:sz w:val="18"/>
+          <w:szCs w:val="18"/>
+        </w:rPr>
+        <w:t>onSuspend</w:t>
+      </w:r>
+      <w:proofErr w:type="spellEnd"/>
     </w:p>
     <w:p>
       <w:pPr>
@@ -5373,16 +6902,62 @@
           <w:szCs w:val="18"/>
         </w:rPr>
       </w:pPr>
-      <w:r>
-        <w:rPr>
-          <w:rStyle w:val="pln"/>
-          <w:rFonts w:ascii="Consolas" w:hAnsi="Consolas" w:cs="Courier New"/>
-          <w:color w:val="29303B"/>
-          <w:sz w:val="18"/>
-          <w:szCs w:val="18"/>
-        </w:rPr>
-        <w:t>onTimeUpdate onVolumeChange onWaiting</w:t>
-      </w:r>
+      <w:proofErr w:type="spellStart"/>
+      <w:r>
+        <w:rPr>
+          <w:rStyle w:val="pln"/>
+          <w:rFonts w:ascii="Consolas" w:hAnsi="Consolas" w:cs="Courier New"/>
+          <w:color w:val="29303B"/>
+          <w:sz w:val="18"/>
+          <w:szCs w:val="18"/>
+        </w:rPr>
+        <w:t>onTimeUpdate</w:t>
+      </w:r>
+      <w:proofErr w:type="spellEnd"/>
+      <w:r>
+        <w:rPr>
+          <w:rStyle w:val="pln"/>
+          <w:rFonts w:ascii="Consolas" w:hAnsi="Consolas" w:cs="Courier New"/>
+          <w:color w:val="29303B"/>
+          <w:sz w:val="18"/>
+          <w:szCs w:val="18"/>
+        </w:rPr>
+        <w:t xml:space="preserve"> </w:t>
+      </w:r>
+      <w:proofErr w:type="spellStart"/>
+      <w:r>
+        <w:rPr>
+          <w:rStyle w:val="pln"/>
+          <w:rFonts w:ascii="Consolas" w:hAnsi="Consolas" w:cs="Courier New"/>
+          <w:color w:val="29303B"/>
+          <w:sz w:val="18"/>
+          <w:szCs w:val="18"/>
+        </w:rPr>
+        <w:t>onVolumeChange</w:t>
+      </w:r>
+      <w:proofErr w:type="spellEnd"/>
+      <w:r>
+        <w:rPr>
+          <w:rStyle w:val="pln"/>
+          <w:rFonts w:ascii="Consolas" w:hAnsi="Consolas" w:cs="Courier New"/>
+          <w:color w:val="29303B"/>
+          <w:sz w:val="18"/>
+          <w:szCs w:val="18"/>
+        </w:rPr>
+        <w:t xml:space="preserve"> </w:t>
+      </w:r>
+      <w:proofErr w:type="spellStart"/>
+      <w:r>
+        <w:rPr>
+          <w:rStyle w:val="pln"/>
+          <w:rFonts w:ascii="Consolas" w:hAnsi="Consolas" w:cs="Courier New"/>
+          <w:color w:val="29303B"/>
+          <w:sz w:val="18"/>
+          <w:szCs w:val="18"/>
+        </w:rPr>
+        <w:t>onWaiting</w:t>
+      </w:r>
+      <w:proofErr w:type="spellEnd"/>
     </w:p>
     <w:p>
       <w:pPr>
@@ -5455,16 +7030,40 @@
           <w:szCs w:val="18"/>
         </w:rPr>
       </w:pPr>
-      <w:r>
-        <w:rPr>
-          <w:rStyle w:val="pln"/>
-          <w:rFonts w:ascii="Consolas" w:hAnsi="Consolas" w:cs="Courier New"/>
-          <w:color w:val="29303B"/>
-          <w:sz w:val="18"/>
-          <w:szCs w:val="18"/>
-        </w:rPr>
-        <w:t>onLoad onError</w:t>
-      </w:r>
+      <w:proofErr w:type="spellStart"/>
+      <w:r>
+        <w:rPr>
+          <w:rStyle w:val="pln"/>
+          <w:rFonts w:ascii="Consolas" w:hAnsi="Consolas" w:cs="Courier New"/>
+          <w:color w:val="29303B"/>
+          <w:sz w:val="18"/>
+          <w:szCs w:val="18"/>
+        </w:rPr>
+        <w:t>onLoad</w:t>
+      </w:r>
+      <w:proofErr w:type="spellEnd"/>
+      <w:r>
+        <w:rPr>
+          <w:rStyle w:val="pln"/>
+          <w:rFonts w:ascii="Consolas" w:hAnsi="Consolas" w:cs="Courier New"/>
+          <w:color w:val="29303B"/>
+          <w:sz w:val="18"/>
+          <w:szCs w:val="18"/>
+        </w:rPr>
+        <w:t xml:space="preserve"> </w:t>
+      </w:r>
+      <w:proofErr w:type="spellStart"/>
+      <w:r>
+        <w:rPr>
+          <w:rStyle w:val="pln"/>
+          <w:rFonts w:ascii="Consolas" w:hAnsi="Consolas" w:cs="Courier New"/>
+          <w:color w:val="29303B"/>
+          <w:sz w:val="18"/>
+          <w:szCs w:val="18"/>
+        </w:rPr>
+        <w:t>onError</w:t>
+      </w:r>
+      <w:proofErr w:type="spellEnd"/>
     </w:p>
     <w:p>
       <w:pPr>
@@ -5536,16 +7135,62 @@
           <w:szCs w:val="18"/>
         </w:rPr>
       </w:pPr>
-      <w:r>
-        <w:rPr>
-          <w:rStyle w:val="pln"/>
-          <w:rFonts w:ascii="Consolas" w:hAnsi="Consolas" w:cs="Courier New"/>
-          <w:color w:val="29303B"/>
-          <w:sz w:val="18"/>
-          <w:szCs w:val="18"/>
-        </w:rPr>
-        <w:t>onAnimationStart onAnimationEnd onAnimationIteration</w:t>
-      </w:r>
+      <w:proofErr w:type="spellStart"/>
+      <w:r>
+        <w:rPr>
+          <w:rStyle w:val="pln"/>
+          <w:rFonts w:ascii="Consolas" w:hAnsi="Consolas" w:cs="Courier New"/>
+          <w:color w:val="29303B"/>
+          <w:sz w:val="18"/>
+          <w:szCs w:val="18"/>
+        </w:rPr>
+        <w:t>onAnimationStart</w:t>
+      </w:r>
+      <w:proofErr w:type="spellEnd"/>
+      <w:r>
+        <w:rPr>
+          <w:rStyle w:val="pln"/>
+          <w:rFonts w:ascii="Consolas" w:hAnsi="Consolas" w:cs="Courier New"/>
+          <w:color w:val="29303B"/>
+          <w:sz w:val="18"/>
+          <w:szCs w:val="18"/>
+        </w:rPr>
+        <w:t xml:space="preserve"> </w:t>
+      </w:r>
+      <w:proofErr w:type="spellStart"/>
+      <w:r>
+        <w:rPr>
+          <w:rStyle w:val="pln"/>
+          <w:rFonts w:ascii="Consolas" w:hAnsi="Consolas" w:cs="Courier New"/>
+          <w:color w:val="29303B"/>
+          <w:sz w:val="18"/>
+          <w:szCs w:val="18"/>
+        </w:rPr>
+        <w:t>onAnimationEnd</w:t>
+      </w:r>
+      <w:proofErr w:type="spellEnd"/>
+      <w:r>
+        <w:rPr>
+          <w:rStyle w:val="pln"/>
+          <w:rFonts w:ascii="Consolas" w:hAnsi="Consolas" w:cs="Courier New"/>
+          <w:color w:val="29303B"/>
+          <w:sz w:val="18"/>
+          <w:szCs w:val="18"/>
+        </w:rPr>
+        <w:t xml:space="preserve"> </w:t>
+      </w:r>
+      <w:proofErr w:type="spellStart"/>
+      <w:r>
+        <w:rPr>
+          <w:rStyle w:val="pln"/>
+          <w:rFonts w:ascii="Consolas" w:hAnsi="Consolas" w:cs="Courier New"/>
+          <w:color w:val="29303B"/>
+          <w:sz w:val="18"/>
+          <w:szCs w:val="18"/>
+        </w:rPr>
+        <w:t>onAnimationIteration</w:t>
+      </w:r>
+      <w:proofErr w:type="spellEnd"/>
     </w:p>
     <w:p>
       <w:pPr>
@@ -5617,8 +7262,20 @@
           <w:sz w:val="18"/>
           <w:szCs w:val="18"/>
         </w:rPr>
-        <w:t xml:space="preserve"> animationName</w:t>
-      </w:r>
+        <w:t xml:space="preserve"> </w:t>
+      </w:r>
+      <w:proofErr w:type="spellStart"/>
+      <w:r>
+        <w:rPr>
+          <w:rStyle w:val="pln"/>
+          <w:rFonts w:ascii="Consolas" w:hAnsi="Consolas" w:cs="Courier New"/>
+          <w:color w:val="29303B"/>
+          <w:sz w:val="18"/>
+          <w:szCs w:val="18"/>
+        </w:rPr>
+        <w:t>animationName</w:t>
+      </w:r>
+      <w:proofErr w:type="spellEnd"/>
     </w:p>
     <w:p>
       <w:pPr>
@@ -5673,8 +7330,20 @@
           <w:sz w:val="18"/>
           <w:szCs w:val="18"/>
         </w:rPr>
-        <w:t xml:space="preserve"> pseudoElement</w:t>
-      </w:r>
+        <w:t xml:space="preserve"> </w:t>
+      </w:r>
+      <w:proofErr w:type="spellStart"/>
+      <w:r>
+        <w:rPr>
+          <w:rStyle w:val="pln"/>
+          <w:rFonts w:ascii="Consolas" w:hAnsi="Consolas" w:cs="Courier New"/>
+          <w:color w:val="29303B"/>
+          <w:sz w:val="18"/>
+          <w:szCs w:val="18"/>
+        </w:rPr>
+        <w:t>pseudoElement</w:t>
+      </w:r>
+      <w:proofErr w:type="spellEnd"/>
     </w:p>
     <w:p>
       <w:pPr>
@@ -5729,8 +7398,20 @@
           <w:sz w:val="18"/>
           <w:szCs w:val="18"/>
         </w:rPr>
-        <w:t xml:space="preserve"> elapsedTime</w:t>
-      </w:r>
+        <w:t xml:space="preserve"> </w:t>
+      </w:r>
+      <w:proofErr w:type="spellStart"/>
+      <w:r>
+        <w:rPr>
+          <w:rStyle w:val="pln"/>
+          <w:rFonts w:ascii="Consolas" w:hAnsi="Consolas" w:cs="Courier New"/>
+          <w:color w:val="29303B"/>
+          <w:sz w:val="18"/>
+          <w:szCs w:val="18"/>
+        </w:rPr>
+        <w:t>elapsedTime</w:t>
+      </w:r>
+      <w:proofErr w:type="spellEnd"/>
     </w:p>
     <w:p>
       <w:pPr>
@@ -5802,6 +7483,7 @@
           <w:szCs w:val="18"/>
         </w:rPr>
       </w:pPr>
+      <w:proofErr w:type="spellStart"/>
       <w:r>
         <w:rPr>
           <w:rStyle w:val="pln"/>
@@ -5812,6 +7494,7 @@
         </w:rPr>
         <w:t>onTransitionEnd</w:t>
       </w:r>
+      <w:proofErr w:type="spellEnd"/>
     </w:p>
     <w:p>
       <w:pPr>
@@ -5883,8 +7566,20 @@
           <w:sz w:val="18"/>
           <w:szCs w:val="18"/>
         </w:rPr>
-        <w:t xml:space="preserve"> propertyName</w:t>
-      </w:r>
+        <w:t xml:space="preserve"> </w:t>
+      </w:r>
+      <w:proofErr w:type="spellStart"/>
+      <w:r>
+        <w:rPr>
+          <w:rStyle w:val="pln"/>
+          <w:rFonts w:ascii="Consolas" w:hAnsi="Consolas" w:cs="Courier New"/>
+          <w:color w:val="29303B"/>
+          <w:sz w:val="18"/>
+          <w:szCs w:val="18"/>
+        </w:rPr>
+        <w:t>propertyName</w:t>
+      </w:r>
+      <w:proofErr w:type="spellEnd"/>
     </w:p>
     <w:p>
       <w:pPr>
@@ -5939,8 +7634,20 @@
           <w:sz w:val="18"/>
           <w:szCs w:val="18"/>
         </w:rPr>
-        <w:t xml:space="preserve"> pseudoElement</w:t>
-      </w:r>
+        <w:t xml:space="preserve"> </w:t>
+      </w:r>
+      <w:proofErr w:type="spellStart"/>
+      <w:r>
+        <w:rPr>
+          <w:rStyle w:val="pln"/>
+          <w:rFonts w:ascii="Consolas" w:hAnsi="Consolas" w:cs="Courier New"/>
+          <w:color w:val="29303B"/>
+          <w:sz w:val="18"/>
+          <w:szCs w:val="18"/>
+        </w:rPr>
+        <w:t>pseudoElement</w:t>
+      </w:r>
+      <w:proofErr w:type="spellEnd"/>
     </w:p>
     <w:p>
       <w:pPr>
@@ -5995,8 +7702,20 @@
           <w:sz w:val="18"/>
           <w:szCs w:val="18"/>
         </w:rPr>
-        <w:t xml:space="preserve"> elapsedTime</w:t>
-      </w:r>
+        <w:t xml:space="preserve"> </w:t>
+      </w:r>
+      <w:proofErr w:type="spellStart"/>
+      <w:r>
+        <w:rPr>
+          <w:rStyle w:val="pln"/>
+          <w:rFonts w:ascii="Consolas" w:hAnsi="Consolas" w:cs="Courier New"/>
+          <w:color w:val="29303B"/>
+          <w:sz w:val="18"/>
+          <w:szCs w:val="18"/>
+        </w:rPr>
+        <w:t>elapsedTime</w:t>
+      </w:r>
+      <w:proofErr w:type="spellEnd"/>
     </w:p>
     <w:p>
       <w:pPr>
@@ -6068,6 +7787,7 @@
           <w:szCs w:val="18"/>
         </w:rPr>
       </w:pPr>
+      <w:proofErr w:type="spellStart"/>
       <w:r>
         <w:rPr>
           <w:rStyle w:val="pln"/>
@@ -6078,6 +7798,7 @@
         </w:rPr>
         <w:t>onToggle</w:t>
       </w:r>
+      <w:proofErr w:type="spellEnd"/>
     </w:p>
     <w:p>
       <w:r>
@@ -6182,7 +7903,18 @@
           <w:sz w:val="21"/>
           <w:szCs w:val="21"/>
         </w:rPr>
-        <w:t>{this</w:t>
+        <w:t>{</w:t>
+      </w:r>
+      <w:proofErr w:type="spellStart"/>
+      <w:proofErr w:type="gramStart"/>
+      <w:r>
+        <w:rPr>
+          <w:rFonts w:ascii="Consolas" w:eastAsia="Times New Roman" w:hAnsi="Consolas" w:cs="Times New Roman"/>
+          <w:color w:val="569CD6"/>
+          <w:sz w:val="21"/>
+          <w:szCs w:val="21"/>
+        </w:rPr>
+        <w:t>this</w:t>
       </w:r>
       <w:r>
         <w:rPr>
@@ -6202,6 +7934,7 @@
         </w:rPr>
         <w:t>state</w:t>
       </w:r>
+      <w:proofErr w:type="gramEnd"/>
       <w:r>
         <w:rPr>
           <w:rFonts w:ascii="Consolas" w:eastAsia="Times New Roman" w:hAnsi="Consolas" w:cs="Times New Roman"/>
@@ -6220,6 +7953,7 @@
         </w:rPr>
         <w:t>persons</w:t>
       </w:r>
+      <w:proofErr w:type="spellEnd"/>
       <w:r>
         <w:rPr>
           <w:rFonts w:ascii="Consolas" w:eastAsia="Times New Roman" w:hAnsi="Consolas" w:cs="Times New Roman"/>
@@ -6311,7 +8045,18 @@
           <w:sz w:val="21"/>
           <w:szCs w:val="21"/>
         </w:rPr>
-        <w:t>{this</w:t>
+        <w:t>{</w:t>
+      </w:r>
+      <w:proofErr w:type="spellStart"/>
+      <w:proofErr w:type="gramStart"/>
+      <w:r>
+        <w:rPr>
+          <w:rFonts w:ascii="Consolas" w:eastAsia="Times New Roman" w:hAnsi="Consolas" w:cs="Times New Roman"/>
+          <w:color w:val="569CD6"/>
+          <w:sz w:val="21"/>
+          <w:szCs w:val="21"/>
+        </w:rPr>
+        <w:t>this</w:t>
       </w:r>
       <w:r>
         <w:rPr>
@@ -6331,6 +8076,7 @@
         </w:rPr>
         <w:t>state</w:t>
       </w:r>
+      <w:proofErr w:type="gramEnd"/>
       <w:r>
         <w:rPr>
           <w:rFonts w:ascii="Consolas" w:eastAsia="Times New Roman" w:hAnsi="Consolas" w:cs="Times New Roman"/>
@@ -6349,6 +8095,7 @@
         </w:rPr>
         <w:t>persons</w:t>
       </w:r>
+      <w:proofErr w:type="spellEnd"/>
       <w:r>
         <w:rPr>
           <w:rFonts w:ascii="Consolas" w:eastAsia="Times New Roman" w:hAnsi="Consolas" w:cs="Times New Roman"/>
@@ -6473,6 +8220,7 @@
         </w:rPr>
         <w:t> </w:t>
       </w:r>
+      <w:proofErr w:type="spellStart"/>
       <w:r>
         <w:rPr>
           <w:rFonts w:ascii="Consolas" w:eastAsia="Times New Roman" w:hAnsi="Consolas" w:cs="Times New Roman"/>
@@ -6482,6 +8230,7 @@
         </w:rPr>
         <w:t>onClick</w:t>
       </w:r>
+      <w:proofErr w:type="spellEnd"/>
       <w:r>
         <w:rPr>
           <w:rFonts w:ascii="Consolas" w:eastAsia="Times New Roman" w:hAnsi="Consolas" w:cs="Times New Roman"/>
@@ -6498,7 +8247,18 @@
           <w:sz w:val="21"/>
           <w:szCs w:val="21"/>
         </w:rPr>
-        <w:t>{this</w:t>
+        <w:t>{</w:t>
+      </w:r>
+      <w:proofErr w:type="spellStart"/>
+      <w:proofErr w:type="gramStart"/>
+      <w:r>
+        <w:rPr>
+          <w:rFonts w:ascii="Consolas" w:eastAsia="Times New Roman" w:hAnsi="Consolas" w:cs="Times New Roman"/>
+          <w:color w:val="569CD6"/>
+          <w:sz w:val="21"/>
+          <w:szCs w:val="21"/>
+        </w:rPr>
+        <w:t>this</w:t>
       </w:r>
       <w:r>
         <w:rPr>
@@ -6518,6 +8278,8 @@
         </w:rPr>
         <w:t>switchNamehandler</w:t>
       </w:r>
+      <w:proofErr w:type="spellEnd"/>
+      <w:proofErr w:type="gramEnd"/>
       <w:r>
         <w:rPr>
           <w:rFonts w:ascii="Consolas" w:eastAsia="Times New Roman" w:hAnsi="Consolas" w:cs="Times New Roman"/>
@@ -6616,7 +8378,27 @@
           <w:sz w:val="21"/>
           <w:szCs w:val="21"/>
         </w:rPr>
-        <w:t>//If we dont use function variable then in defination we will not able to use 'this'</w:t>
+        <w:t>//If we dont use function variable then in defination we will </w:t>
+      </w:r>
+      <w:proofErr w:type="gramStart"/>
+      <w:r>
+        <w:rPr>
+          <w:rFonts w:ascii="Consolas" w:eastAsia="Times New Roman" w:hAnsi="Consolas" w:cs="Times New Roman"/>
+          <w:color w:val="6A9955"/>
+          <w:sz w:val="21"/>
+          <w:szCs w:val="21"/>
+        </w:rPr>
+        <w:t>not</w:t>
+      </w:r>
+      <w:proofErr w:type="gramEnd"/>
+      <w:r>
+        <w:rPr>
+          <w:rFonts w:ascii="Consolas" w:eastAsia="Times New Roman" w:hAnsi="Consolas" w:cs="Times New Roman"/>
+          <w:color w:val="6A9955"/>
+          <w:sz w:val="21"/>
+          <w:szCs w:val="21"/>
+        </w:rPr>
+        <w:t> able to use 'this'</w:t>
       </w:r>
     </w:p>
     <w:p>
@@ -6639,6 +8421,7 @@
         </w:rPr>
         <w:t>  </w:t>
       </w:r>
+      <w:proofErr w:type="spellStart"/>
       <w:r>
         <w:rPr>
           <w:rFonts w:ascii="Consolas" w:eastAsia="Times New Roman" w:hAnsi="Consolas" w:cs="Times New Roman"/>
@@ -6648,6 +8431,7 @@
         </w:rPr>
         <w:t>switchNamehandler</w:t>
       </w:r>
+      <w:proofErr w:type="spellEnd"/>
       <w:r>
         <w:rPr>
           <w:rFonts w:ascii="Consolas" w:eastAsia="Times New Roman" w:hAnsi="Consolas" w:cs="Times New Roman"/>
@@ -6696,6 +8480,8 @@
         </w:rPr>
         <w:t>    </w:t>
       </w:r>
+      <w:proofErr w:type="spellStart"/>
+      <w:proofErr w:type="gramStart"/>
       <w:r>
         <w:rPr>
           <w:rFonts w:ascii="Consolas" w:eastAsia="Times New Roman" w:hAnsi="Consolas" w:cs="Times New Roman"/>
@@ -6723,6 +8509,8 @@
         </w:rPr>
         <w:t>setState</w:t>
       </w:r>
+      <w:proofErr w:type="spellEnd"/>
+      <w:proofErr w:type="gramEnd"/>
       <w:r>
         <w:rPr>
           <w:rFonts w:ascii="Consolas" w:eastAsia="Times New Roman" w:hAnsi="Consolas" w:cs="Times New Roman"/>
@@ -6790,7 +8578,17 @@
           <w:sz w:val="21"/>
           <w:szCs w:val="21"/>
         </w:rPr>
-        <w:t>        { </w:t>
+        <w:t>        </w:t>
+      </w:r>
+      <w:proofErr w:type="gramStart"/>
+      <w:r>
+        <w:rPr>
+          <w:rFonts w:ascii="Consolas" w:eastAsia="Times New Roman" w:hAnsi="Consolas" w:cs="Times New Roman"/>
+          <w:color w:val="D4D4D4"/>
+          <w:sz w:val="21"/>
+          <w:szCs w:val="21"/>
+        </w:rPr>
+        <w:t>{ </w:t>
       </w:r>
       <w:r>
         <w:rPr>
@@ -6799,7 +8597,17 @@
           <w:sz w:val="21"/>
           <w:szCs w:val="21"/>
         </w:rPr>
-        <w:t>name:</w:t>
+        <w:t>name</w:t>
+      </w:r>
+      <w:proofErr w:type="gramEnd"/>
+      <w:r>
+        <w:rPr>
+          <w:rFonts w:ascii="Consolas" w:eastAsia="Times New Roman" w:hAnsi="Consolas" w:cs="Times New Roman"/>
+          <w:color w:val="9CDCFE"/>
+          <w:sz w:val="21"/>
+          <w:szCs w:val="21"/>
+        </w:rPr>
+        <w:t>:</w:t>
       </w:r>
       <w:r>
         <w:rPr>
@@ -6817,7 +8625,27 @@
           <w:sz w:val="21"/>
           <w:szCs w:val="21"/>
         </w:rPr>
-        <w:t>"vatan"</w:t>
+        <w:t>"</w:t>
+      </w:r>
+      <w:proofErr w:type="spellStart"/>
+      <w:r>
+        <w:rPr>
+          <w:rFonts w:ascii="Consolas" w:eastAsia="Times New Roman" w:hAnsi="Consolas" w:cs="Times New Roman"/>
+          <w:color w:val="CE9178"/>
+          <w:sz w:val="21"/>
+          <w:szCs w:val="21"/>
+        </w:rPr>
+        <w:t>vatan</w:t>
+      </w:r>
+      <w:proofErr w:type="spellEnd"/>
+      <w:r>
+        <w:rPr>
+          <w:rFonts w:ascii="Consolas" w:eastAsia="Times New Roman" w:hAnsi="Consolas" w:cs="Times New Roman"/>
+          <w:color w:val="CE9178"/>
+          <w:sz w:val="21"/>
+          <w:szCs w:val="21"/>
+        </w:rPr>
+        <w:t>"</w:t>
       </w:r>
       <w:r>
         <w:rPr>
@@ -6883,7 +8711,17 @@
           <w:sz w:val="21"/>
           <w:szCs w:val="21"/>
         </w:rPr>
-        <w:t>        { </w:t>
+        <w:t>        </w:t>
+      </w:r>
+      <w:proofErr w:type="gramStart"/>
+      <w:r>
+        <w:rPr>
+          <w:rFonts w:ascii="Consolas" w:eastAsia="Times New Roman" w:hAnsi="Consolas" w:cs="Times New Roman"/>
+          <w:color w:val="D4D4D4"/>
+          <w:sz w:val="21"/>
+          <w:szCs w:val="21"/>
+        </w:rPr>
+        <w:t>{ </w:t>
       </w:r>
       <w:r>
         <w:rPr>
@@ -6892,7 +8730,17 @@
           <w:sz w:val="21"/>
           <w:szCs w:val="21"/>
         </w:rPr>
-        <w:t>name:</w:t>
+        <w:t>name</w:t>
+      </w:r>
+      <w:proofErr w:type="gramEnd"/>
+      <w:r>
+        <w:rPr>
+          <w:rFonts w:ascii="Consolas" w:eastAsia="Times New Roman" w:hAnsi="Consolas" w:cs="Times New Roman"/>
+          <w:color w:val="9CDCFE"/>
+          <w:sz w:val="21"/>
+          <w:szCs w:val="21"/>
+        </w:rPr>
+        <w:t>:</w:t>
       </w:r>
       <w:r>
         <w:rPr>
@@ -6910,7 +8758,47 @@
           <w:sz w:val="21"/>
           <w:szCs w:val="21"/>
         </w:rPr>
-        <w:t>"tanuja soni"</w:t>
+        <w:t>"</w:t>
+      </w:r>
+      <w:proofErr w:type="spellStart"/>
+      <w:r>
+        <w:rPr>
+          <w:rFonts w:ascii="Consolas" w:eastAsia="Times New Roman" w:hAnsi="Consolas" w:cs="Times New Roman"/>
+          <w:color w:val="CE9178"/>
+          <w:sz w:val="21"/>
+          <w:szCs w:val="21"/>
+        </w:rPr>
+        <w:t>tanuja</w:t>
+      </w:r>
+      <w:proofErr w:type="spellEnd"/>
+      <w:r>
+        <w:rPr>
+          <w:rFonts w:ascii="Consolas" w:eastAsia="Times New Roman" w:hAnsi="Consolas" w:cs="Times New Roman"/>
+          <w:color w:val="CE9178"/>
+          <w:sz w:val="21"/>
+          <w:szCs w:val="21"/>
+        </w:rPr>
+        <w:t> </w:t>
+      </w:r>
+      <w:proofErr w:type="spellStart"/>
+      <w:r>
+        <w:rPr>
+          <w:rFonts w:ascii="Consolas" w:eastAsia="Times New Roman" w:hAnsi="Consolas" w:cs="Times New Roman"/>
+          <w:color w:val="CE9178"/>
+          <w:sz w:val="21"/>
+          <w:szCs w:val="21"/>
+        </w:rPr>
+        <w:t>soni</w:t>
+      </w:r>
+      <w:proofErr w:type="spellEnd"/>
+      <w:r>
+        <w:rPr>
+          <w:rFonts w:ascii="Consolas" w:eastAsia="Times New Roman" w:hAnsi="Consolas" w:cs="Times New Roman"/>
+          <w:color w:val="CE9178"/>
+          <w:sz w:val="21"/>
+          <w:szCs w:val="21"/>
+        </w:rPr>
+        <w:t>"</w:t>
       </w:r>
       <w:r>
         <w:rPr>
@@ -7128,26 +9016,56 @@
           <w:b/>
           <w:bCs/>
         </w:rPr>
-        <w:t>Install radium for style css</w:t>
-      </w:r>
+        <w:t xml:space="preserve">Install radium for style </w:t>
+      </w:r>
+      <w:proofErr w:type="spellStart"/>
       <w:r>
         <w:rPr>
           <w:b/>
           <w:bCs/>
         </w:rPr>
-        <w:t>, it’s a sudo selector.</w:t>
-      </w:r>
+        <w:t>css</w:t>
+      </w:r>
+      <w:proofErr w:type="spellEnd"/>
       <w:r>
         <w:rPr>
           <w:b/>
           <w:bCs/>
         </w:rPr>
+        <w:t xml:space="preserve">, it’s a </w:t>
+      </w:r>
+      <w:proofErr w:type="spellStart"/>
+      <w:r>
+        <w:rPr>
+          <w:b/>
+          <w:bCs/>
+        </w:rPr>
+        <w:t>sudo</w:t>
+      </w:r>
+      <w:proofErr w:type="spellEnd"/>
+      <w:r>
+        <w:rPr>
+          <w:b/>
+          <w:bCs/>
+        </w:rPr>
+        <w:t xml:space="preserve"> selector.</w:t>
+      </w:r>
+      <w:r>
+        <w:rPr>
+          <w:b/>
+          <w:bCs/>
+        </w:rPr>
         <w:t xml:space="preserve"> (button: hover kind of styles change support)</w:t>
       </w:r>
     </w:p>
     <w:p>
-      <w:r>
-        <w:t>npm install --save radium</w:t>
+      <w:proofErr w:type="spellStart"/>
+      <w:r>
+        <w:t>npm</w:t>
+      </w:r>
+      <w:proofErr w:type="spellEnd"/>
+      <w:r>
+        <w:t xml:space="preserve"> install --save radium</w:t>
       </w:r>
     </w:p>
     <w:p>
@@ -7262,32 +9180,15 @@
     </w:p>
     <w:p>
       <w:r>
+        <w:rPr>
+          <w:noProof/>
+        </w:rPr>
         <w:lastRenderedPageBreak/>
-        <w:t>------------------------------------------</w:t>
-      </w:r>
-      <w:r>
-        <w:t>------------------------------------------------------------------------------------</w:t>
-      </w:r>
-    </w:p>
-    <w:p/>
-    <w:p>
-      <w:r>
-        <w:t>Lifecycles</w:t>
-      </w:r>
-      <w:r>
-        <w:t>:</w:t>
-      </w:r>
-    </w:p>
-    <w:p>
-      <w:r>
-        <w:rPr>
-          <w:noProof/>
-        </w:rPr>
         <w:drawing>
-          <wp:inline distT="0" distB="0" distL="0" distR="0" wp14:anchorId="4D78917B" wp14:editId="11E80FAA">
-            <wp:extent cx="3095514" cy="2436725"/>
-            <wp:effectExtent l="0" t="0" r="0" b="1905"/>
-            <wp:docPr id="22" name="Picture 22"/>
+          <wp:inline distT="0" distB="0" distL="0" distR="0" wp14:anchorId="0110DE98" wp14:editId="21985450">
+            <wp:extent cx="2723103" cy="1573930"/>
+            <wp:effectExtent l="0" t="0" r="1270" b="7620"/>
+            <wp:docPr id="24" name="Picture 24"/>
             <wp:cNvGraphicFramePr>
               <a:graphicFrameLocks xmlns:a="http://schemas.openxmlformats.org/drawingml/2006/main" noChangeAspect="1"/>
             </wp:cNvGraphicFramePr>
@@ -7307,7 +9208,136 @@
                   <pic:spPr>
                     <a:xfrm>
                       <a:off x="0" y="0"/>
+                      <a:ext cx="2768989" cy="1600452"/>
+                    </a:xfrm>
+                    <a:prstGeom prst="rect">
+                      <a:avLst/>
+                    </a:prstGeom>
+                  </pic:spPr>
+                </pic:pic>
+              </a:graphicData>
+            </a:graphic>
+          </wp:inline>
+        </w:drawing>
+      </w:r>
+    </w:p>
+    <w:p>
+      <w:r>
+        <w:t>For state and props change</w:t>
+      </w:r>
+      <w:r>
+        <w:t xml:space="preserve"> we have </w:t>
+      </w:r>
+      <w:r>
+        <w:rPr>
+          <w:b/>
+          <w:bCs/>
+        </w:rPr>
+        <w:t>Component Lifecycle-Update</w:t>
+      </w:r>
+      <w:r>
+        <w:rPr>
+          <w:b/>
+          <w:bCs/>
+        </w:rPr>
+        <w:t>.</w:t>
+      </w:r>
+    </w:p>
+    <w:p>
+      <w:r>
+        <w:t>------------------------------------------</w:t>
+      </w:r>
+      <w:r>
+        <w:t>------------------------------------------------------------------------------------</w:t>
+      </w:r>
+    </w:p>
+    <w:p/>
+    <w:p>
+      <w:r>
+        <w:t>Lifecycles</w:t>
+      </w:r>
+      <w:r>
+        <w:t>:</w:t>
+      </w:r>
+    </w:p>
+    <w:p>
+      <w:r>
+        <w:rPr>
+          <w:noProof/>
+        </w:rPr>
+        <w:drawing>
+          <wp:inline distT="0" distB="0" distL="0" distR="0" wp14:anchorId="4D78917B" wp14:editId="11E80FAA">
+            <wp:extent cx="3095514" cy="2436725"/>
+            <wp:effectExtent l="0" t="0" r="0" b="1905"/>
+            <wp:docPr id="22" name="Picture 22"/>
+            <wp:cNvGraphicFramePr>
+              <a:graphicFrameLocks xmlns:a="http://schemas.openxmlformats.org/drawingml/2006/main" noChangeAspect="1"/>
+            </wp:cNvGraphicFramePr>
+            <a:graphic xmlns:a="http://schemas.openxmlformats.org/drawingml/2006/main">
+              <a:graphicData uri="http://schemas.openxmlformats.org/drawingml/2006/picture">
+                <pic:pic xmlns:pic="http://schemas.openxmlformats.org/drawingml/2006/picture">
+                  <pic:nvPicPr>
+                    <pic:cNvPr id="1" name=""/>
+                    <pic:cNvPicPr/>
+                  </pic:nvPicPr>
+                  <pic:blipFill>
+                    <a:blip r:embed="rId51"/>
+                    <a:stretch>
+                      <a:fillRect/>
+                    </a:stretch>
+                  </pic:blipFill>
+                  <pic:spPr>
+                    <a:xfrm>
+                      <a:off x="0" y="0"/>
                       <a:ext cx="3102102" cy="2441911"/>
+                    </a:xfrm>
+                    <a:prstGeom prst="rect">
+                      <a:avLst/>
+                    </a:prstGeom>
+                  </pic:spPr>
+                </pic:pic>
+              </a:graphicData>
+            </a:graphic>
+          </wp:inline>
+        </w:drawing>
+      </w:r>
+    </w:p>
+    <w:p>
+      <w:r>
+        <w:t>When I delete a list item:</w:t>
+      </w:r>
+    </w:p>
+    <w:p>
+      <w:r>
+        <w:rPr>
+          <w:noProof/>
+        </w:rPr>
+        <w:lastRenderedPageBreak/>
+        <w:drawing>
+          <wp:inline distT="0" distB="0" distL="0" distR="0" wp14:anchorId="0FC06C15" wp14:editId="0A736D4C">
+            <wp:extent cx="4237269" cy="2590800"/>
+            <wp:effectExtent l="0" t="0" r="0" b="0"/>
+            <wp:docPr id="26" name="Picture 26"/>
+            <wp:cNvGraphicFramePr>
+              <a:graphicFrameLocks xmlns:a="http://schemas.openxmlformats.org/drawingml/2006/main" noChangeAspect="1"/>
+            </wp:cNvGraphicFramePr>
+            <a:graphic xmlns:a="http://schemas.openxmlformats.org/drawingml/2006/main">
+              <a:graphicData uri="http://schemas.openxmlformats.org/drawingml/2006/picture">
+                <pic:pic xmlns:pic="http://schemas.openxmlformats.org/drawingml/2006/picture">
+                  <pic:nvPicPr>
+                    <pic:cNvPr id="1" name=""/>
+                    <pic:cNvPicPr/>
+                  </pic:nvPicPr>
+                  <pic:blipFill>
+                    <a:blip r:embed="rId52"/>
+                    <a:stretch>
+                      <a:fillRect/>
+                    </a:stretch>
+                  </pic:blipFill>
+                  <pic:spPr>
+                    <a:xfrm>
+                      <a:off x="0" y="0"/>
+                      <a:ext cx="4280907" cy="2617481"/>
                     </a:xfrm>
                     <a:prstGeom prst="rect">
                       <a:avLst/>

</xml_diff>